<commit_message>
Fino a 6 (fatta)
</commit_message>
<xml_diff>
--- a/Risposte Reti.docx
+++ b/Risposte Reti.docx
@@ -852,7 +852,6 @@
     <w:p>
       <w:pPr>
         <w:ind w:left="708"/>
-        <w:jc w:val="both"/>
       </w:pPr>
       <w:r>
         <w:t>Il nucleo è avvolto da un rivestimento di vetro (</w:t>
@@ -931,8 +930,6 @@
           </wp:inline>
         </w:drawing>
       </w:r>
-      <w:bookmarkStart w:id="0" w:name="_GoBack"/>
-      <w:bookmarkEnd w:id="0"/>
     </w:p>
     <w:p>
       <w:pPr>
@@ -1142,8 +1139,793 @@
         <w:t>Le interfacce per la fibra ottica costano di più di quelle elettriche.</w:t>
       </w:r>
     </w:p>
+    <w:p>
+      <w:pPr>
+        <w:jc w:val="both"/>
+      </w:pPr>
+    </w:p>
+    <w:p>
+      <w:pPr>
+        <w:jc w:val="both"/>
+      </w:pPr>
+    </w:p>
+    <w:p>
+      <w:pPr>
+        <w:pStyle w:val="Paragrafoelenco"/>
+        <w:numPr>
+          <w:ilvl w:val="0"/>
+          <w:numId w:val="1"/>
+        </w:numPr>
+        <w:jc w:val="both"/>
+      </w:pPr>
+      <w:r>
+        <w:lastRenderedPageBreak/>
+        <w:t>Caratteristiche e confronto tra i vari tipi di satellite: GEO, MEO e LEO.</w:t>
+      </w:r>
+    </w:p>
+    <w:p>
+      <w:pPr>
+        <w:pStyle w:val="Paragrafoelenco"/>
+        <w:jc w:val="both"/>
+      </w:pPr>
+    </w:p>
+    <w:p>
+      <w:pPr>
+        <w:pStyle w:val="Paragrafoelenco"/>
+        <w:jc w:val="both"/>
+      </w:pPr>
+      <w:r>
+        <w:t>Un satellite di comunicazioni può essere immaginato come un grande ripetitore di microonde posto nel cielo. Questo dispositivo contiene diversi trasponder, ossia ricetrasmettitori satellitari, i quali ascoltano una parte dello spettro, amplificano il segnale e lo ritrasmettono su altre frequenze per evitare interferenze.</w:t>
+      </w:r>
+    </w:p>
+    <w:p>
+      <w:pPr>
+        <w:pStyle w:val="Paragrafoelenco"/>
+        <w:jc w:val="both"/>
+      </w:pPr>
+      <w:r>
+        <w:t>La collocazione dei satelliti è importante, e determinata da alcuni fattori:</w:t>
+      </w:r>
+    </w:p>
+    <w:p>
+      <w:pPr>
+        <w:pStyle w:val="Paragrafoelenco"/>
+        <w:numPr>
+          <w:ilvl w:val="0"/>
+          <w:numId w:val="4"/>
+        </w:numPr>
+        <w:jc w:val="both"/>
+      </w:pPr>
+      <w:r>
+        <w:t>Il periodo orbitale: più alto è il satellite, più lungo è il periodo.</w:t>
+      </w:r>
+    </w:p>
+    <w:p>
+      <w:pPr>
+        <w:pStyle w:val="Paragrafoelenco"/>
+        <w:numPr>
+          <w:ilvl w:val="0"/>
+          <w:numId w:val="4"/>
+        </w:numPr>
+        <w:jc w:val="both"/>
+      </w:pPr>
+      <w:r>
+        <w:t>Le fasce di Van Allen distruggerebbero velocemente un satellite che le attraversasse.</w:t>
+      </w:r>
+    </w:p>
+    <w:p>
+      <w:pPr>
+        <w:ind w:left="708"/>
+        <w:jc w:val="both"/>
+      </w:pPr>
+      <w:r>
+        <w:t>Esistono quindi 3 zone in cui i satelliti possono essere collocati LEO: sotto la fascia di Van Allen inferiore, MEO: tra la fascia VA inferiore e quella superiore, e i GEO: molto al di sopra della fascia VA superiore.</w:t>
+      </w:r>
+    </w:p>
+    <w:p>
+      <w:pPr>
+        <w:pStyle w:val="Paragrafoelenco"/>
+        <w:jc w:val="center"/>
+      </w:pPr>
+      <w:r>
+        <w:rPr>
+          <w:noProof/>
+        </w:rPr>
+        <w:drawing>
+          <wp:inline distT="0" distB="0" distL="0" distR="0">
+            <wp:extent cx="5257800" cy="2923730"/>
+            <wp:effectExtent l="0" t="0" r="0" b="0"/>
+            <wp:docPr id="5" name="Immagine 5"/>
+            <wp:cNvGraphicFramePr>
+              <a:graphicFrameLocks xmlns:a="http://schemas.openxmlformats.org/drawingml/2006/main" noChangeAspect="1"/>
+            </wp:cNvGraphicFramePr>
+            <a:graphic xmlns:a="http://schemas.openxmlformats.org/drawingml/2006/main">
+              <a:graphicData uri="http://schemas.openxmlformats.org/drawingml/2006/picture">
+                <pic:pic xmlns:pic="http://schemas.openxmlformats.org/drawingml/2006/picture">
+                  <pic:nvPicPr>
+                    <pic:cNvPr id="0" name="Picture 1"/>
+                    <pic:cNvPicPr>
+                      <a:picLocks noChangeAspect="1" noChangeArrowheads="1"/>
+                    </pic:cNvPicPr>
+                  </pic:nvPicPr>
+                  <pic:blipFill>
+                    <a:blip r:embed="rId11">
+                      <a:extLst>
+                        <a:ext uri="{28A0092B-C50C-407E-A947-70E740481C1C}">
+                          <a14:useLocalDpi xmlns:a14="http://schemas.microsoft.com/office/drawing/2010/main" val="0"/>
+                        </a:ext>
+                      </a:extLst>
+                    </a:blip>
+                    <a:srcRect/>
+                    <a:stretch>
+                      <a:fillRect/>
+                    </a:stretch>
+                  </pic:blipFill>
+                  <pic:spPr bwMode="auto">
+                    <a:xfrm>
+                      <a:off x="0" y="0"/>
+                      <a:ext cx="5272538" cy="2931926"/>
+                    </a:xfrm>
+                    <a:prstGeom prst="rect">
+                      <a:avLst/>
+                    </a:prstGeom>
+                    <a:noFill/>
+                    <a:ln>
+                      <a:noFill/>
+                    </a:ln>
+                  </pic:spPr>
+                </pic:pic>
+              </a:graphicData>
+            </a:graphic>
+          </wp:inline>
+        </w:drawing>
+      </w:r>
+    </w:p>
+    <w:p>
+      <w:pPr>
+        <w:pStyle w:val="Paragrafoelenco"/>
+        <w:jc w:val="both"/>
+        <w:rPr>
+          <w:b/>
+        </w:rPr>
+      </w:pPr>
+      <w:r>
+        <w:rPr>
+          <w:b/>
+        </w:rPr>
+        <w:t>GEO:</w:t>
+      </w:r>
+    </w:p>
+    <w:p>
+      <w:pPr>
+        <w:pStyle w:val="Paragrafoelenco"/>
+      </w:pPr>
+      <w:r>
+        <w:rPr>
+          <w:b/>
+        </w:rPr>
+        <w:t>-</w:t>
+      </w:r>
+      <w:r>
+        <w:t>GEO</w:t>
+      </w:r>
+      <w:r>
+        <w:t xml:space="preserve"> (</w:t>
+      </w:r>
+      <w:proofErr w:type="spellStart"/>
+      <w:r>
+        <w:rPr>
+          <w:i/>
+        </w:rPr>
+        <w:t>Geostationary</w:t>
+      </w:r>
+      <w:proofErr w:type="spellEnd"/>
+      <w:r>
+        <w:rPr>
+          <w:i/>
+        </w:rPr>
+        <w:t xml:space="preserve"> Earth </w:t>
+      </w:r>
+      <w:proofErr w:type="spellStart"/>
+      <w:r>
+        <w:rPr>
+          <w:i/>
+        </w:rPr>
+        <w:t>Orbit</w:t>
+      </w:r>
+      <w:proofErr w:type="spellEnd"/>
+      <w:r>
+        <w:rPr>
+          <w:i/>
+        </w:rPr>
+        <w:t>)</w:t>
+      </w:r>
+      <w:r>
+        <w:t>, s</w:t>
+      </w:r>
+      <w:r>
+        <w:t xml:space="preserve">ono collocati nella fascia più alta, disposti con un intervallo di 2° nel piano equatoriale, </w:t>
+      </w:r>
+      <w:proofErr w:type="spellStart"/>
+      <w:r>
+        <w:t>cosi</w:t>
+      </w:r>
+      <w:proofErr w:type="spellEnd"/>
+      <w:r>
+        <w:t xml:space="preserve"> da evitare interferenze, di conseguenza c’è posto per “solo” 180 satelliti di questo tipo, la loro dimensione è importante e la gestione dell’allocazione degli slot orbitali è motivo di disputa tra paesi, stazioni televisive e militari.</w:t>
+      </w:r>
+    </w:p>
+    <w:p>
+      <w:pPr>
+        <w:pStyle w:val="Paragrafoelenco"/>
+        <w:jc w:val="both"/>
+        <w:rPr>
+          <w:b/>
+        </w:rPr>
+      </w:pPr>
+      <w:r>
+        <w:rPr>
+          <w:b/>
+        </w:rPr>
+        <w:t>MEO:</w:t>
+      </w:r>
+    </w:p>
+    <w:p>
+      <w:pPr>
+        <w:pStyle w:val="Paragrafoelenco"/>
+        <w:jc w:val="both"/>
+      </w:pPr>
+      <w:r>
+        <w:t>-Tra le due fasce di Van Allen troviamo i satelliti</w:t>
+      </w:r>
+      <w:r>
+        <w:t xml:space="preserve"> MEO</w:t>
+      </w:r>
+      <w:r>
+        <w:t xml:space="preserve"> </w:t>
+      </w:r>
+      <w:r>
+        <w:t>(</w:t>
+      </w:r>
+      <w:r>
+        <w:rPr>
+          <w:i/>
+        </w:rPr>
+        <w:t>M</w:t>
+      </w:r>
+      <w:r>
+        <w:rPr>
+          <w:i/>
+        </w:rPr>
+        <w:t xml:space="preserve">edium Earth </w:t>
+      </w:r>
+      <w:proofErr w:type="spellStart"/>
+      <w:r>
+        <w:rPr>
+          <w:i/>
+        </w:rPr>
+        <w:t>Orbit</w:t>
+      </w:r>
+      <w:proofErr w:type="spellEnd"/>
+      <w:r>
+        <w:rPr>
+          <w:i/>
+        </w:rPr>
+        <w:t>)</w:t>
+      </w:r>
+      <w:r>
+        <w:t>, questi satelliti si spostano lentamente lungo la longitudine, impiegando 6 ore per compiere un giro attorno al pianeta</w:t>
+      </w:r>
+      <w:r>
+        <w:t>, attualmente non sono utilizzati per le telecomunicazioni. Rispetto al GEO, il MEO permette un ritardo di propagazione inferiore, tuttavia si perde la comodità del “punto fisso” garantito dal GEO, questo perché il MEO si sposta più velocemente.</w:t>
+      </w:r>
+    </w:p>
+    <w:p>
+      <w:pPr>
+        <w:pStyle w:val="Paragrafoelenco"/>
+        <w:jc w:val="both"/>
+        <w:rPr>
+          <w:b/>
+        </w:rPr>
+      </w:pPr>
+      <w:r>
+        <w:rPr>
+          <w:b/>
+        </w:rPr>
+        <w:t>LEO:</w:t>
+      </w:r>
+    </w:p>
+    <w:p>
+      <w:pPr>
+        <w:pStyle w:val="Paragrafoelenco"/>
+        <w:jc w:val="both"/>
+      </w:pPr>
+      <w:r>
+        <w:t>-I LEO (</w:t>
+      </w:r>
+      <w:r>
+        <w:rPr>
+          <w:i/>
+        </w:rPr>
+        <w:t xml:space="preserve">Low Earth </w:t>
+      </w:r>
+      <w:proofErr w:type="spellStart"/>
+      <w:r>
+        <w:rPr>
+          <w:i/>
+        </w:rPr>
+        <w:t>Orbit</w:t>
+      </w:r>
+      <w:proofErr w:type="spellEnd"/>
+      <w:r>
+        <w:t>) sono I più bassi t</w:t>
+      </w:r>
+      <w:r>
+        <w:t>ra i tre tipi, si spostano molto velocemente, di conseguenza un sistema completo richiede l’utilizzo di molti satelliti di questo tipo. D’altra parte, le stazioni terrestri non hanno bisogno di molta energia per la comunicazione e i ritardi sono di pochi millisecondi.</w:t>
+      </w:r>
+    </w:p>
+    <w:p>
+      <w:pPr>
+        <w:pStyle w:val="Paragrafoelenco"/>
+        <w:jc w:val="both"/>
+      </w:pPr>
+      <w:r>
+        <w:t>Questo tipo di satellite tratta prevalentemente trasmissione voce e servizi internet</w:t>
+      </w:r>
+      <w:r>
+        <w:t>/GPS.</w:t>
+      </w:r>
+    </w:p>
+    <w:p>
+      <w:pPr>
+        <w:pStyle w:val="Paragrafoelenco"/>
+        <w:jc w:val="both"/>
+      </w:pPr>
+      <w:r>
+        <w:t xml:space="preserve">Una menzione particolare va fatta alla differenza tra satelliti e fibra, quale preferire? </w:t>
+      </w:r>
+    </w:p>
+    <w:p>
+      <w:pPr>
+        <w:pStyle w:val="Paragrafoelenco"/>
+        <w:jc w:val="both"/>
+      </w:pPr>
+      <w:r>
+        <w:t>Non esiste una risposta ben definita, la fibra grazie alla sua comodità sembrava avesse preso dominio nel mercato, tuttavia i satelliti avevano applicazione in campo in cui la fibra non poteva arrivare:</w:t>
+      </w:r>
+    </w:p>
+    <w:p>
+      <w:pPr>
+        <w:pStyle w:val="Paragrafoelenco"/>
+        <w:numPr>
+          <w:ilvl w:val="0"/>
+          <w:numId w:val="5"/>
+        </w:numPr>
+        <w:jc w:val="both"/>
+      </w:pPr>
+      <w:r>
+        <w:lastRenderedPageBreak/>
+        <w:t>La fibra non è attualmente disponibile a una gran parte dell’utenza, mentre per i satelliti, l’utente basta che innalzi un’antenna sul tetto di casa per ottenere una maggiore ampiezza di banda.</w:t>
+      </w:r>
+    </w:p>
+    <w:p>
+      <w:pPr>
+        <w:pStyle w:val="Paragrafoelenco"/>
+        <w:numPr>
+          <w:ilvl w:val="0"/>
+          <w:numId w:val="5"/>
+        </w:numPr>
+        <w:jc w:val="both"/>
+      </w:pPr>
+      <w:r>
+        <w:t>Comunicazione mobile, la fibra ottica non è di nessuna utilità per quest</w:t>
+      </w:r>
+      <w:r>
+        <w:t>a categoria, mentre i collegamenti satellitari potenzialmente ce l’hanno.</w:t>
+      </w:r>
+    </w:p>
+    <w:p>
+      <w:pPr>
+        <w:pStyle w:val="Paragrafoelenco"/>
+        <w:numPr>
+          <w:ilvl w:val="0"/>
+          <w:numId w:val="5"/>
+        </w:numPr>
+        <w:jc w:val="both"/>
+      </w:pPr>
+      <w:r>
+        <w:t>Comunicazione broadcast, un messaggio inviato da un satellite può essere ricevuto contemporaneamente da migliaia di stazioni terrestri.</w:t>
+      </w:r>
+    </w:p>
+    <w:p>
+      <w:pPr>
+        <w:pStyle w:val="Paragrafoelenco"/>
+        <w:numPr>
+          <w:ilvl w:val="0"/>
+          <w:numId w:val="5"/>
+        </w:numPr>
+        <w:jc w:val="both"/>
+      </w:pPr>
+      <w:r>
+        <w:t>Comunicazione in luoghi con terreni inospitali o scarsamente dotati di infrastrutture.</w:t>
+      </w:r>
+    </w:p>
+    <w:p>
+      <w:pPr>
+        <w:ind w:left="1080"/>
+        <w:jc w:val="both"/>
+      </w:pPr>
+      <w:r>
+        <w:t>Il sistema di comunicazione principale del futuro sarà quello terrestre basato su fibre ottiche, combinato con la rete radio cellulare, tuttavia per alcune applicazioni specifiche i satelliti sono migliori.</w:t>
+      </w:r>
+    </w:p>
+    <w:p>
+      <w:pPr>
+        <w:pStyle w:val="Paragrafoelenco"/>
+        <w:numPr>
+          <w:ilvl w:val="0"/>
+          <w:numId w:val="1"/>
+        </w:numPr>
+        <w:jc w:val="both"/>
+      </w:pPr>
+      <w:r>
+        <w:t>Cos’è la modulazione in frequenza?</w:t>
+      </w:r>
+    </w:p>
+    <w:p>
+      <w:pPr>
+        <w:pStyle w:val="Paragrafoelenco"/>
+        <w:jc w:val="both"/>
+      </w:pPr>
+    </w:p>
+    <w:p>
+      <w:pPr>
+        <w:pStyle w:val="Paragrafoelenco"/>
+        <w:jc w:val="both"/>
+      </w:pPr>
+      <w:r>
+        <w:rPr>
+          <w:noProof/>
+        </w:rPr>
+        <w:t xml:space="preserve">Durante l’invio di informazioni, il segnale può subire </w:t>
+      </w:r>
+      <w:r>
+        <w:rPr>
+          <w:i/>
+          <w:noProof/>
+        </w:rPr>
+        <w:t xml:space="preserve">attenuazione, distorsione </w:t>
+      </w:r>
+      <w:r>
+        <w:rPr>
+          <w:noProof/>
+        </w:rPr>
+        <w:t xml:space="preserve">o venir disturbata dal </w:t>
+      </w:r>
+      <w:r>
+        <w:rPr>
+          <w:i/>
+          <w:noProof/>
+        </w:rPr>
+        <w:t>rumore</w:t>
+      </w:r>
+      <w:r>
+        <w:t>, questo porta ad evitare l’uso di un largo intervallo di frequenze, sfortunatamente le onde quadre utilizzate nei segnali digitali utilizzano un ampio spettro di frequenza, e perciò sono soggette ad una forte attenuazione e alla distorsione.</w:t>
+      </w:r>
+    </w:p>
+    <w:p>
+      <w:pPr>
+        <w:pStyle w:val="Paragrafoelenco"/>
+        <w:jc w:val="both"/>
+      </w:pPr>
+      <w:r>
+        <w:t>Questi effetti portano adatta la trasmissione in banda base (DC) solo a velocità basse e distanze brevi.</w:t>
+      </w:r>
+    </w:p>
+    <w:p>
+      <w:pPr>
+        <w:pStyle w:val="Paragrafoelenco"/>
+        <w:jc w:val="both"/>
+      </w:pPr>
+      <w:r>
+        <w:t xml:space="preserve">Per aggirare questi problemi viene usata la trasmissione AC, un tono </w:t>
+      </w:r>
+      <w:proofErr w:type="gramStart"/>
+      <w:r>
+        <w:t>continuo</w:t>
+      </w:r>
+      <w:r>
+        <w:t>(</w:t>
+      </w:r>
+      <w:proofErr w:type="gramEnd"/>
+      <w:r>
+        <w:rPr>
+          <w:i/>
+        </w:rPr>
+        <w:t>portante d’onda sinusoidale)</w:t>
+      </w:r>
+      <w:r>
+        <w:t xml:space="preserve"> nell’intervallo compreso tra 1000 e 2000Hz, il quale permette la modulazione della sua </w:t>
+      </w:r>
+      <w:r>
+        <w:rPr>
+          <w:i/>
+        </w:rPr>
+        <w:t xml:space="preserve">ampiezza(AM), frequenza(FM) </w:t>
+      </w:r>
+      <w:r>
+        <w:t xml:space="preserve">o </w:t>
+      </w:r>
+      <w:r>
+        <w:rPr>
+          <w:i/>
+        </w:rPr>
+        <w:t>fase.</w:t>
+      </w:r>
+    </w:p>
+    <w:p>
+      <w:pPr>
+        <w:pStyle w:val="Paragrafoelenco"/>
+        <w:jc w:val="center"/>
+      </w:pPr>
+      <w:r>
+        <w:rPr>
+          <w:noProof/>
+        </w:rPr>
+        <w:drawing>
+          <wp:inline distT="0" distB="0" distL="0" distR="0">
+            <wp:extent cx="2228850" cy="1657350"/>
+            <wp:effectExtent l="0" t="0" r="0" b="0"/>
+            <wp:docPr id="7" name="Immagine 7"/>
+            <wp:cNvGraphicFramePr>
+              <a:graphicFrameLocks xmlns:a="http://schemas.openxmlformats.org/drawingml/2006/main" noChangeAspect="1"/>
+            </wp:cNvGraphicFramePr>
+            <a:graphic xmlns:a="http://schemas.openxmlformats.org/drawingml/2006/main">
+              <a:graphicData uri="http://schemas.openxmlformats.org/drawingml/2006/picture">
+                <pic:pic xmlns:pic="http://schemas.openxmlformats.org/drawingml/2006/picture">
+                  <pic:nvPicPr>
+                    <pic:cNvPr id="0" name="Picture 3"/>
+                    <pic:cNvPicPr>
+                      <a:picLocks noChangeAspect="1" noChangeArrowheads="1"/>
+                    </pic:cNvPicPr>
+                  </pic:nvPicPr>
+                  <pic:blipFill>
+                    <a:blip r:embed="rId12">
+                      <a:extLst>
+                        <a:ext uri="{28A0092B-C50C-407E-A947-70E740481C1C}">
+                          <a14:useLocalDpi xmlns:a14="http://schemas.microsoft.com/office/drawing/2010/main" val="0"/>
+                        </a:ext>
+                      </a:extLst>
+                    </a:blip>
+                    <a:srcRect/>
+                    <a:stretch>
+                      <a:fillRect/>
+                    </a:stretch>
+                  </pic:blipFill>
+                  <pic:spPr bwMode="auto">
+                    <a:xfrm>
+                      <a:off x="0" y="0"/>
+                      <a:ext cx="2228850" cy="1657350"/>
+                    </a:xfrm>
+                    <a:prstGeom prst="rect">
+                      <a:avLst/>
+                    </a:prstGeom>
+                    <a:noFill/>
+                    <a:ln>
+                      <a:noFill/>
+                    </a:ln>
+                  </pic:spPr>
+                </pic:pic>
+              </a:graphicData>
+            </a:graphic>
+          </wp:inline>
+        </w:drawing>
+      </w:r>
+    </w:p>
+    <w:p>
+      <w:pPr>
+        <w:pStyle w:val="Paragrafoelenco"/>
+        <w:jc w:val="both"/>
+      </w:pPr>
+      <w:r>
+        <w:t xml:space="preserve">La modulazione in frequenza non è altro che una tecnica di trasmissione utilizzata per trasmettere informazioni usando la variazione di frequenza dell’onda portante. Rispetto alla modulazione in ampiezza ha il </w:t>
+      </w:r>
+      <w:r>
+        <w:rPr>
+          <w:b/>
+        </w:rPr>
+        <w:t>vantaggio</w:t>
+      </w:r>
+      <w:r>
+        <w:t xml:space="preserve"> di essere molto meno sensibile ai disturbi e permette una trasmissione di miglior qualità. Ha inoltre un’efficienza energetica molto maggiore dato che la potenza del segnale modulato FM è esclusivamente quello della portante.</w:t>
+      </w:r>
+    </w:p>
+    <w:p>
+      <w:pPr>
+        <w:pStyle w:val="Paragrafoelenco"/>
+        <w:jc w:val="both"/>
+      </w:pPr>
+      <w:r>
+        <w:t xml:space="preserve">Il </w:t>
+      </w:r>
+      <w:r>
+        <w:rPr>
+          <w:b/>
+        </w:rPr>
+        <w:t>difetto</w:t>
+      </w:r>
+      <w:r>
+        <w:t xml:space="preserve"> principale è la necessità di circuiti più complessi, sia per la generazione del segnale sia per la ricezione. L’attuale tecnologia ha permesso di superare queste problematiche, rendendo la modulazione in frequenza molto più usata rispetto a quella in ampiezza, soprattutto in ambito di broadcasting commerciale.</w:t>
+      </w:r>
+    </w:p>
+    <w:p>
+      <w:pPr>
+        <w:pStyle w:val="Paragrafoelenco"/>
+        <w:jc w:val="both"/>
+      </w:pPr>
+    </w:p>
+    <w:p>
+      <w:pPr>
+        <w:pStyle w:val="Paragrafoelenco"/>
+        <w:numPr>
+          <w:ilvl w:val="0"/>
+          <w:numId w:val="1"/>
+        </w:numPr>
+        <w:jc w:val="both"/>
+      </w:pPr>
+      <w:r>
+        <w:t xml:space="preserve">Cos’è la modulazione delta (delta </w:t>
+      </w:r>
+      <w:proofErr w:type="spellStart"/>
+      <w:r>
+        <w:t>modulation</w:t>
+      </w:r>
+      <w:proofErr w:type="spellEnd"/>
+      <w:r>
+        <w:t>)?</w:t>
+      </w:r>
+    </w:p>
+    <w:p>
+      <w:pPr>
+        <w:pStyle w:val="Paragrafoelenco"/>
+        <w:jc w:val="both"/>
+      </w:pPr>
+    </w:p>
+    <w:p>
+      <w:pPr>
+        <w:pStyle w:val="Paragrafoelenco"/>
+        <w:jc w:val="both"/>
+      </w:pPr>
+      <w:r>
+        <w:t xml:space="preserve">La delta </w:t>
+      </w:r>
+      <w:proofErr w:type="spellStart"/>
+      <w:r>
+        <w:t>modulation</w:t>
+      </w:r>
+      <w:proofErr w:type="spellEnd"/>
+      <w:r>
+        <w:t xml:space="preserve"> è un metodo </w:t>
+      </w:r>
+      <w:r>
+        <w:t>di digitalizzazione e compressione di un segnale analogico.</w:t>
+      </w:r>
+    </w:p>
+    <w:p>
+      <w:pPr>
+        <w:pStyle w:val="Paragrafoelenco"/>
+        <w:jc w:val="both"/>
+      </w:pPr>
+      <w:r>
+        <w:t>Si basa sul fatto che il segnale cambia in modo relativamente lento rispetto alla frequenza di campionamento, ciò rende gran parte dell’informazione ridondante.</w:t>
+      </w:r>
+    </w:p>
+    <w:p>
+      <w:pPr>
+        <w:pStyle w:val="Paragrafoelenco"/>
+        <w:jc w:val="both"/>
+      </w:pPr>
+      <w:r>
+        <w:t>Questo metodo prevede che ogni valore campionato differisca dal precedente di +1 o -1, sotto queste condizioni è possibile trasmettere un singolo bit che dice se il nuovo campione è maggiore o minore del precedente.</w:t>
+      </w:r>
+    </w:p>
+    <w:p>
+      <w:pPr>
+        <w:pStyle w:val="Paragrafoelenco"/>
+        <w:jc w:val="both"/>
+      </w:pPr>
+      <w:r>
+        <w:lastRenderedPageBreak/>
+        <w:t>Un problema si ha se il segnale cambia troppo rapidamente, in quel caso si perdono informazioni.</w:t>
+      </w:r>
+    </w:p>
+    <w:p>
+      <w:pPr>
+        <w:jc w:val="center"/>
+      </w:pPr>
+      <w:r>
+        <w:rPr>
+          <w:noProof/>
+        </w:rPr>
+        <w:drawing>
+          <wp:inline distT="0" distB="0" distL="0" distR="0">
+            <wp:extent cx="3686175" cy="1630644"/>
+            <wp:effectExtent l="0" t="0" r="0" b="8255"/>
+            <wp:docPr id="8" name="Immagine 8"/>
+            <wp:cNvGraphicFramePr>
+              <a:graphicFrameLocks xmlns:a="http://schemas.openxmlformats.org/drawingml/2006/main" noChangeAspect="1"/>
+            </wp:cNvGraphicFramePr>
+            <a:graphic xmlns:a="http://schemas.openxmlformats.org/drawingml/2006/main">
+              <a:graphicData uri="http://schemas.openxmlformats.org/drawingml/2006/picture">
+                <pic:pic xmlns:pic="http://schemas.openxmlformats.org/drawingml/2006/picture">
+                  <pic:nvPicPr>
+                    <pic:cNvPr id="0" name="Picture 4"/>
+                    <pic:cNvPicPr>
+                      <a:picLocks noChangeAspect="1" noChangeArrowheads="1"/>
+                    </pic:cNvPicPr>
+                  </pic:nvPicPr>
+                  <pic:blipFill>
+                    <a:blip r:embed="rId13">
+                      <a:extLst>
+                        <a:ext uri="{28A0092B-C50C-407E-A947-70E740481C1C}">
+                          <a14:useLocalDpi xmlns:a14="http://schemas.microsoft.com/office/drawing/2010/main" val="0"/>
+                        </a:ext>
+                      </a:extLst>
+                    </a:blip>
+                    <a:srcRect/>
+                    <a:stretch>
+                      <a:fillRect/>
+                    </a:stretch>
+                  </pic:blipFill>
+                  <pic:spPr bwMode="auto">
+                    <a:xfrm>
+                      <a:off x="0" y="0"/>
+                      <a:ext cx="3728463" cy="1649351"/>
+                    </a:xfrm>
+                    <a:prstGeom prst="rect">
+                      <a:avLst/>
+                    </a:prstGeom>
+                    <a:noFill/>
+                    <a:ln>
+                      <a:noFill/>
+                    </a:ln>
+                  </pic:spPr>
+                </pic:pic>
+              </a:graphicData>
+            </a:graphic>
+          </wp:inline>
+        </w:drawing>
+      </w:r>
+    </w:p>
+    <w:p>
+      <w:pPr>
+        <w:pStyle w:val="Paragrafoelenco"/>
+        <w:numPr>
+          <w:ilvl w:val="0"/>
+          <w:numId w:val="1"/>
+        </w:numPr>
+        <w:jc w:val="both"/>
+      </w:pPr>
+      <w:r>
+        <w:t>Descrivere in dettaglio il GSM (Global System for Mobile connection).</w:t>
+      </w:r>
+    </w:p>
+    <w:p>
+      <w:pPr>
+        <w:pStyle w:val="Paragrafoelenco"/>
+        <w:jc w:val="both"/>
+      </w:pPr>
+      <w:bookmarkStart w:id="0" w:name="_GoBack"/>
+      <w:bookmarkEnd w:id="0"/>
+    </w:p>
+    <w:p>
+      <w:pPr>
+        <w:pStyle w:val="Paragrafoelenco"/>
+        <w:jc w:val="both"/>
+      </w:pPr>
+    </w:p>
     <w:sectPr>
-      <w:headerReference w:type="default" r:id="rId11"/>
+      <w:headerReference w:type="default" r:id="rId14"/>
       <w:pgSz w:w="11906" w:h="16838"/>
       <w:pgMar w:top="1417" w:right="1134" w:bottom="1134" w:left="1134" w:header="708" w:footer="708" w:gutter="0"/>
       <w:cols w:space="708"/>
@@ -1337,6 +2119,232 @@
     </w:lvl>
   </w:abstractNum>
   <w:abstractNum w:abstractNumId="1" w15:restartNumberingAfterBreak="0">
+    <w:nsid w:val="1A5305ED"/>
+    <w:multiLevelType w:val="hybridMultilevel"/>
+    <w:tmpl w:val="F9D8743E"/>
+    <w:lvl w:ilvl="0" w:tplc="04100001">
+      <w:start w:val="1"/>
+      <w:numFmt w:val="bullet"/>
+      <w:lvlText w:val=""/>
+      <w:lvlJc w:val="left"/>
+      <w:pPr>
+        <w:ind w:left="1440" w:hanging="360"/>
+      </w:pPr>
+      <w:rPr>
+        <w:rFonts w:ascii="Symbol" w:hAnsi="Symbol" w:hint="default"/>
+      </w:rPr>
+    </w:lvl>
+    <w:lvl w:ilvl="1" w:tplc="04100003" w:tentative="1">
+      <w:start w:val="1"/>
+      <w:numFmt w:val="bullet"/>
+      <w:lvlText w:val="o"/>
+      <w:lvlJc w:val="left"/>
+      <w:pPr>
+        <w:ind w:left="2160" w:hanging="360"/>
+      </w:pPr>
+      <w:rPr>
+        <w:rFonts w:ascii="Courier New" w:hAnsi="Courier New" w:cs="Courier New" w:hint="default"/>
+      </w:rPr>
+    </w:lvl>
+    <w:lvl w:ilvl="2" w:tplc="04100005" w:tentative="1">
+      <w:start w:val="1"/>
+      <w:numFmt w:val="bullet"/>
+      <w:lvlText w:val=""/>
+      <w:lvlJc w:val="left"/>
+      <w:pPr>
+        <w:ind w:left="2880" w:hanging="360"/>
+      </w:pPr>
+      <w:rPr>
+        <w:rFonts w:ascii="Wingdings" w:hAnsi="Wingdings" w:hint="default"/>
+      </w:rPr>
+    </w:lvl>
+    <w:lvl w:ilvl="3" w:tplc="04100001" w:tentative="1">
+      <w:start w:val="1"/>
+      <w:numFmt w:val="bullet"/>
+      <w:lvlText w:val=""/>
+      <w:lvlJc w:val="left"/>
+      <w:pPr>
+        <w:ind w:left="3600" w:hanging="360"/>
+      </w:pPr>
+      <w:rPr>
+        <w:rFonts w:ascii="Symbol" w:hAnsi="Symbol" w:hint="default"/>
+      </w:rPr>
+    </w:lvl>
+    <w:lvl w:ilvl="4" w:tplc="04100003" w:tentative="1">
+      <w:start w:val="1"/>
+      <w:numFmt w:val="bullet"/>
+      <w:lvlText w:val="o"/>
+      <w:lvlJc w:val="left"/>
+      <w:pPr>
+        <w:ind w:left="4320" w:hanging="360"/>
+      </w:pPr>
+      <w:rPr>
+        <w:rFonts w:ascii="Courier New" w:hAnsi="Courier New" w:cs="Courier New" w:hint="default"/>
+      </w:rPr>
+    </w:lvl>
+    <w:lvl w:ilvl="5" w:tplc="04100005" w:tentative="1">
+      <w:start w:val="1"/>
+      <w:numFmt w:val="bullet"/>
+      <w:lvlText w:val=""/>
+      <w:lvlJc w:val="left"/>
+      <w:pPr>
+        <w:ind w:left="5040" w:hanging="360"/>
+      </w:pPr>
+      <w:rPr>
+        <w:rFonts w:ascii="Wingdings" w:hAnsi="Wingdings" w:hint="default"/>
+      </w:rPr>
+    </w:lvl>
+    <w:lvl w:ilvl="6" w:tplc="04100001" w:tentative="1">
+      <w:start w:val="1"/>
+      <w:numFmt w:val="bullet"/>
+      <w:lvlText w:val=""/>
+      <w:lvlJc w:val="left"/>
+      <w:pPr>
+        <w:ind w:left="5760" w:hanging="360"/>
+      </w:pPr>
+      <w:rPr>
+        <w:rFonts w:ascii="Symbol" w:hAnsi="Symbol" w:hint="default"/>
+      </w:rPr>
+    </w:lvl>
+    <w:lvl w:ilvl="7" w:tplc="04100003" w:tentative="1">
+      <w:start w:val="1"/>
+      <w:numFmt w:val="bullet"/>
+      <w:lvlText w:val="o"/>
+      <w:lvlJc w:val="left"/>
+      <w:pPr>
+        <w:ind w:left="6480" w:hanging="360"/>
+      </w:pPr>
+      <w:rPr>
+        <w:rFonts w:ascii="Courier New" w:hAnsi="Courier New" w:cs="Courier New" w:hint="default"/>
+      </w:rPr>
+    </w:lvl>
+    <w:lvl w:ilvl="8" w:tplc="04100005" w:tentative="1">
+      <w:start w:val="1"/>
+      <w:numFmt w:val="bullet"/>
+      <w:lvlText w:val=""/>
+      <w:lvlJc w:val="left"/>
+      <w:pPr>
+        <w:ind w:left="7200" w:hanging="360"/>
+      </w:pPr>
+      <w:rPr>
+        <w:rFonts w:ascii="Wingdings" w:hAnsi="Wingdings" w:hint="default"/>
+      </w:rPr>
+    </w:lvl>
+  </w:abstractNum>
+  <w:abstractNum w:abstractNumId="2" w15:restartNumberingAfterBreak="0">
+    <w:nsid w:val="2A3E4B22"/>
+    <w:multiLevelType w:val="hybridMultilevel"/>
+    <w:tmpl w:val="3E14113A"/>
+    <w:lvl w:ilvl="0" w:tplc="04100001">
+      <w:start w:val="1"/>
+      <w:numFmt w:val="bullet"/>
+      <w:lvlText w:val=""/>
+      <w:lvlJc w:val="left"/>
+      <w:pPr>
+        <w:ind w:left="1440" w:hanging="360"/>
+      </w:pPr>
+      <w:rPr>
+        <w:rFonts w:ascii="Symbol" w:hAnsi="Symbol" w:hint="default"/>
+      </w:rPr>
+    </w:lvl>
+    <w:lvl w:ilvl="1" w:tplc="04100003" w:tentative="1">
+      <w:start w:val="1"/>
+      <w:numFmt w:val="bullet"/>
+      <w:lvlText w:val="o"/>
+      <w:lvlJc w:val="left"/>
+      <w:pPr>
+        <w:ind w:left="2160" w:hanging="360"/>
+      </w:pPr>
+      <w:rPr>
+        <w:rFonts w:ascii="Courier New" w:hAnsi="Courier New" w:cs="Courier New" w:hint="default"/>
+      </w:rPr>
+    </w:lvl>
+    <w:lvl w:ilvl="2" w:tplc="04100005" w:tentative="1">
+      <w:start w:val="1"/>
+      <w:numFmt w:val="bullet"/>
+      <w:lvlText w:val=""/>
+      <w:lvlJc w:val="left"/>
+      <w:pPr>
+        <w:ind w:left="2880" w:hanging="360"/>
+      </w:pPr>
+      <w:rPr>
+        <w:rFonts w:ascii="Wingdings" w:hAnsi="Wingdings" w:hint="default"/>
+      </w:rPr>
+    </w:lvl>
+    <w:lvl w:ilvl="3" w:tplc="04100001" w:tentative="1">
+      <w:start w:val="1"/>
+      <w:numFmt w:val="bullet"/>
+      <w:lvlText w:val=""/>
+      <w:lvlJc w:val="left"/>
+      <w:pPr>
+        <w:ind w:left="3600" w:hanging="360"/>
+      </w:pPr>
+      <w:rPr>
+        <w:rFonts w:ascii="Symbol" w:hAnsi="Symbol" w:hint="default"/>
+      </w:rPr>
+    </w:lvl>
+    <w:lvl w:ilvl="4" w:tplc="04100003" w:tentative="1">
+      <w:start w:val="1"/>
+      <w:numFmt w:val="bullet"/>
+      <w:lvlText w:val="o"/>
+      <w:lvlJc w:val="left"/>
+      <w:pPr>
+        <w:ind w:left="4320" w:hanging="360"/>
+      </w:pPr>
+      <w:rPr>
+        <w:rFonts w:ascii="Courier New" w:hAnsi="Courier New" w:cs="Courier New" w:hint="default"/>
+      </w:rPr>
+    </w:lvl>
+    <w:lvl w:ilvl="5" w:tplc="04100005" w:tentative="1">
+      <w:start w:val="1"/>
+      <w:numFmt w:val="bullet"/>
+      <w:lvlText w:val=""/>
+      <w:lvlJc w:val="left"/>
+      <w:pPr>
+        <w:ind w:left="5040" w:hanging="360"/>
+      </w:pPr>
+      <w:rPr>
+        <w:rFonts w:ascii="Wingdings" w:hAnsi="Wingdings" w:hint="default"/>
+      </w:rPr>
+    </w:lvl>
+    <w:lvl w:ilvl="6" w:tplc="04100001" w:tentative="1">
+      <w:start w:val="1"/>
+      <w:numFmt w:val="bullet"/>
+      <w:lvlText w:val=""/>
+      <w:lvlJc w:val="left"/>
+      <w:pPr>
+        <w:ind w:left="5760" w:hanging="360"/>
+      </w:pPr>
+      <w:rPr>
+        <w:rFonts w:ascii="Symbol" w:hAnsi="Symbol" w:hint="default"/>
+      </w:rPr>
+    </w:lvl>
+    <w:lvl w:ilvl="7" w:tplc="04100003" w:tentative="1">
+      <w:start w:val="1"/>
+      <w:numFmt w:val="bullet"/>
+      <w:lvlText w:val="o"/>
+      <w:lvlJc w:val="left"/>
+      <w:pPr>
+        <w:ind w:left="6480" w:hanging="360"/>
+      </w:pPr>
+      <w:rPr>
+        <w:rFonts w:ascii="Courier New" w:hAnsi="Courier New" w:cs="Courier New" w:hint="default"/>
+      </w:rPr>
+    </w:lvl>
+    <w:lvl w:ilvl="8" w:tplc="04100005" w:tentative="1">
+      <w:start w:val="1"/>
+      <w:numFmt w:val="bullet"/>
+      <w:lvlText w:val=""/>
+      <w:lvlJc w:val="left"/>
+      <w:pPr>
+        <w:ind w:left="7200" w:hanging="360"/>
+      </w:pPr>
+      <w:rPr>
+        <w:rFonts w:ascii="Wingdings" w:hAnsi="Wingdings" w:hint="default"/>
+      </w:rPr>
+    </w:lvl>
+  </w:abstractNum>
+  <w:abstractNum w:abstractNumId="3" w15:restartNumberingAfterBreak="0">
     <w:nsid w:val="69220072"/>
     <w:multiLevelType w:val="hybridMultilevel"/>
     <w:tmpl w:val="750E1B88"/>
@@ -1449,10 +2457,10 @@
       </w:rPr>
     </w:lvl>
   </w:abstractNum>
-  <w:abstractNum w:abstractNumId="2" w15:restartNumberingAfterBreak="0">
+  <w:abstractNum w:abstractNumId="4" w15:restartNumberingAfterBreak="0">
     <w:nsid w:val="76C418FB"/>
     <w:multiLevelType w:val="hybridMultilevel"/>
-    <w:tmpl w:val="75DCEFD8"/>
+    <w:tmpl w:val="B61AA8E8"/>
     <w:lvl w:ilvl="0" w:tplc="0410000F">
       <w:start w:val="1"/>
       <w:numFmt w:val="decimal"/>
@@ -1539,12 +2547,18 @@
     </w:lvl>
   </w:abstractNum>
   <w:num w:numId="1">
-    <w:abstractNumId w:val="2"/>
+    <w:abstractNumId w:val="4"/>
   </w:num>
   <w:num w:numId="2">
     <w:abstractNumId w:val="0"/>
   </w:num>
   <w:num w:numId="3">
+    <w:abstractNumId w:val="3"/>
+  </w:num>
+  <w:num w:numId="4">
+    <w:abstractNumId w:val="2"/>
+  </w:num>
+  <w:num w:numId="5">
     <w:abstractNumId w:val="1"/>
   </w:num>
 </w:numbering>
@@ -1951,7 +2965,6 @@
   <w:style w:type="character" w:default="1" w:styleId="Carpredefinitoparagrafo">
     <w:name w:val="Default Paragraph Font"/>
     <w:uiPriority w:val="1"/>
-    <w:semiHidden/>
     <w:unhideWhenUsed/>
   </w:style>
   <w:style w:type="table" w:default="1" w:styleId="Tabellanormale">

</xml_diff>

<commit_message>
Fino a 9 (fatta)
</commit_message>
<xml_diff>
--- a/Risposte Reti.docx
+++ b/Risposte Reti.docx
@@ -679,7 +679,7 @@
     <w:p>
       <w:pPr>
         <w:ind w:firstLine="705"/>
-        <w:jc w:val="both"/>
+        <w:jc w:val="center"/>
       </w:pPr>
       <w:r>
         <w:rPr>
@@ -1915,13 +1915,699 @@
         <w:pStyle w:val="Paragrafoelenco"/>
         <w:jc w:val="both"/>
       </w:pPr>
+    </w:p>
+    <w:p>
+      <w:pPr>
+        <w:pStyle w:val="Paragrafoelenco"/>
+        <w:jc w:val="both"/>
+      </w:pPr>
+      <w:r>
+        <w:t xml:space="preserve">Esistono tre generazioni distinte di </w:t>
+      </w:r>
+      <w:r>
+        <w:rPr>
+          <w:i/>
+        </w:rPr>
+        <w:t>telefoni cellulari</w:t>
+      </w:r>
+      <w:r>
+        <w:t xml:space="preserve"> ognuna caratterizzata da una diversa tecnologia:</w:t>
+      </w:r>
+    </w:p>
+    <w:p>
+      <w:pPr>
+        <w:pStyle w:val="Paragrafoelenco"/>
+        <w:numPr>
+          <w:ilvl w:val="0"/>
+          <w:numId w:val="6"/>
+        </w:numPr>
+        <w:jc w:val="both"/>
+      </w:pPr>
+      <w:r>
+        <w:t>Voce analogica</w:t>
+      </w:r>
+    </w:p>
+    <w:p>
+      <w:pPr>
+        <w:pStyle w:val="Paragrafoelenco"/>
+        <w:numPr>
+          <w:ilvl w:val="0"/>
+          <w:numId w:val="6"/>
+        </w:numPr>
+        <w:jc w:val="both"/>
+      </w:pPr>
+      <w:r>
+        <w:t>Voce digitale</w:t>
+      </w:r>
+    </w:p>
+    <w:p>
+      <w:pPr>
+        <w:pStyle w:val="Paragrafoelenco"/>
+        <w:numPr>
+          <w:ilvl w:val="0"/>
+          <w:numId w:val="6"/>
+        </w:numPr>
+        <w:jc w:val="both"/>
+      </w:pPr>
+      <w:r>
+        <w:t xml:space="preserve">Voce e dati digitali (Internet, posta elettronica </w:t>
+      </w:r>
+      <w:proofErr w:type="spellStart"/>
+      <w:r>
+        <w:t>ecc</w:t>
+      </w:r>
+      <w:proofErr w:type="spellEnd"/>
+      <w:r>
+        <w:t>…)</w:t>
+      </w:r>
+    </w:p>
+    <w:p>
+      <w:pPr>
+        <w:ind w:left="708"/>
+        <w:jc w:val="both"/>
+      </w:pPr>
+      <w:r>
+        <w:t>Il GSM tratta dei telefoni della seconda generazione: voce digitale.</w:t>
+      </w:r>
+    </w:p>
+    <w:p>
+      <w:pPr>
+        <w:ind w:left="708"/>
+        <w:jc w:val="both"/>
+      </w:pPr>
+      <w:r>
+        <w:t xml:space="preserve">La sua struttura è formata da 4 tipi di celle: macro, micro, pico e </w:t>
+      </w:r>
+      <w:proofErr w:type="spellStart"/>
+      <w:r>
+        <w:t>umbrella</w:t>
+      </w:r>
+      <w:proofErr w:type="spellEnd"/>
+      <w:r>
+        <w:t xml:space="preserve">. </w:t>
+      </w:r>
+    </w:p>
+    <w:p>
+      <w:pPr>
+        <w:ind w:left="708"/>
+        <w:jc w:val="both"/>
+      </w:pPr>
+      <w:r>
+        <w:t xml:space="preserve">Le prime sono le più grandi, sono sopraelevate rispetto gli edifici e hanno un raggio massimo si 35 km. Le </w:t>
+      </w:r>
+      <w:proofErr w:type="gramStart"/>
+      <w:r>
+        <w:t>micro sono</w:t>
+      </w:r>
+      <w:proofErr w:type="gramEnd"/>
+      <w:r>
+        <w:t xml:space="preserve"> più piccole, coprono un'altezza pari agli edifici. </w:t>
+      </w:r>
+      <w:proofErr w:type="gramStart"/>
+      <w:r>
+        <w:t>Le pico</w:t>
+      </w:r>
+      <w:proofErr w:type="gramEnd"/>
+      <w:r>
+        <w:t xml:space="preserve"> sono molto piccole, usate in aree molto dense, tipicamente indoor. </w:t>
+      </w:r>
+      <w:proofErr w:type="spellStart"/>
+      <w:r>
+        <w:t>Umbrella</w:t>
+      </w:r>
+      <w:proofErr w:type="spellEnd"/>
+      <w:r>
+        <w:t xml:space="preserve"> è una piccola estensione, usata per coprire i buchi tra le varie celle sopracitate.</w:t>
+      </w:r>
+    </w:p>
+    <w:p>
+      <w:pPr>
+        <w:ind w:left="708"/>
+        <w:jc w:val="both"/>
+      </w:pPr>
+      <w:r>
+        <w:t>Sfrutta il multiplexing a divisione di frequenza, con ogni apparecchio che trasmette su una frequenza e riceve su una frequenza più alta. Una singola coppia di frequenza è divisa in slot temporali e condivisa tra più utenti attraverso un meccanismo di multiplexing a divisione di tempo.</w:t>
+      </w:r>
+    </w:p>
+    <w:p>
+      <w:pPr>
+        <w:ind w:left="708"/>
+        <w:jc w:val="both"/>
+      </w:pPr>
+      <w:r>
+        <w:t xml:space="preserve">Questi fattori lo rendono molto simile al D-AMPS, tecnologia molto utilizzata in America, che condivide la stessa generazione di telefoni. </w:t>
+      </w:r>
+      <w:proofErr w:type="gramStart"/>
+      <w:r>
+        <w:t>Tuttavia</w:t>
+      </w:r>
+      <w:proofErr w:type="gramEnd"/>
+      <w:r>
+        <w:t xml:space="preserve"> GSM sono molto più ampi di quelli AMPS e contengo un numero poco più alto di utenti, perciò la velocità dati per utente di GSM è superiore a quella di D-AMPS</w:t>
+      </w:r>
+      <w:r>
+        <w:t>.</w:t>
+      </w:r>
+    </w:p>
+    <w:p>
+      <w:pPr>
+        <w:ind w:left="708"/>
+        <w:jc w:val="both"/>
+      </w:pPr>
+      <w:r>
+        <w:t>Un sistema GSM ha 124 coppie di canali simplex e supporta otto connessioni separate mediante multiplexing a divisione di tempo.</w:t>
+      </w:r>
+    </w:p>
+    <w:p>
+      <w:pPr>
+        <w:ind w:left="708"/>
+        <w:jc w:val="both"/>
+      </w:pPr>
+      <w:r>
+        <w:t>A ogni stazione attiva è assegnato uno slot temporale su una coppia di canali.</w:t>
+      </w:r>
+    </w:p>
+    <w:p>
+      <w:pPr>
+        <w:ind w:left="708"/>
+        <w:jc w:val="both"/>
+      </w:pPr>
+      <w:r>
+        <w:t>Trasmissione e ricezione non avvengono nello stesso intervallo temporale perché GSM non è in grado di trasmettere e ricevere contemporaneamente.</w:t>
+      </w:r>
+    </w:p>
+    <w:p>
+      <w:pPr>
+        <w:ind w:left="708"/>
+        <w:jc w:val="both"/>
+      </w:pPr>
+      <w:r>
+        <w:t xml:space="preserve">Il GSM introduce anche l’utilizzo della </w:t>
+      </w:r>
+      <w:r>
+        <w:rPr>
+          <w:i/>
+        </w:rPr>
+        <w:t xml:space="preserve">SIM card, </w:t>
+      </w:r>
+      <w:r>
+        <w:t>in cui vengono memorizzati i dati descrittivi dell’abbonato e ha la funzione principale di fornire autenticazione ed autorizzazione all’utilizzo della rete.</w:t>
+      </w:r>
+    </w:p>
+    <w:p>
+      <w:pPr>
+        <w:pStyle w:val="Paragrafoelenco"/>
+        <w:numPr>
+          <w:ilvl w:val="0"/>
+          <w:numId w:val="1"/>
+        </w:numPr>
+        <w:jc w:val="both"/>
+      </w:pPr>
+      <w:r>
+        <w:t xml:space="preserve">Si descriva la tecnica </w:t>
+      </w:r>
+      <w:proofErr w:type="gramStart"/>
+      <w:r>
+        <w:t>CDMA(</w:t>
+      </w:r>
+      <w:proofErr w:type="gramEnd"/>
+      <w:r>
+        <w:t xml:space="preserve">Code </w:t>
+      </w:r>
+      <w:proofErr w:type="spellStart"/>
+      <w:r>
+        <w:t>Division</w:t>
+      </w:r>
+      <w:proofErr w:type="spellEnd"/>
+      <w:r>
+        <w:t xml:space="preserve"> Multiple Access), possibilmente con </w:t>
+      </w:r>
+      <w:proofErr w:type="spellStart"/>
+      <w:r>
+        <w:t>esempio</w:t>
+      </w:r>
+      <w:proofErr w:type="spellEnd"/>
+      <w:r>
+        <w:t>.</w:t>
+      </w:r>
+    </w:p>
+    <w:p>
+      <w:pPr>
+        <w:pStyle w:val="Paragrafoelenco"/>
+        <w:jc w:val="both"/>
+      </w:pPr>
+    </w:p>
+    <w:p>
+      <w:pPr>
+        <w:pStyle w:val="Paragrafoelenco"/>
+        <w:jc w:val="both"/>
+      </w:pPr>
+      <w:r>
+        <w:t xml:space="preserve">Esistono tre generazioni distinte di </w:t>
+      </w:r>
+      <w:r>
+        <w:rPr>
+          <w:i/>
+        </w:rPr>
+        <w:t>telefoni cellulari</w:t>
+      </w:r>
+      <w:r>
+        <w:t xml:space="preserve"> ognuna caratterizzata da una diversa tecnologia:</w:t>
+      </w:r>
+    </w:p>
+    <w:p>
+      <w:pPr>
+        <w:pStyle w:val="Paragrafoelenco"/>
+        <w:numPr>
+          <w:ilvl w:val="0"/>
+          <w:numId w:val="6"/>
+        </w:numPr>
+        <w:jc w:val="both"/>
+      </w:pPr>
+      <w:r>
+        <w:t>Voce analogica</w:t>
+      </w:r>
+    </w:p>
+    <w:p>
+      <w:pPr>
+        <w:pStyle w:val="Paragrafoelenco"/>
+        <w:numPr>
+          <w:ilvl w:val="0"/>
+          <w:numId w:val="6"/>
+        </w:numPr>
+        <w:jc w:val="both"/>
+      </w:pPr>
+      <w:r>
+        <w:t>Voce digitale</w:t>
+      </w:r>
+    </w:p>
+    <w:p>
+      <w:pPr>
+        <w:pStyle w:val="Paragrafoelenco"/>
+        <w:numPr>
+          <w:ilvl w:val="0"/>
+          <w:numId w:val="6"/>
+        </w:numPr>
+        <w:jc w:val="both"/>
+      </w:pPr>
+      <w:r>
+        <w:lastRenderedPageBreak/>
+        <w:t xml:space="preserve">Voce e dati digitali (Internet, posta elettronica </w:t>
+      </w:r>
+      <w:proofErr w:type="spellStart"/>
+      <w:r>
+        <w:t>ecc</w:t>
+      </w:r>
+      <w:proofErr w:type="spellEnd"/>
+      <w:r>
+        <w:t>…)</w:t>
+      </w:r>
+    </w:p>
+    <w:p>
+      <w:pPr>
+        <w:ind w:left="708"/>
+        <w:jc w:val="both"/>
+      </w:pPr>
+      <w:r>
+        <w:t xml:space="preserve">Il </w:t>
+      </w:r>
+      <w:r>
+        <w:t>CDMA</w:t>
+      </w:r>
+      <w:r>
+        <w:t xml:space="preserve"> tratta dei telefoni della seconda generazione: voce digitale.</w:t>
+      </w:r>
+    </w:p>
+    <w:p>
+      <w:pPr>
+        <w:pStyle w:val="Paragrafoelenco"/>
+        <w:jc w:val="both"/>
+      </w:pPr>
+      <w:r>
+        <w:t>D-AMPS e GSM sono s</w:t>
+      </w:r>
+      <w:r>
+        <w:t>istemi che utilizzano FDM e TDM per dividere lo spettro in canali e i canali in slot temporali. CDMA invece di dividere l’intero intervallo di frequenze assegnate in poche centinaia di canali a banda stretta, permette ad ogni stazione di trasmettere per tutto il tempo attraverso l’intero spettro di frequenza. Trasmissioni multiple simultanee sono separate usando la teoria della codifica. La capacita del CDMA è di riuscire a estrarre il segnale desiderato scartando tutto il resto.</w:t>
+      </w:r>
+    </w:p>
+    <w:p>
+      <w:pPr>
+        <w:pStyle w:val="Paragrafoelenco"/>
+        <w:jc w:val="both"/>
+      </w:pPr>
+      <w:r>
+        <w:t xml:space="preserve">In CDMA, ogni tempo bit è suddiviso in </w:t>
+      </w:r>
+      <w:proofErr w:type="gramStart"/>
+      <w:r>
+        <w:rPr>
+          <w:i/>
+        </w:rPr>
+        <w:t>m</w:t>
+      </w:r>
+      <w:r>
+        <w:t xml:space="preserve"> intervalli</w:t>
+      </w:r>
+      <w:proofErr w:type="gramEnd"/>
+      <w:r>
+        <w:t xml:space="preserve"> chiamati </w:t>
+      </w:r>
+      <w:r>
+        <w:rPr>
+          <w:b/>
+        </w:rPr>
+        <w:t>chip</w:t>
+      </w:r>
+      <w:r>
+        <w:t xml:space="preserve">. In genere ci sono 64 o 128 chip per ogni bit. Ad ogni stazione è assegnato un codice di </w:t>
+      </w:r>
+      <w:r>
+        <w:rPr>
+          <w:i/>
+        </w:rPr>
+        <w:t>m</w:t>
+      </w:r>
+      <w:r>
+        <w:t xml:space="preserve">-bit univoco chiamato </w:t>
+      </w:r>
+      <w:r>
+        <w:rPr>
+          <w:b/>
+        </w:rPr>
+        <w:t>sequenza di chip.</w:t>
+      </w:r>
+    </w:p>
+    <w:p>
+      <w:pPr>
+        <w:pStyle w:val="Paragrafoelenco"/>
+        <w:jc w:val="both"/>
+      </w:pPr>
+      <w:r>
+        <w:t>Per trasmettere un bit 1, una stazione invia la sua sequenza di chip; per trasmettere un bit 0 la stazione invia il complemento a uno della propria sequenza di chip.</w:t>
+      </w:r>
+    </w:p>
+    <w:p>
+      <w:pPr>
+        <w:pStyle w:val="Paragrafoelenco"/>
+        <w:jc w:val="both"/>
+      </w:pPr>
+      <w:r>
+        <w:t>Ogni stazione adotta una sequenza di chip univoca.</w:t>
+      </w:r>
+    </w:p>
+    <w:p>
+      <w:pPr>
+        <w:pStyle w:val="Paragrafoelenco"/>
+        <w:jc w:val="both"/>
+      </w:pPr>
+      <w:r>
+        <w:t>CDMA rispetto a GSM e D-AMPS opera in una banda di 1,25MHz, permettendo agli utenti di avere un’ampiezza di banda considerevole.</w:t>
+      </w:r>
+    </w:p>
+    <w:p>
+      <w:pPr>
+        <w:pStyle w:val="Paragrafoelenco"/>
+        <w:jc w:val="both"/>
+        <w:rPr>
+          <w:b/>
+        </w:rPr>
+      </w:pPr>
+      <w:r>
+        <w:t xml:space="preserve">Una sequenza di chip e il suo contrario sono a due a due ortogonali (il prodotto interno normalizzato è 0). Per generare queste sequenze di frammento ortogonali si utilizza un metodo noto come </w:t>
+      </w:r>
+      <w:r>
+        <w:rPr>
+          <w:b/>
+        </w:rPr>
+        <w:t xml:space="preserve">codici Walsh. </w:t>
+      </w:r>
+    </w:p>
+    <w:p>
+      <w:pPr>
+        <w:pStyle w:val="Paragrafoelenco"/>
+        <w:jc w:val="both"/>
+      </w:pPr>
+      <w:r>
+        <w:t xml:space="preserve">Se la sequenza di chip ricevuta è </w:t>
+      </w:r>
+      <w:r>
+        <w:rPr>
+          <w:b/>
+          <w:u w:val="single"/>
+        </w:rPr>
+        <w:t>S</w:t>
+      </w:r>
+      <w:r>
+        <w:t xml:space="preserve"> e il ricevitore sta cercando di ascoltare una stazione la cui sequenza di chip è </w:t>
+      </w:r>
+      <w:r>
+        <w:rPr>
+          <w:b/>
+          <w:u w:val="single"/>
+        </w:rPr>
+        <w:t>C</w:t>
+      </w:r>
+      <w:r>
+        <w:t xml:space="preserve">, il prodotto interno normalizzato da calcolare è </w:t>
+      </w:r>
+      <w:r>
+        <w:rPr>
+          <w:b/>
+          <w:u w:val="single"/>
+        </w:rPr>
+        <w:t>S*</w:t>
+      </w:r>
+      <w:proofErr w:type="gramStart"/>
+      <w:r>
+        <w:rPr>
+          <w:b/>
+          <w:u w:val="single"/>
+        </w:rPr>
+        <w:t>C</w:t>
+      </w:r>
+      <w:r>
+        <w:rPr>
+          <w:u w:val="single"/>
+        </w:rPr>
+        <w:t xml:space="preserve"> </w:t>
+      </w:r>
+      <w:r>
+        <w:t>,</w:t>
+      </w:r>
+      <w:proofErr w:type="gramEnd"/>
+      <w:r>
+        <w:t xml:space="preserve"> facendo i calcoli si possono eliminare i termini superflui grazie all’ortogonalità dei valori, estraendo correttamente il valore trasmesso da </w:t>
+      </w:r>
+      <w:r>
+        <w:rPr>
+          <w:b/>
+          <w:u w:val="single"/>
+        </w:rPr>
+        <w:t>C.</w:t>
+      </w:r>
+      <w:r>
+        <w:t xml:space="preserve"> </w:t>
+      </w:r>
+    </w:p>
+    <w:p>
+      <w:pPr>
+        <w:pStyle w:val="Paragrafoelenco"/>
+        <w:jc w:val="both"/>
+      </w:pPr>
+      <w:r>
+        <w:t xml:space="preserve">Ad esempio, </w:t>
+      </w:r>
+      <w:proofErr w:type="gramStart"/>
+      <w:r>
+        <w:t>A,B</w:t>
+      </w:r>
+      <w:proofErr w:type="gramEnd"/>
+      <w:r>
+        <w:t>,C trasmettono, A e C 1, B 0. Il ricevitore vede la somma S=A</w:t>
+      </w:r>
+      <w:proofErr w:type="gramStart"/>
+      <w:r>
+        <w:t>+!B</w:t>
+      </w:r>
+      <w:proofErr w:type="gramEnd"/>
+      <w:r>
+        <w:t>+C e calcola:</w:t>
+      </w:r>
+    </w:p>
+    <w:p>
+      <w:pPr>
+        <w:pStyle w:val="Paragrafoelenco"/>
+        <w:jc w:val="center"/>
+        <w:rPr>
+          <w:lang w:val="en-US"/>
+        </w:rPr>
+      </w:pPr>
+      <w:r>
+        <w:rPr>
+          <w:lang w:val="en-US"/>
+        </w:rPr>
+        <w:t>S*C=(A</w:t>
+      </w:r>
+      <w:proofErr w:type="gramStart"/>
+      <w:r>
+        <w:rPr>
+          <w:lang w:val="en-US"/>
+        </w:rPr>
+        <w:t>+!B</w:t>
+      </w:r>
+      <w:proofErr w:type="gramEnd"/>
+      <w:r>
+        <w:rPr>
+          <w:lang w:val="en-US"/>
+        </w:rPr>
+        <w:t>+C)*C=A*C+B*C</w:t>
+      </w:r>
+      <w:r>
+        <w:rPr>
+          <w:lang w:val="en-US"/>
+        </w:rPr>
+        <w:t>+C*C=0+0+1=1</w:t>
+      </w:r>
+    </w:p>
+    <w:p>
+      <w:pPr>
+        <w:pStyle w:val="Paragrafoelenco"/>
+      </w:pPr>
+      <w:r>
+        <w:t xml:space="preserve">I primi due termini spariscono </w:t>
+      </w:r>
+      <w:r>
+        <w:t>perché le sequenze di chip sono state scelte per essere ortogonali.</w:t>
+      </w:r>
+    </w:p>
+    <w:p>
+      <w:pPr>
+        <w:pStyle w:val="Paragrafoelenco"/>
+      </w:pPr>
+    </w:p>
+    <w:p>
+      <w:pPr>
+        <w:pStyle w:val="Paragrafoelenco"/>
+        <w:numPr>
+          <w:ilvl w:val="0"/>
+          <w:numId w:val="1"/>
+        </w:numPr>
+      </w:pPr>
+      <w:r>
+        <w:t>Il GPRS: Cos’è? Pregi e difetti.</w:t>
+      </w:r>
+    </w:p>
+    <w:p>
+      <w:pPr>
+        <w:pStyle w:val="Paragrafoelenco"/>
+      </w:pPr>
+    </w:p>
+    <w:p>
+      <w:pPr>
+        <w:pStyle w:val="Paragrafoelenco"/>
+        <w:jc w:val="both"/>
+      </w:pPr>
+      <w:r>
+        <w:t xml:space="preserve">Esistono tre generazioni distinte di </w:t>
+      </w:r>
+      <w:r>
+        <w:rPr>
+          <w:i/>
+        </w:rPr>
+        <w:t>telefoni cellulari</w:t>
+      </w:r>
+      <w:r>
+        <w:t xml:space="preserve"> ognuna caratterizzata da una diversa tecnologia:</w:t>
+      </w:r>
+    </w:p>
+    <w:p>
+      <w:pPr>
+        <w:pStyle w:val="Paragrafoelenco"/>
+        <w:numPr>
+          <w:ilvl w:val="0"/>
+          <w:numId w:val="6"/>
+        </w:numPr>
+        <w:jc w:val="both"/>
+      </w:pPr>
+      <w:r>
+        <w:t>Voce analogica</w:t>
+      </w:r>
+    </w:p>
+    <w:p>
+      <w:pPr>
+        <w:pStyle w:val="Paragrafoelenco"/>
+        <w:numPr>
+          <w:ilvl w:val="0"/>
+          <w:numId w:val="6"/>
+        </w:numPr>
+        <w:jc w:val="both"/>
+      </w:pPr>
+      <w:r>
+        <w:t>Voce digitale</w:t>
+      </w:r>
+    </w:p>
+    <w:p>
+      <w:pPr>
+        <w:pStyle w:val="Paragrafoelenco"/>
+        <w:numPr>
+          <w:ilvl w:val="0"/>
+          <w:numId w:val="6"/>
+        </w:numPr>
+        <w:jc w:val="both"/>
+      </w:pPr>
+      <w:r>
+        <w:t xml:space="preserve">Voce e dati digitali (Internet, posta elettronica </w:t>
+      </w:r>
+      <w:proofErr w:type="spellStart"/>
+      <w:r>
+        <w:t>ecc</w:t>
+      </w:r>
+      <w:proofErr w:type="spellEnd"/>
+      <w:r>
+        <w:t>…)</w:t>
+      </w:r>
+    </w:p>
+    <w:p>
+      <w:pPr>
+        <w:ind w:left="708"/>
+        <w:jc w:val="both"/>
+      </w:pPr>
+      <w:r>
+        <w:t>GPRS è un’evoluzione tra la seconda e la terza generazione di telefoni cellulari. È una rete a pacchetti costruita sopra D-AMPS e GSM. Questa permette alle stazioni mobili di inviare e ricevere pacchetti IP in una cella basata su un sistema vocale. Quando GPRS è operativo vengono riservate alcuni slot temporali posti su alcune frequenze, per il traffico di pacchetti.</w:t>
+      </w:r>
+    </w:p>
+    <w:p>
+      <w:pPr>
+        <w:ind w:left="708"/>
+        <w:jc w:val="both"/>
+      </w:pPr>
+      <w:r>
+        <w:t>Gli slot disponibili sono divisi in canali logici, la stazione base determina l’associazione tra i canali logici e time slot. Un canale logico è usato per scaricare i pacchetti dalla stazione base nella stazione mobile e ogni pacchetto indica il destinatario.</w:t>
+      </w:r>
+    </w:p>
+    <w:p>
+      <w:pPr>
+        <w:ind w:left="708"/>
+        <w:jc w:val="both"/>
+      </w:pPr>
+      <w:r>
+        <w:t>Per inviare un pacchetto IP, una stazione mobile chiede uno o più slot inviando una richiesta alla stazione base. Se la richiesta arriva senza problemi, la stazione comunica all’apparecchio mobile la frequenza e gli slot che dovrà utilizzare per trasmettere il pacchetto. Una volta arrivato alla stazione base, il pacchetto è trasferito su Internet attraverso una connessione via cavo.</w:t>
+      </w:r>
+    </w:p>
+    <w:p>
+      <w:pPr>
+        <w:ind w:left="708"/>
+        <w:jc w:val="both"/>
+      </w:pPr>
+      <w:r>
+        <w:t>I vantaggi rispetto ai suoi predecessori stanno nel fatto che lo spreco di banda inesistente e viene utilizzata una tariffa a traffico e non a tempo. GPRS aggiunge il supporto a PPP e IP.</w:t>
+      </w:r>
       <w:bookmarkStart w:id="0" w:name="_GoBack"/>
       <w:bookmarkEnd w:id="0"/>
     </w:p>
     <w:p>
       <w:pPr>
         <w:pStyle w:val="Paragrafoelenco"/>
-        <w:jc w:val="both"/>
       </w:pPr>
     </w:p>
     <w:sectPr>
@@ -2345,6 +3031,119 @@
     </w:lvl>
   </w:abstractNum>
   <w:abstractNum w:abstractNumId="3" w15:restartNumberingAfterBreak="0">
+    <w:nsid w:val="37AA45D9"/>
+    <w:multiLevelType w:val="hybridMultilevel"/>
+    <w:tmpl w:val="B1FC9470"/>
+    <w:lvl w:ilvl="0" w:tplc="04100001">
+      <w:start w:val="1"/>
+      <w:numFmt w:val="bullet"/>
+      <w:lvlText w:val=""/>
+      <w:lvlJc w:val="left"/>
+      <w:pPr>
+        <w:ind w:left="1440" w:hanging="360"/>
+      </w:pPr>
+      <w:rPr>
+        <w:rFonts w:ascii="Symbol" w:hAnsi="Symbol" w:hint="default"/>
+      </w:rPr>
+    </w:lvl>
+    <w:lvl w:ilvl="1" w:tplc="04100003" w:tentative="1">
+      <w:start w:val="1"/>
+      <w:numFmt w:val="bullet"/>
+      <w:lvlText w:val="o"/>
+      <w:lvlJc w:val="left"/>
+      <w:pPr>
+        <w:ind w:left="2160" w:hanging="360"/>
+      </w:pPr>
+      <w:rPr>
+        <w:rFonts w:ascii="Courier New" w:hAnsi="Courier New" w:cs="Courier New" w:hint="default"/>
+      </w:rPr>
+    </w:lvl>
+    <w:lvl w:ilvl="2" w:tplc="04100005" w:tentative="1">
+      <w:start w:val="1"/>
+      <w:numFmt w:val="bullet"/>
+      <w:lvlText w:val=""/>
+      <w:lvlJc w:val="left"/>
+      <w:pPr>
+        <w:ind w:left="2880" w:hanging="360"/>
+      </w:pPr>
+      <w:rPr>
+        <w:rFonts w:ascii="Wingdings" w:hAnsi="Wingdings" w:hint="default"/>
+      </w:rPr>
+    </w:lvl>
+    <w:lvl w:ilvl="3" w:tplc="04100001" w:tentative="1">
+      <w:start w:val="1"/>
+      <w:numFmt w:val="bullet"/>
+      <w:lvlText w:val=""/>
+      <w:lvlJc w:val="left"/>
+      <w:pPr>
+        <w:ind w:left="3600" w:hanging="360"/>
+      </w:pPr>
+      <w:rPr>
+        <w:rFonts w:ascii="Symbol" w:hAnsi="Symbol" w:hint="default"/>
+      </w:rPr>
+    </w:lvl>
+    <w:lvl w:ilvl="4" w:tplc="04100003" w:tentative="1">
+      <w:start w:val="1"/>
+      <w:numFmt w:val="bullet"/>
+      <w:lvlText w:val="o"/>
+      <w:lvlJc w:val="left"/>
+      <w:pPr>
+        <w:ind w:left="4320" w:hanging="360"/>
+      </w:pPr>
+      <w:rPr>
+        <w:rFonts w:ascii="Courier New" w:hAnsi="Courier New" w:cs="Courier New" w:hint="default"/>
+      </w:rPr>
+    </w:lvl>
+    <w:lvl w:ilvl="5" w:tplc="04100005" w:tentative="1">
+      <w:start w:val="1"/>
+      <w:numFmt w:val="bullet"/>
+      <w:lvlText w:val=""/>
+      <w:lvlJc w:val="left"/>
+      <w:pPr>
+        <w:ind w:left="5040" w:hanging="360"/>
+      </w:pPr>
+      <w:rPr>
+        <w:rFonts w:ascii="Wingdings" w:hAnsi="Wingdings" w:hint="default"/>
+      </w:rPr>
+    </w:lvl>
+    <w:lvl w:ilvl="6" w:tplc="04100001" w:tentative="1">
+      <w:start w:val="1"/>
+      <w:numFmt w:val="bullet"/>
+      <w:lvlText w:val=""/>
+      <w:lvlJc w:val="left"/>
+      <w:pPr>
+        <w:ind w:left="5760" w:hanging="360"/>
+      </w:pPr>
+      <w:rPr>
+        <w:rFonts w:ascii="Symbol" w:hAnsi="Symbol" w:hint="default"/>
+      </w:rPr>
+    </w:lvl>
+    <w:lvl w:ilvl="7" w:tplc="04100003" w:tentative="1">
+      <w:start w:val="1"/>
+      <w:numFmt w:val="bullet"/>
+      <w:lvlText w:val="o"/>
+      <w:lvlJc w:val="left"/>
+      <w:pPr>
+        <w:ind w:left="6480" w:hanging="360"/>
+      </w:pPr>
+      <w:rPr>
+        <w:rFonts w:ascii="Courier New" w:hAnsi="Courier New" w:cs="Courier New" w:hint="default"/>
+      </w:rPr>
+    </w:lvl>
+    <w:lvl w:ilvl="8" w:tplc="04100005" w:tentative="1">
+      <w:start w:val="1"/>
+      <w:numFmt w:val="bullet"/>
+      <w:lvlText w:val=""/>
+      <w:lvlJc w:val="left"/>
+      <w:pPr>
+        <w:ind w:left="7200" w:hanging="360"/>
+      </w:pPr>
+      <w:rPr>
+        <w:rFonts w:ascii="Wingdings" w:hAnsi="Wingdings" w:hint="default"/>
+      </w:rPr>
+    </w:lvl>
+  </w:abstractNum>
+  <w:abstractNum w:abstractNumId="4" w15:restartNumberingAfterBreak="0">
     <w:nsid w:val="69220072"/>
     <w:multiLevelType w:val="hybridMultilevel"/>
     <w:tmpl w:val="750E1B88"/>
@@ -2457,10 +3256,10 @@
       </w:rPr>
     </w:lvl>
   </w:abstractNum>
-  <w:abstractNum w:abstractNumId="4" w15:restartNumberingAfterBreak="0">
+  <w:abstractNum w:abstractNumId="5" w15:restartNumberingAfterBreak="0">
     <w:nsid w:val="76C418FB"/>
     <w:multiLevelType w:val="hybridMultilevel"/>
-    <w:tmpl w:val="B61AA8E8"/>
+    <w:tmpl w:val="7B22399C"/>
     <w:lvl w:ilvl="0" w:tplc="0410000F">
       <w:start w:val="1"/>
       <w:numFmt w:val="decimal"/>
@@ -2547,19 +3346,22 @@
     </w:lvl>
   </w:abstractNum>
   <w:num w:numId="1">
-    <w:abstractNumId w:val="4"/>
+    <w:abstractNumId w:val="5"/>
   </w:num>
   <w:num w:numId="2">
     <w:abstractNumId w:val="0"/>
   </w:num>
   <w:num w:numId="3">
-    <w:abstractNumId w:val="3"/>
+    <w:abstractNumId w:val="4"/>
   </w:num>
   <w:num w:numId="4">
     <w:abstractNumId w:val="2"/>
   </w:num>
   <w:num w:numId="5">
     <w:abstractNumId w:val="1"/>
+  </w:num>
+  <w:num w:numId="6">
+    <w:abstractNumId w:val="3"/>
   </w:num>
 </w:numbering>
 </file>

</xml_diff>

<commit_message>
Fino a 22 (fatta)
</commit_message>
<xml_diff>
--- a/Risposte Reti.docx
+++ b/Risposte Reti.docx
@@ -32,11 +32,9 @@
       <w:r>
         <w:t xml:space="preserve">È possibile quindi rappresentare i segnali tramite funzioni, le quali permettono </w:t>
       </w:r>
-      <w:proofErr w:type="gramStart"/>
-      <w:r>
-        <w:t>un analisi</w:t>
-      </w:r>
-      <w:proofErr w:type="gramEnd"/>
+      <w:r>
+        <w:t>un’analisi</w:t>
+      </w:r>
       <w:r>
         <w:t xml:space="preserve"> e una modellazione più efficace.</w:t>
       </w:r>
@@ -206,11 +204,9 @@
         <w:tab/>
         <w:t xml:space="preserve">Fourier, generando </w:t>
       </w:r>
-      <w:proofErr w:type="spellStart"/>
-      <w:r>
-        <w:t>cosi</w:t>
-      </w:r>
-      <w:proofErr w:type="spellEnd"/>
+      <w:r>
+        <w:t>così</w:t>
+      </w:r>
       <w:r>
         <w:t xml:space="preserve"> una distorsione. Per ovviare a questa distorsione, le ampiezze fino ad una </w:t>
       </w:r>
@@ -255,83 +251,66 @@
         </w:numPr>
         <w:jc w:val="both"/>
       </w:pPr>
-      <w:proofErr w:type="spellStart"/>
-      <w:r>
+      <w:r>
+        <w:t>Bitrate e Baudrate.</w:t>
+      </w:r>
+    </w:p>
+    <w:p>
+      <w:pPr>
+        <w:pStyle w:val="Paragrafoelenco"/>
+        <w:jc w:val="both"/>
+      </w:pPr>
+    </w:p>
+    <w:p>
+      <w:pPr>
+        <w:pStyle w:val="Paragrafoelenco"/>
+        <w:jc w:val="both"/>
+      </w:pPr>
+      <w:r>
+        <w:t xml:space="preserve">Il </w:t>
+      </w:r>
+      <w:r>
+        <w:rPr>
+          <w:b/>
+        </w:rPr>
         <w:t>Bitrate</w:t>
       </w:r>
-      <w:proofErr w:type="spellEnd"/>
-      <w:r>
-        <w:t xml:space="preserve"> e </w:t>
-      </w:r>
-      <w:proofErr w:type="spellStart"/>
-      <w:r>
+      <w:r>
+        <w:t xml:space="preserve"> è la quantità di informazioni digitali che è trasferita o registrata nell’unita di tempo.</w:t>
+      </w:r>
+    </w:p>
+    <w:p>
+      <w:pPr>
+        <w:pStyle w:val="Paragrafoelenco"/>
+        <w:jc w:val="both"/>
+      </w:pPr>
+      <w:r>
+        <w:t xml:space="preserve">Stiamo parlando quindi di velocità di trasmissione, espressa in bit/s. La velocità di trasmissione è anche detta </w:t>
+      </w:r>
+      <w:r>
+        <w:rPr>
+          <w:b/>
+        </w:rPr>
+        <w:t>Banda</w:t>
+      </w:r>
+      <w:r>
+        <w:t>. La velocità di trasmissione dipende dal tipo di mezzo trasmissivo utilizzato e dalle sue condizioni fisiche al momento dell’uso.</w:t>
+      </w:r>
+    </w:p>
+    <w:p>
+      <w:pPr>
+        <w:pStyle w:val="Paragrafoelenco"/>
+        <w:jc w:val="both"/>
+      </w:pPr>
+      <w:r>
+        <w:t xml:space="preserve">Il </w:t>
+      </w:r>
+      <w:r>
+        <w:rPr>
+          <w:b/>
+        </w:rPr>
         <w:t>Baudrate</w:t>
       </w:r>
-      <w:proofErr w:type="spellEnd"/>
-      <w:r>
-        <w:t>.</w:t>
-      </w:r>
-    </w:p>
-    <w:p>
-      <w:pPr>
-        <w:pStyle w:val="Paragrafoelenco"/>
-        <w:jc w:val="both"/>
-      </w:pPr>
-    </w:p>
-    <w:p>
-      <w:pPr>
-        <w:pStyle w:val="Paragrafoelenco"/>
-        <w:jc w:val="both"/>
-      </w:pPr>
-      <w:r>
-        <w:t xml:space="preserve">Il </w:t>
-      </w:r>
-      <w:proofErr w:type="spellStart"/>
-      <w:r>
-        <w:rPr>
-          <w:b/>
-        </w:rPr>
-        <w:t>Bitrate</w:t>
-      </w:r>
-      <w:proofErr w:type="spellEnd"/>
-      <w:r>
-        <w:t xml:space="preserve"> è la quantità di informazioni digitali che è trasferita o registrata nell’unita di tempo.</w:t>
-      </w:r>
-    </w:p>
-    <w:p>
-      <w:pPr>
-        <w:pStyle w:val="Paragrafoelenco"/>
-        <w:jc w:val="both"/>
-      </w:pPr>
-      <w:r>
-        <w:t xml:space="preserve">Stiamo parlando quindi di velocità di trasmissione, espressa in bit/s. La velocità di trasmissione è anche detta </w:t>
-      </w:r>
-      <w:r>
-        <w:rPr>
-          <w:b/>
-        </w:rPr>
-        <w:t>Banda</w:t>
-      </w:r>
-      <w:r>
-        <w:t>. La velocità di trasmissione dipende dal tipo di mezzo trasmissivo utilizzato e dalle sue condizioni fisiche al momento dell’uso.</w:t>
-      </w:r>
-    </w:p>
-    <w:p>
-      <w:pPr>
-        <w:pStyle w:val="Paragrafoelenco"/>
-        <w:jc w:val="both"/>
-      </w:pPr>
-      <w:r>
-        <w:t xml:space="preserve">Il </w:t>
-      </w:r>
-      <w:proofErr w:type="spellStart"/>
-      <w:r>
-        <w:rPr>
-          <w:b/>
-        </w:rPr>
-        <w:t>Baudrate</w:t>
-      </w:r>
-      <w:proofErr w:type="spellEnd"/>
       <w:r>
         <w:t xml:space="preserve"> invece rappresenta il numero di </w:t>
       </w:r>
@@ -344,19 +323,11 @@
       <w:r>
         <w:t xml:space="preserve">che viene trasmesso in un secondo. Non va confusa con il sopracitato </w:t>
       </w:r>
-      <w:proofErr w:type="spellStart"/>
       <w:r>
         <w:rPr>
           <w:i/>
         </w:rPr>
-        <w:t>bitrate</w:t>
-      </w:r>
-      <w:proofErr w:type="spellEnd"/>
-      <w:r>
-        <w:rPr>
-          <w:i/>
-        </w:rPr>
-        <w:t xml:space="preserve"> </w:t>
+        <w:t xml:space="preserve">bitrate </w:t>
       </w:r>
       <w:r>
         <w:t xml:space="preserve">in quanto misurano unità differenti, </w:t>
@@ -490,31 +461,7 @@
         <w:t xml:space="preserve">, </w:t>
       </w:r>
       <w:r>
-        <w:t xml:space="preserve">(UTP= </w:t>
-      </w:r>
-      <w:proofErr w:type="spellStart"/>
-      <w:r>
-        <w:t>Unshielded</w:t>
-      </w:r>
-      <w:proofErr w:type="spellEnd"/>
-      <w:r>
-        <w:t xml:space="preserve"> </w:t>
-      </w:r>
-      <w:proofErr w:type="spellStart"/>
-      <w:r>
-        <w:t>Twisted</w:t>
-      </w:r>
-      <w:proofErr w:type="spellEnd"/>
-      <w:r>
-        <w:t xml:space="preserve"> </w:t>
-      </w:r>
-      <w:proofErr w:type="spellStart"/>
-      <w:r>
-        <w:t>Pair</w:t>
-      </w:r>
-      <w:proofErr w:type="spellEnd"/>
-      <w:r>
-        <w:t xml:space="preserve">, doppini non schermati), Le differenze tra i doppini di categoria 3 e categoria 5 sta nel numero di spire per centimetro, minor numero di spire per cm negli UTP3 e maggiore negli UTP5, un maggior numero di spire permette di migliorare la qualità del segnale trasmesso su lunghe distanze, a scapito però della quantità di materiale necessario. Esistono anche categorie superiori, i quali gestiscono segnali con banda più </w:t>
+        <w:t xml:space="preserve">(UTP= Unshielded Twisted Pair, doppini non schermati), Le differenze tra i doppini di categoria 3 e categoria 5 sta nel numero di spire per centimetro, minor numero di spire per cm negli UTP3 e maggiore negli UTP5, un maggior numero di spire permette di migliorare la qualità del segnale trasmesso su lunghe distanze, a scapito però della quantità di materiale necessario. Esistono anche categorie superiori, i quali gestiscono segnali con banda più </w:t>
       </w:r>
       <w:r>
         <w:lastRenderedPageBreak/>
@@ -815,36 +762,26 @@
       <w:r>
         <w:t xml:space="preserve">mentre dagli 8 ai 10 micron per quelle </w:t>
       </w:r>
-      <w:proofErr w:type="spellStart"/>
       <w:r>
         <w:rPr>
           <w:i/>
         </w:rPr>
-        <w:t>monomodali</w:t>
-      </w:r>
-      <w:proofErr w:type="spellEnd"/>
+        <w:t>monomodali.</w:t>
+      </w:r>
+    </w:p>
+    <w:p>
+      <w:pPr>
+        <w:ind w:left="708"/>
+      </w:pPr>
+      <w:r>
+        <w:t>Il nucleo è avvolto da un rivestimento di vetro (</w:t>
+      </w:r>
       <w:r>
         <w:rPr>
           <w:i/>
         </w:rPr>
-        <w:t>.</w:t>
-      </w:r>
-    </w:p>
-    <w:p>
-      <w:pPr>
-        <w:ind w:left="708"/>
-      </w:pPr>
-      <w:r>
-        <w:t>Il nucleo è avvolto da un rivestimento di vetro (</w:t>
-      </w:r>
-      <w:proofErr w:type="spellStart"/>
-      <w:r>
-        <w:rPr>
-          <w:i/>
-        </w:rPr>
         <w:t>cladding</w:t>
       </w:r>
-      <w:proofErr w:type="spellEnd"/>
       <w:r>
         <w:t>) che ha un indice di rifrazione più basso; ciò costringe la luce a rimanere nel nucleo. L’ultimo strato è formato da plastica e serve a proteggere il rivestimento.</w:t>
       </w:r>
@@ -918,23 +855,7 @@
         <w:jc w:val="both"/>
       </w:pPr>
       <w:r>
-        <w:t xml:space="preserve">Esistono due tipi di fibra, la </w:t>
-      </w:r>
-      <w:proofErr w:type="spellStart"/>
-      <w:r>
-        <w:t>monomodale</w:t>
-      </w:r>
-      <w:proofErr w:type="spellEnd"/>
-      <w:r>
-        <w:t xml:space="preserve"> e la multimodale. La </w:t>
-      </w:r>
-      <w:proofErr w:type="spellStart"/>
-      <w:r>
-        <w:t>monomodale</w:t>
-      </w:r>
-      <w:proofErr w:type="spellEnd"/>
-      <w:r>
-        <w:t xml:space="preserve"> è più costosa e utilizzata soprattutto per le lunghe distanze, in cui la luce può propagarsi solo in linea retta senza rimbalzare.</w:t>
+        <w:t>Esistono due tipi di fibra, la monomodale e la multimodale. La monomodale è più costosa e utilizzata soprattutto per le lunghe distanze, in cui la luce può propagarsi solo in linea retta senza rimbalzare.</w:t>
       </w:r>
     </w:p>
     <w:p>
@@ -1293,47 +1214,86 @@
       <w:r>
         <w:t xml:space="preserve"> (</w:t>
       </w:r>
-      <w:proofErr w:type="spellStart"/>
       <w:r>
         <w:rPr>
           <w:i/>
         </w:rPr>
-        <w:t>Geostationary</w:t>
-      </w:r>
-      <w:proofErr w:type="spellEnd"/>
+        <w:t>Geostationary Earth Orbit</w:t>
+      </w:r>
       <w:r>
         <w:rPr>
           <w:i/>
         </w:rPr>
-        <w:t xml:space="preserve"> Earth </w:t>
-      </w:r>
-      <w:proofErr w:type="spellStart"/>
+        <w:t>)</w:t>
+      </w:r>
+      <w:r>
+        <w:t>, s</w:t>
+      </w:r>
+      <w:r>
+        <w:t xml:space="preserve">ono collocati nella fascia più alta, disposti con un intervallo di 2° nel piano equatoriale, </w:t>
+      </w:r>
+      <w:r>
+        <w:t>così</w:t>
+      </w:r>
+      <w:r>
+        <w:t xml:space="preserve"> da evitare interferenze, di conseguenza c’è posto per “solo” 180 satelliti di questo tipo, la loro dimensione è importante e la gestione dell’allocazione degli slot orbitali è motivo di disputa tra paesi, stazioni televisive e militari.</w:t>
+      </w:r>
+    </w:p>
+    <w:p>
+      <w:pPr>
+        <w:pStyle w:val="Paragrafoelenco"/>
+        <w:jc w:val="both"/>
+        <w:rPr>
+          <w:b/>
+        </w:rPr>
+      </w:pPr>
+      <w:r>
+        <w:rPr>
+          <w:b/>
+        </w:rPr>
+        <w:t>MEO:</w:t>
+      </w:r>
+    </w:p>
+    <w:p>
+      <w:pPr>
+        <w:pStyle w:val="Paragrafoelenco"/>
+        <w:jc w:val="both"/>
+      </w:pPr>
+      <w:r>
+        <w:t>-Tra le due fasce di Van Allen troviamo i satelliti</w:t>
+      </w:r>
+      <w:r>
+        <w:t xml:space="preserve"> MEO</w:t>
+      </w:r>
+      <w:r>
+        <w:t xml:space="preserve"> </w:t>
+      </w:r>
+      <w:r>
+        <w:t>(</w:t>
+      </w:r>
       <w:r>
         <w:rPr>
           <w:i/>
         </w:rPr>
-        <w:t>Orbit</w:t>
-      </w:r>
-      <w:proofErr w:type="spellEnd"/>
+        <w:t>M</w:t>
+      </w:r>
       <w:r>
         <w:rPr>
           <w:i/>
         </w:rPr>
+        <w:t>edium Earth Orbit</w:t>
+      </w:r>
+      <w:r>
+        <w:rPr>
+          <w:i/>
+        </w:rPr>
         <w:t>)</w:t>
       </w:r>
       <w:r>
-        <w:t>, s</w:t>
-      </w:r>
-      <w:r>
-        <w:t xml:space="preserve">ono collocati nella fascia più alta, disposti con un intervallo di 2° nel piano equatoriale, </w:t>
-      </w:r>
-      <w:proofErr w:type="spellStart"/>
-      <w:r>
-        <w:t>cosi</w:t>
-      </w:r>
-      <w:proofErr w:type="spellEnd"/>
-      <w:r>
-        <w:t xml:space="preserve"> da evitare interferenze, di conseguenza c’è posto per “solo” 180 satelliti di questo tipo, la loro dimensione è importante e la gestione dell’allocazione degli slot orbitali è motivo di disputa tra paesi, stazioni televisive e militari.</w:t>
+        <w:t>, questi satelliti si spostano lentamente lungo la longitudine, impiegando 6 ore per compiere un giro attorno al pianeta</w:t>
+      </w:r>
+      <w:r>
+        <w:t>, attualmente non sono utilizzati per le telecomunicazioni. Rispetto al GEO, il MEO permette un ritardo di propagazione inferiore, tuttavia si perde la comodità del “punto fisso” garantito dal GEO, questo perché il MEO si sposta più velocemente.</w:t>
       </w:r>
     </w:p>
     <w:p>
@@ -1348,96 +1308,23 @@
         <w:rPr>
           <w:b/>
         </w:rPr>
-        <w:t>MEO:</w:t>
-      </w:r>
-    </w:p>
-    <w:p>
-      <w:pPr>
-        <w:pStyle w:val="Paragrafoelenco"/>
-        <w:jc w:val="both"/>
-      </w:pPr>
-      <w:r>
-        <w:t>-Tra le due fasce di Van Allen troviamo i satelliti</w:t>
-      </w:r>
-      <w:r>
-        <w:t xml:space="preserve"> MEO</w:t>
-      </w:r>
-      <w:r>
-        <w:t xml:space="preserve"> </w:t>
-      </w:r>
-      <w:r>
-        <w:t>(</w:t>
+        <w:t>LEO:</w:t>
+      </w:r>
+    </w:p>
+    <w:p>
+      <w:pPr>
+        <w:pStyle w:val="Paragrafoelenco"/>
+        <w:jc w:val="both"/>
+      </w:pPr>
+      <w:r>
+        <w:t>-I LEO (</w:t>
       </w:r>
       <w:r>
         <w:rPr>
           <w:i/>
         </w:rPr>
-        <w:t>M</w:t>
-      </w:r>
-      <w:r>
-        <w:rPr>
-          <w:i/>
-        </w:rPr>
-        <w:t xml:space="preserve">edium Earth </w:t>
-      </w:r>
-      <w:proofErr w:type="spellStart"/>
-      <w:r>
-        <w:rPr>
-          <w:i/>
-        </w:rPr>
-        <w:t>Orbit</w:t>
-      </w:r>
-      <w:proofErr w:type="spellEnd"/>
-      <w:r>
-        <w:rPr>
-          <w:i/>
-        </w:rPr>
-        <w:t>)</w:t>
-      </w:r>
-      <w:r>
-        <w:t>, questi satelliti si spostano lentamente lungo la longitudine, impiegando 6 ore per compiere un giro attorno al pianeta</w:t>
-      </w:r>
-      <w:r>
-        <w:t>, attualmente non sono utilizzati per le telecomunicazioni. Rispetto al GEO, il MEO permette un ritardo di propagazione inferiore, tuttavia si perde la comodità del “punto fisso” garantito dal GEO, questo perché il MEO si sposta più velocemente.</w:t>
-      </w:r>
-    </w:p>
-    <w:p>
-      <w:pPr>
-        <w:pStyle w:val="Paragrafoelenco"/>
-        <w:jc w:val="both"/>
-        <w:rPr>
-          <w:b/>
-        </w:rPr>
-      </w:pPr>
-      <w:r>
-        <w:rPr>
-          <w:b/>
-        </w:rPr>
-        <w:t>LEO:</w:t>
-      </w:r>
-    </w:p>
-    <w:p>
-      <w:pPr>
-        <w:pStyle w:val="Paragrafoelenco"/>
-        <w:jc w:val="both"/>
-      </w:pPr>
-      <w:r>
-        <w:t>-I LEO (</w:t>
-      </w:r>
-      <w:r>
-        <w:rPr>
-          <w:i/>
-        </w:rPr>
-        <w:t xml:space="preserve">Low Earth </w:t>
-      </w:r>
-      <w:proofErr w:type="spellStart"/>
-      <w:r>
-        <w:rPr>
-          <w:i/>
-        </w:rPr>
-        <w:t>Orbit</w:t>
-      </w:r>
-      <w:proofErr w:type="spellEnd"/>
+        <w:t>Low Earth Orbit</w:t>
+      </w:r>
       <w:r>
         <w:t>) sono I più bassi t</w:t>
       </w:r>
@@ -1750,38 +1637,22 @@
         <w:jc w:val="both"/>
       </w:pPr>
       <w:r>
-        <w:t xml:space="preserve">Cos’è la modulazione delta (delta </w:t>
-      </w:r>
-      <w:proofErr w:type="spellStart"/>
-      <w:r>
-        <w:t>modulation</w:t>
-      </w:r>
-      <w:proofErr w:type="spellEnd"/>
-      <w:r>
-        <w:t>)?</w:t>
-      </w:r>
-    </w:p>
-    <w:p>
-      <w:pPr>
-        <w:pStyle w:val="Paragrafoelenco"/>
-        <w:jc w:val="both"/>
-      </w:pPr>
-    </w:p>
-    <w:p>
-      <w:pPr>
-        <w:pStyle w:val="Paragrafoelenco"/>
-        <w:jc w:val="both"/>
-      </w:pPr>
-      <w:r>
-        <w:t xml:space="preserve">La delta </w:t>
-      </w:r>
-      <w:proofErr w:type="spellStart"/>
-      <w:r>
-        <w:t>modulation</w:t>
-      </w:r>
-      <w:proofErr w:type="spellEnd"/>
-      <w:r>
-        <w:t xml:space="preserve"> è un metodo </w:t>
+        <w:t>Cos’è la modulazione delta (delta modulation)?</w:t>
+      </w:r>
+    </w:p>
+    <w:p>
+      <w:pPr>
+        <w:pStyle w:val="Paragrafoelenco"/>
+        <w:jc w:val="both"/>
+      </w:pPr>
+    </w:p>
+    <w:p>
+      <w:pPr>
+        <w:pStyle w:val="Paragrafoelenco"/>
+        <w:jc w:val="both"/>
+      </w:pPr>
+      <w:r>
+        <w:t xml:space="preserve">La delta modulation è un metodo </w:t>
       </w:r>
       <w:r>
         <w:t>di digitalizzazione e compressione di un segnale analogico.</w:t>
@@ -1948,13 +1819,11 @@
       <w:r>
         <w:t xml:space="preserve">Voce e dati digitali (Internet, posta elettronica </w:t>
       </w:r>
-      <w:proofErr w:type="spellStart"/>
-      <w:r>
-        <w:t>ecc</w:t>
-      </w:r>
-      <w:proofErr w:type="spellEnd"/>
-      <w:r>
-        <w:t>…)</w:t>
+      <w:r>
+        <w:t>ecc.</w:t>
+      </w:r>
+      <w:r>
+        <w:t>)</w:t>
       </w:r>
     </w:p>
     <w:p>
@@ -1972,15 +1841,7 @@
         <w:jc w:val="both"/>
       </w:pPr>
       <w:r>
-        <w:t xml:space="preserve">La sua struttura è formata da 4 tipi di celle: macro, micro, pico e </w:t>
-      </w:r>
-      <w:proofErr w:type="spellStart"/>
-      <w:r>
-        <w:t>umbrella</w:t>
-      </w:r>
-      <w:proofErr w:type="spellEnd"/>
-      <w:r>
-        <w:t xml:space="preserve">. </w:t>
+        <w:t xml:space="preserve">La sua struttura è formata da 4 tipi di celle: macro, micro, pico e umbrella. </w:t>
       </w:r>
     </w:p>
     <w:p>
@@ -1989,31 +1850,7 @@
         <w:jc w:val="both"/>
       </w:pPr>
       <w:r>
-        <w:t xml:space="preserve">Le prime sono le più grandi, sono sopraelevate rispetto gli edifici e hanno un raggio massimo si 35 km. Le </w:t>
-      </w:r>
-      <w:proofErr w:type="gramStart"/>
-      <w:r>
-        <w:t>micro sono</w:t>
-      </w:r>
-      <w:proofErr w:type="gramEnd"/>
-      <w:r>
-        <w:t xml:space="preserve"> più piccole, coprono un'altezza pari agli edifici. </w:t>
-      </w:r>
-      <w:proofErr w:type="gramStart"/>
-      <w:r>
-        <w:t>Le pico</w:t>
-      </w:r>
-      <w:proofErr w:type="gramEnd"/>
-      <w:r>
-        <w:t xml:space="preserve"> sono molto piccole, usate in aree molto dense, tipicamente indoor. </w:t>
-      </w:r>
-      <w:proofErr w:type="spellStart"/>
-      <w:r>
-        <w:t>Umbrella</w:t>
-      </w:r>
-      <w:proofErr w:type="spellEnd"/>
-      <w:r>
-        <w:t xml:space="preserve"> è una piccola estensione, usata per coprire i buchi tra le varie celle sopracitate.</w:t>
+        <w:t>Le prime sono le più grandi, sono sopraelevate rispetto gli edifici e hanno un raggio massimo si 35 km. Le micro sono più piccole, coprono un'altezza pari agli edifici. Le pico sono molto piccole, usate in aree molto dense, tipicamente indoor. Umbrella è una piccola estensione, usata per coprire i buchi tra le varie celle sopracitate.</w:t>
       </w:r>
     </w:p>
     <w:p>
@@ -2033,11 +1870,9 @@
       <w:r>
         <w:t xml:space="preserve">Questi fattori lo rendono molto simile al D-AMPS, tecnologia molto utilizzata in America, che condivide la stessa generazione di telefoni. </w:t>
       </w:r>
-      <w:proofErr w:type="gramStart"/>
-      <w:r>
-        <w:t>Tuttavia</w:t>
-      </w:r>
-      <w:proofErr w:type="gramEnd"/>
+      <w:r>
+        <w:t>Tuttavia,</w:t>
+      </w:r>
       <w:r>
         <w:t xml:space="preserve"> GSM sono molto più ampi di quelli AMPS e contengo un numero poco più alto di utenti, perciò la velocità dati per utente di GSM è superiore a quella di D-AMPS</w:t>
       </w:r>
@@ -2100,21 +1935,8 @@
         <w:jc w:val="both"/>
       </w:pPr>
       <w:r>
-        <w:t xml:space="preserve">Si descriva la tecnica CDMA(Code </w:t>
-      </w:r>
-      <w:proofErr w:type="spellStart"/>
-      <w:r>
-        <w:t>Division</w:t>
-      </w:r>
-      <w:proofErr w:type="spellEnd"/>
-      <w:r>
-        <w:t xml:space="preserve"> Multiple Access), possibilmente con </w:t>
-      </w:r>
-      <w:proofErr w:type="spellStart"/>
-      <w:r>
-        <w:t>esempio</w:t>
-      </w:r>
-      <w:proofErr w:type="spellEnd"/>
+        <w:t>Si descriva la tecnica CDMA(Code Division Multiple Access), possibilmente con esempio</w:t>
+      </w:r>
       <w:r>
         <w:t>.</w:t>
       </w:r>
@@ -2182,13 +2004,11 @@
         <w:lastRenderedPageBreak/>
         <w:t xml:space="preserve">Voce e dati digitali (Internet, posta elettronica </w:t>
       </w:r>
-      <w:proofErr w:type="spellStart"/>
-      <w:r>
-        <w:t>ecc</w:t>
-      </w:r>
-      <w:proofErr w:type="spellEnd"/>
-      <w:r>
-        <w:t>…)</w:t>
+      <w:r>
+        <w:t>ecc.</w:t>
+      </w:r>
+      <w:r>
+        <w:t>)</w:t>
       </w:r>
     </w:p>
     <w:p>
@@ -2220,7 +2040,6 @@
       <w:r>
         <w:t xml:space="preserve">In CDMA, ogni tempo bit è suddiviso in </w:t>
       </w:r>
-      <w:proofErr w:type="gramStart"/>
       <w:r>
         <w:rPr>
           <w:i/>
@@ -2228,11 +2047,7 @@
         <w:t>m</w:t>
       </w:r>
       <w:r>
-        <w:t xml:space="preserve"> intervalli</w:t>
-      </w:r>
-      <w:proofErr w:type="gramEnd"/>
-      <w:r>
-        <w:t xml:space="preserve"> chiamati </w:t>
+        <w:t xml:space="preserve"> intervalli chiamati </w:t>
       </w:r>
       <w:r>
         <w:rPr>
@@ -2492,13 +2307,11 @@
       <w:r>
         <w:t xml:space="preserve">Voce e dati digitali (Internet, posta elettronica </w:t>
       </w:r>
-      <w:proofErr w:type="spellStart"/>
-      <w:r>
-        <w:t>ecc</w:t>
-      </w:r>
-      <w:proofErr w:type="spellEnd"/>
-      <w:r>
-        <w:t>…)</w:t>
+      <w:r>
+        <w:t>ecc.</w:t>
+      </w:r>
+      <w:r>
+        <w:t>)</w:t>
       </w:r>
     </w:p>
     <w:p>
@@ -2552,37 +2365,24 @@
         </w:numPr>
         <w:jc w:val="both"/>
       </w:pPr>
-      <w:proofErr w:type="spellStart"/>
       <w:r>
         <w:lastRenderedPageBreak/>
-        <w:t>Handoff</w:t>
-      </w:r>
-      <w:proofErr w:type="spellEnd"/>
-      <w:r>
-        <w:t xml:space="preserve"> cos’è e vari tipi.</w:t>
-      </w:r>
-    </w:p>
-    <w:p>
-      <w:pPr>
-        <w:pStyle w:val="Paragrafoelenco"/>
-        <w:jc w:val="both"/>
-      </w:pPr>
-    </w:p>
-    <w:p>
-      <w:pPr>
-        <w:pStyle w:val="Paragrafoelenco"/>
-        <w:jc w:val="both"/>
-      </w:pPr>
-      <w:r>
-        <w:t>Nell’ambito della telefonia mobile, con “</w:t>
-      </w:r>
-      <w:proofErr w:type="spellStart"/>
-      <w:r>
-        <w:t>Handoff</w:t>
-      </w:r>
-      <w:proofErr w:type="spellEnd"/>
-      <w:r>
-        <w:t>” si intende la procedura per la quale un terminale cambia il canale (frequenza e slot di tempo) che sta utilizzando durante una comunicazione.</w:t>
+        <w:t>Handoff cos’è e vari tipi.</w:t>
+      </w:r>
+    </w:p>
+    <w:p>
+      <w:pPr>
+        <w:pStyle w:val="Paragrafoelenco"/>
+        <w:jc w:val="both"/>
+      </w:pPr>
+    </w:p>
+    <w:p>
+      <w:pPr>
+        <w:pStyle w:val="Paragrafoelenco"/>
+        <w:jc w:val="both"/>
+      </w:pPr>
+      <w:r>
+        <w:t>Nell’ambito della telefonia mobile, con “Handoff” si intende la procedura per la quale un terminale cambia il canale (frequenza e slot di tempo) che sta utilizzando durante una comunicazione.</w:t>
       </w:r>
     </w:p>
     <w:p>
@@ -2621,15 +2421,7 @@
         <w:jc w:val="both"/>
       </w:pPr>
       <w:r>
-        <w:t>Il telefono viene informato della nuova centrale di controllo e viene forzato al cambiamento, questo è l’</w:t>
-      </w:r>
-      <w:proofErr w:type="spellStart"/>
-      <w:r>
-        <w:t>handoff</w:t>
-      </w:r>
-      <w:proofErr w:type="spellEnd"/>
-      <w:r>
-        <w:t>.</w:t>
+        <w:t>Il telefono viene informato della nuova centrale di controllo e viene forzato al cambiamento, questo è l’handoff.</w:t>
       </w:r>
     </w:p>
     <w:p>
@@ -2640,71 +2432,45 @@
       <w:r>
         <w:t xml:space="preserve">Esistono due tipi di </w:t>
       </w:r>
-      <w:proofErr w:type="spellStart"/>
       <w:r>
         <w:t>h</w:t>
       </w:r>
       <w:r>
         <w:t>andoff</w:t>
       </w:r>
-      <w:proofErr w:type="spellEnd"/>
       <w:r>
         <w:t>:</w:t>
       </w:r>
       <w:r>
-        <w:t xml:space="preserve"> il soft e l’hard </w:t>
-      </w:r>
-      <w:proofErr w:type="spellStart"/>
-      <w:r>
-        <w:t>handoff</w:t>
-      </w:r>
-      <w:proofErr w:type="spellEnd"/>
-      <w:r>
-        <w:t xml:space="preserve">. Nel </w:t>
+        <w:t xml:space="preserve"> il soft e l’hard handoff. Nel </w:t>
       </w:r>
       <w:r>
         <w:rPr>
           <w:b/>
         </w:rPr>
-        <w:t xml:space="preserve">soft </w:t>
-      </w:r>
-      <w:proofErr w:type="spellStart"/>
+        <w:t>soft handoff</w:t>
+      </w:r>
+      <w:r>
+        <w:t xml:space="preserve"> il telefono è acquisito </w:t>
+      </w:r>
+      <w:r>
+        <w:t>dalla nuova stazione di base prima di interrompere il segnale precedente, il vantaggio sta nel fatto che non vi è nessuna perdita di continuità, tuttavia il telefono deve riuscire a gestire più frequenze nello stesso momento (né i telefoni di prima generazione ne seconda sono in grado).</w:t>
+      </w:r>
+    </w:p>
+    <w:p>
+      <w:pPr>
+        <w:pStyle w:val="Paragrafoelenco"/>
+        <w:jc w:val="both"/>
+      </w:pPr>
+      <w:r>
+        <w:t xml:space="preserve">Nel caso di </w:t>
+      </w:r>
       <w:r>
         <w:rPr>
           <w:b/>
         </w:rPr>
-        <w:t>handoff</w:t>
-      </w:r>
-      <w:proofErr w:type="spellEnd"/>
-      <w:r>
-        <w:t xml:space="preserve"> il telefono è acquisito </w:t>
-      </w:r>
-      <w:r>
-        <w:t>dalla nuova stazione di base prima di interrompere il segnale precedente, il vantaggio sta nel fatto che non vi è nessuna perdita di continuità, tuttavia il telefono deve riuscire a gestire più frequenze nello stesso momento (né i telefoni di prima generazione ne seconda sono in grado).</w:t>
-      </w:r>
-    </w:p>
-    <w:p>
-      <w:pPr>
-        <w:pStyle w:val="Paragrafoelenco"/>
-        <w:jc w:val="both"/>
-      </w:pPr>
-      <w:r>
-        <w:t xml:space="preserve">Nel caso di </w:t>
-      </w:r>
-      <w:r>
-        <w:rPr>
-          <w:b/>
-        </w:rPr>
-        <w:t xml:space="preserve">hard </w:t>
-      </w:r>
-      <w:proofErr w:type="spellStart"/>
-      <w:r>
-        <w:rPr>
-          <w:b/>
-        </w:rPr>
-        <w:t>handoff</w:t>
-      </w:r>
-      <w:proofErr w:type="spellEnd"/>
+        <w:t>hard handoff</w:t>
+      </w:r>
       <w:r>
         <w:t xml:space="preserve"> la vecchia stazione di base rilascia il telefono prima che la nuova lo acquisisca. Se la nuova non è in grado di prendere il controllo del dispositivo (ad esempio se non è disponibile nessuna frequenza) il segnale viene interrotto bruscamente, con il risultato di terminazione brusca di una possibile chiamata.</w:t>
       </w:r>
@@ -2733,6 +2499,12 @@
         <w:pStyle w:val="Paragrafoelenco"/>
         <w:jc w:val="both"/>
       </w:pPr>
+    </w:p>
+    <w:p>
+      <w:pPr>
+        <w:pStyle w:val="Paragrafoelenco"/>
+        <w:jc w:val="both"/>
+      </w:pPr>
       <w:r>
         <w:rPr>
           <w:b/>
@@ -2742,33 +2514,11 @@
       <w:r>
         <w:t xml:space="preserve"> (</w:t>
       </w:r>
-      <w:proofErr w:type="spellStart"/>
       <w:r>
         <w:rPr>
           <w:i/>
         </w:rPr>
-        <w:t>Frequency</w:t>
-      </w:r>
-      <w:proofErr w:type="spellEnd"/>
-      <w:r>
-        <w:rPr>
-          <w:i/>
-        </w:rPr>
-        <w:t xml:space="preserve"> </w:t>
-      </w:r>
-      <w:proofErr w:type="spellStart"/>
-      <w:r>
-        <w:rPr>
-          <w:i/>
-        </w:rPr>
-        <w:t>Division</w:t>
-      </w:r>
-      <w:proofErr w:type="spellEnd"/>
-      <w:r>
-        <w:rPr>
-          <w:i/>
-        </w:rPr>
-        <w:t xml:space="preserve"> Multiplexing) </w:t>
+        <w:t xml:space="preserve">Frequency Division Multiplexing) </w:t>
       </w:r>
       <w:r>
         <w:t>è una tecnica di</w:t>
@@ -2776,11 +2526,9 @@
       <w:r>
         <w:t xml:space="preserve"> condivisione delle risorse trasmissive di un canale di comunicazione. L’intero canale trasmissivo disponibile è diviso in </w:t>
       </w:r>
-      <w:proofErr w:type="spellStart"/>
-      <w:r>
-        <w:t>sottocanali</w:t>
-      </w:r>
-      <w:proofErr w:type="spellEnd"/>
+      <w:r>
+        <w:t>sotto canali</w:t>
+      </w:r>
       <w:r>
         <w:t>, ognuno costituito da una banda di frequenza e separato da un altro grazie ad un piccolo intervallo di guardia.</w:t>
       </w:r>
@@ -2886,21 +2634,7 @@
         <w:rPr>
           <w:i/>
         </w:rPr>
-        <w:t xml:space="preserve">Time </w:t>
-      </w:r>
-      <w:proofErr w:type="spellStart"/>
-      <w:r>
-        <w:rPr>
-          <w:i/>
-        </w:rPr>
-        <w:t>Division</w:t>
-      </w:r>
-      <w:proofErr w:type="spellEnd"/>
-      <w:r>
-        <w:rPr>
-          <w:i/>
-        </w:rPr>
-        <w:t xml:space="preserve"> Multiplexing) </w:t>
+        <w:t xml:space="preserve">Time Division Multiplexing) </w:t>
       </w:r>
       <w:r>
         <w:t>è una tecnica di condivisione di un canale di comunicazione secondo la quale ogni dispositivo ricetrasmittente ottiene a turno l’uso esclusivo dello stesso per un breve lasso di tempo. Il tempo di utilizzo del canale è diviso in frame tutti della stessa durata, questi frame sono ulteriormente divisi in slot.</w:t>
@@ -2999,21 +2733,7 @@
         <w:rPr>
           <w:i/>
         </w:rPr>
-        <w:t xml:space="preserve">(Code </w:t>
-      </w:r>
-      <w:proofErr w:type="spellStart"/>
-      <w:r>
-        <w:rPr>
-          <w:i/>
-        </w:rPr>
-        <w:t>Division</w:t>
-      </w:r>
-      <w:proofErr w:type="spellEnd"/>
-      <w:r>
-        <w:rPr>
-          <w:i/>
-        </w:rPr>
-        <w:t xml:space="preserve"> Multiplexing) </w:t>
+        <w:t xml:space="preserve">(Code Division Multiplexing) </w:t>
       </w:r>
       <w:r>
         <w:t>o con</w:t>
@@ -3192,23 +2912,7 @@
         <w:pStyle w:val="Paragrafoelenco"/>
       </w:pPr>
       <w:r>
-        <w:t>La QAM, rispetto alla PSK (</w:t>
-      </w:r>
-      <w:proofErr w:type="spellStart"/>
-      <w:r>
-        <w:t>Phase</w:t>
-      </w:r>
-      <w:proofErr w:type="spellEnd"/>
-      <w:r>
-        <w:t xml:space="preserve"> shift </w:t>
-      </w:r>
-      <w:proofErr w:type="spellStart"/>
-      <w:r>
-        <w:t>keying</w:t>
-      </w:r>
-      <w:proofErr w:type="spellEnd"/>
-      <w:r>
-        <w:t>), migliora l’immunità al rumore.</w:t>
+        <w:t>La QAM, rispetto alla PSK (Phase shift keying), migliora l’immunità al rumore.</w:t>
       </w:r>
     </w:p>
     <w:p>
@@ -3297,16 +3001,13 @@
         </w:numPr>
       </w:pPr>
       <w:r>
-        <w:t xml:space="preserve">Cos’è il byte </w:t>
-      </w:r>
-      <w:proofErr w:type="spellStart"/>
-      <w:r>
-        <w:t>stuffing</w:t>
-      </w:r>
-      <w:proofErr w:type="spellEnd"/>
-      <w:r>
-        <w:t>?</w:t>
-      </w:r>
+        <w:t>Cos’è il byte stuffing?</w:t>
+      </w:r>
+    </w:p>
+    <w:p>
+      <w:pPr>
+        <w:pStyle w:val="Paragrafoelenco"/>
+      </w:pPr>
     </w:p>
     <w:p>
       <w:pPr>
@@ -3329,15 +3030,7 @@
         <w:pStyle w:val="Paragrafoelenco"/>
       </w:pPr>
       <w:r>
-        <w:t xml:space="preserve">Il modo per rinvenire questi errori è quello di suddividere il flusso dei bit in frame, per poi controllarli, uno dei metodi di </w:t>
-      </w:r>
-      <w:proofErr w:type="spellStart"/>
-      <w:r>
-        <w:t>framing</w:t>
-      </w:r>
-      <w:proofErr w:type="spellEnd"/>
-      <w:r>
-        <w:t xml:space="preserve"> </w:t>
+        <w:t xml:space="preserve">Il modo per rinvenire questi errori è quello di suddividere il flusso dei bit in frame, per poi controllarli, uno dei metodi di framing </w:t>
       </w:r>
       <w:r>
         <w:t xml:space="preserve">è quello di utilizzare un flag byte con il </w:t>
@@ -3347,17 +3040,8 @@
           <w:b/>
           <w:i/>
         </w:rPr>
-        <w:t xml:space="preserve">byte </w:t>
-      </w:r>
-      <w:proofErr w:type="spellStart"/>
-      <w:r>
-        <w:rPr>
-          <w:b/>
-          <w:i/>
-        </w:rPr>
-        <w:t>stuffing</w:t>
-      </w:r>
-      <w:proofErr w:type="spellEnd"/>
+        <w:t>byte stuffing</w:t>
+      </w:r>
       <w:r>
         <w:t>.</w:t>
       </w:r>
@@ -3367,103 +3051,34 @@
         <w:pStyle w:val="Paragrafoelenco"/>
       </w:pPr>
       <w:r>
-        <w:t xml:space="preserve">Il byte </w:t>
-      </w:r>
-      <w:proofErr w:type="spellStart"/>
-      <w:r>
-        <w:t>stuffing</w:t>
-      </w:r>
-      <w:proofErr w:type="spellEnd"/>
-      <w:r>
-        <w:t xml:space="preserve"> prevede l’uso di un flag per delimitare l’inizio e la fine dei frame. In questo modo quando il destinatario perde la sincronizzazione può cercare il flag byte per trovare la fine del frame corrente. Due flag byte consecutivi indicano la fine di un frame e l’inizio del successivo.</w:t>
-      </w:r>
-    </w:p>
-    <w:p>
-      <w:pPr>
-        <w:pStyle w:val="Paragrafoelenco"/>
-      </w:pPr>
-      <w:r>
-        <w:t xml:space="preserve">Per far si che un flag byte sia contenuto internamente ai dati, bisogna utilizzare un byte di </w:t>
-      </w:r>
-      <w:proofErr w:type="spellStart"/>
-      <w:r>
-        <w:t>escape</w:t>
-      </w:r>
-      <w:proofErr w:type="spellEnd"/>
-      <w:r>
-        <w:t xml:space="preserve"> (ESC) prima di ogni occorrenza “accidentale” del byte flag nei dati. Successivamente lo strato data link della destinazione provvederà a rimuovere i byte di </w:t>
-      </w:r>
-      <w:proofErr w:type="spellStart"/>
-      <w:r>
-        <w:t>escape</w:t>
-      </w:r>
-      <w:proofErr w:type="spellEnd"/>
-      <w:r>
-        <w:t xml:space="preserve"> prima di passare i dati allo strato network, se anche un carattere ESC si trova dentro i dati, va preceduto da un ulteriore carattere ESC.</w:t>
-      </w:r>
-    </w:p>
-    <w:p>
-      <w:pPr>
-        <w:pStyle w:val="Paragrafoelenco"/>
-      </w:pPr>
-      <w:r>
-        <w:t xml:space="preserve">Questo metodo di </w:t>
-      </w:r>
-      <w:proofErr w:type="spellStart"/>
-      <w:r>
-        <w:t>framing</w:t>
-      </w:r>
-      <w:proofErr w:type="spellEnd"/>
-      <w:r>
-        <w:t xml:space="preserve"> presenta notevoli svantaggi, in primis quello di essere legato all’uso di caratteri da 8 bit, non tutte le codifiche dei caratteri li usano. Un altro problema deriva dalla quantità di caratteri superflui da inserire per effettuare lo </w:t>
-      </w:r>
-      <w:proofErr w:type="spellStart"/>
-      <w:r>
-        <w:t>stuffing</w:t>
-      </w:r>
-      <w:proofErr w:type="spellEnd"/>
-      <w:r>
-        <w:t xml:space="preserve">, per questo si è sentita la necessità di sviluppare una nuova tecnica di </w:t>
-      </w:r>
-      <w:proofErr w:type="spellStart"/>
-      <w:r>
-        <w:t>framing</w:t>
-      </w:r>
-      <w:proofErr w:type="spellEnd"/>
-      <w:r>
-        <w:t xml:space="preserve"> che consente di gestire caratteri di lunghezza arbitraria (bit </w:t>
-      </w:r>
-      <w:proofErr w:type="spellStart"/>
-      <w:r>
-        <w:t>stuffing</w:t>
-      </w:r>
-      <w:proofErr w:type="spellEnd"/>
-      <w:r>
-        <w:t>).</w:t>
-      </w:r>
-    </w:p>
-    <w:p>
-      <w:pPr>
-        <w:pStyle w:val="Paragrafoelenco"/>
-      </w:pPr>
-      <w:r>
-        <w:t xml:space="preserve">Il byte </w:t>
-      </w:r>
-      <w:proofErr w:type="spellStart"/>
-      <w:r>
-        <w:t>stuffing</w:t>
-      </w:r>
-      <w:proofErr w:type="spellEnd"/>
-      <w:r>
-        <w:t xml:space="preserve"> è usato in PPP (Point-to-Point </w:t>
-      </w:r>
-      <w:proofErr w:type="spellStart"/>
-      <w:r>
-        <w:t>Protocol</w:t>
-      </w:r>
-      <w:proofErr w:type="spellEnd"/>
-      <w:r>
-        <w:t>)</w:t>
+        <w:t>Il byte stuffing prevede l’uso di un flag per delimitare l’inizio e la fine dei frame. In questo modo quando il destinatario perde la sincronizzazione può cercare il flag byte per trovare la fine del frame corrente. Due flag byte consecutivi indicano la fine di un frame e l’inizio del successivo.</w:t>
+      </w:r>
+    </w:p>
+    <w:p>
+      <w:pPr>
+        <w:pStyle w:val="Paragrafoelenco"/>
+      </w:pPr>
+      <w:r>
+        <w:t>Per far si che un flag byte sia contenuto internamente ai dati, bisogna utilizzare un byte di escape (ESC) prima di ogni occorrenza “accidentale” del byte flag nei dati. Successivamente lo strato data link della destinazione provvederà a rimuovere i byte di escape prima di passare i dati allo strato network, se anche un carattere ESC si trova dentro i dati, va preceduto da un ulteriore carattere ESC.</w:t>
+      </w:r>
+    </w:p>
+    <w:p>
+      <w:pPr>
+        <w:pStyle w:val="Paragrafoelenco"/>
+      </w:pPr>
+      <w:r>
+        <w:t>Questo metodo di framing presenta notevoli svantaggi, in primis quello di essere legato all’uso di caratteri da 8 bit, non tutte le codifiche dei caratteri li usano. Un altro problema deriva dalla quantità di caratteri superflui da inserire per effettuare lo stuffing, per questo si è sentita la necessità di sviluppare una nuova tecnica di framing</w:t>
+      </w:r>
+      <w:r>
+        <w:t xml:space="preserve"> che consente di gestire caratteri di lunghezza arbitraria (bit stuffing).</w:t>
+      </w:r>
+    </w:p>
+    <w:p>
+      <w:pPr>
+        <w:pStyle w:val="Paragrafoelenco"/>
+      </w:pPr>
+      <w:r>
+        <w:t>Il byte stuffing è usato in PPP (Point-to-Point Protocol)</w:t>
       </w:r>
       <w:r>
         <w:t>.</w:t>
@@ -3574,15 +3189,7 @@
         <w:jc w:val="both"/>
       </w:pPr>
       <w:r>
-        <w:t xml:space="preserve">Cos’è il bit </w:t>
-      </w:r>
-      <w:proofErr w:type="spellStart"/>
-      <w:r>
-        <w:t>stuffing</w:t>
-      </w:r>
-      <w:proofErr w:type="spellEnd"/>
-      <w:r>
-        <w:t>?</w:t>
+        <w:t>Cos’è il bit stuffing?</w:t>
       </w:r>
     </w:p>
     <w:p>
@@ -3613,43 +3220,13 @@
         <w:jc w:val="both"/>
       </w:pPr>
       <w:r>
-        <w:t xml:space="preserve">Per risolvere i problemi e le limitazioni provocate dal byte </w:t>
-      </w:r>
-      <w:proofErr w:type="spellStart"/>
-      <w:r>
-        <w:t>stuffing</w:t>
-      </w:r>
-      <w:proofErr w:type="spellEnd"/>
-      <w:r>
-        <w:t xml:space="preserve">, viene sviluppata una nuova tecnica di </w:t>
-      </w:r>
-      <w:proofErr w:type="spellStart"/>
-      <w:r>
-        <w:t>framing</w:t>
-      </w:r>
-      <w:proofErr w:type="spellEnd"/>
-      <w:r>
-        <w:t xml:space="preserve"> , che prende il nome di </w:t>
+        <w:t xml:space="preserve">Per risolvere i problemi e le limitazioni provocate dal byte stuffing, viene sviluppata una nuova tecnica di framing , che prende il nome di </w:t>
       </w:r>
       <w:r>
         <w:rPr>
           <w:b/>
         </w:rPr>
-        <w:t xml:space="preserve">bit </w:t>
-      </w:r>
-      <w:proofErr w:type="spellStart"/>
-      <w:r>
-        <w:rPr>
-          <w:b/>
-        </w:rPr>
-        <w:t>stuffing</w:t>
-      </w:r>
-      <w:proofErr w:type="spellEnd"/>
-      <w:r>
-        <w:rPr>
-          <w:b/>
-        </w:rPr>
-        <w:t xml:space="preserve">, </w:t>
+        <w:t xml:space="preserve">bit stuffing, </w:t>
       </w:r>
       <w:r>
         <w:t>questa nuova tecnica permette di creare data frame che contengono sia un numero arbitrario di frame, sia codifiche di carattere con un numero arbitrario di bit.</w:t>
@@ -3670,15 +3247,7 @@
         <w:jc w:val="both"/>
       </w:pPr>
       <w:r>
-        <w:t xml:space="preserve">Con il bit </w:t>
-      </w:r>
-      <w:proofErr w:type="spellStart"/>
-      <w:r>
-        <w:t>stuffing</w:t>
-      </w:r>
-      <w:proofErr w:type="spellEnd"/>
-      <w:r>
-        <w:t xml:space="preserve"> il confine fra i due frame viene riconosciuto in modo inequivocabile tramite l’uso della sequenza flag.</w:t>
+        <w:t>Con il bit stuffing il confine fra i due frame viene riconosciuto in modo inequivocabile tramite l’uso della sequenza flag.</w:t>
       </w:r>
     </w:p>
     <w:p>
@@ -3837,189 +3406,114 @@
         <w:t xml:space="preserve">r </w:t>
       </w:r>
       <w:r>
-        <w:t>bit ridondanti per i controlli, la somma n=</w:t>
-      </w:r>
-      <w:proofErr w:type="spellStart"/>
-      <w:r>
-        <w:t>m+r</w:t>
-      </w:r>
-      <w:proofErr w:type="spellEnd"/>
-      <w:r>
-        <w:t xml:space="preserve"> è la lunghezza totale del frame chiamata </w:t>
-      </w:r>
-      <w:proofErr w:type="spellStart"/>
+        <w:t xml:space="preserve">bit ridondanti per i controlli, la somma n=m+r è la lunghezza totale del frame chiamata </w:t>
+      </w:r>
       <w:r>
         <w:rPr>
           <w:b/>
         </w:rPr>
-        <w:t>codeword</w:t>
-      </w:r>
-      <w:proofErr w:type="spellEnd"/>
+        <w:t xml:space="preserve">codeword </w:t>
+      </w:r>
+      <w:r>
+        <w:t xml:space="preserve">di n bit. Date due codeword, per capire quanti bit corrispondenti sono differenti bisogna effettuare l’OR esclusivo e contare il numero di bit a “1” nel risultato, questo numero è chiamato </w:t>
+      </w:r>
       <w:r>
         <w:rPr>
           <w:b/>
         </w:rPr>
+        <w:t>distanza di Hamming.</w:t>
+      </w:r>
+    </w:p>
+    <w:p>
+      <w:pPr>
+        <w:pStyle w:val="Paragrafoelenco"/>
+      </w:pPr>
+      <w:r>
+        <w:t xml:space="preserve">Detto questo, per trovare </w:t>
+      </w:r>
+      <w:proofErr w:type="gramStart"/>
+      <w:r>
+        <w:rPr>
+          <w:i/>
+        </w:rPr>
+        <w:t>d</w:t>
+      </w:r>
+      <w:r>
+        <w:t xml:space="preserve"> errori</w:t>
+      </w:r>
+      <w:proofErr w:type="gramEnd"/>
+      <w:r>
+        <w:t xml:space="preserve"> è necessaria una codifica con </w:t>
+      </w:r>
+      <w:r>
+        <w:rPr>
+          <w:u w:val="single"/>
+        </w:rPr>
+        <w:t>distanza</w:t>
+      </w:r>
+      <w:r>
         <w:t xml:space="preserve"> </w:t>
       </w:r>
       <w:r>
-        <w:t xml:space="preserve">di n bit. Date due </w:t>
-      </w:r>
-      <w:proofErr w:type="spellStart"/>
-      <w:r>
-        <w:t>codeword</w:t>
-      </w:r>
-      <w:proofErr w:type="spellEnd"/>
-      <w:r>
-        <w:t xml:space="preserve">, per capire quanti bit corrispondenti sono differenti bisogna effettuare l’OR esclusivo e contare il numero di bit a “1” nel risultato, questo numero è chiamato </w:t>
-      </w:r>
-      <w:r>
-        <w:rPr>
-          <w:b/>
-        </w:rPr>
-        <w:t xml:space="preserve">distanza di </w:t>
-      </w:r>
-      <w:proofErr w:type="spellStart"/>
-      <w:r>
-        <w:rPr>
-          <w:b/>
-        </w:rPr>
-        <w:t>Hamming</w:t>
-      </w:r>
-      <w:proofErr w:type="spellEnd"/>
-      <w:r>
-        <w:rPr>
-          <w:b/>
-        </w:rPr>
-        <w:t>.</w:t>
-      </w:r>
-    </w:p>
-    <w:p>
-      <w:pPr>
-        <w:pStyle w:val="Paragrafoelenco"/>
-      </w:pPr>
-      <w:r>
-        <w:t xml:space="preserve">Detto questo, per trovare </w:t>
-      </w:r>
-      <w:proofErr w:type="gramStart"/>
-      <w:r>
         <w:rPr>
           <w:i/>
         </w:rPr>
         <w:t>d</w:t>
       </w:r>
       <w:r>
-        <w:t xml:space="preserve"> errori</w:t>
-      </w:r>
-      <w:proofErr w:type="gramEnd"/>
-      <w:r>
-        <w:t xml:space="preserve"> è necessaria una codifica con </w:t>
-      </w:r>
-      <w:r>
-        <w:rPr>
-          <w:u w:val="single"/>
-        </w:rPr>
-        <w:t>distanza</w:t>
-      </w:r>
-      <w:r>
-        <w:t xml:space="preserve"> </w:t>
+        <w:t>+1, quando la destinazione vede una codeword non valida riesce a determinare che c’è stato un errore, ma non a correggerlo.</w:t>
+      </w:r>
+    </w:p>
+    <w:p>
+      <w:pPr>
+        <w:pStyle w:val="Paragrafoelenco"/>
+      </w:pPr>
+      <w:r>
+        <w:t xml:space="preserve">Per correggere </w:t>
       </w:r>
       <w:r>
         <w:rPr>
           <w:i/>
         </w:rPr>
-        <w:t>d</w:t>
-      </w:r>
-      <w:r>
-        <w:t xml:space="preserve">+1, quando la destinazione vede una </w:t>
-      </w:r>
-      <w:proofErr w:type="spellStart"/>
-      <w:r>
-        <w:t>codeword</w:t>
-      </w:r>
-      <w:proofErr w:type="spellEnd"/>
-      <w:r>
-        <w:t xml:space="preserve"> non valida riesce a determinare che c’è stato un errore, ma non a correggerlo.</w:t>
-      </w:r>
-    </w:p>
-    <w:p>
-      <w:pPr>
-        <w:pStyle w:val="Paragrafoelenco"/>
-      </w:pPr>
-      <w:r>
-        <w:t xml:space="preserve">Per correggere </w:t>
-      </w:r>
-      <w:proofErr w:type="gramStart"/>
+        <w:t xml:space="preserve">d </w:t>
+      </w:r>
+      <w:r>
+        <w:t xml:space="preserve">errori è necessaria una codifica con distanza </w:t>
+      </w:r>
       <w:r>
         <w:rPr>
           <w:i/>
         </w:rPr>
+        <w:t>2d</w:t>
+      </w:r>
+      <w:r>
+        <w:t xml:space="preserve">+1, in tal modo codeword legali sono distanziate in modo tale che anche con </w:t>
+      </w:r>
+      <w:r>
+        <w:rPr>
+          <w:i/>
+        </w:rPr>
         <w:t xml:space="preserve">d </w:t>
       </w:r>
       <w:r>
-        <w:t>errori</w:t>
-      </w:r>
-      <w:proofErr w:type="gramEnd"/>
-      <w:r>
-        <w:t xml:space="preserve"> è necessaria una codifica con distanza </w:t>
+        <w:t>cambiamenti la codeword originale è sempre più vicina di ogni altra, può quindi essere determinata univocamente.</w:t>
+      </w:r>
+    </w:p>
+    <w:p>
+      <w:pPr>
+        <w:pStyle w:val="Paragrafoelenco"/>
+      </w:pPr>
+      <w:r>
+        <w:t xml:space="preserve">Un semplice esempio di codifica a rilevazione d’errore si può realizzare aggiungendo un </w:t>
       </w:r>
       <w:r>
         <w:rPr>
           <w:i/>
         </w:rPr>
-        <w:t>2d</w:t>
-      </w:r>
-      <w:r>
-        <w:t xml:space="preserve">+1, in tal modo </w:t>
-      </w:r>
-      <w:proofErr w:type="spellStart"/>
-      <w:r>
-        <w:t>codeword</w:t>
-      </w:r>
-      <w:proofErr w:type="spellEnd"/>
-      <w:r>
-        <w:t xml:space="preserve"> legali sono distanziate in modo tale che anche con </w:t>
-      </w:r>
-      <w:r>
-        <w:rPr>
-          <w:i/>
-        </w:rPr>
-        <w:t xml:space="preserve">d </w:t>
-      </w:r>
-      <w:r>
-        <w:t xml:space="preserve">cambiamenti la </w:t>
-      </w:r>
-      <w:proofErr w:type="spellStart"/>
-      <w:r>
-        <w:t>codeword</w:t>
-      </w:r>
-      <w:proofErr w:type="spellEnd"/>
-      <w:r>
-        <w:t xml:space="preserve"> originale è sempre più vicina di ogni altra, può quindi essere determinata univocamente.</w:t>
-      </w:r>
-    </w:p>
-    <w:p>
-      <w:pPr>
-        <w:pStyle w:val="Paragrafoelenco"/>
-      </w:pPr>
-      <w:r>
-        <w:t xml:space="preserve">Un semplice esempio di codifica a rilevazione d’errore si può realizzare aggiungendo un </w:t>
-      </w:r>
-      <w:r>
-        <w:rPr>
-          <w:i/>
-        </w:rPr>
         <w:t>bit di parità</w:t>
       </w:r>
       <w:r>
-        <w:t xml:space="preserve"> ai dati, calcolato in modo che il numero di “1” nella </w:t>
-      </w:r>
-      <w:proofErr w:type="spellStart"/>
-      <w:r>
-        <w:t>codeword</w:t>
-      </w:r>
-      <w:proofErr w:type="spellEnd"/>
-      <w:r>
-        <w:t xml:space="preserve"> sia sempre pari (o dispari).</w:t>
+        <w:t xml:space="preserve"> ai dati, calcolato in modo che il numero di “1” nella codeword sia sempre pari (o dispari).</w:t>
       </w:r>
     </w:p>
     <w:p>
@@ -4087,21 +3581,11 @@
         </w:numPr>
       </w:pPr>
       <w:r>
-        <w:t>Si descriva cos'è il CRC (</w:t>
-      </w:r>
-      <w:proofErr w:type="spellStart"/>
-      <w:r>
-        <w:t>Cycle</w:t>
-      </w:r>
-      <w:proofErr w:type="spellEnd"/>
-      <w:r>
-        <w:t xml:space="preserve"> </w:t>
-      </w:r>
-      <w:proofErr w:type="spellStart"/>
-      <w:r>
-        <w:t>redundancy</w:t>
-      </w:r>
-      <w:proofErr w:type="spellEnd"/>
+        <w:t xml:space="preserve">Si descriva cos'è il CRC (Cycle </w:t>
+      </w:r>
+      <w:r>
+        <w:t>Redundancy</w:t>
+      </w:r>
       <w:r>
         <w:t xml:space="preserve"> check). Si calcoli inoltre il CRC di 10011101 usando il polinomio generatore di x</w:t>
       </w:r>
@@ -4125,23 +3609,7 @@
         <w:pStyle w:val="Paragrafoelenco"/>
       </w:pPr>
       <w:r>
-        <w:t xml:space="preserve">Il CRC o </w:t>
-      </w:r>
-      <w:proofErr w:type="spellStart"/>
-      <w:r>
-        <w:t>Cycle</w:t>
-      </w:r>
-      <w:proofErr w:type="spellEnd"/>
-      <w:r>
-        <w:t xml:space="preserve"> </w:t>
-      </w:r>
-      <w:proofErr w:type="spellStart"/>
-      <w:r>
-        <w:t>Redundancy</w:t>
-      </w:r>
-      <w:proofErr w:type="spellEnd"/>
-      <w:r>
-        <w:t xml:space="preserve"> Check, è un metodo per il calcolo di somme di controllo, serve a individuare errori casuali nella trasmissione di dati (causati da interferenze, rumori di linea o distorsione). Non è utile invece nel caso di tentativi intenzionali di manomissione.</w:t>
+        <w:t>Il CRC o Cycle Redundancy Check, è un metodo per il calcolo di somme di controllo, serve a individuare errori casuali nella trasmissione di dati (causati da interferenze, rumori di linea o distorsione). Non è utile invece nel caso di tentativi intenzionali di manomissione.</w:t>
       </w:r>
     </w:p>
     <w:p>
@@ -4254,14 +3722,12 @@
       <w:r>
         <w:t xml:space="preserve">Per poter calcolare il </w:t>
       </w:r>
-      <w:proofErr w:type="spellStart"/>
       <w:r>
         <w:rPr>
           <w:b/>
         </w:rPr>
         <w:t>checksum</w:t>
       </w:r>
-      <w:proofErr w:type="spellEnd"/>
       <w:r>
         <w:t xml:space="preserve"> di un frame di </w:t>
       </w:r>
@@ -4272,23 +3738,7 @@
         <w:t xml:space="preserve">m </w:t>
       </w:r>
       <w:r>
-        <w:t xml:space="preserve">bit, quest’ultimo dev’essere più lungo del polinomio generatore. L’idea è quella di aggiungere un </w:t>
-      </w:r>
-      <w:proofErr w:type="spellStart"/>
-      <w:r>
-        <w:t>checksum</w:t>
-      </w:r>
-      <w:proofErr w:type="spellEnd"/>
-      <w:r>
-        <w:t xml:space="preserve"> alla fine del frame in modo che il polinomio rappresentato dal frame con </w:t>
-      </w:r>
-      <w:proofErr w:type="spellStart"/>
-      <w:r>
-        <w:t>checksum</w:t>
-      </w:r>
-      <w:proofErr w:type="spellEnd"/>
-      <w:r>
-        <w:t xml:space="preserve"> sia divisibile per </w:t>
+        <w:t xml:space="preserve">bit, quest’ultimo dev’essere più lungo del polinomio generatore. L’idea è quella di aggiungere un checksum alla fine del frame in modo che il polinomio rappresentato dal frame con checksum sia divisibile per </w:t>
       </w:r>
       <w:r>
         <w:rPr>
@@ -4304,15 +3754,7 @@
         <w:t xml:space="preserve">. </w:t>
       </w:r>
       <w:r>
-        <w:t xml:space="preserve">Quando la destinazione riceve il frame con il </w:t>
-      </w:r>
-      <w:proofErr w:type="spellStart"/>
-      <w:r>
-        <w:t>checksum</w:t>
-      </w:r>
-      <w:proofErr w:type="spellEnd"/>
-      <w:r>
-        <w:t xml:space="preserve"> e prova a dividerlo per </w:t>
+        <w:t xml:space="preserve">Quando la destinazione riceve il frame con il checksum e prova a dividerlo per </w:t>
       </w:r>
       <w:r>
         <w:rPr>
@@ -4495,37 +3937,38 @@
       <w:r>
         <w:t>-and-</w:t>
       </w:r>
-      <w:proofErr w:type="spellStart"/>
-      <w:r>
-        <w:t>wait</w:t>
-      </w:r>
-      <w:proofErr w:type="spellEnd"/>
-      <w:r>
-        <w:t>, pregi e difetti.</w:t>
-      </w:r>
-    </w:p>
-    <w:p>
-      <w:pPr>
-        <w:pStyle w:val="Paragrafoelenco"/>
-      </w:pPr>
-      <w:r>
-        <w:t xml:space="preserve">Durante la ricezione dei dati, il frame viene controllato, e a seconda se è integro o meno si comporta in base a uno dei tre diversi protocolli più comuni: </w:t>
-      </w:r>
-    </w:p>
-    <w:p>
-      <w:pPr>
-        <w:pStyle w:val="Paragrafoelenco"/>
-      </w:pPr>
-      <w:r>
-        <w:t>Stop-and-</w:t>
-      </w:r>
-      <w:proofErr w:type="spellStart"/>
-      <w:r>
-        <w:t>wait</w:t>
-      </w:r>
-      <w:proofErr w:type="spellEnd"/>
-      <w:r>
-        <w:t xml:space="preserve"> è il più</w:t>
+      <w:r>
+        <w:t>wait, pregi e difetti.</w:t>
+      </w:r>
+    </w:p>
+    <w:p>
+      <w:pPr>
+        <w:pStyle w:val="Paragrafoelenco"/>
+      </w:pPr>
+    </w:p>
+    <w:p>
+      <w:pPr>
+        <w:pStyle w:val="Paragrafoelenco"/>
+      </w:pPr>
+      <w:r>
+        <w:t>Durante la ricezione dei dati, il frame viene controllato, e a seconda se è integro o meno</w:t>
+      </w:r>
+      <w:r>
+        <w:t xml:space="preserve">, si </w:t>
+      </w:r>
+      <w:r>
+        <w:t>segue uno</w:t>
+      </w:r>
+      <w:r>
+        <w:t xml:space="preserve"> dei tre diversi protocolli più comuni: </w:t>
+      </w:r>
+    </w:p>
+    <w:p>
+      <w:pPr>
+        <w:pStyle w:val="Paragrafoelenco"/>
+      </w:pPr>
+      <w:r>
+        <w:t>Stop-and-wait è il più</w:t>
       </w:r>
       <w:r>
         <w:t xml:space="preserve"> semplice tra questi.</w:t>
@@ -4545,7 +3988,6 @@
       <w:r>
         <w:t>Un mittente manda solo un frame alla volta, il destinatario, dopo aver ricevuto il frame corretto, invia un ACK (</w:t>
       </w:r>
-      <w:proofErr w:type="spellStart"/>
       <w:r>
         <w:rPr>
           <w:rFonts w:ascii="Arial" w:hAnsi="Arial" w:cs="Arial"/>
@@ -4558,7 +4000,6 @@
         </w:rPr>
         <w:t>Acknowledge</w:t>
       </w:r>
-      <w:proofErr w:type="spellEnd"/>
       <w:r>
         <w:rPr>
           <w:rFonts w:ascii="Arial" w:hAnsi="Arial" w:cs="Arial"/>
@@ -4578,15 +4019,7 @@
         <w:t>Se l’ACK non raggiunge il mittente, questo provvederà a inviare nuovamente lo stesso frame</w:t>
       </w:r>
       <w:r>
-        <w:t xml:space="preserve"> dopo aver atteso un certo tempo (</w:t>
-      </w:r>
-      <w:proofErr w:type="spellStart"/>
-      <w:r>
-        <w:t>timeout</w:t>
-      </w:r>
-      <w:proofErr w:type="spellEnd"/>
-      <w:r>
-        <w:t>).</w:t>
+        <w:t xml:space="preserve"> dopo aver atteso un certo tempo (timeout).</w:t>
       </w:r>
     </w:p>
     <w:p>
@@ -4602,31 +4035,15 @@
         <w:pStyle w:val="Paragrafoelenco"/>
       </w:pPr>
       <w:r>
-        <w:t xml:space="preserve">Anche in questo caso sorgono problemi di </w:t>
-      </w:r>
-      <w:proofErr w:type="spellStart"/>
-      <w:r>
-        <w:t>dissincronia</w:t>
-      </w:r>
-      <w:proofErr w:type="spellEnd"/>
-      <w:r>
-        <w:t>, in cui, sbagliando i numeri dei frame si rischia di perderne molteplici.</w:t>
-      </w:r>
-    </w:p>
-    <w:p>
-      <w:pPr>
-        <w:pStyle w:val="Paragrafoelenco"/>
-      </w:pPr>
-      <w:r>
-        <w:t>Concludendo lo stop-and-</w:t>
-      </w:r>
-      <w:proofErr w:type="spellStart"/>
-      <w:r>
-        <w:t>wait</w:t>
-      </w:r>
-      <w:proofErr w:type="spellEnd"/>
-      <w:r>
-        <w:t xml:space="preserve"> è pa</w:t>
+        <w:t>Anche in questo caso sorgono problemi di dissincronia, in cui, sbagliando i numeri dei frame si rischia di perderne molteplici.</w:t>
+      </w:r>
+    </w:p>
+    <w:p>
+      <w:pPr>
+        <w:pStyle w:val="Paragrafoelenco"/>
+      </w:pPr>
+      <w:r>
+        <w:t>Concludendo lo stop-and-wait è pa</w:t>
       </w:r>
       <w:r>
         <w:t>recchio inefficiente rispetto agli altri protocolli di “comunicazione di richiesta di ripetizione automatica”, specialmente a causa del tempo che intercorre tra l’invio dei vari pacchetti e contando anche il fatto che essendoci gli ACK il tempo di comunicazione aumenta considerevolmente, limitando la capacità del canale di comunicazione.</w:t>
@@ -4724,84 +4141,68 @@
         <w:rPr>
           <w:rFonts w:eastAsiaTheme="minorEastAsia"/>
         </w:rPr>
-        <w:t xml:space="preserve">Cos’è il </w:t>
-      </w:r>
-      <w:proofErr w:type="spellStart"/>
-      <w:r>
+        <w:t>Cos’è il piggybacking?</w:t>
+      </w:r>
+    </w:p>
+    <w:p>
+      <w:pPr>
+        <w:pStyle w:val="Paragrafoelenco"/>
         <w:rPr>
           <w:rFonts w:eastAsiaTheme="minorEastAsia"/>
         </w:rPr>
-        <w:t>piggybacking</w:t>
-      </w:r>
-      <w:proofErr w:type="spellEnd"/>
-      <w:r>
+      </w:pPr>
+    </w:p>
+    <w:p>
+      <w:pPr>
+        <w:pStyle w:val="Paragrafoelenco"/>
         <w:rPr>
           <w:rFonts w:eastAsiaTheme="minorEastAsia"/>
         </w:rPr>
-        <w:t>?</w:t>
-      </w:r>
-    </w:p>
-    <w:p>
-      <w:pPr>
-        <w:pStyle w:val="Paragrafoelenco"/>
+      </w:pPr>
+      <w:r>
         <w:rPr>
           <w:rFonts w:eastAsiaTheme="minorEastAsia"/>
         </w:rPr>
-      </w:pPr>
-      <w:r>
+        <w:t>Molti protocolli di comunicazione necessitano di inviare l’ACK come segnale di avvenuta ricezione del frame.</w:t>
+      </w:r>
+    </w:p>
+    <w:p>
+      <w:pPr>
+        <w:pStyle w:val="Paragrafoelenco"/>
         <w:rPr>
           <w:rFonts w:eastAsiaTheme="minorEastAsia"/>
         </w:rPr>
-        <w:t>Molti protocolli di comunicazione necessitano di inviare l’ACK come segnale di avvenuta ricezione del frame.</w:t>
-      </w:r>
-    </w:p>
-    <w:p>
-      <w:pPr>
-        <w:pStyle w:val="Paragrafoelenco"/>
+      </w:pPr>
+      <w:r>
         <w:rPr>
           <w:rFonts w:eastAsiaTheme="minorEastAsia"/>
         </w:rPr>
+        <w:t>Fatto per ogni singolo frame, questo invio rischia di intasare inutilmente il canale di comunicazione, allungando i tempi e incorrendo in molteplici errori.</w:t>
+      </w:r>
+    </w:p>
+    <w:p>
+      <w:pPr>
+        <w:pStyle w:val="Paragrafoelenco"/>
       </w:pPr>
       <w:r>
         <w:rPr>
           <w:rFonts w:eastAsiaTheme="minorEastAsia"/>
         </w:rPr>
-        <w:t>Fatto per ogni singolo frame, questo invio rischia di intasare inutilmente il canale di comunicazione, allungando i tempi e incorrendo in molteplici errori.</w:t>
-      </w:r>
-    </w:p>
-    <w:p>
-      <w:pPr>
-        <w:pStyle w:val="Paragrafoelenco"/>
-      </w:pPr>
-      <w:r>
-        <w:rPr>
-          <w:rFonts w:eastAsiaTheme="minorEastAsia"/>
-        </w:rPr>
         <w:t xml:space="preserve">La tecnica del </w:t>
       </w:r>
-      <w:proofErr w:type="spellStart"/>
       <w:r>
         <w:rPr>
           <w:rFonts w:eastAsiaTheme="minorEastAsia"/>
           <w:b/>
         </w:rPr>
-        <w:t>piggybacking</w:t>
-      </w:r>
-      <w:proofErr w:type="spellEnd"/>
+        <w:t xml:space="preserve">piggybacking </w:t>
+      </w:r>
       <w:r>
         <w:rPr>
           <w:rFonts w:eastAsiaTheme="minorEastAsia"/>
-          <w:b/>
-        </w:rPr>
-        <w:t xml:space="preserve"> </w:t>
-      </w:r>
-      <w:r>
-        <w:rPr>
-          <w:rFonts w:eastAsiaTheme="minorEastAsia"/>
         </w:rPr>
         <w:t xml:space="preserve">permette di aggiungere l’ACK al frame di dati in uscita, utilizzando il campo </w:t>
       </w:r>
-      <w:proofErr w:type="spellStart"/>
       <w:r>
         <w:rPr>
           <w:rFonts w:eastAsiaTheme="minorEastAsia"/>
@@ -4809,17 +4210,8 @@
         </w:rPr>
         <w:t>ack</w:t>
       </w:r>
-      <w:proofErr w:type="spellEnd"/>
-      <w:r>
-        <w:t xml:space="preserve"> nell’intestazione di questo. In questo modo l’</w:t>
-      </w:r>
-      <w:proofErr w:type="spellStart"/>
-      <w:r>
-        <w:t>acknowledgement</w:t>
-      </w:r>
-      <w:proofErr w:type="spellEnd"/>
-      <w:r>
-        <w:t xml:space="preserve"> </w:t>
+      <w:r>
+        <w:t xml:space="preserve"> nell’intestazione di questo. In questo modo l’acknowledgement </w:t>
       </w:r>
       <w:r>
         <w:t>si procura un passaggio gratis insieme al successivo frame dati trasmesso.</w:t>
@@ -4838,23 +4230,16 @@
         <w:pStyle w:val="Paragrafoelenco"/>
       </w:pPr>
       <w:r>
-        <w:t xml:space="preserve">Un problema può sorgere in caso di attesa molto lunga del pacchetto, poiché si rischia di far scattare il timer del mittente che re-invia il frame nell’attesa dell’ACK, in questo caso si decide un </w:t>
-      </w:r>
-      <w:proofErr w:type="spellStart"/>
-      <w:r>
-        <w:t>timeout</w:t>
-      </w:r>
-      <w:proofErr w:type="spellEnd"/>
-      <w:r>
-        <w:t xml:space="preserve"> in modo tale da fare </w:t>
-      </w:r>
-      <w:proofErr w:type="spellStart"/>
-      <w:r>
-        <w:t>piggybacking</w:t>
-      </w:r>
-      <w:proofErr w:type="spellEnd"/>
-      <w:r>
-        <w:t xml:space="preserve"> nel caso in cui il pacchetto da inviare è pronto in tempi celeri, altrimenti si invia l’ACK in modo indipendente.</w:t>
+        <w:t>Un problema può sorgere in caso di attesa molto lunga del pacchetto, poiché si rischia di far scattare il timer del mittente che re-invia il frame nell’attesa dell’ACK, in questo caso si decide un timeout in modo tale da fare piggybacking nel caso in cui il pacchetto da inviare è pronto in tempi celeri, altrimenti si invia l’ACK in modo indipendente.</w:t>
+      </w:r>
+    </w:p>
+    <w:p>
+      <w:pPr>
+        <w:pStyle w:val="Paragrafoelenco"/>
+      </w:pPr>
+      <w:r>
+        <w:lastRenderedPageBreak/>
+        <w:t>Il vantaggio principale sta nel miglior uso della banda disponibile, inoltre un minor numero di frame inviati significa anche un minor numero di interrupt “frame in arrivo”, con conseguente minor necessità di buffer.</w:t>
       </w:r>
     </w:p>
     <w:p>
@@ -4870,11 +4255,565 @@
           <w:numId w:val="1"/>
         </w:numPr>
       </w:pPr>
+      <w:r>
+        <w:t>Si descriva la tecnica dello Sliding window</w:t>
+      </w:r>
+      <w:r>
+        <w:t>.</w:t>
+      </w:r>
+    </w:p>
+    <w:p>
+      <w:pPr>
+        <w:pStyle w:val="Paragrafoelenco"/>
+      </w:pPr>
+    </w:p>
+    <w:p>
+      <w:pPr>
+        <w:pStyle w:val="Paragrafoelenco"/>
+      </w:pPr>
+      <w:r>
+        <w:t>Sliding window è una classe di protocolli di controllo di flusso di dati, usato in particolare dal TCP.</w:t>
+      </w:r>
+    </w:p>
+    <w:p>
+      <w:pPr>
+        <w:pStyle w:val="Paragrafoelenco"/>
+      </w:pPr>
+      <w:r>
+        <w:t xml:space="preserve">Una sliding window è formata da una </w:t>
+      </w:r>
+      <w:r>
+        <w:rPr>
+          <w:b/>
+        </w:rPr>
+        <w:t xml:space="preserve">finestra di invio </w:t>
+      </w:r>
+      <w:r>
+        <w:t xml:space="preserve">e da una </w:t>
+      </w:r>
+      <w:r>
+        <w:rPr>
+          <w:b/>
+        </w:rPr>
+        <w:t xml:space="preserve">finestra di ricezione. </w:t>
+      </w:r>
+      <w:r>
+        <w:t>La prima indica i frame che è autorizzata ad inviare, la seconda invece corrisponde all’insieme dei frame che può accettare.</w:t>
+      </w:r>
+    </w:p>
+    <w:p>
+      <w:pPr>
+        <w:pStyle w:val="Paragrafoelenco"/>
+      </w:pPr>
+      <w:r>
+        <w:t>La finestra di invio contiene i frame da spedire, o spediti ma in attesa di ack, lo scopo è quello di mantenere nel buffer più frame, in modo da ritrasmetterli in caso di problemi</w:t>
+      </w:r>
+      <w:r>
+        <w:t>.</w:t>
+      </w:r>
+      <w:r>
+        <w:t xml:space="preserve"> </w:t>
+      </w:r>
+      <w:r>
+        <w:t>S</w:t>
+      </w:r>
+      <w:r>
+        <w:t>e questo</w:t>
+      </w:r>
+      <w:r>
+        <w:t xml:space="preserve"> buffer</w:t>
+      </w:r>
+      <w:r>
+        <w:t xml:space="preserve"> è pieno, il livello data link costringe il livello network a sospendere la consegna di pacchetti. Quando si ottiene un ack il frame corrispondente esce dalla finestra lasciando posto ad altri.</w:t>
+      </w:r>
+    </w:p>
+    <w:p>
+      <w:pPr>
+        <w:pStyle w:val="Paragrafoelenco"/>
+      </w:pPr>
+      <w:r>
+        <w:t>Analogamente</w:t>
+      </w:r>
+      <w:r>
+        <w:t>,</w:t>
+      </w:r>
+      <w:r>
+        <w:t xml:space="preserve"> il destinatario mantiene una finestra corrispondente agli indici dei frame che possono essere accettati, se arriva un frame il cui indice è fuori dalla finestra questo viene scartato (senza invio dell’ack). Se l’indice è dentro la finestra, il frame viene accettato, viene spedito l’ack e si sposta in avanti la finestra.</w:t>
+      </w:r>
+    </w:p>
+    <w:p>
+      <w:pPr>
+        <w:pStyle w:val="Paragrafoelenco"/>
+      </w:pPr>
+      <w:r>
+        <w:t>Le finestre di mittente e destinatario non devono avere necessariamente uguali dimensioni.</w:t>
+      </w:r>
+    </w:p>
+    <w:p>
+      <w:pPr>
+        <w:pStyle w:val="Paragrafoelenco"/>
+        <w:jc w:val="center"/>
+      </w:pPr>
+      <w:r>
+        <w:rPr>
+          <w:noProof/>
+        </w:rPr>
+        <w:drawing>
+          <wp:inline distT="0" distB="0" distL="0" distR="0">
+            <wp:extent cx="3743325" cy="2228850"/>
+            <wp:effectExtent l="0" t="0" r="9525" b="0"/>
+            <wp:docPr id="16" name="Immagine 16"/>
+            <wp:cNvGraphicFramePr>
+              <a:graphicFrameLocks xmlns:a="http://schemas.openxmlformats.org/drawingml/2006/main" noChangeAspect="1"/>
+            </wp:cNvGraphicFramePr>
+            <a:graphic xmlns:a="http://schemas.openxmlformats.org/drawingml/2006/main">
+              <a:graphicData uri="http://schemas.openxmlformats.org/drawingml/2006/picture">
+                <pic:pic xmlns:pic="http://schemas.openxmlformats.org/drawingml/2006/picture">
+                  <pic:nvPicPr>
+                    <pic:cNvPr id="0" name="Picture 1"/>
+                    <pic:cNvPicPr>
+                      <a:picLocks noChangeAspect="1" noChangeArrowheads="1"/>
+                    </pic:cNvPicPr>
+                  </pic:nvPicPr>
+                  <pic:blipFill>
+                    <a:blip r:embed="rId23">
+                      <a:extLst>
+                        <a:ext uri="{28A0092B-C50C-407E-A947-70E740481C1C}">
+                          <a14:useLocalDpi xmlns:a14="http://schemas.microsoft.com/office/drawing/2010/main" val="0"/>
+                        </a:ext>
+                      </a:extLst>
+                    </a:blip>
+                    <a:srcRect/>
+                    <a:stretch>
+                      <a:fillRect/>
+                    </a:stretch>
+                  </pic:blipFill>
+                  <pic:spPr bwMode="auto">
+                    <a:xfrm>
+                      <a:off x="0" y="0"/>
+                      <a:ext cx="3743325" cy="2228850"/>
+                    </a:xfrm>
+                    <a:prstGeom prst="rect">
+                      <a:avLst/>
+                    </a:prstGeom>
+                    <a:noFill/>
+                    <a:ln>
+                      <a:noFill/>
+                    </a:ln>
+                  </pic:spPr>
+                </pic:pic>
+              </a:graphicData>
+            </a:graphic>
+          </wp:inline>
+        </w:drawing>
+      </w:r>
+    </w:p>
+    <w:p>
+      <w:pPr>
+        <w:pStyle w:val="Paragrafoelenco"/>
+        <w:jc w:val="both"/>
+      </w:pPr>
+      <w:r>
+        <w:t>Si noti che nel caso in cui abbiamo una finestra di dimensione massima uguale a 1 ci troviamo nel caso stop-and-wait, ovvero, dopo aver inviato un frame si attende l’ack corrispondente prima di inviarne ulteriori. In questo caso si mantiene l’ordine, con finestre più larghe questo non è più vero.</w:t>
+      </w:r>
+    </w:p>
+    <w:p>
+      <w:pPr>
+        <w:pStyle w:val="Paragrafoelenco"/>
+        <w:jc w:val="both"/>
+      </w:pPr>
+    </w:p>
+    <w:p>
+      <w:pPr>
+        <w:pStyle w:val="Paragrafoelenco"/>
+        <w:numPr>
+          <w:ilvl w:val="0"/>
+          <w:numId w:val="1"/>
+        </w:numPr>
+        <w:jc w:val="both"/>
+      </w:pPr>
+      <w:r>
+        <w:t>Si descriva l'idea dei protocolli "go back N", indicandone pregi e difetti.</w:t>
+      </w:r>
+    </w:p>
+    <w:p>
+      <w:pPr>
+        <w:pStyle w:val="Paragrafoelenco"/>
+        <w:jc w:val="both"/>
+      </w:pPr>
+    </w:p>
+    <w:p>
+      <w:pPr>
+        <w:pStyle w:val="Paragrafoelenco"/>
+        <w:jc w:val="both"/>
+      </w:pPr>
+      <w:r>
+        <w:t xml:space="preserve">Il problema di ricezione dell’ack per ogni frame inviato, limitava di molto l’utilizzo della banda e rallentava le comunicazioni, per ovviare a questo problema viene usata la tecnica di </w:t>
+      </w:r>
+      <w:r>
+        <w:rPr>
+          <w:b/>
+        </w:rPr>
+        <w:t>pipelining</w:t>
+      </w:r>
+      <w:r>
+        <w:t>. Si decide quindi di inviare più frame prima di ricevere i vari ack</w:t>
+      </w:r>
+      <w:r>
+        <w:t xml:space="preserve"> aumentando di parecchio l’utilizzo della linea. </w:t>
+      </w:r>
+      <w:r>
+        <w:t>Tuttavia,</w:t>
+      </w:r>
+      <w:r>
+        <w:t xml:space="preserve"> sorge un problema, cosa succede nel caso in cui si perdano dei frames? Per il ripristino degli errori in presenza di pipelini</w:t>
+      </w:r>
+      <w:r>
+        <w:t>n</w:t>
+      </w:r>
+      <w:r>
+        <w:t>g sono disponibili due approcci base.</w:t>
+      </w:r>
+    </w:p>
+    <w:p>
+      <w:pPr>
+        <w:pStyle w:val="Paragrafoelenco"/>
+        <w:jc w:val="both"/>
+      </w:pPr>
+    </w:p>
+    <w:p>
+      <w:pPr>
+        <w:pStyle w:val="Paragrafoelenco"/>
+        <w:jc w:val="both"/>
+      </w:pPr>
+      <w:r>
+        <w:t xml:space="preserve">Tra questi </w:t>
+      </w:r>
+      <w:r>
+        <w:rPr>
+          <w:b/>
+        </w:rPr>
+        <w:t>go back n</w:t>
+      </w:r>
+      <w:r>
+        <w:t xml:space="preserve">. Go back </w:t>
+      </w:r>
+      <w:proofErr w:type="gramStart"/>
+      <w:r>
+        <w:t>n è</w:t>
+      </w:r>
+      <w:proofErr w:type="gramEnd"/>
+      <w:r>
+        <w:t xml:space="preserve"> un</w:t>
+      </w:r>
+      <w:r>
+        <w:t>’istanza specifica del protocollo “Automatic Repeat-reQuest” (modalità di trasmissione di pacchetti di dati) nel quale il processo mittente continua a mandare un numero di frame specificato nella window size anche senza aver ricevuto nessun ACK.</w:t>
+      </w:r>
+    </w:p>
+    <w:p>
+      <w:pPr>
+        <w:pStyle w:val="Paragrafoelenco"/>
+        <w:jc w:val="both"/>
+      </w:pPr>
+      <w:r>
+        <w:t>La strategia corrisponde ad una finestra in ricezione di dimensione 1, rilevato l’errore si rifiuta di accettare qualunque frame eccetto il successivo che deve inviare allo strato network. Per questo il mittente scaduto il timeout riprende a spedire i frames che non hanno ricevuto l’ack.</w:t>
+      </w:r>
+    </w:p>
+    <w:p>
+      <w:pPr>
+        <w:pStyle w:val="Paragrafoelenco"/>
+        <w:jc w:val="both"/>
+      </w:pPr>
+      <w:r>
+        <w:lastRenderedPageBreak/>
+        <w:t>Questa tecnica può essere ottimizzata dall’uso del piggybacking, che consiste nello scrivere l’ack di un pacchetto nell’intestazione del pacchetto di informazione successivo, evitando latenze di trasmissione dovute alla trasmissione del solo ack.</w:t>
+      </w:r>
+    </w:p>
+    <w:p>
+      <w:pPr>
+        <w:pStyle w:val="Paragrafoelenco"/>
+        <w:jc w:val="both"/>
+      </w:pPr>
+      <w:r>
+        <w:t xml:space="preserve">Go back </w:t>
+      </w:r>
+      <w:proofErr w:type="gramStart"/>
+      <w:r>
+        <w:t>n è</w:t>
+      </w:r>
+      <w:proofErr w:type="gramEnd"/>
+      <w:r>
+        <w:t xml:space="preserve"> uno dei metodi più efficienti per effettuare una connessione in quanto spedisce più pacchetti senza attendere ack, migliorando l’uso della banda, tuttavia può far perdere molta banda se la frequenza degli errori è molto alta.</w:t>
+      </w:r>
+    </w:p>
+    <w:p>
+      <w:pPr>
+        <w:pStyle w:val="Paragrafoelenco"/>
+        <w:jc w:val="both"/>
+      </w:pPr>
+      <w:r>
+        <w:t>Go back-n e il selective repeat hanno diverse con</w:t>
+      </w:r>
+      <w:r>
+        <w:t>seguenze in termini di uso di banda e di spazio di buffer nello strato data link, si può utilizzare un approccio oppure un altro in base a quale risorsa è più scarsa.</w:t>
+      </w:r>
+    </w:p>
+    <w:p>
+      <w:pPr>
+        <w:pStyle w:val="Paragrafoelenco"/>
+        <w:jc w:val="both"/>
+      </w:pPr>
+    </w:p>
+    <w:p>
+      <w:pPr>
+        <w:pStyle w:val="Paragrafoelenco"/>
+        <w:jc w:val="center"/>
+      </w:pPr>
+      <w:r>
+        <w:rPr>
+          <w:noProof/>
+        </w:rPr>
+        <w:drawing>
+          <wp:inline distT="0" distB="0" distL="0" distR="0">
+            <wp:extent cx="4644342" cy="1714500"/>
+            <wp:effectExtent l="0" t="0" r="4445" b="0"/>
+            <wp:docPr id="18" name="Immagine 18"/>
+            <wp:cNvGraphicFramePr>
+              <a:graphicFrameLocks xmlns:a="http://schemas.openxmlformats.org/drawingml/2006/main" noChangeAspect="1"/>
+            </wp:cNvGraphicFramePr>
+            <a:graphic xmlns:a="http://schemas.openxmlformats.org/drawingml/2006/main">
+              <a:graphicData uri="http://schemas.openxmlformats.org/drawingml/2006/picture">
+                <pic:pic xmlns:pic="http://schemas.openxmlformats.org/drawingml/2006/picture">
+                  <pic:nvPicPr>
+                    <pic:cNvPr id="0" name="Picture 3"/>
+                    <pic:cNvPicPr>
+                      <a:picLocks noChangeAspect="1" noChangeArrowheads="1"/>
+                    </pic:cNvPicPr>
+                  </pic:nvPicPr>
+                  <pic:blipFill>
+                    <a:blip r:embed="rId24" cstate="print">
+                      <a:extLst>
+                        <a:ext uri="{28A0092B-C50C-407E-A947-70E740481C1C}">
+                          <a14:useLocalDpi xmlns:a14="http://schemas.microsoft.com/office/drawing/2010/main" val="0"/>
+                        </a:ext>
+                      </a:extLst>
+                    </a:blip>
+                    <a:srcRect/>
+                    <a:stretch>
+                      <a:fillRect/>
+                    </a:stretch>
+                  </pic:blipFill>
+                  <pic:spPr bwMode="auto">
+                    <a:xfrm>
+                      <a:off x="0" y="0"/>
+                      <a:ext cx="4658578" cy="1719755"/>
+                    </a:xfrm>
+                    <a:prstGeom prst="rect">
+                      <a:avLst/>
+                    </a:prstGeom>
+                    <a:noFill/>
+                    <a:ln>
+                      <a:noFill/>
+                    </a:ln>
+                  </pic:spPr>
+                </pic:pic>
+              </a:graphicData>
+            </a:graphic>
+          </wp:inline>
+        </w:drawing>
+      </w:r>
+    </w:p>
+    <w:p>
+      <w:pPr>
+        <w:pStyle w:val="Paragrafoelenco"/>
+        <w:jc w:val="center"/>
+      </w:pPr>
+    </w:p>
+    <w:p>
+      <w:pPr>
+        <w:pStyle w:val="Paragrafoelenco"/>
+        <w:numPr>
+          <w:ilvl w:val="0"/>
+          <w:numId w:val="1"/>
+        </w:numPr>
+        <w:jc w:val="both"/>
+      </w:pPr>
+      <w:r>
+        <w:t>Si descriva cos'è la tecnica del selective repeat</w:t>
+      </w:r>
+      <w:r>
+        <w:t>.</w:t>
+      </w:r>
+    </w:p>
+    <w:p>
+      <w:pPr>
+        <w:pStyle w:val="Paragrafoelenco"/>
+        <w:jc w:val="both"/>
+      </w:pPr>
+    </w:p>
+    <w:p>
+      <w:pPr>
+        <w:pStyle w:val="Paragrafoelenco"/>
+        <w:jc w:val="both"/>
+      </w:pPr>
+      <w:r>
+        <w:t xml:space="preserve">Il problema di ricezione dell’ack per ogni frame inviato, limitava di molto l’utilizzo della banda e rallentava le comunicazioni, per ovviare a questo problema viene usata la tecnica di </w:t>
+      </w:r>
+      <w:r>
+        <w:rPr>
+          <w:b/>
+        </w:rPr>
+        <w:t>pipelining</w:t>
+      </w:r>
+      <w:r>
+        <w:t>. Si decide quindi di inviare più frame prima di ricevere i vari ack aumentando di parecchio l’utilizzo della linea. Tuttavia, sorge un problema, cosa succede nel caso in cui si perdano dei frames? Per il ripristino degli errori in presenza di pipelining sono disponibili due approcci base.</w:t>
+      </w:r>
+    </w:p>
+    <w:p>
+      <w:pPr>
+        <w:pStyle w:val="Paragrafoelenco"/>
+        <w:jc w:val="both"/>
+      </w:pPr>
+    </w:p>
+    <w:p>
+      <w:pPr>
+        <w:pStyle w:val="Paragrafoelenco"/>
+        <w:jc w:val="both"/>
+      </w:pPr>
+      <w:r>
+        <w:t xml:space="preserve">Tra questi troviamo il </w:t>
+      </w:r>
+      <w:r>
+        <w:rPr>
+          <w:b/>
+        </w:rPr>
+        <w:t xml:space="preserve">selective repeat, </w:t>
+      </w:r>
+      <w:r>
+        <w:t>usando questo metodo quando viene ricevuto un frame in errore viene scartato, mentre i frame buoni ricevuti successivamente vengono salvati in un buffer, quando la sorgente va in timeout, solo il frame più vecchio senza ack viene ritrasmesso. Se quel frame arriva correttamente, la destinazione può passare in sequenza allo strato network tutti i frame presenti nel buffer.</w:t>
+      </w:r>
+    </w:p>
+    <w:p>
+      <w:pPr>
+        <w:pStyle w:val="Paragrafoelenco"/>
+        <w:jc w:val="both"/>
+      </w:pPr>
+      <w:r>
+        <w:t>La ripetizione selettiva può inviare dei NACK (</w:t>
+      </w:r>
+      <w:proofErr w:type="spellStart"/>
+      <w:r>
+        <w:t>Not</w:t>
+      </w:r>
+      <w:proofErr w:type="spellEnd"/>
+      <w:r>
+        <w:t xml:space="preserve"> acknowledgement) quando trova un errore, cosi da stimolare la ritrasmissione prima dello scadere del timer.</w:t>
+      </w:r>
+    </w:p>
+    <w:p>
+      <w:pPr>
+        <w:pStyle w:val="Paragrafoelenco"/>
+        <w:jc w:val="both"/>
+      </w:pPr>
+      <w:r>
+        <w:t>La ripetizione selettiva corrisponde ad avere una finestra di ricezione maggiore di 1.</w:t>
+      </w:r>
+    </w:p>
+    <w:p>
+      <w:pPr>
+        <w:pStyle w:val="Paragrafoelenco"/>
+        <w:jc w:val="both"/>
+      </w:pPr>
+      <w:r>
+        <w:t>Go back-n e il selective repeat hanno diverse con</w:t>
+      </w:r>
+      <w:r>
+        <w:t>seguenze in termini di uso di banda e di spazio di buffer nello strato data link, si può utilizzare un approccio oppure un altro in base a quale risorsa è più scarsa.</w:t>
+      </w:r>
+    </w:p>
+    <w:p>
+      <w:pPr>
+        <w:pStyle w:val="Paragrafoelenco"/>
+        <w:jc w:val="center"/>
+      </w:pPr>
+      <w:r>
+        <w:rPr>
+          <w:noProof/>
+        </w:rPr>
+        <w:drawing>
+          <wp:inline distT="0" distB="0" distL="0" distR="0">
+            <wp:extent cx="5086350" cy="1679605"/>
+            <wp:effectExtent l="0" t="0" r="0" b="0"/>
+            <wp:docPr id="20" name="Immagine 20"/>
+            <wp:cNvGraphicFramePr>
+              <a:graphicFrameLocks xmlns:a="http://schemas.openxmlformats.org/drawingml/2006/main" noChangeAspect="1"/>
+            </wp:cNvGraphicFramePr>
+            <a:graphic xmlns:a="http://schemas.openxmlformats.org/drawingml/2006/main">
+              <a:graphicData uri="http://schemas.openxmlformats.org/drawingml/2006/picture">
+                <pic:pic xmlns:pic="http://schemas.openxmlformats.org/drawingml/2006/picture">
+                  <pic:nvPicPr>
+                    <pic:cNvPr id="0" name="Picture 5"/>
+                    <pic:cNvPicPr>
+                      <a:picLocks noChangeAspect="1" noChangeArrowheads="1"/>
+                    </pic:cNvPicPr>
+                  </pic:nvPicPr>
+                  <pic:blipFill>
+                    <a:blip r:embed="rId25" cstate="print">
+                      <a:extLst>
+                        <a:ext uri="{28A0092B-C50C-407E-A947-70E740481C1C}">
+                          <a14:useLocalDpi xmlns:a14="http://schemas.microsoft.com/office/drawing/2010/main" val="0"/>
+                        </a:ext>
+                      </a:extLst>
+                    </a:blip>
+                    <a:srcRect/>
+                    <a:stretch>
+                      <a:fillRect/>
+                    </a:stretch>
+                  </pic:blipFill>
+                  <pic:spPr bwMode="auto">
+                    <a:xfrm>
+                      <a:off x="0" y="0"/>
+                      <a:ext cx="5102122" cy="1684813"/>
+                    </a:xfrm>
+                    <a:prstGeom prst="rect">
+                      <a:avLst/>
+                    </a:prstGeom>
+                    <a:noFill/>
+                    <a:ln>
+                      <a:noFill/>
+                    </a:ln>
+                  </pic:spPr>
+                </pic:pic>
+              </a:graphicData>
+            </a:graphic>
+          </wp:inline>
+        </w:drawing>
+      </w:r>
+    </w:p>
+    <w:p>
+      <w:pPr>
+        <w:pStyle w:val="Paragrafoelenco"/>
+        <w:numPr>
+          <w:ilvl w:val="0"/>
+          <w:numId w:val="1"/>
+        </w:numPr>
+        <w:jc w:val="both"/>
+      </w:pPr>
+      <w:r>
+        <w:lastRenderedPageBreak/>
+        <w:t>Descrivere la differenza tra ALOHA e ALOHA-SLOTTED.</w:t>
+      </w:r>
+    </w:p>
+    <w:p>
+      <w:pPr>
+        <w:pStyle w:val="Paragrafoelenco"/>
+        <w:jc w:val="both"/>
+      </w:pPr>
       <w:bookmarkStart w:id="0" w:name="_GoBack"/>
       <w:bookmarkEnd w:id="0"/>
     </w:p>
     <w:sectPr>
-      <w:headerReference w:type="default" r:id="rId23"/>
+      <w:headerReference w:type="default" r:id="rId26"/>
       <w:pgSz w:w="11906" w:h="16838"/>
       <w:pgMar w:top="1417" w:right="1134" w:bottom="1134" w:left="1134" w:header="708" w:footer="708" w:gutter="0"/>
       <w:cols w:space="708"/>
@@ -5763,6 +5702,119 @@
     </w:lvl>
   </w:abstractNum>
   <w:abstractNum w:abstractNumId="8" w15:restartNumberingAfterBreak="0">
+    <w:nsid w:val="3E7603D6"/>
+    <w:multiLevelType w:val="hybridMultilevel"/>
+    <w:tmpl w:val="A0CE9BDE"/>
+    <w:lvl w:ilvl="0" w:tplc="04100001">
+      <w:start w:val="1"/>
+      <w:numFmt w:val="bullet"/>
+      <w:lvlText w:val=""/>
+      <w:lvlJc w:val="left"/>
+      <w:pPr>
+        <w:ind w:left="2130" w:hanging="360"/>
+      </w:pPr>
+      <w:rPr>
+        <w:rFonts w:ascii="Symbol" w:hAnsi="Symbol" w:hint="default"/>
+      </w:rPr>
+    </w:lvl>
+    <w:lvl w:ilvl="1" w:tplc="04100003" w:tentative="1">
+      <w:start w:val="1"/>
+      <w:numFmt w:val="bullet"/>
+      <w:lvlText w:val="o"/>
+      <w:lvlJc w:val="left"/>
+      <w:pPr>
+        <w:ind w:left="2850" w:hanging="360"/>
+      </w:pPr>
+      <w:rPr>
+        <w:rFonts w:ascii="Courier New" w:hAnsi="Courier New" w:cs="Courier New" w:hint="default"/>
+      </w:rPr>
+    </w:lvl>
+    <w:lvl w:ilvl="2" w:tplc="04100005" w:tentative="1">
+      <w:start w:val="1"/>
+      <w:numFmt w:val="bullet"/>
+      <w:lvlText w:val=""/>
+      <w:lvlJc w:val="left"/>
+      <w:pPr>
+        <w:ind w:left="3570" w:hanging="360"/>
+      </w:pPr>
+      <w:rPr>
+        <w:rFonts w:ascii="Wingdings" w:hAnsi="Wingdings" w:hint="default"/>
+      </w:rPr>
+    </w:lvl>
+    <w:lvl w:ilvl="3" w:tplc="04100001" w:tentative="1">
+      <w:start w:val="1"/>
+      <w:numFmt w:val="bullet"/>
+      <w:lvlText w:val=""/>
+      <w:lvlJc w:val="left"/>
+      <w:pPr>
+        <w:ind w:left="4290" w:hanging="360"/>
+      </w:pPr>
+      <w:rPr>
+        <w:rFonts w:ascii="Symbol" w:hAnsi="Symbol" w:hint="default"/>
+      </w:rPr>
+    </w:lvl>
+    <w:lvl w:ilvl="4" w:tplc="04100003" w:tentative="1">
+      <w:start w:val="1"/>
+      <w:numFmt w:val="bullet"/>
+      <w:lvlText w:val="o"/>
+      <w:lvlJc w:val="left"/>
+      <w:pPr>
+        <w:ind w:left="5010" w:hanging="360"/>
+      </w:pPr>
+      <w:rPr>
+        <w:rFonts w:ascii="Courier New" w:hAnsi="Courier New" w:cs="Courier New" w:hint="default"/>
+      </w:rPr>
+    </w:lvl>
+    <w:lvl w:ilvl="5" w:tplc="04100005" w:tentative="1">
+      <w:start w:val="1"/>
+      <w:numFmt w:val="bullet"/>
+      <w:lvlText w:val=""/>
+      <w:lvlJc w:val="left"/>
+      <w:pPr>
+        <w:ind w:left="5730" w:hanging="360"/>
+      </w:pPr>
+      <w:rPr>
+        <w:rFonts w:ascii="Wingdings" w:hAnsi="Wingdings" w:hint="default"/>
+      </w:rPr>
+    </w:lvl>
+    <w:lvl w:ilvl="6" w:tplc="04100001" w:tentative="1">
+      <w:start w:val="1"/>
+      <w:numFmt w:val="bullet"/>
+      <w:lvlText w:val=""/>
+      <w:lvlJc w:val="left"/>
+      <w:pPr>
+        <w:ind w:left="6450" w:hanging="360"/>
+      </w:pPr>
+      <w:rPr>
+        <w:rFonts w:ascii="Symbol" w:hAnsi="Symbol" w:hint="default"/>
+      </w:rPr>
+    </w:lvl>
+    <w:lvl w:ilvl="7" w:tplc="04100003" w:tentative="1">
+      <w:start w:val="1"/>
+      <w:numFmt w:val="bullet"/>
+      <w:lvlText w:val="o"/>
+      <w:lvlJc w:val="left"/>
+      <w:pPr>
+        <w:ind w:left="7170" w:hanging="360"/>
+      </w:pPr>
+      <w:rPr>
+        <w:rFonts w:ascii="Courier New" w:hAnsi="Courier New" w:cs="Courier New" w:hint="default"/>
+      </w:rPr>
+    </w:lvl>
+    <w:lvl w:ilvl="8" w:tplc="04100005" w:tentative="1">
+      <w:start w:val="1"/>
+      <w:numFmt w:val="bullet"/>
+      <w:lvlText w:val=""/>
+      <w:lvlJc w:val="left"/>
+      <w:pPr>
+        <w:ind w:left="7890" w:hanging="360"/>
+      </w:pPr>
+      <w:rPr>
+        <w:rFonts w:ascii="Wingdings" w:hAnsi="Wingdings" w:hint="default"/>
+      </w:rPr>
+    </w:lvl>
+  </w:abstractNum>
+  <w:abstractNum w:abstractNumId="9" w15:restartNumberingAfterBreak="0">
     <w:nsid w:val="520A0315"/>
     <w:multiLevelType w:val="hybridMultilevel"/>
     <w:tmpl w:val="DE421568"/>
@@ -5851,7 +5903,7 @@
       </w:pPr>
     </w:lvl>
   </w:abstractNum>
-  <w:abstractNum w:abstractNumId="9" w15:restartNumberingAfterBreak="0">
+  <w:abstractNum w:abstractNumId="10" w15:restartNumberingAfterBreak="0">
     <w:nsid w:val="590840D4"/>
     <w:multiLevelType w:val="hybridMultilevel"/>
     <w:tmpl w:val="909C160E"/>
@@ -5940,7 +5992,7 @@
       </w:pPr>
     </w:lvl>
   </w:abstractNum>
-  <w:abstractNum w:abstractNumId="10" w15:restartNumberingAfterBreak="0">
+  <w:abstractNum w:abstractNumId="11" w15:restartNumberingAfterBreak="0">
     <w:nsid w:val="69220072"/>
     <w:multiLevelType w:val="hybridMultilevel"/>
     <w:tmpl w:val="750E1B88"/>
@@ -6053,10 +6105,10 @@
       </w:rPr>
     </w:lvl>
   </w:abstractNum>
-  <w:abstractNum w:abstractNumId="11" w15:restartNumberingAfterBreak="0">
+  <w:abstractNum w:abstractNumId="12" w15:restartNumberingAfterBreak="0">
     <w:nsid w:val="76C418FB"/>
     <w:multiLevelType w:val="hybridMultilevel"/>
-    <w:tmpl w:val="6C5C7612"/>
+    <w:tmpl w:val="63D44372"/>
     <w:lvl w:ilvl="0" w:tplc="0410000F">
       <w:start w:val="1"/>
       <w:numFmt w:val="decimal"/>
@@ -6143,13 +6195,13 @@
     </w:lvl>
   </w:abstractNum>
   <w:num w:numId="1">
-    <w:abstractNumId w:val="11"/>
+    <w:abstractNumId w:val="12"/>
   </w:num>
   <w:num w:numId="2">
     <w:abstractNumId w:val="2"/>
   </w:num>
   <w:num w:numId="3">
-    <w:abstractNumId w:val="10"/>
+    <w:abstractNumId w:val="11"/>
   </w:num>
   <w:num w:numId="4">
     <w:abstractNumId w:val="6"/>
@@ -6167,16 +6219,19 @@
     <w:abstractNumId w:val="0"/>
   </w:num>
   <w:num w:numId="9">
-    <w:abstractNumId w:val="8"/>
+    <w:abstractNumId w:val="9"/>
   </w:num>
   <w:num w:numId="10">
     <w:abstractNumId w:val="1"/>
   </w:num>
   <w:num w:numId="11">
-    <w:abstractNumId w:val="9"/>
+    <w:abstractNumId w:val="10"/>
   </w:num>
   <w:num w:numId="12">
     <w:abstractNumId w:val="4"/>
+  </w:num>
+  <w:num w:numId="13">
+    <w:abstractNumId w:val="8"/>
   </w:num>
 </w:numbering>
 </file>
@@ -6996,7 +7051,7 @@
 </file>
 
 <file path=customXml/itemProps1.xml><?xml version="1.0" encoding="utf-8"?>
-<ds:datastoreItem xmlns:ds="http://schemas.openxmlformats.org/officeDocument/2006/customXml" ds:itemID="{4CFA57DD-79AE-45AF-8FE1-D12596D8C99E}">
+<ds:datastoreItem xmlns:ds="http://schemas.openxmlformats.org/officeDocument/2006/customXml" ds:itemID="{1571DE31-BBE6-4EC1-A7ED-250B89516D8D}">
   <ds:schemaRefs>
     <ds:schemaRef ds:uri="http://schemas.openxmlformats.org/officeDocument/2006/bibliography"/>
   </ds:schemaRefs>

</xml_diff>

<commit_message>
Fino a 26 (fatta)
</commit_message>
<xml_diff>
--- a/Risposte Reti.docx
+++ b/Risposte Reti.docx
@@ -4639,10 +4639,7 @@
         <w:jc w:val="both"/>
       </w:pPr>
       <w:r>
-        <w:t>Si descriva cos'è la tecnica del selective repeat</w:t>
-      </w:r>
-      <w:r>
-        <w:t>.</w:t>
+        <w:t>Si descriva cos'è la tecnica del selective repeat.</w:t>
       </w:r>
     </w:p>
     <w:p>
@@ -4699,15 +4696,7 @@
         <w:jc w:val="both"/>
       </w:pPr>
       <w:r>
-        <w:t>La ripetizione selettiva può inviare dei NACK (</w:t>
-      </w:r>
-      <w:proofErr w:type="spellStart"/>
-      <w:r>
-        <w:t>Not</w:t>
-      </w:r>
-      <w:proofErr w:type="spellEnd"/>
-      <w:r>
-        <w:t xml:space="preserve"> acknowledgement) quando trova un errore, cosi da stimolare la ritrasmissione prima dello scadere del timer.</w:t>
+        <w:t>La ripetizione selettiva può inviare dei NACK (Not acknowledgement) quando trova un errore, cosi da stimolare la ritrasmissione prima dello scadere del timer.</w:t>
       </w:r>
     </w:p>
     <w:p>
@@ -4801,19 +4790,1068 @@
       </w:pPr>
       <w:r>
         <w:lastRenderedPageBreak/>
-        <w:t>Descrivere la differenza tra ALOHA e ALOHA-SLOTTED.</w:t>
-      </w:r>
-    </w:p>
-    <w:p>
-      <w:pPr>
-        <w:pStyle w:val="Paragrafoelenco"/>
-        <w:jc w:val="both"/>
-      </w:pPr>
+        <w:t>Descrivere la differenza tra ALOHA e ALOHA-SLOTTED</w:t>
+      </w:r>
+      <w:r>
+        <w:t>.</w:t>
+      </w:r>
+    </w:p>
+    <w:p>
+      <w:pPr>
+        <w:pStyle w:val="Paragrafoelenco"/>
+        <w:jc w:val="both"/>
+      </w:pPr>
+    </w:p>
+    <w:p>
+      <w:pPr>
+        <w:pStyle w:val="Paragrafoelenco"/>
+        <w:jc w:val="both"/>
+      </w:pPr>
+      <w:r>
+        <w:t>ALOHA è un protocollo di rette per garantire le funzionalità di accesso multiplo al mezzo di trasmissione dati condiviso tra più utenti. Esistono due tipi di reti: quelle che utilizzano le connessioni punto-punto e quelle che usa canali broadcast, questo protocollo viene utilizzato per le seconde.</w:t>
+      </w:r>
+    </w:p>
+    <w:p>
+      <w:pPr>
+        <w:pStyle w:val="Paragrafoelenco"/>
+        <w:jc w:val="both"/>
+      </w:pPr>
+      <w:r>
+        <w:t xml:space="preserve">Inventato negli anni ’70 nelle Hawaii, l’idea di fondo è di consentire agli utenti di trasmettere ogni volta che hanno dati da inviare. Questo naturalmente genera collisioni, tuttavia </w:t>
+      </w:r>
+      <w:r>
+        <w:t>poiché</w:t>
+      </w:r>
+      <w:r>
+        <w:t xml:space="preserve"> i canali broadcast danno la possibilità di verificare se il frame trasmesso è stato ricevuto correttamente o no, la stazione trasmittente ascolta il canale e determina il successo o insuccesso della trasmissione.</w:t>
+      </w:r>
+    </w:p>
+    <w:p>
+      <w:pPr>
+        <w:pStyle w:val="Paragrafoelenco"/>
+        <w:jc w:val="both"/>
+      </w:pPr>
+      <w:r>
+        <w:t>Le stazioni attendono un tempo variabile prima di provare a ritrasmettere un frame non andato a buon fine.</w:t>
+      </w:r>
+    </w:p>
+    <w:p>
+      <w:pPr>
+        <w:pStyle w:val="Paragrafoelenco"/>
+        <w:jc w:val="both"/>
+      </w:pPr>
+      <w:r>
+        <w:t>Il successo dell’ALOHA puro è di circa 18%.</w:t>
+      </w:r>
+    </w:p>
+    <w:p>
+      <w:pPr>
+        <w:pStyle w:val="Paragrafoelenco"/>
+        <w:jc w:val="both"/>
+      </w:pPr>
+      <w:r>
+        <w:t>Il protocollo Slotted ALOHA aggiunge al protocollo sopracitato la divisione del tempo in intervalli discreti, chiamati slot. Ogni stazione viene vincolata a cominciare la propria trasmissione solo all’inizio di uno slot temporale, se una stazione è pronta ad un certo istante, dovrà necessariamente attendere l’inizio dello slot successivo.</w:t>
+      </w:r>
+    </w:p>
+    <w:p>
+      <w:pPr>
+        <w:pStyle w:val="Paragrafoelenco"/>
+        <w:jc w:val="both"/>
+      </w:pPr>
+      <w:r>
+        <w:t>Lo svantaggio di questo protocollo è la necessità di un meccanismo di sincronizzazione che indichi alle varie stazioni quando possono cominciare la trasmissione.</w:t>
+      </w:r>
+    </w:p>
+    <w:p>
+      <w:pPr>
+        <w:pStyle w:val="Paragrafoelenco"/>
+        <w:jc w:val="both"/>
+      </w:pPr>
+      <w:r>
+        <w:t>Questa divisione in slot migliora il grado di successo del doppio rispetto all’ALOHA puro, circa 36%.</w:t>
+      </w:r>
+    </w:p>
+    <w:p>
+      <w:pPr>
+        <w:pStyle w:val="Paragrafoelenco"/>
+        <w:jc w:val="both"/>
+      </w:pPr>
+      <w:r>
+        <w:t>Questi risultati non dovrebbero sorprendere, in quanto con stazioni che trasmettono a piacimento è molto facile incorrere in collisioni.</w:t>
+      </w:r>
+    </w:p>
+    <w:p>
+      <w:pPr>
+        <w:pStyle w:val="Paragrafoelenco"/>
+        <w:jc w:val="both"/>
+      </w:pPr>
+      <w:r>
+        <w:t>Subito dopo l’invenzione, questi protocolli caddero in disuso, fino a quando non si presentò il problema di allocare un canale condiviso da più utenti in competizione, di conseguenza slotted ALOHA tornò ad essere utilizzato.</w:t>
+      </w:r>
+    </w:p>
+    <w:p>
+      <w:pPr>
+        <w:pStyle w:val="Paragrafoelenco"/>
+        <w:jc w:val="center"/>
+      </w:pPr>
+      <w:r>
+        <w:rPr>
+          <w:noProof/>
+        </w:rPr>
+        <w:drawing>
+          <wp:inline distT="0" distB="0" distL="0" distR="0" wp14:anchorId="71E0AD98" wp14:editId="537092A2">
+            <wp:extent cx="2705100" cy="1347267"/>
+            <wp:effectExtent l="0" t="0" r="0" b="5715"/>
+            <wp:docPr id="17" name="Immagine 17"/>
+            <wp:cNvGraphicFramePr>
+              <a:graphicFrameLocks xmlns:a="http://schemas.openxmlformats.org/drawingml/2006/main" noChangeAspect="1"/>
+            </wp:cNvGraphicFramePr>
+            <a:graphic xmlns:a="http://schemas.openxmlformats.org/drawingml/2006/main">
+              <a:graphicData uri="http://schemas.openxmlformats.org/drawingml/2006/picture">
+                <pic:pic xmlns:pic="http://schemas.openxmlformats.org/drawingml/2006/picture">
+                  <pic:nvPicPr>
+                    <pic:cNvPr id="0" name="Picture 1"/>
+                    <pic:cNvPicPr>
+                      <a:picLocks noChangeAspect="1" noChangeArrowheads="1"/>
+                    </pic:cNvPicPr>
+                  </pic:nvPicPr>
+                  <pic:blipFill>
+                    <a:blip r:embed="rId26">
+                      <a:extLst>
+                        <a:ext uri="{28A0092B-C50C-407E-A947-70E740481C1C}">
+                          <a14:useLocalDpi xmlns:a14="http://schemas.microsoft.com/office/drawing/2010/main" val="0"/>
+                        </a:ext>
+                      </a:extLst>
+                    </a:blip>
+                    <a:srcRect/>
+                    <a:stretch>
+                      <a:fillRect/>
+                    </a:stretch>
+                  </pic:blipFill>
+                  <pic:spPr bwMode="auto">
+                    <a:xfrm>
+                      <a:off x="0" y="0"/>
+                      <a:ext cx="2756847" cy="1373039"/>
+                    </a:xfrm>
+                    <a:prstGeom prst="rect">
+                      <a:avLst/>
+                    </a:prstGeom>
+                    <a:noFill/>
+                    <a:ln>
+                      <a:noFill/>
+                    </a:ln>
+                  </pic:spPr>
+                </pic:pic>
+              </a:graphicData>
+            </a:graphic>
+          </wp:inline>
+        </w:drawing>
+      </w:r>
+      <w:r>
+        <w:rPr>
+          <w:noProof/>
+        </w:rPr>
+        <w:drawing>
+          <wp:inline distT="0" distB="0" distL="0" distR="0">
+            <wp:extent cx="2711053" cy="1457325"/>
+            <wp:effectExtent l="0" t="0" r="0" b="0"/>
+            <wp:docPr id="19" name="Immagine 19"/>
+            <wp:cNvGraphicFramePr>
+              <a:graphicFrameLocks xmlns:a="http://schemas.openxmlformats.org/drawingml/2006/main" noChangeAspect="1"/>
+            </wp:cNvGraphicFramePr>
+            <a:graphic xmlns:a="http://schemas.openxmlformats.org/drawingml/2006/main">
+              <a:graphicData uri="http://schemas.openxmlformats.org/drawingml/2006/picture">
+                <pic:pic xmlns:pic="http://schemas.openxmlformats.org/drawingml/2006/picture">
+                  <pic:nvPicPr>
+                    <pic:cNvPr id="0" name="Picture 2"/>
+                    <pic:cNvPicPr>
+                      <a:picLocks noChangeAspect="1" noChangeArrowheads="1"/>
+                    </pic:cNvPicPr>
+                  </pic:nvPicPr>
+                  <pic:blipFill>
+                    <a:blip r:embed="rId27">
+                      <a:extLst>
+                        <a:ext uri="{28A0092B-C50C-407E-A947-70E740481C1C}">
+                          <a14:useLocalDpi xmlns:a14="http://schemas.microsoft.com/office/drawing/2010/main" val="0"/>
+                        </a:ext>
+                      </a:extLst>
+                    </a:blip>
+                    <a:srcRect/>
+                    <a:stretch>
+                      <a:fillRect/>
+                    </a:stretch>
+                  </pic:blipFill>
+                  <pic:spPr bwMode="auto">
+                    <a:xfrm>
+                      <a:off x="0" y="0"/>
+                      <a:ext cx="2750618" cy="1478593"/>
+                    </a:xfrm>
+                    <a:prstGeom prst="rect">
+                      <a:avLst/>
+                    </a:prstGeom>
+                    <a:noFill/>
+                    <a:ln>
+                      <a:noFill/>
+                    </a:ln>
+                  </pic:spPr>
+                </pic:pic>
+              </a:graphicData>
+            </a:graphic>
+          </wp:inline>
+        </w:drawing>
+      </w:r>
+    </w:p>
+    <w:p>
+      <w:pPr>
+        <w:pStyle w:val="Paragrafoelenco"/>
+        <w:jc w:val="center"/>
+      </w:pPr>
+    </w:p>
+    <w:p>
+      <w:pPr>
+        <w:pStyle w:val="Paragrafoelenco"/>
+        <w:jc w:val="center"/>
+      </w:pPr>
+    </w:p>
+    <w:p>
+      <w:pPr>
+        <w:pStyle w:val="Paragrafoelenco"/>
+        <w:numPr>
+          <w:ilvl w:val="0"/>
+          <w:numId w:val="1"/>
+        </w:numPr>
+        <w:jc w:val="both"/>
+      </w:pPr>
+      <w:r>
+        <w:t>Si illustri il CSMA (Carrier Sense Multiple Access), indicandone pregi e difetti.</w:t>
+      </w:r>
+    </w:p>
+    <w:p>
+      <w:pPr>
+        <w:pStyle w:val="Paragrafoelenco"/>
+        <w:jc w:val="both"/>
+      </w:pPr>
+    </w:p>
+    <w:p>
+      <w:pPr>
+        <w:pStyle w:val="Paragrafoelenco"/>
+        <w:jc w:val="both"/>
+        <w:rPr>
+          <w:b/>
+        </w:rPr>
+      </w:pPr>
+      <w:r>
+        <w:t xml:space="preserve">I protocolli ALOHA e le sue varianti permettevano di inviare dati ogniqualvolta si voleva, limitando però le percentuali di successo. Per migliorare i risultati di accesso multiplo ad un mezzo di trasmissione condiviso, vengono implementati protocolli in cui le stazioni rimangono in ascolto di una portante e si comportano di conseguenza, questi protocolli sono chiamati </w:t>
+      </w:r>
+      <w:r>
+        <w:rPr>
+          <w:b/>
+        </w:rPr>
+        <w:t>protocolli con rilevamento della portante.</w:t>
+      </w:r>
+    </w:p>
+    <w:p>
+      <w:pPr>
+        <w:pStyle w:val="Paragrafoelenco"/>
+        <w:jc w:val="both"/>
+      </w:pPr>
+      <w:r>
+        <w:t>Il CSMA è una tecnica di trasmissione dati che si basa su questi principi. Ogni dispositivo prima di avviare la trasmissione dei dati deve verificare se sul canale, altri nodi stanno trasmettendo, rilevando la portante. Se il canale è libero iniziano a trasmettere, altrimenti attendono un tempo arbitrario prima di riprovare.</w:t>
+      </w:r>
+    </w:p>
+    <w:p>
+      <w:pPr>
+        <w:pStyle w:val="Paragrafoelenco"/>
+        <w:jc w:val="both"/>
+      </w:pPr>
+      <w:r>
+        <w:t>Esistono diverse versioni di CSMA:</w:t>
+      </w:r>
+    </w:p>
+    <w:p>
+      <w:pPr>
+        <w:pStyle w:val="Paragrafoelenco"/>
+        <w:numPr>
+          <w:ilvl w:val="0"/>
+          <w:numId w:val="14"/>
+        </w:numPr>
+        <w:jc w:val="both"/>
+      </w:pPr>
+      <w:r>
+        <w:t xml:space="preserve">CSMA 1-persistente: è il primo tra i protocolli CSMA, ha la particolarità di inviare con probabilità 1 sul canale in caso di nessun rilevamento. Questo migliora sicuramente ALOHA puro, tuttavia l’ingordigia di inviare non appena si libera il canale non rende immuni dalle </w:t>
+      </w:r>
+      <w:r>
+        <w:lastRenderedPageBreak/>
+        <w:t>collisioni, che potrebbero accadere in caso di stazioni che controllano nello stesso momento un canale vuoto e inviano contemporaneamente.</w:t>
+      </w:r>
+    </w:p>
+    <w:p>
+      <w:pPr>
+        <w:pStyle w:val="Paragrafoelenco"/>
+        <w:numPr>
+          <w:ilvl w:val="0"/>
+          <w:numId w:val="14"/>
+        </w:numPr>
+        <w:jc w:val="both"/>
+      </w:pPr>
+      <w:r>
+        <w:t>CSMA non persistente: seconda variante del CSMA. Prima di trasmettere ogni stazione controlla il canale. Se lo trova libero inizia ad inviare i dati, ma se il canale è occupato la stazione non esegue un controllo continuo per trasmettere subito il proprio frame; invece attende per un intervallo casuale prima di ripetere l’algoritmo. Questo meccanismo permette di utilizzare meglio il canale ma allunga i ritardi.</w:t>
+      </w:r>
+    </w:p>
+    <w:p>
+      <w:pPr>
+        <w:pStyle w:val="Paragrafoelenco"/>
+        <w:numPr>
+          <w:ilvl w:val="0"/>
+          <w:numId w:val="14"/>
+        </w:numPr>
+        <w:jc w:val="both"/>
+      </w:pPr>
+      <w:r>
+        <w:t xml:space="preserve">CSMA p-persistente: questa variante si applica su canali divisi in intervalli temporali. Quando è pronta a trasmettere, ogni stazione controlla il canale. Se lo trova libero, trasmette subito con una probabilità </w:t>
+      </w:r>
+      <w:r>
+        <w:rPr>
+          <w:i/>
+        </w:rPr>
+        <w:t xml:space="preserve">p, </w:t>
+      </w:r>
+      <w:r>
+        <w:t>e</w:t>
+      </w:r>
+      <w:r>
+        <w:t xml:space="preserve"> rimanda fino all’intervallo successivo con probabilità </w:t>
+      </w:r>
+      <w:r>
+        <w:rPr>
+          <w:i/>
+        </w:rPr>
+        <w:t>q</w:t>
+      </w:r>
+      <w:r>
+        <w:t>=1-</w:t>
+      </w:r>
+      <w:r>
+        <w:rPr>
+          <w:i/>
+        </w:rPr>
+        <w:t>p</w:t>
+      </w:r>
+      <w:r>
+        <w:rPr>
+          <w:i/>
+        </w:rPr>
+        <w:t xml:space="preserve">. </w:t>
+      </w:r>
+      <w:r>
+        <w:t>Se anche quell’intervallo risulta libero la stazione trasmette oppure rimanda un’altra volta. Il processo si ripete finché il frame non è stato trasmesso.</w:t>
+      </w:r>
+    </w:p>
+    <w:p>
+      <w:pPr>
+        <w:ind w:left="1080"/>
+        <w:jc w:val="both"/>
+      </w:pPr>
+      <w:r>
+        <w:t>Queste varianti migliorano enormemente il tasso di successo rispetto ad ALOHA e ALOHA-slotted.</w:t>
+      </w:r>
+    </w:p>
+    <w:p>
+      <w:pPr>
+        <w:ind w:left="1080"/>
+        <w:jc w:val="both"/>
+      </w:pPr>
+      <w:r>
+        <w:t xml:space="preserve">Un ulteriore miglioramento si ottiene consentendo ad ogni stazione di annullare la propria trasmissione in caso di collisione. Se due stazioni iniziano a trasmettere contemporaneamente, invece di completare la trasmissione dei relativi frame, ormai danneggiati, terminano bruscamente la trasmissione. La terminazione rapida dei frame danneggiati risparmia tempo e banda, questa variante è chiamata </w:t>
+      </w:r>
+      <w:r>
+        <w:rPr>
+          <w:b/>
+        </w:rPr>
+        <w:t>CSMA/CD</w:t>
+      </w:r>
+      <w:r>
+        <w:t xml:space="preserve"> ed è ampiamente utilizzata nelle LAN Ethernet.</w:t>
+      </w:r>
+    </w:p>
+    <w:p>
+      <w:pPr>
+        <w:ind w:left="1080"/>
+        <w:jc w:val="center"/>
+      </w:pPr>
+    </w:p>
+    <w:p>
+      <w:pPr>
+        <w:ind w:left="1080"/>
+        <w:jc w:val="center"/>
+      </w:pPr>
+      <w:r>
+        <w:rPr>
+          <w:noProof/>
+        </w:rPr>
+        <w:drawing>
+          <wp:inline distT="0" distB="0" distL="0" distR="0">
+            <wp:extent cx="4105275" cy="1952625"/>
+            <wp:effectExtent l="0" t="0" r="9525" b="9525"/>
+            <wp:docPr id="21" name="Immagine 21"/>
+            <wp:cNvGraphicFramePr>
+              <a:graphicFrameLocks xmlns:a="http://schemas.openxmlformats.org/drawingml/2006/main" noChangeAspect="1"/>
+            </wp:cNvGraphicFramePr>
+            <a:graphic xmlns:a="http://schemas.openxmlformats.org/drawingml/2006/main">
+              <a:graphicData uri="http://schemas.openxmlformats.org/drawingml/2006/picture">
+                <pic:pic xmlns:pic="http://schemas.openxmlformats.org/drawingml/2006/picture">
+                  <pic:nvPicPr>
+                    <pic:cNvPr id="0" name="Picture 3"/>
+                    <pic:cNvPicPr>
+                      <a:picLocks noChangeAspect="1" noChangeArrowheads="1"/>
+                    </pic:cNvPicPr>
+                  </pic:nvPicPr>
+                  <pic:blipFill>
+                    <a:blip r:embed="rId28">
+                      <a:extLst>
+                        <a:ext uri="{28A0092B-C50C-407E-A947-70E740481C1C}">
+                          <a14:useLocalDpi xmlns:a14="http://schemas.microsoft.com/office/drawing/2010/main" val="0"/>
+                        </a:ext>
+                      </a:extLst>
+                    </a:blip>
+                    <a:srcRect/>
+                    <a:stretch>
+                      <a:fillRect/>
+                    </a:stretch>
+                  </pic:blipFill>
+                  <pic:spPr bwMode="auto">
+                    <a:xfrm>
+                      <a:off x="0" y="0"/>
+                      <a:ext cx="4105275" cy="1952625"/>
+                    </a:xfrm>
+                    <a:prstGeom prst="rect">
+                      <a:avLst/>
+                    </a:prstGeom>
+                    <a:noFill/>
+                    <a:ln>
+                      <a:noFill/>
+                    </a:ln>
+                  </pic:spPr>
+                </pic:pic>
+              </a:graphicData>
+            </a:graphic>
+          </wp:inline>
+        </w:drawing>
+      </w:r>
+    </w:p>
+    <w:p>
+      <w:pPr>
+        <w:ind w:left="1080"/>
+        <w:jc w:val="center"/>
+      </w:pPr>
+    </w:p>
+    <w:p>
+      <w:pPr>
+        <w:ind w:left="1080"/>
+        <w:jc w:val="center"/>
+      </w:pPr>
+    </w:p>
+    <w:p>
+      <w:pPr>
+        <w:pStyle w:val="Paragrafoelenco"/>
+        <w:numPr>
+          <w:ilvl w:val="0"/>
+          <w:numId w:val="1"/>
+        </w:numPr>
+        <w:jc w:val="both"/>
+      </w:pPr>
+      <w:r>
+        <w:t>Basic Bitmap.</w:t>
+      </w:r>
+    </w:p>
+    <w:p>
+      <w:pPr>
+        <w:pStyle w:val="Paragrafoelenco"/>
+        <w:jc w:val="both"/>
+      </w:pPr>
+    </w:p>
+    <w:p>
+      <w:pPr>
+        <w:pStyle w:val="Paragrafoelenco"/>
+        <w:jc w:val="both"/>
+      </w:pPr>
+      <w:r>
+        <w:t xml:space="preserve">Nella gestione di </w:t>
+      </w:r>
+      <w:r>
+        <w:t>accesso multiplo ad un mezzo di trasmissione condiviso,</w:t>
+      </w:r>
+      <w:r>
+        <w:t xml:space="preserve"> esistono diversi protocolli che gestiscono l’accesso gestendo le collisioni e garantendo l’accesso (ALOHA, slotted ALOHA, CSMA), tuttavia le collisioni sono sfavorevoli alle prestazioni del sistema, specialmente quando il cavo è lungo e i frame corti.</w:t>
+      </w:r>
+    </w:p>
+    <w:p>
+      <w:pPr>
+        <w:pStyle w:val="Paragrafoelenco"/>
+        <w:jc w:val="both"/>
+      </w:pPr>
+      <w:r>
+        <w:t xml:space="preserve">Esistono però protocolli che garantiscono la gestione degli accessi </w:t>
+      </w:r>
+      <w:r>
+        <w:rPr>
+          <w:u w:val="single"/>
+        </w:rPr>
+        <w:t xml:space="preserve">senza </w:t>
+      </w:r>
+      <w:r>
+        <w:t xml:space="preserve">collisione, uno tra questi è il </w:t>
+      </w:r>
+      <w:r>
+        <w:rPr>
+          <w:b/>
+        </w:rPr>
+        <w:t xml:space="preserve">basic Bitmap </w:t>
+      </w:r>
+      <w:r>
+        <w:t xml:space="preserve">(metodo a mappa di bit elementare). In questo protocollo ogni periodo di contesa è composto esattamente da </w:t>
+      </w:r>
+      <w:proofErr w:type="gramStart"/>
+      <w:r>
+        <w:rPr>
+          <w:i/>
+        </w:rPr>
+        <w:t>N</w:t>
+      </w:r>
+      <w:r>
+        <w:t xml:space="preserve"> intervalli</w:t>
+      </w:r>
+      <w:proofErr w:type="gramEnd"/>
+      <w:r>
+        <w:t xml:space="preserve"> (</w:t>
+      </w:r>
+      <w:r>
+        <w:rPr>
+          <w:i/>
+        </w:rPr>
+        <w:t xml:space="preserve">N=# </w:t>
+      </w:r>
+      <w:r>
+        <w:t xml:space="preserve">stazioni). Ogni stazione è numerata, e se ha un frame da inviare deve inviare un “1” nell’intervallo corrispondente al suo numero. A nessun’altra stazione è concesso di trasmettere durante questo intervallo. Cosi facendo ogni stazione si “prenota” </w:t>
+      </w:r>
+      <w:r>
+        <w:lastRenderedPageBreak/>
+        <w:t xml:space="preserve">l’intervallo di trasmissione. Una volta trascorsi gli </w:t>
+      </w:r>
+      <w:proofErr w:type="gramStart"/>
+      <w:r>
+        <w:rPr>
+          <w:i/>
+        </w:rPr>
+        <w:t xml:space="preserve">N </w:t>
+      </w:r>
+      <w:r>
+        <w:t>intervalli</w:t>
+      </w:r>
+      <w:proofErr w:type="gramEnd"/>
+      <w:r>
+        <w:t>, ogni stazione sa quali sono le stazioni che vogliono trasmettere, di conseguenza non ci sarà mai alcuna collisione.</w:t>
+      </w:r>
+    </w:p>
+    <w:p>
+      <w:pPr>
+        <w:pStyle w:val="Paragrafoelenco"/>
+        <w:jc w:val="both"/>
+        <w:rPr>
+          <w:b/>
+        </w:rPr>
+      </w:pPr>
+      <w:r>
+        <w:t xml:space="preserve">Questo è anche chiamato </w:t>
+      </w:r>
+      <w:r>
+        <w:rPr>
+          <w:b/>
+        </w:rPr>
+        <w:t>protocollo a prenotazione.</w:t>
+      </w:r>
+    </w:p>
+    <w:p>
+      <w:pPr>
+        <w:pStyle w:val="Paragrafoelenco"/>
+        <w:jc w:val="both"/>
+      </w:pPr>
+      <w:r>
+        <w:t xml:space="preserve">Questo </w:t>
+      </w:r>
+      <w:r>
+        <w:t>protocollo non è ben bilanciato, da priorità alle stazioni con un numero basso, se una stazione “i” e una “j” vogliono trasmettere e i&lt;j allora i si aggiudica la posizione.</w:t>
+      </w:r>
+    </w:p>
+    <w:p>
+      <w:pPr>
+        <w:pStyle w:val="Paragrafoelenco"/>
+        <w:jc w:val="both"/>
+      </w:pPr>
+      <w:r>
+        <w:t>Contemporaneamente però le stazioni numerate con numeri bassi dovranno attendere di più rispetto a quelle con numeri più alti.</w:t>
+      </w:r>
+    </w:p>
+    <w:p>
+      <w:pPr>
+        <w:pStyle w:val="Paragrafoelenco"/>
+        <w:jc w:val="both"/>
+      </w:pPr>
+      <w:r>
+        <w:t>Il basic bitmap ha bisogno di 1 bit di controllo a stazione, perciò non si adatta molto bene alle reti composte da migliaia di stazioni.</w:t>
+      </w:r>
+    </w:p>
+    <w:p>
+      <w:pPr>
+        <w:pStyle w:val="Paragrafoelenco"/>
+        <w:jc w:val="both"/>
+      </w:pPr>
+    </w:p>
+    <w:p>
+      <w:pPr>
+        <w:pStyle w:val="Paragrafoelenco"/>
+        <w:numPr>
+          <w:ilvl w:val="0"/>
+          <w:numId w:val="1"/>
+        </w:numPr>
+        <w:jc w:val="both"/>
+      </w:pPr>
+      <w:r>
+        <w:t>spiegare in cosa consiste il protocollo collision free binary countdown, pregi e difetti</w:t>
+      </w:r>
+      <w:r>
+        <w:t>.</w:t>
+      </w:r>
+    </w:p>
+    <w:p>
+      <w:pPr>
+        <w:pStyle w:val="Paragrafoelenco"/>
+        <w:jc w:val="both"/>
+      </w:pPr>
+    </w:p>
+    <w:p>
+      <w:pPr>
+        <w:pStyle w:val="Paragrafoelenco"/>
+        <w:jc w:val="both"/>
+      </w:pPr>
+      <w:r>
+        <w:t>I dati vengono trasportati tramite un impulso elettrico. Ci possono essere molti dispositivi collegati allo stesso cavo con il rischio di collisioni e danneggiamento dei dati.</w:t>
+      </w:r>
+    </w:p>
+    <w:p>
+      <w:pPr>
+        <w:pStyle w:val="Paragrafoelenco"/>
+        <w:jc w:val="both"/>
+      </w:pPr>
+      <w:r>
+        <w:t>Per evitare la collisione una stazione deve controllare se ci sono altre stazioni collegate allo stesso mezzo, esistono diversi protocolli che effettuano questo controllo evitando le collisioni.</w:t>
+      </w:r>
+    </w:p>
+    <w:p>
+      <w:pPr>
+        <w:pStyle w:val="Paragrafoelenco"/>
+        <w:jc w:val="both"/>
+      </w:pPr>
+      <w:r>
+        <w:t>Il basic bitmap è uno di questi, tuttavia risulta elementare e su reti composte da molte stazioni risulta poco utilizzabile.</w:t>
+      </w:r>
+    </w:p>
+    <w:p>
+      <w:pPr>
+        <w:pStyle w:val="Paragrafoelenco"/>
+        <w:jc w:val="both"/>
+      </w:pPr>
+      <w:r>
+        <w:t xml:space="preserve">Il collision free binary countdown o </w:t>
+      </w:r>
+      <w:r>
+        <w:rPr>
+          <w:b/>
+        </w:rPr>
+        <w:t>conteggio binari</w:t>
+      </w:r>
+      <w:r>
+        <w:rPr>
+          <w:b/>
+        </w:rPr>
+        <w:t xml:space="preserve">o </w:t>
+      </w:r>
+      <w:r>
+        <w:t>migliora il basic bitmap, utilizzando un sistema di assegnazione della linea in base ad una stringa binaria.</w:t>
+      </w:r>
+    </w:p>
+    <w:p>
+      <w:pPr>
+        <w:pStyle w:val="Paragrafoelenco"/>
+        <w:jc w:val="both"/>
+      </w:pPr>
+      <w:r>
+        <w:t>Una stazione che desidera utilizzare il canale deve comunicare a tutti il proprio indirizzo sotto forma di stringa binaria, hanno tutti la stessa lunghezza.</w:t>
+      </w:r>
+    </w:p>
+    <w:p>
+      <w:pPr>
+        <w:pStyle w:val="Paragrafoelenco"/>
+        <w:jc w:val="both"/>
+      </w:pPr>
+      <w:r>
+        <w:t>I conflitti si evitano grazie ad una regola di arbitraggio: la stazione rinuncia ad inviare non appena si accorge che un’altra stazione con un “1” in una posizione di bit di ordine elevato che nel proprio indirizzo vale “0”.</w:t>
+      </w:r>
+    </w:p>
+    <w:p>
+      <w:pPr>
+        <w:pStyle w:val="Paragrafoelenco"/>
+        <w:jc w:val="both"/>
+      </w:pPr>
+      <w:r>
+        <w:t>Esempio: 0010, 0100, 1001, 1010, queste stazioni vogliono inviare, vengono inviati i primi bit: 0 (</w:t>
+      </w:r>
+      <w:r>
+        <w:rPr>
+          <w:color w:val="FF0000"/>
+        </w:rPr>
+        <w:t>0</w:t>
+      </w:r>
+      <w:r>
+        <w:t>010), 0 (</w:t>
+      </w:r>
+      <w:r>
+        <w:rPr>
+          <w:color w:val="FF0000"/>
+        </w:rPr>
+        <w:t>0</w:t>
+      </w:r>
+      <w:r>
+        <w:t>100), 1 (</w:t>
+      </w:r>
+      <w:r>
+        <w:rPr>
+          <w:color w:val="FF0000"/>
+        </w:rPr>
+        <w:t>1</w:t>
+      </w:r>
+      <w:r>
+        <w:t>001), 1 (</w:t>
+      </w:r>
+      <w:r>
+        <w:rPr>
+          <w:color w:val="FF0000"/>
+        </w:rPr>
+        <w:t>1</w:t>
+      </w:r>
+      <w:r>
+        <w:t>010), le stazioni con “0” più a sinistra capiscono che ci sono stazioni con numero più grande che stanno concorrendo e si fanno da parte, le altre due continuano: 0 (1</w:t>
+      </w:r>
+      <w:r>
+        <w:rPr>
+          <w:color w:val="FF0000"/>
+        </w:rPr>
+        <w:t>0</w:t>
+      </w:r>
+      <w:r>
+        <w:t>01), 0 (1</w:t>
+      </w:r>
+      <w:r>
+        <w:rPr>
+          <w:color w:val="FF0000"/>
+        </w:rPr>
+        <w:t>0</w:t>
+      </w:r>
+      <w:r>
+        <w:t>10); sono uguali quindi continuano, il terzo bit è “1” quindi la stazione 1001 si arrende, vince 1010 che può trasmettere.</w:t>
+      </w:r>
+    </w:p>
+    <w:p>
+      <w:pPr>
+        <w:pStyle w:val="Paragrafoelenco"/>
+        <w:jc w:val="both"/>
+      </w:pPr>
+      <w:r>
+        <w:t>L’efficienza è pari a (</w:t>
+      </w:r>
+      <w:r>
+        <w:rPr>
+          <w:i/>
+        </w:rPr>
+        <w:t>d/d*log</w:t>
+      </w:r>
+      <w:r>
+        <w:rPr>
+          <w:i/>
+          <w:vertAlign w:val="subscript"/>
+        </w:rPr>
+        <w:t>2</w:t>
+      </w:r>
+      <w:r>
+        <w:rPr>
+          <w:i/>
+        </w:rPr>
+        <w:t xml:space="preserve">N) </w:t>
+      </w:r>
+      <w:r>
+        <w:t xml:space="preserve">(con </w:t>
+      </w:r>
+      <w:r>
+        <w:rPr>
+          <w:i/>
+        </w:rPr>
+        <w:t>d</w:t>
+      </w:r>
+      <w:r>
+        <w:rPr>
+          <w:i/>
+        </w:rPr>
+        <w:t xml:space="preserve"> </w:t>
+      </w:r>
+      <w:r>
+        <w:t xml:space="preserve">numero di bit) </w:t>
+      </w:r>
+      <w:r>
+        <w:t>ma</w:t>
+      </w:r>
+      <w:r>
+        <w:t xml:space="preserve"> può raggiungere anche il 100% se l’indirizzo del mittente costituisce l’intestazione del frame.</w:t>
+      </w:r>
+    </w:p>
+    <w:p>
+      <w:pPr>
+        <w:pStyle w:val="Paragrafoelenco"/>
+        <w:jc w:val="both"/>
+      </w:pPr>
+      <w:r>
+        <w:t>Si possono notare uno sbilanciamento notevole in quanto le stazioni con numero maggiore risultano avere sempre la precedenza, questo può essere ovviato facendo ruotare i valori delle stazioni ad ogni step, cosi quando una stazione riesce ad inviare viene spostata alla fine della coda</w:t>
+      </w:r>
+      <w:r>
+        <w:t>, cosi da permettere in egual modo a tutte le stazioni la possibilità di inviare.</w:t>
+      </w:r>
+    </w:p>
+    <w:p>
+      <w:pPr>
+        <w:pStyle w:val="Paragrafoelenco"/>
+        <w:jc w:val="both"/>
+      </w:pPr>
+      <w:r>
+        <w:t>Questo algoritmo è semplice, elegante ed efficiente, tuttavia attualmente non è utilizzato.</w:t>
+      </w:r>
+    </w:p>
+    <w:p>
+      <w:pPr>
+        <w:pStyle w:val="Paragrafoelenco"/>
+        <w:jc w:val="both"/>
+      </w:pPr>
+    </w:p>
+    <w:p>
+      <w:pPr>
+        <w:pStyle w:val="Paragrafoelenco"/>
+        <w:jc w:val="center"/>
+      </w:pPr>
+      <w:r>
+        <w:rPr>
+          <w:noProof/>
+        </w:rPr>
+        <w:drawing>
+          <wp:inline distT="0" distB="0" distL="0" distR="0">
+            <wp:extent cx="2203938" cy="1828800"/>
+            <wp:effectExtent l="0" t="0" r="6350" b="0"/>
+            <wp:docPr id="23" name="Immagine 23"/>
+            <wp:cNvGraphicFramePr>
+              <a:graphicFrameLocks xmlns:a="http://schemas.openxmlformats.org/drawingml/2006/main" noChangeAspect="1"/>
+            </wp:cNvGraphicFramePr>
+            <a:graphic xmlns:a="http://schemas.openxmlformats.org/drawingml/2006/main">
+              <a:graphicData uri="http://schemas.openxmlformats.org/drawingml/2006/picture">
+                <pic:pic xmlns:pic="http://schemas.openxmlformats.org/drawingml/2006/picture">
+                  <pic:nvPicPr>
+                    <pic:cNvPr id="0" name="Picture 5"/>
+                    <pic:cNvPicPr>
+                      <a:picLocks noChangeAspect="1" noChangeArrowheads="1"/>
+                    </pic:cNvPicPr>
+                  </pic:nvPicPr>
+                  <pic:blipFill>
+                    <a:blip r:embed="rId29">
+                      <a:extLst>
+                        <a:ext uri="{28A0092B-C50C-407E-A947-70E740481C1C}">
+                          <a14:useLocalDpi xmlns:a14="http://schemas.microsoft.com/office/drawing/2010/main" val="0"/>
+                        </a:ext>
+                      </a:extLst>
+                    </a:blip>
+                    <a:srcRect/>
+                    <a:stretch>
+                      <a:fillRect/>
+                    </a:stretch>
+                  </pic:blipFill>
+                  <pic:spPr bwMode="auto">
+                    <a:xfrm>
+                      <a:off x="0" y="0"/>
+                      <a:ext cx="2228863" cy="1849482"/>
+                    </a:xfrm>
+                    <a:prstGeom prst="rect">
+                      <a:avLst/>
+                    </a:prstGeom>
+                    <a:noFill/>
+                    <a:ln>
+                      <a:noFill/>
+                    </a:ln>
+                  </pic:spPr>
+                </pic:pic>
+              </a:graphicData>
+            </a:graphic>
+          </wp:inline>
+        </w:drawing>
+      </w:r>
+    </w:p>
+    <w:p>
+      <w:pPr>
+        <w:pStyle w:val="Paragrafoelenco"/>
+        <w:jc w:val="center"/>
+      </w:pPr>
+    </w:p>
+    <w:p>
+      <w:pPr>
+        <w:pStyle w:val="Paragrafoelenco"/>
+        <w:numPr>
+          <w:ilvl w:val="0"/>
+          <w:numId w:val="1"/>
+        </w:numPr>
+        <w:jc w:val="both"/>
+      </w:pPr>
+      <w:r>
+        <w:lastRenderedPageBreak/>
+        <w:t>Spiegare cos’è l’adaptive tree walk protocol?</w:t>
+      </w:r>
+    </w:p>
+    <w:p>
+      <w:pPr>
+        <w:pStyle w:val="Paragrafoelenco"/>
+        <w:jc w:val="both"/>
+      </w:pPr>
+    </w:p>
+    <w:p>
+      <w:pPr>
+        <w:pStyle w:val="Paragrafoelenco"/>
+        <w:jc w:val="both"/>
+      </w:pPr>
+      <w:r>
+        <w:t>Per gestire la contesa di accesso ad un canale condiviso esistono protocolli con controllo della portante, con metodo della contesa tipo il CSMA o il metodo senza collisioni. Nelle situazioni di carico leggero la contesa è preferibile per il suo basso ritardo, tuttavia a carichi elevati diventa sempre più inefficiente. Il contrario avviene con i protocolli senza collisioni, a basso carico hanno un ritardo elevato ma al crescere del carico l’efficienza migliora.</w:t>
+      </w:r>
+    </w:p>
+    <w:p>
+      <w:pPr>
+        <w:pStyle w:val="Paragrafoelenco"/>
+        <w:jc w:val="both"/>
+      </w:pPr>
+      <w:r>
+        <w:t xml:space="preserve">Adaptive tree walk protocol è un </w:t>
+      </w:r>
+      <w:r>
+        <w:rPr>
+          <w:b/>
+        </w:rPr>
+        <w:t>protocollo a contesa limitata</w:t>
+      </w:r>
+      <w:r>
+        <w:t xml:space="preserve"> che migliora ulteriormente le prestazioni dei protocolli sopracitati.</w:t>
+      </w:r>
+    </w:p>
+    <w:p>
+      <w:pPr>
+        <w:pStyle w:val="Paragrafoelenco"/>
+        <w:jc w:val="both"/>
+      </w:pPr>
+      <w:r>
+        <w:t xml:space="preserve">Si può immaginare questo metodo come un albero binario, in cui le stazioni sono le foglie e sono divise nei vari rami. Inizialmente si prova a inviare ad altezza 0 se </w:t>
+      </w:r>
+      <w:r>
+        <w:t>non vi è collisione si procede all’invio</w:t>
+      </w:r>
+      <w:r>
+        <w:t xml:space="preserve">, in caso </w:t>
+      </w:r>
+      <w:r>
+        <w:t xml:space="preserve">contrario </w:t>
+      </w:r>
+      <w:r>
+        <w:t xml:space="preserve">ci si sposta sul sottoalbero sinistro e si ritenta, </w:t>
+      </w:r>
+      <w:r>
+        <w:t>se il conflitto non c’è più si fa inviare la stazione che lo desidera (se non c’è conflitto vuol dire che nel sottoalbero sinistro c’è solo una stazione che vuole inviare). Dopo aver inviato si torna al nodo padre e si analizza il sottoalbero destro, ripetendo i test e scendendo nei sottoalberi in caso di conflitto.</w:t>
+      </w:r>
+    </w:p>
+    <w:p>
+      <w:pPr>
+        <w:pStyle w:val="Paragrafoelenco"/>
+        <w:jc w:val="center"/>
+      </w:pPr>
+      <w:r>
+        <w:rPr>
+          <w:noProof/>
+        </w:rPr>
+        <w:drawing>
+          <wp:inline distT="0" distB="0" distL="0" distR="0">
+            <wp:extent cx="4244705" cy="3381375"/>
+            <wp:effectExtent l="0" t="0" r="3810" b="0"/>
+            <wp:docPr id="22" name="Immagine 22"/>
+            <wp:cNvGraphicFramePr>
+              <a:graphicFrameLocks xmlns:a="http://schemas.openxmlformats.org/drawingml/2006/main" noChangeAspect="1"/>
+            </wp:cNvGraphicFramePr>
+            <a:graphic xmlns:a="http://schemas.openxmlformats.org/drawingml/2006/main">
+              <a:graphicData uri="http://schemas.openxmlformats.org/drawingml/2006/picture">
+                <pic:pic xmlns:pic="http://schemas.openxmlformats.org/drawingml/2006/picture">
+                  <pic:nvPicPr>
+                    <pic:cNvPr id="0" name="Picture 4"/>
+                    <pic:cNvPicPr>
+                      <a:picLocks noChangeAspect="1" noChangeArrowheads="1"/>
+                    </pic:cNvPicPr>
+                  </pic:nvPicPr>
+                  <pic:blipFill>
+                    <a:blip r:embed="rId30">
+                      <a:extLst>
+                        <a:ext uri="{28A0092B-C50C-407E-A947-70E740481C1C}">
+                          <a14:useLocalDpi xmlns:a14="http://schemas.microsoft.com/office/drawing/2010/main" val="0"/>
+                        </a:ext>
+                      </a:extLst>
+                    </a:blip>
+                    <a:srcRect/>
+                    <a:stretch>
+                      <a:fillRect/>
+                    </a:stretch>
+                  </pic:blipFill>
+                  <pic:spPr bwMode="auto">
+                    <a:xfrm>
+                      <a:off x="0" y="0"/>
+                      <a:ext cx="4262852" cy="3395831"/>
+                    </a:xfrm>
+                    <a:prstGeom prst="rect">
+                      <a:avLst/>
+                    </a:prstGeom>
+                    <a:noFill/>
+                    <a:ln>
+                      <a:noFill/>
+                    </a:ln>
+                  </pic:spPr>
+                </pic:pic>
+              </a:graphicData>
+            </a:graphic>
+          </wp:inline>
+        </w:drawing>
+      </w:r>
+    </w:p>
+    <w:p>
+      <w:pPr>
+        <w:pStyle w:val="Paragrafoelenco"/>
+        <w:numPr>
+          <w:ilvl w:val="0"/>
+          <w:numId w:val="1"/>
+        </w:numPr>
+        <w:jc w:val="both"/>
+      </w:pPr>
+      <w:r>
+        <w:t>Ethernet e i vari tipi di cavo</w:t>
+      </w:r>
       <w:bookmarkStart w:id="0" w:name="_GoBack"/>
       <w:bookmarkEnd w:id="0"/>
     </w:p>
     <w:sectPr>
-      <w:headerReference w:type="default" r:id="rId26"/>
+      <w:headerReference w:type="default" r:id="rId31"/>
       <w:pgSz w:w="11906" w:h="16838"/>
       <w:pgMar w:top="1417" w:right="1134" w:bottom="1134" w:left="1134" w:header="708" w:footer="708" w:gutter="0"/>
       <w:cols w:space="708"/>
@@ -5476,6 +6514,119 @@
     </w:lvl>
   </w:abstractNum>
   <w:abstractNum w:abstractNumId="6" w15:restartNumberingAfterBreak="0">
+    <w:nsid w:val="28805E7E"/>
+    <w:multiLevelType w:val="hybridMultilevel"/>
+    <w:tmpl w:val="9CC49BDE"/>
+    <w:lvl w:ilvl="0" w:tplc="04100001">
+      <w:start w:val="1"/>
+      <w:numFmt w:val="bullet"/>
+      <w:lvlText w:val=""/>
+      <w:lvlJc w:val="left"/>
+      <w:pPr>
+        <w:ind w:left="1440" w:hanging="360"/>
+      </w:pPr>
+      <w:rPr>
+        <w:rFonts w:ascii="Symbol" w:hAnsi="Symbol" w:hint="default"/>
+      </w:rPr>
+    </w:lvl>
+    <w:lvl w:ilvl="1" w:tplc="04100003" w:tentative="1">
+      <w:start w:val="1"/>
+      <w:numFmt w:val="bullet"/>
+      <w:lvlText w:val="o"/>
+      <w:lvlJc w:val="left"/>
+      <w:pPr>
+        <w:ind w:left="2160" w:hanging="360"/>
+      </w:pPr>
+      <w:rPr>
+        <w:rFonts w:ascii="Courier New" w:hAnsi="Courier New" w:cs="Courier New" w:hint="default"/>
+      </w:rPr>
+    </w:lvl>
+    <w:lvl w:ilvl="2" w:tplc="04100005" w:tentative="1">
+      <w:start w:val="1"/>
+      <w:numFmt w:val="bullet"/>
+      <w:lvlText w:val=""/>
+      <w:lvlJc w:val="left"/>
+      <w:pPr>
+        <w:ind w:left="2880" w:hanging="360"/>
+      </w:pPr>
+      <w:rPr>
+        <w:rFonts w:ascii="Wingdings" w:hAnsi="Wingdings" w:hint="default"/>
+      </w:rPr>
+    </w:lvl>
+    <w:lvl w:ilvl="3" w:tplc="04100001" w:tentative="1">
+      <w:start w:val="1"/>
+      <w:numFmt w:val="bullet"/>
+      <w:lvlText w:val=""/>
+      <w:lvlJc w:val="left"/>
+      <w:pPr>
+        <w:ind w:left="3600" w:hanging="360"/>
+      </w:pPr>
+      <w:rPr>
+        <w:rFonts w:ascii="Symbol" w:hAnsi="Symbol" w:hint="default"/>
+      </w:rPr>
+    </w:lvl>
+    <w:lvl w:ilvl="4" w:tplc="04100003" w:tentative="1">
+      <w:start w:val="1"/>
+      <w:numFmt w:val="bullet"/>
+      <w:lvlText w:val="o"/>
+      <w:lvlJc w:val="left"/>
+      <w:pPr>
+        <w:ind w:left="4320" w:hanging="360"/>
+      </w:pPr>
+      <w:rPr>
+        <w:rFonts w:ascii="Courier New" w:hAnsi="Courier New" w:cs="Courier New" w:hint="default"/>
+      </w:rPr>
+    </w:lvl>
+    <w:lvl w:ilvl="5" w:tplc="04100005" w:tentative="1">
+      <w:start w:val="1"/>
+      <w:numFmt w:val="bullet"/>
+      <w:lvlText w:val=""/>
+      <w:lvlJc w:val="left"/>
+      <w:pPr>
+        <w:ind w:left="5040" w:hanging="360"/>
+      </w:pPr>
+      <w:rPr>
+        <w:rFonts w:ascii="Wingdings" w:hAnsi="Wingdings" w:hint="default"/>
+      </w:rPr>
+    </w:lvl>
+    <w:lvl w:ilvl="6" w:tplc="04100001" w:tentative="1">
+      <w:start w:val="1"/>
+      <w:numFmt w:val="bullet"/>
+      <w:lvlText w:val=""/>
+      <w:lvlJc w:val="left"/>
+      <w:pPr>
+        <w:ind w:left="5760" w:hanging="360"/>
+      </w:pPr>
+      <w:rPr>
+        <w:rFonts w:ascii="Symbol" w:hAnsi="Symbol" w:hint="default"/>
+      </w:rPr>
+    </w:lvl>
+    <w:lvl w:ilvl="7" w:tplc="04100003" w:tentative="1">
+      <w:start w:val="1"/>
+      <w:numFmt w:val="bullet"/>
+      <w:lvlText w:val="o"/>
+      <w:lvlJc w:val="left"/>
+      <w:pPr>
+        <w:ind w:left="6480" w:hanging="360"/>
+      </w:pPr>
+      <w:rPr>
+        <w:rFonts w:ascii="Courier New" w:hAnsi="Courier New" w:cs="Courier New" w:hint="default"/>
+      </w:rPr>
+    </w:lvl>
+    <w:lvl w:ilvl="8" w:tplc="04100005" w:tentative="1">
+      <w:start w:val="1"/>
+      <w:numFmt w:val="bullet"/>
+      <w:lvlText w:val=""/>
+      <w:lvlJc w:val="left"/>
+      <w:pPr>
+        <w:ind w:left="7200" w:hanging="360"/>
+      </w:pPr>
+      <w:rPr>
+        <w:rFonts w:ascii="Wingdings" w:hAnsi="Wingdings" w:hint="default"/>
+      </w:rPr>
+    </w:lvl>
+  </w:abstractNum>
+  <w:abstractNum w:abstractNumId="7" w15:restartNumberingAfterBreak="0">
     <w:nsid w:val="2A3E4B22"/>
     <w:multiLevelType w:val="hybridMultilevel"/>
     <w:tmpl w:val="3E14113A"/>
@@ -5588,7 +6739,7 @@
       </w:rPr>
     </w:lvl>
   </w:abstractNum>
-  <w:abstractNum w:abstractNumId="7" w15:restartNumberingAfterBreak="0">
+  <w:abstractNum w:abstractNumId="8" w15:restartNumberingAfterBreak="0">
     <w:nsid w:val="37AA45D9"/>
     <w:multiLevelType w:val="hybridMultilevel"/>
     <w:tmpl w:val="B1FC9470"/>
@@ -5701,7 +6852,7 @@
       </w:rPr>
     </w:lvl>
   </w:abstractNum>
-  <w:abstractNum w:abstractNumId="8" w15:restartNumberingAfterBreak="0">
+  <w:abstractNum w:abstractNumId="9" w15:restartNumberingAfterBreak="0">
     <w:nsid w:val="3E7603D6"/>
     <w:multiLevelType w:val="hybridMultilevel"/>
     <w:tmpl w:val="A0CE9BDE"/>
@@ -5814,7 +6965,7 @@
       </w:rPr>
     </w:lvl>
   </w:abstractNum>
-  <w:abstractNum w:abstractNumId="9" w15:restartNumberingAfterBreak="0">
+  <w:abstractNum w:abstractNumId="10" w15:restartNumberingAfterBreak="0">
     <w:nsid w:val="520A0315"/>
     <w:multiLevelType w:val="hybridMultilevel"/>
     <w:tmpl w:val="DE421568"/>
@@ -5903,7 +7054,7 @@
       </w:pPr>
     </w:lvl>
   </w:abstractNum>
-  <w:abstractNum w:abstractNumId="10" w15:restartNumberingAfterBreak="0">
+  <w:abstractNum w:abstractNumId="11" w15:restartNumberingAfterBreak="0">
     <w:nsid w:val="590840D4"/>
     <w:multiLevelType w:val="hybridMultilevel"/>
     <w:tmpl w:val="909C160E"/>
@@ -5992,7 +7143,7 @@
       </w:pPr>
     </w:lvl>
   </w:abstractNum>
-  <w:abstractNum w:abstractNumId="11" w15:restartNumberingAfterBreak="0">
+  <w:abstractNum w:abstractNumId="12" w15:restartNumberingAfterBreak="0">
     <w:nsid w:val="69220072"/>
     <w:multiLevelType w:val="hybridMultilevel"/>
     <w:tmpl w:val="750E1B88"/>
@@ -6105,10 +7256,10 @@
       </w:rPr>
     </w:lvl>
   </w:abstractNum>
-  <w:abstractNum w:abstractNumId="12" w15:restartNumberingAfterBreak="0">
+  <w:abstractNum w:abstractNumId="13" w15:restartNumberingAfterBreak="0">
     <w:nsid w:val="76C418FB"/>
     <w:multiLevelType w:val="hybridMultilevel"/>
-    <w:tmpl w:val="63D44372"/>
+    <w:tmpl w:val="D932DC3C"/>
     <w:lvl w:ilvl="0" w:tplc="0410000F">
       <w:start w:val="1"/>
       <w:numFmt w:val="decimal"/>
@@ -6195,22 +7346,22 @@
     </w:lvl>
   </w:abstractNum>
   <w:num w:numId="1">
-    <w:abstractNumId w:val="12"/>
+    <w:abstractNumId w:val="13"/>
   </w:num>
   <w:num w:numId="2">
     <w:abstractNumId w:val="2"/>
   </w:num>
   <w:num w:numId="3">
-    <w:abstractNumId w:val="11"/>
+    <w:abstractNumId w:val="12"/>
   </w:num>
   <w:num w:numId="4">
-    <w:abstractNumId w:val="6"/>
+    <w:abstractNumId w:val="7"/>
   </w:num>
   <w:num w:numId="5">
     <w:abstractNumId w:val="5"/>
   </w:num>
   <w:num w:numId="6">
-    <w:abstractNumId w:val="7"/>
+    <w:abstractNumId w:val="8"/>
   </w:num>
   <w:num w:numId="7">
     <w:abstractNumId w:val="3"/>
@@ -6219,19 +7370,22 @@
     <w:abstractNumId w:val="0"/>
   </w:num>
   <w:num w:numId="9">
-    <w:abstractNumId w:val="9"/>
+    <w:abstractNumId w:val="10"/>
   </w:num>
   <w:num w:numId="10">
     <w:abstractNumId w:val="1"/>
   </w:num>
   <w:num w:numId="11">
-    <w:abstractNumId w:val="10"/>
+    <w:abstractNumId w:val="11"/>
   </w:num>
   <w:num w:numId="12">
     <w:abstractNumId w:val="4"/>
   </w:num>
   <w:num w:numId="13">
-    <w:abstractNumId w:val="8"/>
+    <w:abstractNumId w:val="9"/>
+  </w:num>
+  <w:num w:numId="14">
+    <w:abstractNumId w:val="6"/>
   </w:num>
 </w:numbering>
 </file>
@@ -7051,7 +8205,7 @@
 </file>
 
 <file path=customXml/itemProps1.xml><?xml version="1.0" encoding="utf-8"?>
-<ds:datastoreItem xmlns:ds="http://schemas.openxmlformats.org/officeDocument/2006/customXml" ds:itemID="{1571DE31-BBE6-4EC1-A7ED-250B89516D8D}">
+<ds:datastoreItem xmlns:ds="http://schemas.openxmlformats.org/officeDocument/2006/customXml" ds:itemID="{7E4DF66A-9871-4E7A-A34D-717A3F6149E2}">
   <ds:schemaRefs>
     <ds:schemaRef ds:uri="http://schemas.openxmlformats.org/officeDocument/2006/bibliography"/>
   </ds:schemaRefs>

</xml_diff>

<commit_message>
Fino a 36 (fatta)
</commit_message>
<xml_diff>
--- a/Risposte Reti.docx
+++ b/Risposte Reti.docx
@@ -439,88 +439,78 @@
         <w:jc w:val="both"/>
       </w:pPr>
       <w:r>
-        <w:t xml:space="preserve"> 32. Si descriva l’algoritmo statico </w:t>
+        <w:t xml:space="preserve"> 32. Si descriva l’algoritmo statico Flooding </w:t>
+      </w:r>
+    </w:p>
+    <w:p>
+      <w:pPr>
+        <w:contextualSpacing/>
+        <w:jc w:val="both"/>
+        <w:rPr>
+          <w:lang w:val="en-US"/>
+        </w:rPr>
+      </w:pPr>
+      <w:r>
+        <w:rPr>
+          <w:lang w:val="en-US"/>
+        </w:rPr>
+        <w:t xml:space="preserve">33. </w:t>
       </w:r>
       <w:proofErr w:type="spellStart"/>
       <w:r>
-        <w:t>Flooding</w:t>
+        <w:rPr>
+          <w:lang w:val="en-US"/>
+        </w:rPr>
+        <w:t>Descrivere</w:t>
       </w:r>
       <w:proofErr w:type="spellEnd"/>
       <w:r>
+        <w:rPr>
+          <w:lang w:val="en-US"/>
+        </w:rPr>
+        <w:t xml:space="preserve"> il distance vector routing </w:t>
+      </w:r>
+    </w:p>
+    <w:p>
+      <w:pPr>
+        <w:contextualSpacing/>
+        <w:jc w:val="both"/>
+        <w:rPr>
+          <w:lang w:val="en-US"/>
+        </w:rPr>
+      </w:pPr>
+      <w:r>
+        <w:rPr>
+          <w:lang w:val="en-US"/>
+        </w:rPr>
+        <w:t xml:space="preserve">34. Linkstate routing </w:t>
+      </w:r>
+    </w:p>
+    <w:p>
+      <w:pPr>
+        <w:contextualSpacing/>
+        <w:jc w:val="both"/>
+        <w:rPr>
+          <w:lang w:val="en-US"/>
+        </w:rPr>
+      </w:pPr>
+      <w:r>
+        <w:rPr>
+          <w:lang w:val="en-US"/>
+        </w:rPr>
+        <w:t xml:space="preserve">35. choke </w:t>
+      </w:r>
+      <w:r>
+        <w:rPr>
+          <w:lang w:val="en-US"/>
+        </w:rPr>
+        <w:t>packet</w:t>
+      </w:r>
+      <w:r>
+        <w:rPr>
+          <w:lang w:val="en-US"/>
+        </w:rPr>
         <w:t xml:space="preserve"> </w:t>
-      </w:r>
-    </w:p>
-    <w:p>
-      <w:pPr>
-        <w:contextualSpacing/>
-        <w:jc w:val="both"/>
-      </w:pPr>
-      <w:r>
-        <w:t xml:space="preserve">33. Descrivere il </w:t>
-      </w:r>
-      <w:proofErr w:type="spellStart"/>
-      <w:r>
-        <w:t>distance</w:t>
-      </w:r>
-      <w:proofErr w:type="spellEnd"/>
-      <w:r>
-        <w:t xml:space="preserve"> </w:t>
-      </w:r>
-      <w:proofErr w:type="spellStart"/>
-      <w:r>
-        <w:t>vector</w:t>
-      </w:r>
-      <w:proofErr w:type="spellEnd"/>
-      <w:r>
-        <w:t xml:space="preserve"> </w:t>
-      </w:r>
-      <w:proofErr w:type="spellStart"/>
-      <w:r>
-        <w:t>routing</w:t>
-      </w:r>
-      <w:proofErr w:type="spellEnd"/>
-      <w:r>
-        <w:t xml:space="preserve"> </w:t>
-      </w:r>
-    </w:p>
-    <w:p>
-      <w:pPr>
-        <w:contextualSpacing/>
-        <w:jc w:val="both"/>
-      </w:pPr>
-      <w:r>
-        <w:t xml:space="preserve">34. </w:t>
-      </w:r>
-      <w:proofErr w:type="spellStart"/>
-      <w:r>
-        <w:t>Linkstate</w:t>
-      </w:r>
-      <w:proofErr w:type="spellEnd"/>
-      <w:r>
-        <w:t xml:space="preserve"> </w:t>
-      </w:r>
-      <w:proofErr w:type="spellStart"/>
-      <w:r>
-        <w:t>routing</w:t>
-      </w:r>
-      <w:proofErr w:type="spellEnd"/>
-      <w:r>
-        <w:t xml:space="preserve"> </w:t>
-      </w:r>
-    </w:p>
-    <w:p>
-      <w:pPr>
-        <w:contextualSpacing/>
-        <w:jc w:val="both"/>
-        <w:rPr>
-          <w:lang w:val="en-US"/>
-        </w:rPr>
-      </w:pPr>
-      <w:r>
-        <w:rPr>
-          <w:lang w:val="en-US"/>
-        </w:rPr>
-        <w:t xml:space="preserve">35. choke bucket </w:t>
       </w:r>
     </w:p>
     <w:p>
@@ -7869,31 +7859,1062 @@
         <w:jc w:val="both"/>
       </w:pPr>
       <w:r>
-        <w:t>SCO invece è un collegamento che supporta connessioni con un traffico di tipo real-time e multimediali, prevede connessioni a commutazione di circuito, connessioni punto-punto e connessioni simmetriche</w:t>
-      </w:r>
+        <w:t>SCO invece è un collegamento che supporta connessioni con un traffico di tipo real-time e multimediali, prevede connessioni a commutazione di circuito, connessioni punto-punto e connessioni simmetriche.</w:t>
+      </w:r>
+    </w:p>
+    <w:p>
+      <w:pPr>
+        <w:pStyle w:val="Paragrafoelenco"/>
+        <w:jc w:val="both"/>
+      </w:pPr>
+      <w:r>
+        <w:t>Bluetooth ha protocolli raggruppati in strati, che non seguono ne modello OSI né TCP/IP.</w:t>
+      </w:r>
+    </w:p>
+    <w:p>
+      <w:pPr>
+        <w:pStyle w:val="Paragrafoelenco"/>
+        <w:jc w:val="both"/>
+      </w:pPr>
+    </w:p>
+    <w:p>
+      <w:pPr>
+        <w:pStyle w:val="Paragrafoelenco"/>
+        <w:numPr>
+          <w:ilvl w:val="0"/>
+          <w:numId w:val="1"/>
+        </w:numPr>
+        <w:jc w:val="both"/>
+      </w:pPr>
+      <w:r>
+        <w:lastRenderedPageBreak/>
+        <w:t>Si descriva l’algoritmo statico Flooding.</w:t>
+      </w:r>
+    </w:p>
+    <w:p>
+      <w:pPr>
+        <w:pStyle w:val="Paragrafoelenco"/>
+        <w:jc w:val="both"/>
+      </w:pPr>
+    </w:p>
+    <w:p>
+      <w:pPr>
+        <w:pStyle w:val="Paragrafoelenco"/>
+        <w:jc w:val="both"/>
+      </w:pPr>
+      <w:r>
+        <w:t>La funzione principale dello strato network è quella d’instradare i pacchetti dal computer sorgente al computer di destinazione.</w:t>
+      </w:r>
+    </w:p>
+    <w:p>
+      <w:pPr>
+        <w:pStyle w:val="Paragrafoelenco"/>
+        <w:jc w:val="both"/>
+        <w:rPr>
+          <w:b/>
+        </w:rPr>
+      </w:pPr>
+      <w:r>
+        <w:t xml:space="preserve">Lo strato network sfrutta particolari algoritmi detti </w:t>
+      </w:r>
+      <w:r>
+        <w:rPr>
+          <w:b/>
+        </w:rPr>
+        <w:t>algoritmi di routing</w:t>
+      </w:r>
+      <w:r>
+        <w:t xml:space="preserve"> per instradare correttamente i pacchetti nei vari percorsi. Esistono diversi modi di instradare i pacchetti in quanto ci sono molti fattori da tenere in considerazione, però possiamo suddividerli in due grandi tipi: </w:t>
+      </w:r>
+      <w:r>
+        <w:rPr>
+          <w:b/>
+        </w:rPr>
+        <w:t xml:space="preserve">algoritmi non adattivi </w:t>
+      </w:r>
+      <w:r>
+        <w:t xml:space="preserve">e </w:t>
+      </w:r>
+      <w:r>
+        <w:rPr>
+          <w:b/>
+        </w:rPr>
+        <w:t>algoritmi adattivi.</w:t>
+      </w:r>
+    </w:p>
+    <w:p>
+      <w:pPr>
+        <w:pStyle w:val="Paragrafoelenco"/>
+        <w:jc w:val="both"/>
+      </w:pPr>
+      <w:r>
+        <w:t xml:space="preserve">Gli algoritmi non adattivi basano le loro decisioni su misure e stime del traffico e della topologia corrente, viene calcolato il percorso all’avvio della rete, in modalità fuori linea e viene scaricato nei router, questa procedura si chiama anche </w:t>
+      </w:r>
+      <w:r>
+        <w:rPr>
+          <w:b/>
+        </w:rPr>
+        <w:t>routing statico.</w:t>
+      </w:r>
+      <w:r>
+        <w:t xml:space="preserve"> Gli algoritmi adattivi invece cambiano le loro decisioni secondo le modifiche apportate alla topologia e al traffico.</w:t>
+      </w:r>
+    </w:p>
+    <w:p>
+      <w:pPr>
+        <w:pStyle w:val="Paragrafoelenco"/>
+        <w:jc w:val="both"/>
+      </w:pPr>
+      <w:r>
+        <w:t xml:space="preserve">L’algoritmo di </w:t>
+      </w:r>
+      <w:r>
+        <w:rPr>
+          <w:b/>
+        </w:rPr>
+        <w:t>Flooding</w:t>
+      </w:r>
+      <w:r>
+        <w:t xml:space="preserve"> è un algoritmo statico, in cui ogni pacchetto in arrivo è inviato a tutte le linee tranne quella da cui proviene. </w:t>
+      </w:r>
+      <w:r>
+        <w:t>I vantaggi che porta si possono elencare in due punti, semplicità di attuazione e assicurazione di ricezione del pacchetto alla stazione desiderata (molteplici volte).</w:t>
+      </w:r>
+    </w:p>
+    <w:p>
+      <w:pPr>
+        <w:pStyle w:val="Paragrafoelenco"/>
+        <w:jc w:val="both"/>
+      </w:pPr>
+      <w:r>
+        <w:t>Tuttavia, gli svantaggi sono evidenti, la banda è sprecata, i pacchetti vengono duplicati aumentando la complessità perché vengano scartati, e in caso di cicli i pacchetti potrebbero circolare nella rete all’infinito.</w:t>
+      </w:r>
+    </w:p>
+    <w:p>
+      <w:pPr>
+        <w:pStyle w:val="Paragrafoelenco"/>
+        <w:jc w:val="both"/>
+      </w:pPr>
+      <w:r>
+        <w:t xml:space="preserve">Per questo vanno prese delle precauzioni, una variante un po’ più pratica è chiamata </w:t>
+      </w:r>
+      <w:r>
+        <w:rPr>
+          <w:b/>
+        </w:rPr>
+        <w:t xml:space="preserve">flooding selettivo. </w:t>
+      </w:r>
+      <w:r>
+        <w:t>In questo algoritmo i router non trasmettono ogni pacchetto verso tutte le linee, ma solo attraverso quelle che vanno approssimativamente nella direzione corretta.</w:t>
+      </w:r>
+    </w:p>
+    <w:p>
+      <w:pPr>
+        <w:pStyle w:val="Paragrafoelenco"/>
+        <w:jc w:val="both"/>
+      </w:pPr>
+      <w:r>
+        <w:t>Nella maggior parte delle applicazioni questo algoritmo non è molto utilizzato, salvo casi particolari (i militari lo utilizzano, in quanto un gran numero di router potrebbero saltare in aria, aver questo metodo di trasmissione di pacchetti accerta la ricezione dei dati).</w:t>
+      </w:r>
+    </w:p>
+    <w:p>
+      <w:pPr>
+        <w:pStyle w:val="Paragrafoelenco"/>
+        <w:jc w:val="both"/>
+      </w:pPr>
+      <w:r>
+        <w:t>Questo algoritmo viene utilizzato anche come metrica di confronto per altri algoritmi di routing, in quanto sceglie sempre il percorso più breve (scegliendoli tutti LOL), di conseguenza nessun algoritmo può produrre un ritardo più breve (ignorando il tempo di elaborazione dati generato dal processo di flooding).</w:t>
+      </w:r>
+    </w:p>
+    <w:p>
+      <w:pPr>
+        <w:pStyle w:val="Paragrafoelenco"/>
+        <w:jc w:val="center"/>
+      </w:pPr>
+      <w:r>
+        <w:rPr>
+          <w:noProof/>
+        </w:rPr>
+        <w:drawing>
+          <wp:inline distT="0" distB="0" distL="0" distR="0">
+            <wp:extent cx="1769089" cy="2447925"/>
+            <wp:effectExtent l="0" t="0" r="3175" b="0"/>
+            <wp:docPr id="26" name="Immagine 26"/>
+            <wp:cNvGraphicFramePr>
+              <a:graphicFrameLocks xmlns:a="http://schemas.openxmlformats.org/drawingml/2006/main" noChangeAspect="1"/>
+            </wp:cNvGraphicFramePr>
+            <a:graphic xmlns:a="http://schemas.openxmlformats.org/drawingml/2006/main">
+              <a:graphicData uri="http://schemas.openxmlformats.org/drawingml/2006/picture">
+                <pic:pic xmlns:pic="http://schemas.openxmlformats.org/drawingml/2006/picture">
+                  <pic:nvPicPr>
+                    <pic:cNvPr id="0" name="Picture 1"/>
+                    <pic:cNvPicPr>
+                      <a:picLocks noChangeAspect="1" noChangeArrowheads="1"/>
+                    </pic:cNvPicPr>
+                  </pic:nvPicPr>
+                  <pic:blipFill>
+                    <a:blip r:embed="rId35">
+                      <a:extLst>
+                        <a:ext uri="{28A0092B-C50C-407E-A947-70E740481C1C}">
+                          <a14:useLocalDpi xmlns:a14="http://schemas.microsoft.com/office/drawing/2010/main" val="0"/>
+                        </a:ext>
+                      </a:extLst>
+                    </a:blip>
+                    <a:srcRect/>
+                    <a:stretch>
+                      <a:fillRect/>
+                    </a:stretch>
+                  </pic:blipFill>
+                  <pic:spPr bwMode="auto">
+                    <a:xfrm>
+                      <a:off x="0" y="0"/>
+                      <a:ext cx="1785129" cy="2470119"/>
+                    </a:xfrm>
+                    <a:prstGeom prst="rect">
+                      <a:avLst/>
+                    </a:prstGeom>
+                    <a:noFill/>
+                    <a:ln>
+                      <a:noFill/>
+                    </a:ln>
+                  </pic:spPr>
+                </pic:pic>
+              </a:graphicData>
+            </a:graphic>
+          </wp:inline>
+        </w:drawing>
+      </w:r>
+    </w:p>
+    <w:p>
+      <w:pPr>
+        <w:pStyle w:val="Paragrafoelenco"/>
+        <w:jc w:val="center"/>
+      </w:pPr>
+    </w:p>
+    <w:p>
+      <w:pPr>
+        <w:pStyle w:val="Paragrafoelenco"/>
+        <w:numPr>
+          <w:ilvl w:val="0"/>
+          <w:numId w:val="1"/>
+        </w:numPr>
+        <w:jc w:val="both"/>
+      </w:pPr>
+      <w:r>
+        <w:t>Descrivere il distance vector routing.</w:t>
+      </w:r>
+    </w:p>
+    <w:p>
+      <w:pPr>
+        <w:pStyle w:val="Paragrafoelenco"/>
+        <w:jc w:val="both"/>
+      </w:pPr>
+    </w:p>
+    <w:p>
+      <w:pPr>
+        <w:pStyle w:val="Paragrafoelenco"/>
+        <w:jc w:val="both"/>
+      </w:pPr>
+      <w:r>
+        <w:t xml:space="preserve">La funzione principale dello strato network è quella d’instradare i pacchetti dal computer sorgente al computer di destinazione. Per fare questo vengono utilizzati diversi algoritmi che si possono raggruppare in due grandi gruppo: algoritmi adattivi e non adattivi. Gli algoritmi non adattivi sono </w:t>
+      </w:r>
+      <w:r>
+        <w:lastRenderedPageBreak/>
+        <w:t>anche detti statici, in quanto basano i loro calcoli sulla rete “a freddo” senza tener conto del carico istantaneo o dei problemi di linea, un esempio è l’algoritmo di Flooding.</w:t>
+      </w:r>
+    </w:p>
+    <w:p>
+      <w:pPr>
+        <w:pStyle w:val="Paragrafoelenco"/>
+        <w:jc w:val="both"/>
+        <w:rPr>
+          <w:b/>
+        </w:rPr>
+      </w:pPr>
+      <w:r>
+        <w:t xml:space="preserve">Generalmente le moderne reti di computer utilizzano algoritmi adattivi, o dinamici se vogliamo. Tra i più popolari ci sono il </w:t>
+      </w:r>
+      <w:r>
+        <w:rPr>
+          <w:b/>
+        </w:rPr>
+        <w:t>distance vector routing</w:t>
+      </w:r>
+      <w:r>
+        <w:t xml:space="preserve"> e il </w:t>
+      </w:r>
+      <w:r>
+        <w:rPr>
+          <w:b/>
+        </w:rPr>
+        <w:t>linkstate routing</w:t>
+      </w:r>
+      <w:r>
+        <w:rPr>
+          <w:b/>
+        </w:rPr>
+        <w:t>.</w:t>
+      </w:r>
+    </w:p>
+    <w:p>
+      <w:pPr>
+        <w:pStyle w:val="Paragrafoelenco"/>
+        <w:jc w:val="both"/>
+      </w:pPr>
+      <w:r>
+        <w:t xml:space="preserve">Gli algoritmi di routing basati sul </w:t>
+      </w:r>
+      <w:r>
+        <w:rPr>
+          <w:b/>
+        </w:rPr>
+        <w:t xml:space="preserve">vettore delle distanze </w:t>
+      </w:r>
+      <w:r>
+        <w:t>(distance vector routing) operano facendo in modo che ogni router conservi una tabella (vettore) che definisce la miglior distanza conosciuta per ogni destinazione e la linea che lo conduce ad essa. Queste tabelle vengono aggiornate scambiando informazioni con i router vicini.</w:t>
+      </w:r>
+    </w:p>
+    <w:p>
+      <w:pPr>
+        <w:pStyle w:val="Paragrafoelenco"/>
+        <w:jc w:val="both"/>
+      </w:pPr>
+      <w:r>
+        <w:t>Questo algoritmo è basato sull’algoritmo di Bellman-Ford (che calcola i cammini minimi su un grafo (RO insegna)).</w:t>
+      </w:r>
+    </w:p>
+    <w:p>
+      <w:pPr>
+        <w:pStyle w:val="Paragrafoelenco"/>
+        <w:jc w:val="both"/>
+      </w:pPr>
+      <w:r>
+        <w:t>Ogni router misura la “</w:t>
+      </w:r>
+      <w:r>
+        <w:t>distanza” (</w:t>
+      </w:r>
+      <w:r>
+        <w:t>secondo una metrica che può includere vari fattori) che lo separa dai nodi adiacenti ricevendo i dati dai router vicini. A partire da tali dati, utilizzando l’algoritmo di Bellman-Ford, il router costruisce una tabella che associa ad ogni destinazione conosciuta la stima della distanza che lo separa dalla destinazione e il primo passo del percorso calcolato.</w:t>
+      </w:r>
+    </w:p>
+    <w:p>
+      <w:pPr>
+        <w:pStyle w:val="Paragrafoelenco"/>
+        <w:jc w:val="both"/>
+      </w:pPr>
+      <w:r>
+        <w:t>Questo aggiornamento viene fatto periodicamente e dopo sufficienti scambi ciascun router avrà una riga per ogni altro nodo nella rete.</w:t>
+      </w:r>
+    </w:p>
+    <w:p>
+      <w:pPr>
+        <w:pStyle w:val="Paragrafoelenco"/>
+        <w:jc w:val="both"/>
+      </w:pPr>
+      <w:r>
+        <w:t>Purtroppo,</w:t>
+      </w:r>
+      <w:r>
+        <w:t xml:space="preserve"> usando questo algoritmo c’è la possibilità che si creino cicli, e</w:t>
+      </w:r>
+      <w:r>
+        <w:t xml:space="preserve">, </w:t>
+      </w:r>
+      <w:r>
+        <w:t>nel caso in cui un collegamento si interrompe, si può avere una situazione di “count-to-infinity”</w:t>
+      </w:r>
+      <w:r>
+        <w:t>.</w:t>
+      </w:r>
+    </w:p>
+    <w:p>
+      <w:pPr>
+        <w:pStyle w:val="Paragrafoelenco"/>
+        <w:jc w:val="both"/>
+      </w:pPr>
+      <w:r>
+        <w:t>Viene sostituito dal linkstate routing, in quanto l’algoritmo basato sul vettore delle distanze molte volte impiegava troppo tempo a raggiungere la convergenza, e non teneva conto della banda della linea quando sceglieva i percorsi.</w:t>
+      </w:r>
+    </w:p>
+    <w:p>
+      <w:pPr>
+        <w:pStyle w:val="Paragrafoelenco"/>
+        <w:jc w:val="both"/>
+      </w:pPr>
+    </w:p>
+    <w:p>
+      <w:pPr>
+        <w:pStyle w:val="Paragrafoelenco"/>
+        <w:jc w:val="center"/>
+      </w:pPr>
+      <w:r>
+        <w:rPr>
+          <w:noProof/>
+        </w:rPr>
+        <w:drawing>
+          <wp:inline distT="0" distB="0" distL="0" distR="0">
+            <wp:extent cx="2665188" cy="1876425"/>
+            <wp:effectExtent l="0" t="0" r="1905" b="0"/>
+            <wp:docPr id="29" name="Immagine 29"/>
+            <wp:cNvGraphicFramePr>
+              <a:graphicFrameLocks xmlns:a="http://schemas.openxmlformats.org/drawingml/2006/main" noChangeAspect="1"/>
+            </wp:cNvGraphicFramePr>
+            <a:graphic xmlns:a="http://schemas.openxmlformats.org/drawingml/2006/main">
+              <a:graphicData uri="http://schemas.openxmlformats.org/drawingml/2006/picture">
+                <pic:pic xmlns:pic="http://schemas.openxmlformats.org/drawingml/2006/picture">
+                  <pic:nvPicPr>
+                    <pic:cNvPr id="0" name="Picture 2"/>
+                    <pic:cNvPicPr>
+                      <a:picLocks noChangeAspect="1" noChangeArrowheads="1"/>
+                    </pic:cNvPicPr>
+                  </pic:nvPicPr>
+                  <pic:blipFill>
+                    <a:blip r:embed="rId36" cstate="print">
+                      <a:extLst>
+                        <a:ext uri="{28A0092B-C50C-407E-A947-70E740481C1C}">
+                          <a14:useLocalDpi xmlns:a14="http://schemas.microsoft.com/office/drawing/2010/main" val="0"/>
+                        </a:ext>
+                      </a:extLst>
+                    </a:blip>
+                    <a:srcRect/>
+                    <a:stretch>
+                      <a:fillRect/>
+                    </a:stretch>
+                  </pic:blipFill>
+                  <pic:spPr bwMode="auto">
+                    <a:xfrm>
+                      <a:off x="0" y="0"/>
+                      <a:ext cx="2677635" cy="1885189"/>
+                    </a:xfrm>
+                    <a:prstGeom prst="rect">
+                      <a:avLst/>
+                    </a:prstGeom>
+                    <a:noFill/>
+                    <a:ln>
+                      <a:noFill/>
+                    </a:ln>
+                  </pic:spPr>
+                </pic:pic>
+              </a:graphicData>
+            </a:graphic>
+          </wp:inline>
+        </w:drawing>
+      </w:r>
+    </w:p>
+    <w:p>
+      <w:pPr>
+        <w:pStyle w:val="Paragrafoelenco"/>
+        <w:jc w:val="center"/>
+      </w:pPr>
+    </w:p>
+    <w:p>
+      <w:pPr>
+        <w:pStyle w:val="Paragrafoelenco"/>
+        <w:numPr>
+          <w:ilvl w:val="0"/>
+          <w:numId w:val="1"/>
+        </w:numPr>
+        <w:jc w:val="both"/>
+      </w:pPr>
+      <w:r>
+        <w:t>Descrivere Linkstate routing.</w:t>
+      </w:r>
+    </w:p>
+    <w:p>
+      <w:pPr>
+        <w:pStyle w:val="Paragrafoelenco"/>
+        <w:jc w:val="both"/>
+      </w:pPr>
+    </w:p>
+    <w:p>
+      <w:pPr>
+        <w:pStyle w:val="Paragrafoelenco"/>
+        <w:jc w:val="both"/>
+      </w:pPr>
+      <w:r>
+        <w:t>La funzione principale dello strato network è quella d’instradare i pacchetti dal computer sorgente al computer di destinazione. Per fare questo vengono utilizzati diversi algoritmi che si possono raggruppare in due grandi gruppo: algoritmi adattivi e non adattivi. Gli algoritmi non adattivi sono anche detti statici, in quanto basano i loro calcoli sulla rete “a freddo” senza tener conto del carico istantaneo o dei problemi di linea, un esempio è l’algoritmo di Flooding.</w:t>
+      </w:r>
+    </w:p>
+    <w:p>
+      <w:pPr>
+        <w:pStyle w:val="Paragrafoelenco"/>
+        <w:jc w:val="both"/>
+        <w:rPr>
+          <w:b/>
+        </w:rPr>
+      </w:pPr>
+      <w:r>
+        <w:t xml:space="preserve">Generalmente le moderne reti di computer utilizzano algoritmi adattivi, o dinamici se vogliamo. Tra i più popolari ci sono il </w:t>
+      </w:r>
+      <w:r>
+        <w:rPr>
+          <w:b/>
+        </w:rPr>
+        <w:t>distance vector routing</w:t>
+      </w:r>
+      <w:r>
+        <w:t xml:space="preserve"> e il </w:t>
+      </w:r>
+      <w:r>
+        <w:rPr>
+          <w:b/>
+        </w:rPr>
+        <w:t>linkstate routing</w:t>
+      </w:r>
+      <w:r>
+        <w:rPr>
+          <w:b/>
+        </w:rPr>
+        <w:t>.</w:t>
+      </w:r>
+    </w:p>
+    <w:p>
+      <w:pPr>
+        <w:pStyle w:val="Paragrafoelenco"/>
+        <w:jc w:val="both"/>
+      </w:pPr>
+      <w:r>
+        <w:t xml:space="preserve">Gli algoritmi di routing basati sullo </w:t>
+      </w:r>
+      <w:r>
+        <w:rPr>
+          <w:b/>
+        </w:rPr>
+        <w:t xml:space="preserve">stato dei collegamenti </w:t>
+      </w:r>
+      <w:r>
+        <w:t>(linkstate routing) è il sostituto del distance vector routing. L’idea di questo algoritmo si basa su 5 punti:</w:t>
+      </w:r>
+    </w:p>
+    <w:p>
+      <w:pPr>
+        <w:pStyle w:val="Paragrafoelenco"/>
+        <w:numPr>
+          <w:ilvl w:val="0"/>
+          <w:numId w:val="15"/>
+        </w:numPr>
+        <w:jc w:val="both"/>
+      </w:pPr>
+      <w:r>
+        <w:t>Scoprire i propri vicini e i relativi indirizzi di rete.</w:t>
+      </w:r>
+    </w:p>
+    <w:p>
+      <w:pPr>
+        <w:pStyle w:val="Paragrafoelenco"/>
+        <w:numPr>
+          <w:ilvl w:val="0"/>
+          <w:numId w:val="15"/>
+        </w:numPr>
+        <w:jc w:val="both"/>
+      </w:pPr>
+      <w:r>
+        <w:t>Misurare il ritardo o il costo di ogni vicino.</w:t>
+      </w:r>
+    </w:p>
+    <w:p>
+      <w:pPr>
+        <w:pStyle w:val="Paragrafoelenco"/>
+        <w:numPr>
+          <w:ilvl w:val="0"/>
+          <w:numId w:val="15"/>
+        </w:numPr>
+        <w:jc w:val="both"/>
+      </w:pPr>
+      <w:r>
+        <w:t>Costruire un pacchetto che contiene tutte le informazioni raccolte.</w:t>
+      </w:r>
+    </w:p>
+    <w:p>
+      <w:pPr>
+        <w:pStyle w:val="Paragrafoelenco"/>
+        <w:numPr>
+          <w:ilvl w:val="0"/>
+          <w:numId w:val="15"/>
+        </w:numPr>
+        <w:jc w:val="both"/>
+      </w:pPr>
+      <w:r>
+        <w:t>Inviare questo pacchetto a tutti gli altri router</w:t>
+      </w:r>
+    </w:p>
+    <w:p>
+      <w:pPr>
+        <w:pStyle w:val="Paragrafoelenco"/>
+        <w:numPr>
+          <w:ilvl w:val="0"/>
+          <w:numId w:val="15"/>
+        </w:numPr>
+        <w:jc w:val="both"/>
+      </w:pPr>
+      <w:r>
+        <w:lastRenderedPageBreak/>
+        <w:t>Elaborare il percorso più breve verso gli altri router.</w:t>
+      </w:r>
+    </w:p>
+    <w:p>
+      <w:pPr>
+        <w:ind w:left="708"/>
+        <w:jc w:val="both"/>
+      </w:pPr>
+      <w:r>
+        <w:t>Un router, prima di tutto, cerca di scoprire chi sono i suoi vicini, lo fa inviando uno speciale pacchetto “HELLO” su ogni linea punto-punto; il router all’altro capo risponde fornendo la propria identità (si noti che i nomi devono essere globalmente unici, in quanto si necessità una non ambiguità durante lo scambio di pacchetti).</w:t>
+      </w:r>
+    </w:p>
+    <w:p>
+      <w:pPr>
+        <w:ind w:left="708"/>
+        <w:jc w:val="both"/>
+      </w:pPr>
+      <w:r>
+        <w:t>Il passo successivo è la misurazione del costo della linea, avviene tramite l’invio di uno speciale pacchetto “ECHO” al quale l’altra parte deve rispondere immediatamente, in base al tempo di andata/ritorno si può ottenere una stima ragionevole del ritardo.</w:t>
+      </w:r>
+    </w:p>
+    <w:p>
+      <w:pPr>
+        <w:ind w:left="708"/>
+        <w:jc w:val="both"/>
+      </w:pPr>
+      <w:r>
+        <w:t>Dopo aver raccolto le informazioni necessarie per lo scambio, ogni router deve costruire un pacchetto contenente tutti i dati. Il pacchetto inizia con l’identità del trasmittente, un numero di sequenza, l’età (contatore che viene decrementato ogni secondo, al raggiungere dello 0 le informazioni provenienti da quel router vengono scartate) e una lista dei vicini. Per ogni vicino è riportato il ritardo misurato. I pacchetti vengono creati periodicamente, oppure in caso di avvenimenti speciali: interruzione della linea o modifica/spegnimento/accensione di un vicino.</w:t>
+      </w:r>
+    </w:p>
+    <w:p>
+      <w:pPr>
+        <w:ind w:left="708"/>
+        <w:jc w:val="both"/>
+      </w:pPr>
+      <w:r>
+        <w:t xml:space="preserve">La parte più delicata dell’algoritmo è la distribuzione affidabile dei pacchetti che contengono la descrizione dello stato dei collegamenti. Durante la distribuzione e l’installazione, i router che ricevono i primi pacchetti cambieranno i loro percorsi, rischiando di creare inconsistenza, cicli, computer irraggiungibili e </w:t>
+      </w:r>
+      <w:proofErr w:type="spellStart"/>
+      <w:r>
+        <w:t>cosi</w:t>
+      </w:r>
+      <w:proofErr w:type="spellEnd"/>
+      <w:r>
+        <w:t xml:space="preserve"> via. L’idea fondamentale è quella di utilizzare l’algoritmo di flooding (inviare ogni pacchetto ad ogni linea in uscita (tranne da dov’è arrivato))</w:t>
+      </w:r>
+      <w:r>
+        <w:t xml:space="preserve"> un computer che riceve un pacchetto con le informazioni sullo stato della connessione:</w:t>
+      </w:r>
+    </w:p>
+    <w:p>
+      <w:pPr>
+        <w:pStyle w:val="Paragrafoelenco"/>
+        <w:numPr>
+          <w:ilvl w:val="0"/>
+          <w:numId w:val="16"/>
+        </w:numPr>
+        <w:jc w:val="both"/>
+      </w:pPr>
+      <w:r>
+        <w:t>Se è duplicato il pacchetto viene scartato</w:t>
+      </w:r>
+    </w:p>
+    <w:p>
+      <w:pPr>
+        <w:pStyle w:val="Paragrafoelenco"/>
+        <w:numPr>
+          <w:ilvl w:val="0"/>
+          <w:numId w:val="16"/>
+        </w:numPr>
+        <w:jc w:val="both"/>
+      </w:pPr>
+      <w:r>
+        <w:t>Se è nuovo il pacchetto viene inoltrato a tutte le linee tranne a quella di ricezione (flooding)</w:t>
+      </w:r>
+    </w:p>
+    <w:p>
+      <w:pPr>
+        <w:pStyle w:val="Paragrafoelenco"/>
+        <w:numPr>
+          <w:ilvl w:val="0"/>
+          <w:numId w:val="16"/>
+        </w:numPr>
+        <w:jc w:val="both"/>
+      </w:pPr>
+      <w:r>
+        <w:t>Se il numero di sequenza è inferiore al numero più alto visto in quel momento, il pacchetto viene scartato in quanto obsoleto (il router ha informazioni più recenti).</w:t>
+      </w:r>
+    </w:p>
+    <w:p>
+      <w:pPr>
+        <w:ind w:left="708"/>
+        <w:jc w:val="both"/>
+      </w:pPr>
+      <w:r>
+        <w:t>Esistono diversi miglioramenti per questo metodo di distribuzione di pacchetti, ma sarebbe troppo lunga da elencare.</w:t>
+      </w:r>
+    </w:p>
+    <w:p>
+      <w:pPr>
+        <w:ind w:left="708"/>
+        <w:jc w:val="both"/>
+      </w:pPr>
+      <w:r>
+        <w:t xml:space="preserve">Dopo aver accumulato una serie completa di pacchetti sullo stato della connessione, il router può costruire l’intero grafo della sottorete, lo fa utilizzando localmente l’algoritmo di </w:t>
+      </w:r>
+      <w:proofErr w:type="spellStart"/>
+      <w:r>
+        <w:t>Dijkstra</w:t>
+      </w:r>
+      <w:proofErr w:type="spellEnd"/>
+      <w:r>
+        <w:t xml:space="preserve"> (algoritmo per la costruzione di grafi, simile a quello di Bellman-Ford, non può essere però utilizzato in caso di cammini negativi (RO insegna pt.2)).</w:t>
+      </w:r>
+    </w:p>
+    <w:p>
+      <w:pPr>
+        <w:ind w:left="708"/>
+        <w:jc w:val="both"/>
+      </w:pPr>
+      <w:r>
+        <w:t>Questo algoritmo è molto utilizzato nelle reti reali in quanto può gestire reti composte da molti nodi, converge rapidamente al cammino minimo, difficilmente genera cicli ed è facile da comprendere in quanto ogni nodo ha la mappa completa della rete. Il principale svantaggio è la complessità di realizzazione, anche dovuta alla notevole capacità di memoria ed elaborazione richiesti dai router.</w:t>
+      </w:r>
+    </w:p>
+    <w:p>
+      <w:pPr>
+        <w:pStyle w:val="Paragrafoelenco"/>
+        <w:numPr>
+          <w:ilvl w:val="0"/>
+          <w:numId w:val="1"/>
+        </w:numPr>
+        <w:jc w:val="both"/>
+      </w:pPr>
+      <w:r>
+        <w:t>Choke packet.</w:t>
+      </w:r>
+    </w:p>
+    <w:p>
+      <w:pPr>
+        <w:pStyle w:val="Paragrafoelenco"/>
+        <w:jc w:val="both"/>
+      </w:pPr>
+    </w:p>
+    <w:p>
+      <w:pPr>
+        <w:pStyle w:val="Paragrafoelenco"/>
+        <w:jc w:val="both"/>
+      </w:pPr>
+      <w:r>
+        <w:t>La funzione principale dello strato network è quella d’instradare i pacchetti dal computer sorgente al computer di destinazione.</w:t>
+      </w:r>
+      <w:r>
+        <w:t xml:space="preserve"> La decisione del miglior percorso viene effettuato dagli algoritmi di routing (flooding, linkstate o distance vector). Purtroppo, per molteplici motivi, le reti potrebbero congestionarsi, più computer vogliono inviare pacchetti alla stessa destinazione che, non riuscendo ad elaborarli tutti ne perde, questo causa la ritrasmissione che causa ulteriori ingorghi. Questo problema è la </w:t>
+      </w:r>
+      <w:r>
+        <w:rPr>
+          <w:b/>
+        </w:rPr>
+        <w:t xml:space="preserve">congestione </w:t>
+      </w:r>
+      <w:r>
+        <w:t>ed è un punto critico che va regolamentato.</w:t>
+      </w:r>
+    </w:p>
+    <w:p>
+      <w:pPr>
+        <w:pStyle w:val="Paragrafoelenco"/>
+        <w:jc w:val="both"/>
+      </w:pPr>
+      <w:r>
+        <w:t xml:space="preserve">Il </w:t>
+      </w:r>
+      <w:r>
+        <w:rPr>
+          <w:b/>
+        </w:rPr>
+        <w:t>choke packet</w:t>
+      </w:r>
+      <w:r>
+        <w:t xml:space="preserve"> è uno speciale pacchetto utilizzato per il controllo di flusso in una rete. Un router che rileva una congestione, invia all’host originale del pacchetto che un choke packet per avvertirlo di </w:t>
+      </w:r>
+      <w:r>
+        <w:lastRenderedPageBreak/>
+        <w:t xml:space="preserve">diminuire il flusso. Quando l’host sorgente riceve il pacchetto speciale diminuisce il flusso (tipicamente lo dimezza) e ignora i successivi choke packet (generalmente ne arrivano in rapida successione), passato un tempo prefissato l’host si rimette all’ascolto, se </w:t>
+      </w:r>
+      <w:r>
+        <w:t>arrivano altri choke packet in quel frangente diminuisce ulteriormente il flusso, altrimenti riprende gradualmente la velocità normale.</w:t>
+      </w:r>
+    </w:p>
+    <w:p>
+      <w:pPr>
+        <w:pStyle w:val="Paragrafoelenco"/>
+        <w:jc w:val="both"/>
+      </w:pPr>
+      <w:r>
+        <w:t xml:space="preserve">Un problema di questa tecnica è la lentezza di reazione, perché l’host che produce i pacchetti ci mette un certo tempo a ricevere il choke packet e prendere provvedimenti, un miglioramento è dato da </w:t>
+      </w:r>
+      <w:r>
+        <w:rPr>
+          <w:b/>
+        </w:rPr>
+        <w:t>hop-by-hop choke packet</w:t>
+      </w:r>
+      <w:r>
+        <w:t xml:space="preserve"> che diminuisce il flusso per ogni router sul percorso in modo immediato.</w:t>
+      </w:r>
+    </w:p>
+    <w:p>
+      <w:pPr>
+        <w:pStyle w:val="Paragrafoelenco"/>
+        <w:jc w:val="center"/>
+      </w:pPr>
+      <w:r>
+        <w:rPr>
+          <w:noProof/>
+        </w:rPr>
+        <w:drawing>
+          <wp:inline distT="0" distB="0" distL="0" distR="0">
+            <wp:extent cx="3524250" cy="2064047"/>
+            <wp:effectExtent l="0" t="0" r="0" b="0"/>
+            <wp:docPr id="31" name="Immagine 31"/>
+            <wp:cNvGraphicFramePr>
+              <a:graphicFrameLocks xmlns:a="http://schemas.openxmlformats.org/drawingml/2006/main" noChangeAspect="1"/>
+            </wp:cNvGraphicFramePr>
+            <a:graphic xmlns:a="http://schemas.openxmlformats.org/drawingml/2006/main">
+              <a:graphicData uri="http://schemas.openxmlformats.org/drawingml/2006/picture">
+                <pic:pic xmlns:pic="http://schemas.openxmlformats.org/drawingml/2006/picture">
+                  <pic:nvPicPr>
+                    <pic:cNvPr id="0" name="Picture 4"/>
+                    <pic:cNvPicPr>
+                      <a:picLocks noChangeAspect="1" noChangeArrowheads="1"/>
+                    </pic:cNvPicPr>
+                  </pic:nvPicPr>
+                  <pic:blipFill>
+                    <a:blip r:embed="rId37">
+                      <a:extLst>
+                        <a:ext uri="{28A0092B-C50C-407E-A947-70E740481C1C}">
+                          <a14:useLocalDpi xmlns:a14="http://schemas.microsoft.com/office/drawing/2010/main" val="0"/>
+                        </a:ext>
+                      </a:extLst>
+                    </a:blip>
+                    <a:srcRect/>
+                    <a:stretch>
+                      <a:fillRect/>
+                    </a:stretch>
+                  </pic:blipFill>
+                  <pic:spPr bwMode="auto">
+                    <a:xfrm>
+                      <a:off x="0" y="0"/>
+                      <a:ext cx="3562820" cy="2086636"/>
+                    </a:xfrm>
+                    <a:prstGeom prst="rect">
+                      <a:avLst/>
+                    </a:prstGeom>
+                    <a:noFill/>
+                    <a:ln>
+                      <a:noFill/>
+                    </a:ln>
+                  </pic:spPr>
+                </pic:pic>
+              </a:graphicData>
+            </a:graphic>
+          </wp:inline>
+        </w:drawing>
+      </w:r>
+    </w:p>
+    <w:p>
+      <w:pPr>
+        <w:pStyle w:val="Paragrafoelenco"/>
+        <w:jc w:val="both"/>
+      </w:pPr>
+    </w:p>
+    <w:p>
+      <w:pPr>
+        <w:pStyle w:val="Paragrafoelenco"/>
+        <w:numPr>
+          <w:ilvl w:val="0"/>
+          <w:numId w:val="1"/>
+        </w:numPr>
+        <w:jc w:val="both"/>
+        <w:rPr>
+          <w:lang w:val="en-US"/>
+        </w:rPr>
+      </w:pPr>
+      <w:r>
+        <w:rPr>
+          <w:lang w:val="en-US"/>
+        </w:rPr>
+        <w:t>Choke packet hop-by-hop.</w:t>
+      </w:r>
+    </w:p>
+    <w:p>
+      <w:pPr>
+        <w:pStyle w:val="Paragrafoelenco"/>
+        <w:jc w:val="both"/>
+        <w:rPr>
+          <w:lang w:val="en-US"/>
+        </w:rPr>
+      </w:pPr>
+    </w:p>
+    <w:p>
+      <w:pPr>
+        <w:pStyle w:val="Paragrafoelenco"/>
+        <w:jc w:val="both"/>
+      </w:pPr>
+      <w:r>
+        <w:t xml:space="preserve">La funzione principale dello strato network è quella d’instradare i pacchetti dal computer sorgente al computer di destinazione. La decisione del miglior percorso viene effettuato dagli algoritmi di routing (flooding, linkstate o distance vector). Purtroppo, per molteplici motivi, le reti potrebbero congestionarsi, più computer vogliono inviare pacchetti alla stessa destinazione che, non riuscendo ad elaborarli tutti ne perde, questo causa la ritrasmissione che causa ulteriori ingorghi. Questo problema è la </w:t>
+      </w:r>
+      <w:r>
+        <w:rPr>
+          <w:b/>
+        </w:rPr>
+        <w:t xml:space="preserve">congestione </w:t>
+      </w:r>
+      <w:r>
+        <w:t>ed è un punto critico che va regolamentato.</w:t>
+      </w:r>
+    </w:p>
+    <w:p>
+      <w:pPr>
+        <w:pStyle w:val="Paragrafoelenco"/>
+        <w:jc w:val="both"/>
+      </w:pPr>
+      <w:r>
+        <w:t xml:space="preserve">Il </w:t>
+      </w:r>
+      <w:r>
+        <w:rPr>
+          <w:b/>
+        </w:rPr>
+        <w:t xml:space="preserve">hop-by-hop choke packet </w:t>
+      </w:r>
+      <w:r>
+        <w:t>è un miglioramento</w:t>
+      </w:r>
+      <w:r>
+        <w:t xml:space="preserve"> della sua versione precedente </w:t>
+      </w:r>
+      <w:r>
+        <w:t>(choke packet).</w:t>
+      </w:r>
+    </w:p>
+    <w:p>
+      <w:pPr>
+        <w:pStyle w:val="Paragrafoelenco"/>
+        <w:jc w:val="both"/>
+      </w:pPr>
+      <w:r>
+        <w:t>Choke packet aveva il problema di aver un tempo di reazione a prendere provvedimenti troppo lento, il che causava una grossa perdita di dati prima di risolvere il problema</w:t>
+      </w:r>
+    </w:p>
+    <w:p>
+      <w:pPr>
+        <w:pStyle w:val="Paragrafoelenco"/>
+        <w:jc w:val="both"/>
+      </w:pPr>
+      <w:r>
+        <w:t>Hop-by-hop choke packet risolve questo problema limitando tutte le sta</w:t>
+      </w:r>
+      <w:r>
+        <w:t>zioni che attraversa in maniera immediata, senza dover attendere di arrivare all’host sorgente.</w:t>
+      </w:r>
+    </w:p>
+    <w:p>
+      <w:pPr>
+        <w:pStyle w:val="Paragrafoelenco"/>
+        <w:jc w:val="both"/>
+      </w:pPr>
+      <w:r>
+        <w:t>Questa tecnica rende più veloce il sollievo del router destinatario, ma richiede spazio di buffer nei router “in mezzo” (tra mittente e destinatario).</w:t>
+      </w:r>
+    </w:p>
+    <w:p>
+      <w:pPr>
+        <w:pStyle w:val="Paragrafoelenco"/>
+        <w:jc w:val="center"/>
+      </w:pPr>
+      <w:r>
+        <w:rPr>
+          <w:noProof/>
+        </w:rPr>
+        <w:drawing>
+          <wp:inline distT="0" distB="0" distL="0" distR="0">
+            <wp:extent cx="3677483" cy="1781175"/>
+            <wp:effectExtent l="0" t="0" r="0" b="0"/>
+            <wp:docPr id="32" name="Immagine 32"/>
+            <wp:cNvGraphicFramePr>
+              <a:graphicFrameLocks xmlns:a="http://schemas.openxmlformats.org/drawingml/2006/main" noChangeAspect="1"/>
+            </wp:cNvGraphicFramePr>
+            <a:graphic xmlns:a="http://schemas.openxmlformats.org/drawingml/2006/main">
+              <a:graphicData uri="http://schemas.openxmlformats.org/drawingml/2006/picture">
+                <pic:pic xmlns:pic="http://schemas.openxmlformats.org/drawingml/2006/picture">
+                  <pic:nvPicPr>
+                    <pic:cNvPr id="0" name="Picture 5"/>
+                    <pic:cNvPicPr>
+                      <a:picLocks noChangeAspect="1" noChangeArrowheads="1"/>
+                    </pic:cNvPicPr>
+                  </pic:nvPicPr>
+                  <pic:blipFill>
+                    <a:blip r:embed="rId38">
+                      <a:extLst>
+                        <a:ext uri="{28A0092B-C50C-407E-A947-70E740481C1C}">
+                          <a14:useLocalDpi xmlns:a14="http://schemas.microsoft.com/office/drawing/2010/main" val="0"/>
+                        </a:ext>
+                      </a:extLst>
+                    </a:blip>
+                    <a:srcRect/>
+                    <a:stretch>
+                      <a:fillRect/>
+                    </a:stretch>
+                  </pic:blipFill>
+                  <pic:spPr bwMode="auto">
+                    <a:xfrm>
+                      <a:off x="0" y="0"/>
+                      <a:ext cx="3692968" cy="1788675"/>
+                    </a:xfrm>
+                    <a:prstGeom prst="rect">
+                      <a:avLst/>
+                    </a:prstGeom>
+                    <a:noFill/>
+                    <a:ln>
+                      <a:noFill/>
+                    </a:ln>
+                  </pic:spPr>
+                </pic:pic>
+              </a:graphicData>
+            </a:graphic>
+          </wp:inline>
+        </w:drawing>
+      </w:r>
+    </w:p>
+    <w:p>
+      <w:pPr>
+        <w:pStyle w:val="Paragrafoelenco"/>
+        <w:jc w:val="center"/>
+      </w:pPr>
+    </w:p>
+    <w:p>
+      <w:pPr>
+        <w:pStyle w:val="Paragrafoelenco"/>
+        <w:jc w:val="center"/>
+      </w:pPr>
+    </w:p>
+    <w:p>
+      <w:pPr>
+        <w:pStyle w:val="Paragrafoelenco"/>
+        <w:jc w:val="center"/>
+      </w:pPr>
+    </w:p>
+    <w:p>
+      <w:pPr>
+        <w:pStyle w:val="Paragrafoelenco"/>
+        <w:jc w:val="center"/>
+      </w:pPr>
+    </w:p>
+    <w:p>
+      <w:pPr>
+        <w:pStyle w:val="Paragrafoelenco"/>
+        <w:jc w:val="center"/>
+      </w:pPr>
       <w:bookmarkStart w:id="0" w:name="_GoBack"/>
       <w:bookmarkEnd w:id="0"/>
-      <w:r>
-        <w:t>.</w:t>
-      </w:r>
-    </w:p>
-    <w:p>
-      <w:pPr>
-        <w:pStyle w:val="Paragrafoelenco"/>
-        <w:jc w:val="both"/>
-      </w:pPr>
-      <w:r>
-        <w:t>Bluetooth ha protocolli raggruppati in strati, che non seguono ne modello OSI né TCP/IP.</w:t>
-      </w:r>
-    </w:p>
-    <w:p>
-      <w:pPr>
-        <w:pStyle w:val="Paragrafoelenco"/>
-        <w:jc w:val="both"/>
-      </w:pPr>
     </w:p>
     <w:sectPr>
-      <w:headerReference w:type="default" r:id="rId35"/>
+      <w:headerReference w:type="default" r:id="rId39"/>
       <w:pgSz w:w="11906" w:h="16838"/>
       <w:pgMar w:top="1417" w:right="1134" w:bottom="1134" w:left="1134" w:header="708" w:footer="708" w:gutter="0"/>
       <w:cols w:space="708"/>
@@ -8443,6 +9464,119 @@
     </w:lvl>
   </w:abstractNum>
   <w:abstractNum w:abstractNumId="5" w15:restartNumberingAfterBreak="0">
+    <w:nsid w:val="174E4E86"/>
+    <w:multiLevelType w:val="hybridMultilevel"/>
+    <w:tmpl w:val="7750DE24"/>
+    <w:lvl w:ilvl="0" w:tplc="04100001">
+      <w:start w:val="1"/>
+      <w:numFmt w:val="bullet"/>
+      <w:lvlText w:val=""/>
+      <w:lvlJc w:val="left"/>
+      <w:pPr>
+        <w:ind w:left="1440" w:hanging="360"/>
+      </w:pPr>
+      <w:rPr>
+        <w:rFonts w:ascii="Symbol" w:hAnsi="Symbol" w:hint="default"/>
+      </w:rPr>
+    </w:lvl>
+    <w:lvl w:ilvl="1" w:tplc="04100003" w:tentative="1">
+      <w:start w:val="1"/>
+      <w:numFmt w:val="bullet"/>
+      <w:lvlText w:val="o"/>
+      <w:lvlJc w:val="left"/>
+      <w:pPr>
+        <w:ind w:left="2160" w:hanging="360"/>
+      </w:pPr>
+      <w:rPr>
+        <w:rFonts w:ascii="Courier New" w:hAnsi="Courier New" w:cs="Courier New" w:hint="default"/>
+      </w:rPr>
+    </w:lvl>
+    <w:lvl w:ilvl="2" w:tplc="04100005" w:tentative="1">
+      <w:start w:val="1"/>
+      <w:numFmt w:val="bullet"/>
+      <w:lvlText w:val=""/>
+      <w:lvlJc w:val="left"/>
+      <w:pPr>
+        <w:ind w:left="2880" w:hanging="360"/>
+      </w:pPr>
+      <w:rPr>
+        <w:rFonts w:ascii="Wingdings" w:hAnsi="Wingdings" w:hint="default"/>
+      </w:rPr>
+    </w:lvl>
+    <w:lvl w:ilvl="3" w:tplc="04100001" w:tentative="1">
+      <w:start w:val="1"/>
+      <w:numFmt w:val="bullet"/>
+      <w:lvlText w:val=""/>
+      <w:lvlJc w:val="left"/>
+      <w:pPr>
+        <w:ind w:left="3600" w:hanging="360"/>
+      </w:pPr>
+      <w:rPr>
+        <w:rFonts w:ascii="Symbol" w:hAnsi="Symbol" w:hint="default"/>
+      </w:rPr>
+    </w:lvl>
+    <w:lvl w:ilvl="4" w:tplc="04100003" w:tentative="1">
+      <w:start w:val="1"/>
+      <w:numFmt w:val="bullet"/>
+      <w:lvlText w:val="o"/>
+      <w:lvlJc w:val="left"/>
+      <w:pPr>
+        <w:ind w:left="4320" w:hanging="360"/>
+      </w:pPr>
+      <w:rPr>
+        <w:rFonts w:ascii="Courier New" w:hAnsi="Courier New" w:cs="Courier New" w:hint="default"/>
+      </w:rPr>
+    </w:lvl>
+    <w:lvl w:ilvl="5" w:tplc="04100005" w:tentative="1">
+      <w:start w:val="1"/>
+      <w:numFmt w:val="bullet"/>
+      <w:lvlText w:val=""/>
+      <w:lvlJc w:val="left"/>
+      <w:pPr>
+        <w:ind w:left="5040" w:hanging="360"/>
+      </w:pPr>
+      <w:rPr>
+        <w:rFonts w:ascii="Wingdings" w:hAnsi="Wingdings" w:hint="default"/>
+      </w:rPr>
+    </w:lvl>
+    <w:lvl w:ilvl="6" w:tplc="04100001" w:tentative="1">
+      <w:start w:val="1"/>
+      <w:numFmt w:val="bullet"/>
+      <w:lvlText w:val=""/>
+      <w:lvlJc w:val="left"/>
+      <w:pPr>
+        <w:ind w:left="5760" w:hanging="360"/>
+      </w:pPr>
+      <w:rPr>
+        <w:rFonts w:ascii="Symbol" w:hAnsi="Symbol" w:hint="default"/>
+      </w:rPr>
+    </w:lvl>
+    <w:lvl w:ilvl="7" w:tplc="04100003" w:tentative="1">
+      <w:start w:val="1"/>
+      <w:numFmt w:val="bullet"/>
+      <w:lvlText w:val="o"/>
+      <w:lvlJc w:val="left"/>
+      <w:pPr>
+        <w:ind w:left="6480" w:hanging="360"/>
+      </w:pPr>
+      <w:rPr>
+        <w:rFonts w:ascii="Courier New" w:hAnsi="Courier New" w:cs="Courier New" w:hint="default"/>
+      </w:rPr>
+    </w:lvl>
+    <w:lvl w:ilvl="8" w:tplc="04100005" w:tentative="1">
+      <w:start w:val="1"/>
+      <w:numFmt w:val="bullet"/>
+      <w:lvlText w:val=""/>
+      <w:lvlJc w:val="left"/>
+      <w:pPr>
+        <w:ind w:left="7200" w:hanging="360"/>
+      </w:pPr>
+      <w:rPr>
+        <w:rFonts w:ascii="Wingdings" w:hAnsi="Wingdings" w:hint="default"/>
+      </w:rPr>
+    </w:lvl>
+  </w:abstractNum>
+  <w:abstractNum w:abstractNumId="6" w15:restartNumberingAfterBreak="0">
     <w:nsid w:val="1A5305ED"/>
     <w:multiLevelType w:val="hybridMultilevel"/>
     <w:tmpl w:val="F9D8743E"/>
@@ -8555,7 +9689,120 @@
       </w:rPr>
     </w:lvl>
   </w:abstractNum>
-  <w:abstractNum w:abstractNumId="6" w15:restartNumberingAfterBreak="0">
+  <w:abstractNum w:abstractNumId="7" w15:restartNumberingAfterBreak="0">
+    <w:nsid w:val="203C5E95"/>
+    <w:multiLevelType w:val="hybridMultilevel"/>
+    <w:tmpl w:val="84AE9106"/>
+    <w:lvl w:ilvl="0" w:tplc="04100001">
+      <w:start w:val="1"/>
+      <w:numFmt w:val="bullet"/>
+      <w:lvlText w:val=""/>
+      <w:lvlJc w:val="left"/>
+      <w:pPr>
+        <w:ind w:left="1428" w:hanging="360"/>
+      </w:pPr>
+      <w:rPr>
+        <w:rFonts w:ascii="Symbol" w:hAnsi="Symbol" w:hint="default"/>
+      </w:rPr>
+    </w:lvl>
+    <w:lvl w:ilvl="1" w:tplc="04100003" w:tentative="1">
+      <w:start w:val="1"/>
+      <w:numFmt w:val="bullet"/>
+      <w:lvlText w:val="o"/>
+      <w:lvlJc w:val="left"/>
+      <w:pPr>
+        <w:ind w:left="2148" w:hanging="360"/>
+      </w:pPr>
+      <w:rPr>
+        <w:rFonts w:ascii="Courier New" w:hAnsi="Courier New" w:cs="Courier New" w:hint="default"/>
+      </w:rPr>
+    </w:lvl>
+    <w:lvl w:ilvl="2" w:tplc="04100005" w:tentative="1">
+      <w:start w:val="1"/>
+      <w:numFmt w:val="bullet"/>
+      <w:lvlText w:val=""/>
+      <w:lvlJc w:val="left"/>
+      <w:pPr>
+        <w:ind w:left="2868" w:hanging="360"/>
+      </w:pPr>
+      <w:rPr>
+        <w:rFonts w:ascii="Wingdings" w:hAnsi="Wingdings" w:hint="default"/>
+      </w:rPr>
+    </w:lvl>
+    <w:lvl w:ilvl="3" w:tplc="04100001" w:tentative="1">
+      <w:start w:val="1"/>
+      <w:numFmt w:val="bullet"/>
+      <w:lvlText w:val=""/>
+      <w:lvlJc w:val="left"/>
+      <w:pPr>
+        <w:ind w:left="3588" w:hanging="360"/>
+      </w:pPr>
+      <w:rPr>
+        <w:rFonts w:ascii="Symbol" w:hAnsi="Symbol" w:hint="default"/>
+      </w:rPr>
+    </w:lvl>
+    <w:lvl w:ilvl="4" w:tplc="04100003" w:tentative="1">
+      <w:start w:val="1"/>
+      <w:numFmt w:val="bullet"/>
+      <w:lvlText w:val="o"/>
+      <w:lvlJc w:val="left"/>
+      <w:pPr>
+        <w:ind w:left="4308" w:hanging="360"/>
+      </w:pPr>
+      <w:rPr>
+        <w:rFonts w:ascii="Courier New" w:hAnsi="Courier New" w:cs="Courier New" w:hint="default"/>
+      </w:rPr>
+    </w:lvl>
+    <w:lvl w:ilvl="5" w:tplc="04100005" w:tentative="1">
+      <w:start w:val="1"/>
+      <w:numFmt w:val="bullet"/>
+      <w:lvlText w:val=""/>
+      <w:lvlJc w:val="left"/>
+      <w:pPr>
+        <w:ind w:left="5028" w:hanging="360"/>
+      </w:pPr>
+      <w:rPr>
+        <w:rFonts w:ascii="Wingdings" w:hAnsi="Wingdings" w:hint="default"/>
+      </w:rPr>
+    </w:lvl>
+    <w:lvl w:ilvl="6" w:tplc="04100001" w:tentative="1">
+      <w:start w:val="1"/>
+      <w:numFmt w:val="bullet"/>
+      <w:lvlText w:val=""/>
+      <w:lvlJc w:val="left"/>
+      <w:pPr>
+        <w:ind w:left="5748" w:hanging="360"/>
+      </w:pPr>
+      <w:rPr>
+        <w:rFonts w:ascii="Symbol" w:hAnsi="Symbol" w:hint="default"/>
+      </w:rPr>
+    </w:lvl>
+    <w:lvl w:ilvl="7" w:tplc="04100003" w:tentative="1">
+      <w:start w:val="1"/>
+      <w:numFmt w:val="bullet"/>
+      <w:lvlText w:val="o"/>
+      <w:lvlJc w:val="left"/>
+      <w:pPr>
+        <w:ind w:left="6468" w:hanging="360"/>
+      </w:pPr>
+      <w:rPr>
+        <w:rFonts w:ascii="Courier New" w:hAnsi="Courier New" w:cs="Courier New" w:hint="default"/>
+      </w:rPr>
+    </w:lvl>
+    <w:lvl w:ilvl="8" w:tplc="04100005" w:tentative="1">
+      <w:start w:val="1"/>
+      <w:numFmt w:val="bullet"/>
+      <w:lvlText w:val=""/>
+      <w:lvlJc w:val="left"/>
+      <w:pPr>
+        <w:ind w:left="7188" w:hanging="360"/>
+      </w:pPr>
+      <w:rPr>
+        <w:rFonts w:ascii="Wingdings" w:hAnsi="Wingdings" w:hint="default"/>
+      </w:rPr>
+    </w:lvl>
+  </w:abstractNum>
+  <w:abstractNum w:abstractNumId="8" w15:restartNumberingAfterBreak="0">
     <w:nsid w:val="28805E7E"/>
     <w:multiLevelType w:val="hybridMultilevel"/>
     <w:tmpl w:val="9CC49BDE"/>
@@ -8668,7 +9915,7 @@
       </w:rPr>
     </w:lvl>
   </w:abstractNum>
-  <w:abstractNum w:abstractNumId="7" w15:restartNumberingAfterBreak="0">
+  <w:abstractNum w:abstractNumId="9" w15:restartNumberingAfterBreak="0">
     <w:nsid w:val="2A3E4B22"/>
     <w:multiLevelType w:val="hybridMultilevel"/>
     <w:tmpl w:val="3E14113A"/>
@@ -8781,7 +10028,7 @@
       </w:rPr>
     </w:lvl>
   </w:abstractNum>
-  <w:abstractNum w:abstractNumId="8" w15:restartNumberingAfterBreak="0">
+  <w:abstractNum w:abstractNumId="10" w15:restartNumberingAfterBreak="0">
     <w:nsid w:val="37AA45D9"/>
     <w:multiLevelType w:val="hybridMultilevel"/>
     <w:tmpl w:val="B1FC9470"/>
@@ -8894,7 +10141,7 @@
       </w:rPr>
     </w:lvl>
   </w:abstractNum>
-  <w:abstractNum w:abstractNumId="9" w15:restartNumberingAfterBreak="0">
+  <w:abstractNum w:abstractNumId="11" w15:restartNumberingAfterBreak="0">
     <w:nsid w:val="3E7603D6"/>
     <w:multiLevelType w:val="hybridMultilevel"/>
     <w:tmpl w:val="A0CE9BDE"/>
@@ -9007,7 +10254,7 @@
       </w:rPr>
     </w:lvl>
   </w:abstractNum>
-  <w:abstractNum w:abstractNumId="10" w15:restartNumberingAfterBreak="0">
+  <w:abstractNum w:abstractNumId="12" w15:restartNumberingAfterBreak="0">
     <w:nsid w:val="520A0315"/>
     <w:multiLevelType w:val="hybridMultilevel"/>
     <w:tmpl w:val="DE421568"/>
@@ -9096,7 +10343,7 @@
       </w:pPr>
     </w:lvl>
   </w:abstractNum>
-  <w:abstractNum w:abstractNumId="11" w15:restartNumberingAfterBreak="0">
+  <w:abstractNum w:abstractNumId="13" w15:restartNumberingAfterBreak="0">
     <w:nsid w:val="590840D4"/>
     <w:multiLevelType w:val="hybridMultilevel"/>
     <w:tmpl w:val="909C160E"/>
@@ -9185,7 +10432,7 @@
       </w:pPr>
     </w:lvl>
   </w:abstractNum>
-  <w:abstractNum w:abstractNumId="12" w15:restartNumberingAfterBreak="0">
+  <w:abstractNum w:abstractNumId="14" w15:restartNumberingAfterBreak="0">
     <w:nsid w:val="69220072"/>
     <w:multiLevelType w:val="hybridMultilevel"/>
     <w:tmpl w:val="750E1B88"/>
@@ -9298,10 +10545,10 @@
       </w:rPr>
     </w:lvl>
   </w:abstractNum>
-  <w:abstractNum w:abstractNumId="13" w15:restartNumberingAfterBreak="0">
+  <w:abstractNum w:abstractNumId="15" w15:restartNumberingAfterBreak="0">
     <w:nsid w:val="76C418FB"/>
     <w:multiLevelType w:val="hybridMultilevel"/>
-    <w:tmpl w:val="968AD7F6"/>
+    <w:tmpl w:val="3F282B6C"/>
     <w:lvl w:ilvl="0" w:tplc="0410000F">
       <w:start w:val="1"/>
       <w:numFmt w:val="decimal"/>
@@ -9388,22 +10635,22 @@
     </w:lvl>
   </w:abstractNum>
   <w:num w:numId="1">
-    <w:abstractNumId w:val="13"/>
+    <w:abstractNumId w:val="15"/>
   </w:num>
   <w:num w:numId="2">
     <w:abstractNumId w:val="2"/>
   </w:num>
   <w:num w:numId="3">
-    <w:abstractNumId w:val="12"/>
+    <w:abstractNumId w:val="14"/>
   </w:num>
   <w:num w:numId="4">
-    <w:abstractNumId w:val="7"/>
+    <w:abstractNumId w:val="9"/>
   </w:num>
   <w:num w:numId="5">
-    <w:abstractNumId w:val="5"/>
+    <w:abstractNumId w:val="6"/>
   </w:num>
   <w:num w:numId="6">
-    <w:abstractNumId w:val="8"/>
+    <w:abstractNumId w:val="10"/>
   </w:num>
   <w:num w:numId="7">
     <w:abstractNumId w:val="3"/>
@@ -9412,22 +10659,28 @@
     <w:abstractNumId w:val="0"/>
   </w:num>
   <w:num w:numId="9">
-    <w:abstractNumId w:val="10"/>
+    <w:abstractNumId w:val="12"/>
   </w:num>
   <w:num w:numId="10">
     <w:abstractNumId w:val="1"/>
   </w:num>
   <w:num w:numId="11">
-    <w:abstractNumId w:val="11"/>
+    <w:abstractNumId w:val="13"/>
   </w:num>
   <w:num w:numId="12">
     <w:abstractNumId w:val="4"/>
   </w:num>
   <w:num w:numId="13">
-    <w:abstractNumId w:val="9"/>
+    <w:abstractNumId w:val="11"/>
   </w:num>
   <w:num w:numId="14">
-    <w:abstractNumId w:val="6"/>
+    <w:abstractNumId w:val="8"/>
+  </w:num>
+  <w:num w:numId="15">
+    <w:abstractNumId w:val="5"/>
+  </w:num>
+  <w:num w:numId="16">
+    <w:abstractNumId w:val="7"/>
   </w:num>
 </w:numbering>
 </file>
@@ -10247,7 +11500,7 @@
 </file>
 
 <file path=customXml/itemProps1.xml><?xml version="1.0" encoding="utf-8"?>
-<ds:datastoreItem xmlns:ds="http://schemas.openxmlformats.org/officeDocument/2006/customXml" ds:itemID="{B73750F0-34E7-4D3E-8D52-057DC6FB5E8D}">
+<ds:datastoreItem xmlns:ds="http://schemas.openxmlformats.org/officeDocument/2006/customXml" ds:itemID="{664BD29C-5D1D-49A0-91C8-A1EB8CE73937}">
   <ds:schemaRefs>
     <ds:schemaRef ds:uri="http://schemas.openxmlformats.org/officeDocument/2006/bibliography"/>
   </ds:schemaRefs>

</xml_diff>

<commit_message>
Fino a 38 (fatta)
</commit_message>
<xml_diff>
--- a/Risposte Reti.docx
+++ b/Risposte Reti.docx
@@ -8599,10 +8599,7 @@
         <w:jc w:val="both"/>
       </w:pPr>
       <w:r>
-        <w:t>La funzione principale dello strato network è quella d’instradare i pacchetti dal computer sorgente al computer di destinazione.</w:t>
-      </w:r>
-      <w:r>
-        <w:t xml:space="preserve"> La decisione del miglior percorso viene effettuato dagli algoritmi di routing (flooding, linkstate o distance vector). Purtroppo, per molteplici motivi, le reti potrebbero congestionarsi, più computer vogliono inviare pacchetti alla stessa destinazione che, non riuscendo ad elaborarli tutti ne perde, questo causa la ritrasmissione che causa ulteriori ingorghi. Questo problema è la </w:t>
+        <w:t xml:space="preserve">La funzione principale dello strato network è quella d’instradare i pacchetti dal computer sorgente al computer di destinazione. La decisione del miglior percorso viene effettuato dagli algoritmi di routing (flooding, linkstate o distance vector). Purtroppo, per molteplici motivi, le reti potrebbero congestionarsi, più computer vogliono inviare pacchetti alla stessa destinazione che, non riuscendo ad elaborarli tutti ne perde, questo causa la ritrasmissione che causa ulteriori ingorghi. Questo problema è la </w:t>
       </w:r>
       <w:r>
         <w:rPr>
@@ -8908,7 +8905,341 @@
     <w:p>
       <w:pPr>
         <w:pStyle w:val="Paragrafoelenco"/>
-        <w:jc w:val="center"/>
+        <w:numPr>
+          <w:ilvl w:val="0"/>
+          <w:numId w:val="1"/>
+        </w:numPr>
+        <w:jc w:val="both"/>
+      </w:pPr>
+      <w:proofErr w:type="spellStart"/>
+      <w:r>
+        <w:lastRenderedPageBreak/>
+        <w:t>Load</w:t>
+      </w:r>
+      <w:proofErr w:type="spellEnd"/>
+      <w:r>
+        <w:t xml:space="preserve"> </w:t>
+      </w:r>
+      <w:proofErr w:type="spellStart"/>
+      <w:r>
+        <w:t>shedding</w:t>
+      </w:r>
+      <w:proofErr w:type="spellEnd"/>
+      <w:r>
+        <w:t>.</w:t>
+      </w:r>
+    </w:p>
+    <w:p>
+      <w:pPr>
+        <w:pStyle w:val="Paragrafoelenco"/>
+        <w:jc w:val="both"/>
+      </w:pPr>
+    </w:p>
+    <w:p>
+      <w:pPr>
+        <w:pStyle w:val="Paragrafoelenco"/>
+        <w:jc w:val="both"/>
+      </w:pPr>
+      <w:r>
+        <w:t xml:space="preserve">La funzione principale dello strato network è quella d’instradare i pacchetti dal computer sorgente al computer di destinazione. La decisione del miglior percorso viene effettuato dagli algoritmi di routing (flooding, linkstate o distance vector). Purtroppo, per molteplici motivi, le reti potrebbero congestionarsi, più computer vogliono inviare pacchetti alla stessa destinazione che, non riuscendo ad elaborarli tutti ne perde, questo causa la ritrasmissione che causa ulteriori ingorghi. Questo problema è la </w:t>
+      </w:r>
+      <w:r>
+        <w:rPr>
+          <w:b/>
+        </w:rPr>
+        <w:t xml:space="preserve">congestione </w:t>
+      </w:r>
+      <w:r>
+        <w:t>ed è un punto critico che va regolamentato.</w:t>
+      </w:r>
+    </w:p>
+    <w:p>
+      <w:pPr>
+        <w:pStyle w:val="Paragrafoelenco"/>
+        <w:jc w:val="both"/>
+      </w:pPr>
+      <w:r>
+        <w:t xml:space="preserve">Quando gli algoritmi di choke packet (puro e hop-by-hop) non bastano per gestire la congestione, i router possono utilizzare la tecnica </w:t>
+      </w:r>
+      <w:proofErr w:type="spellStart"/>
+      <w:r>
+        <w:rPr>
+          <w:b/>
+        </w:rPr>
+        <w:t>load</w:t>
+      </w:r>
+      <w:proofErr w:type="spellEnd"/>
+      <w:r>
+        <w:rPr>
+          <w:b/>
+        </w:rPr>
+        <w:t xml:space="preserve"> </w:t>
+      </w:r>
+      <w:proofErr w:type="spellStart"/>
+      <w:r>
+        <w:rPr>
+          <w:b/>
+        </w:rPr>
+        <w:t>shedding</w:t>
+      </w:r>
+      <w:proofErr w:type="spellEnd"/>
+      <w:r>
+        <w:t xml:space="preserve"> che, molto banalmente elimina dei pacchetti casuali in caso di sovraffollamento.</w:t>
+      </w:r>
+    </w:p>
+    <w:p>
+      <w:pPr>
+        <w:pStyle w:val="Paragrafoelenco"/>
+        <w:jc w:val="both"/>
+        <w:rPr>
+          <w:b/>
+        </w:rPr>
+      </w:pPr>
+      <w:r>
+        <w:t xml:space="preserve">Lo scartare pacchetti casuali non è sempre la scelta migliore, per migliorare l’algoritmo infatti la scelta può basarsi sull’applicazione in esecuzione, esistono due criteri generali per identificare queste scelte, </w:t>
+      </w:r>
+      <w:proofErr w:type="spellStart"/>
+      <w:r>
+        <w:rPr>
+          <w:b/>
+        </w:rPr>
+        <w:t>wine</w:t>
+      </w:r>
+      <w:proofErr w:type="spellEnd"/>
+      <w:r>
+        <w:rPr>
+          <w:b/>
+        </w:rPr>
+        <w:t xml:space="preserve"> </w:t>
+      </w:r>
+      <w:r>
+        <w:t xml:space="preserve">e </w:t>
+      </w:r>
+      <w:proofErr w:type="spellStart"/>
+      <w:r>
+        <w:rPr>
+          <w:b/>
+        </w:rPr>
+        <w:t>milk</w:t>
+      </w:r>
+      <w:proofErr w:type="spellEnd"/>
+      <w:r>
+        <w:rPr>
+          <w:b/>
+        </w:rPr>
+        <w:t>.</w:t>
+      </w:r>
+    </w:p>
+    <w:p>
+      <w:pPr>
+        <w:pStyle w:val="Paragrafoelenco"/>
+        <w:jc w:val="both"/>
+      </w:pPr>
+      <w:r>
+        <w:t xml:space="preserve">Wine da più importanza ai pacchetti vecchi, scarta di conseguenza quelli nuovi (vecchio è meglio del nuovo), </w:t>
+      </w:r>
+      <w:proofErr w:type="spellStart"/>
+      <w:r>
+        <w:t>milk</w:t>
+      </w:r>
+      <w:proofErr w:type="spellEnd"/>
+      <w:r>
+        <w:t xml:space="preserve"> invece al contrario da importanza maggiore ai pacchetti nuovi (nuovo è migliore del vecchio).</w:t>
+      </w:r>
+    </w:p>
+    <w:p>
+      <w:pPr>
+        <w:pStyle w:val="Paragrafoelenco"/>
+        <w:jc w:val="both"/>
+      </w:pPr>
+      <w:r>
+        <w:t xml:space="preserve">Questa tecnica permette numerose applicazioni e metodi per implementarla (oltre a </w:t>
+      </w:r>
+      <w:proofErr w:type="spellStart"/>
+      <w:r>
+        <w:t>wine</w:t>
+      </w:r>
+      <w:proofErr w:type="spellEnd"/>
+      <w:r>
+        <w:t xml:space="preserve"> e </w:t>
+      </w:r>
+      <w:proofErr w:type="spellStart"/>
+      <w:r>
+        <w:t>milk</w:t>
+      </w:r>
+      <w:proofErr w:type="spellEnd"/>
+      <w:r>
+        <w:t>) questo permette di tenere sotto controllo possibili momenti di congestione.</w:t>
+      </w:r>
+    </w:p>
+    <w:p>
+      <w:pPr>
+        <w:pStyle w:val="Paragrafoelenco"/>
+        <w:jc w:val="both"/>
+      </w:pPr>
+    </w:p>
+    <w:p>
+      <w:pPr>
+        <w:pStyle w:val="Paragrafoelenco"/>
+        <w:numPr>
+          <w:ilvl w:val="0"/>
+          <w:numId w:val="1"/>
+        </w:numPr>
+        <w:jc w:val="both"/>
+      </w:pPr>
+      <w:r>
+        <w:t xml:space="preserve">Red (Random </w:t>
+      </w:r>
+      <w:proofErr w:type="spellStart"/>
+      <w:r>
+        <w:t>Early</w:t>
+      </w:r>
+      <w:proofErr w:type="spellEnd"/>
+      <w:r>
+        <w:t xml:space="preserve"> </w:t>
+      </w:r>
+      <w:proofErr w:type="spellStart"/>
+      <w:r>
+        <w:t>Detection</w:t>
+      </w:r>
+      <w:proofErr w:type="spellEnd"/>
+      <w:r>
+        <w:t>)</w:t>
+      </w:r>
+      <w:r>
+        <w:t>.</w:t>
+      </w:r>
+    </w:p>
+    <w:p>
+      <w:pPr>
+        <w:pStyle w:val="Paragrafoelenco"/>
+        <w:jc w:val="both"/>
+      </w:pPr>
+    </w:p>
+    <w:p>
+      <w:pPr>
+        <w:pStyle w:val="Paragrafoelenco"/>
+        <w:jc w:val="both"/>
+      </w:pPr>
+      <w:r>
+        <w:t xml:space="preserve">Nello strato network esistono numerosi algoritmi di instradamento per portare un pacchetto da una destinazione ad un mittente (flooding, distance vector, linkstate), quando questa linea si congestiona esistono algoritmi che permettono di gestire la congestione e risolvere il problema (choke packet e </w:t>
+      </w:r>
+      <w:proofErr w:type="spellStart"/>
+      <w:r>
+        <w:t>load</w:t>
+      </w:r>
+      <w:proofErr w:type="spellEnd"/>
+      <w:r>
+        <w:t xml:space="preserve"> </w:t>
+      </w:r>
+      <w:proofErr w:type="spellStart"/>
+      <w:r>
+        <w:t>shedding</w:t>
+      </w:r>
+      <w:proofErr w:type="spellEnd"/>
+      <w:r>
+        <w:t>). Risulta tuttavia più semplice gestire la congestione appena viene rilevata, non cercare di porvi rimedio dopo averle dato il tempo di bloccare tutta la linea.</w:t>
+      </w:r>
+    </w:p>
+    <w:p>
+      <w:pPr>
+        <w:pStyle w:val="Paragrafoelenco"/>
+        <w:jc w:val="both"/>
+      </w:pPr>
+      <w:r>
+        <w:t xml:space="preserve">Questa osservazione conduce all’idea di scartare i pacchetti </w:t>
+      </w:r>
+      <w:r>
+        <w:rPr>
+          <w:u w:val="single"/>
+        </w:rPr>
+        <w:t>prima</w:t>
+      </w:r>
+      <w:r>
+        <w:t xml:space="preserve"> che il buffer sia completamente pieno, da qui nasce un celebre algoritmo usato per mettere in pratica questo schema: </w:t>
+      </w:r>
+      <w:r>
+        <w:rPr>
+          <w:b/>
+        </w:rPr>
+        <w:t>RED (</w:t>
+      </w:r>
+      <w:r>
+        <w:t xml:space="preserve">Random </w:t>
+      </w:r>
+      <w:proofErr w:type="spellStart"/>
+      <w:r>
+        <w:t>Early</w:t>
+      </w:r>
+      <w:proofErr w:type="spellEnd"/>
+      <w:r>
+        <w:t xml:space="preserve"> </w:t>
+      </w:r>
+      <w:proofErr w:type="spellStart"/>
+      <w:r>
+        <w:t>Detection</w:t>
+      </w:r>
+      <w:proofErr w:type="spellEnd"/>
+      <w:r>
+        <w:t>).</w:t>
+      </w:r>
+    </w:p>
+    <w:p>
+      <w:pPr>
+        <w:pStyle w:val="Paragrafoelenco"/>
+        <w:jc w:val="both"/>
+      </w:pPr>
+      <w:r>
+        <w:t>Red in pratica fa in modo che i router scartino i pacchetti prima che la situazione diventi senza speranza (</w:t>
+      </w:r>
+      <w:proofErr w:type="spellStart"/>
+      <w:r>
+        <w:t>early</w:t>
+      </w:r>
+      <w:proofErr w:type="spellEnd"/>
+      <w:r>
+        <w:t xml:space="preserve">). Per stabilire quando è il momento giusto per iniziare a scartare i pacchetti, i router mantengono una media mobile delle lunghezze delle code. Quando la lunghezza media su una linea supera una soglia di guardia allora quella determinata linea è considerata congestionata e prende le dovute azioni di correzione. Il massimo che può fare purtroppo è scegliere un pacchetto a caso dalla coda che ha attivato “l’azione difensiva”. Per segnalare il rischio di congestione il router potrebbe inviare un choke packet per chiedere la diminuzione di </w:t>
+      </w:r>
+      <w:r>
+        <w:t>flusso, tuttavia questo congestionerebbe ulteriormente le linee. La strategia migliore è scartare banalmente il pacchetto e attendere che la sorgente lo re-invii a causa del mancato acknowledgement. Questa ultima strategia funziona solo quando le sorgenti rispondono ai pacchetti perduti rallentando il flusso. Nelle reti wireless, dove la maggior parte dei pacchetti persi è a causa del rumore, questo non avviene, è infatti impossibile usarla in quei casi.</w:t>
+      </w:r>
+    </w:p>
+    <w:p>
+      <w:pPr>
+        <w:pStyle w:val="Paragrafoelenco"/>
+        <w:jc w:val="both"/>
+      </w:pPr>
+    </w:p>
+    <w:p>
+      <w:pPr>
+        <w:pStyle w:val="Paragrafoelenco"/>
+        <w:numPr>
+          <w:ilvl w:val="0"/>
+          <w:numId w:val="1"/>
+        </w:numPr>
+        <w:jc w:val="both"/>
+      </w:pPr>
+      <w:r>
+        <w:t xml:space="preserve">Reverse </w:t>
+      </w:r>
+      <w:proofErr w:type="spellStart"/>
+      <w:r>
+        <w:t>Path</w:t>
+      </w:r>
+      <w:proofErr w:type="spellEnd"/>
+      <w:r>
+        <w:t xml:space="preserve"> </w:t>
+      </w:r>
+      <w:proofErr w:type="spellStart"/>
+      <w:r>
+        <w:t>Forewarding</w:t>
+      </w:r>
+      <w:proofErr w:type="spellEnd"/>
+    </w:p>
+    <w:p>
+      <w:pPr>
+        <w:pStyle w:val="Paragrafoelenco"/>
+        <w:jc w:val="both"/>
       </w:pPr>
       <w:bookmarkStart w:id="0" w:name="_GoBack"/>
       <w:bookmarkEnd w:id="0"/>
@@ -10548,7 +10879,7 @@
   <w:abstractNum w:abstractNumId="15" w15:restartNumberingAfterBreak="0">
     <w:nsid w:val="76C418FB"/>
     <w:multiLevelType w:val="hybridMultilevel"/>
-    <w:tmpl w:val="3F282B6C"/>
+    <w:tmpl w:val="5C66352E"/>
     <w:lvl w:ilvl="0" w:tplc="0410000F">
       <w:start w:val="1"/>
       <w:numFmt w:val="decimal"/>
@@ -11086,6 +11417,7 @@
   <w:style w:type="character" w:default="1" w:styleId="Carpredefinitoparagrafo">
     <w:name w:val="Default Paragraph Font"/>
     <w:uiPriority w:val="1"/>
+    <w:semiHidden/>
     <w:unhideWhenUsed/>
   </w:style>
   <w:style w:type="table" w:default="1" w:styleId="Tabellanormale">
@@ -11500,7 +11832,7 @@
 </file>
 
 <file path=customXml/itemProps1.xml><?xml version="1.0" encoding="utf-8"?>
-<ds:datastoreItem xmlns:ds="http://schemas.openxmlformats.org/officeDocument/2006/customXml" ds:itemID="{664BD29C-5D1D-49A0-91C8-A1EB8CE73937}">
+<ds:datastoreItem xmlns:ds="http://schemas.openxmlformats.org/officeDocument/2006/customXml" ds:itemID="{AAAA3ED1-852F-4032-B9C6-20A95FA48C3B}">
   <ds:schemaRefs>
     <ds:schemaRef ds:uri="http://schemas.openxmlformats.org/officeDocument/2006/bibliography"/>
   </ds:schemaRefs>

</xml_diff>

<commit_message>
Fino a 41 (fatta)
</commit_message>
<xml_diff>
--- a/Risposte Reti.docx
+++ b/Risposte Reti.docx
@@ -9232,20 +9232,1028 @@
       </w:r>
       <w:proofErr w:type="spellStart"/>
       <w:r>
-        <w:t>Forewarding</w:t>
+        <w:t>Forwarding</w:t>
       </w:r>
       <w:proofErr w:type="spellEnd"/>
-    </w:p>
-    <w:p>
-      <w:pPr>
-        <w:pStyle w:val="Paragrafoelenco"/>
-        <w:jc w:val="both"/>
-      </w:pPr>
+      <w:r>
+        <w:t>.</w:t>
+      </w:r>
+    </w:p>
+    <w:p>
+      <w:pPr>
+        <w:pStyle w:val="Paragrafoelenco"/>
+        <w:jc w:val="both"/>
+      </w:pPr>
+    </w:p>
+    <w:p>
+      <w:pPr>
+        <w:pStyle w:val="Paragrafoelenco"/>
+      </w:pPr>
+      <w:r>
+        <w:t xml:space="preserve">I router spesso necessitano di inviare messaggi a molti o a tutti gli altri </w:t>
+      </w:r>
+      <w:proofErr w:type="spellStart"/>
+      <w:r>
+        <w:t>host</w:t>
+      </w:r>
+      <w:proofErr w:type="spellEnd"/>
+      <w:r>
+        <w:t xml:space="preserve">. Questi tipi di trasmissioni sono dette </w:t>
+      </w:r>
+      <w:r>
+        <w:rPr>
+          <w:b/>
+        </w:rPr>
+        <w:t>trasmissioni broadcast</w:t>
+      </w:r>
+      <w:r>
+        <w:rPr>
+          <w:b/>
+        </w:rPr>
+        <w:t>.</w:t>
+      </w:r>
+    </w:p>
+    <w:p>
+      <w:pPr>
+        <w:pStyle w:val="Paragrafoelenco"/>
+      </w:pPr>
+      <w:r>
+        <w:t xml:space="preserve">L’algoritmo di routing più quotato per questo genere di trasmissioni è sicuramente quello di flooding, in quanto invia i pacchetti a tutte le stazioni vicine (tranne quella da cui ha ricevuto il </w:t>
+      </w:r>
+      <w:r>
+        <w:lastRenderedPageBreak/>
+        <w:t>pacchetto)</w:t>
+      </w:r>
+      <w:r>
+        <w:t>. U</w:t>
+      </w:r>
+      <w:r>
+        <w:t>n problema di questa tecnica è sicuramente lo spreco di banda e la creazione di troppi pacchetti.</w:t>
+      </w:r>
+    </w:p>
+    <w:p>
+      <w:pPr>
+        <w:pStyle w:val="Paragrafoelenco"/>
+      </w:pPr>
+      <w:r>
+        <w:t>Per ovviare a questo problema sono stati creati numerosi algoritmi che cercano di migliorare questo sistema di broadcasting.</w:t>
+      </w:r>
+    </w:p>
+    <w:p>
+      <w:pPr>
+        <w:pStyle w:val="Paragrafoelenco"/>
+      </w:pPr>
+      <w:r>
+        <w:t xml:space="preserve">Con il </w:t>
+      </w:r>
+      <w:r>
+        <w:rPr>
+          <w:b/>
+        </w:rPr>
+        <w:t xml:space="preserve">Reverse </w:t>
+      </w:r>
+      <w:proofErr w:type="spellStart"/>
+      <w:r>
+        <w:rPr>
+          <w:b/>
+        </w:rPr>
+        <w:t>path</w:t>
+      </w:r>
+      <w:proofErr w:type="spellEnd"/>
+      <w:r>
+        <w:rPr>
+          <w:b/>
+        </w:rPr>
+        <w:t xml:space="preserve"> </w:t>
+      </w:r>
+      <w:proofErr w:type="spellStart"/>
+      <w:r>
+        <w:rPr>
+          <w:b/>
+        </w:rPr>
+        <w:t>forwarding</w:t>
+      </w:r>
+      <w:proofErr w:type="spellEnd"/>
+      <w:r>
+        <w:rPr>
+          <w:b/>
+        </w:rPr>
+        <w:t xml:space="preserve"> </w:t>
+      </w:r>
+      <w:r>
+        <w:t>il router che riceve un pacchetto controlla se gli è giunto da una linea che normalmente è utilizzata per inviare i pacchetti alla sorgente (ovvero che sia la linea con cammino minimo da lui alla sorgente). In caso affermativo, c’è una forte probabilità che il pacchetto broadcast abbia seguito il percorso migliore dalla sorgente fino a lui, di conseguenza lo copia e lo inoltra a tutte le linee (tranne quella da cui l’ha ricevuto). Se invece il pacchetto broadcast è giunto attraverso una linea diversa dalla preferita per raggiungere la sorgente, il pacchetto viene scartato in quanto è probabile si tratti di un duplicato.</w:t>
+      </w:r>
+    </w:p>
+    <w:p>
+      <w:pPr>
+        <w:pStyle w:val="Paragrafoelenco"/>
+      </w:pPr>
+      <w:r>
+        <w:t xml:space="preserve">Questo </w:t>
+      </w:r>
+      <w:r>
+        <w:t xml:space="preserve">algoritmo previene il problema dell’IP </w:t>
+      </w:r>
+      <w:proofErr w:type="spellStart"/>
+      <w:r>
+        <w:t>spoofing</w:t>
+      </w:r>
+      <w:proofErr w:type="spellEnd"/>
+      <w:r>
+        <w:t xml:space="preserve"> (falsificazione dell’indirizzo del mittente).</w:t>
+      </w:r>
+    </w:p>
+    <w:p>
+      <w:pPr>
+        <w:pStyle w:val="Paragrafoelenco"/>
+      </w:pPr>
+      <w:r>
+        <w:t>La sua implementazione è efficiente e non richiede di conoscere la mappa della sottorete, liste di destinazione o mappe di bit per ogni pacchetto broadcast, il che lo rende anche di facile implementazione.</w:t>
+      </w:r>
+    </w:p>
+    <w:p>
+      <w:pPr>
+        <w:pStyle w:val="Paragrafoelenco"/>
+      </w:pPr>
+    </w:p>
+    <w:p>
+      <w:pPr>
+        <w:pStyle w:val="Paragrafoelenco"/>
+        <w:numPr>
+          <w:ilvl w:val="0"/>
+          <w:numId w:val="1"/>
+        </w:numPr>
+      </w:pPr>
+      <w:proofErr w:type="spellStart"/>
+      <w:r>
+        <w:t>Quality</w:t>
+      </w:r>
+      <w:proofErr w:type="spellEnd"/>
+      <w:r>
+        <w:t xml:space="preserve"> of Service (</w:t>
+      </w:r>
+      <w:proofErr w:type="spellStart"/>
+      <w:r>
+        <w:t>QoS</w:t>
+      </w:r>
+      <w:proofErr w:type="spellEnd"/>
+      <w:r>
+        <w:t>)</w:t>
+      </w:r>
+    </w:p>
+    <w:p>
+      <w:pPr>
+        <w:pStyle w:val="Paragrafoelenco"/>
+      </w:pPr>
+    </w:p>
+    <w:p>
+      <w:pPr>
+        <w:pStyle w:val="Paragrafoelenco"/>
+      </w:pPr>
+      <w:r>
+        <w:t>Un flusso di pacchetti da una sorgente a una destinazione è chiamato, appunto,</w:t>
+      </w:r>
+      <w:r>
+        <w:rPr>
+          <w:b/>
+        </w:rPr>
+        <w:t xml:space="preserve"> flusso.</w:t>
+      </w:r>
+    </w:p>
+    <w:p>
+      <w:pPr>
+        <w:pStyle w:val="Paragrafoelenco"/>
+      </w:pPr>
+      <w:r>
+        <w:t>Ogni flusso viene regolamentato per il percorso da effettuare e quando effettuarlo, i metodi di gestione della congestione e così via.</w:t>
+      </w:r>
+    </w:p>
+    <w:p>
+      <w:pPr>
+        <w:pStyle w:val="Paragrafoelenco"/>
+      </w:pPr>
+      <w:r>
+        <w:t>Ogni flusso ha le sue esigenze, in base all’applicazione che sta servendo, possiamo quindi caratterizzare queste esigenze in quattro parametri primari:</w:t>
+      </w:r>
+      <w:r>
+        <w:rPr>
+          <w:b/>
+        </w:rPr>
+        <w:t xml:space="preserve"> affidabilità, ritardo, </w:t>
+      </w:r>
+      <w:proofErr w:type="spellStart"/>
+      <w:r>
+        <w:rPr>
+          <w:b/>
+        </w:rPr>
+        <w:t>jitter</w:t>
+      </w:r>
+      <w:proofErr w:type="spellEnd"/>
+      <w:r>
+        <w:rPr>
+          <w:b/>
+        </w:rPr>
+        <w:t xml:space="preserve"> e banda.</w:t>
+      </w:r>
+      <w:r>
+        <w:t xml:space="preserve"> Insieme, questi parametri determinano la </w:t>
+      </w:r>
+      <w:proofErr w:type="spellStart"/>
+      <w:r>
+        <w:rPr>
+          <w:b/>
+        </w:rPr>
+        <w:t>QoS</w:t>
+      </w:r>
+      <w:proofErr w:type="spellEnd"/>
+      <w:r>
+        <w:rPr>
+          <w:b/>
+        </w:rPr>
+        <w:t xml:space="preserve"> </w:t>
+      </w:r>
+      <w:r>
+        <w:t>(</w:t>
+      </w:r>
+      <w:proofErr w:type="spellStart"/>
+      <w:r>
+        <w:rPr>
+          <w:i/>
+        </w:rPr>
+        <w:t>Quality</w:t>
+      </w:r>
+      <w:proofErr w:type="spellEnd"/>
+      <w:r>
+        <w:rPr>
+          <w:i/>
+        </w:rPr>
+        <w:t xml:space="preserve"> of Service)</w:t>
+      </w:r>
+      <w:r>
+        <w:rPr>
+          <w:b/>
+          <w:i/>
+        </w:rPr>
+        <w:t xml:space="preserve">, </w:t>
+      </w:r>
+      <w:r>
+        <w:t>ossia la qualità del servizio richiesta dal flusso.</w:t>
+      </w:r>
+    </w:p>
+    <w:p>
+      <w:pPr>
+        <w:pStyle w:val="Paragrafoelenco"/>
+        <w:numPr>
+          <w:ilvl w:val="0"/>
+          <w:numId w:val="17"/>
+        </w:numPr>
+      </w:pPr>
+      <w:r>
+        <w:rPr>
+          <w:b/>
+        </w:rPr>
+        <w:t>Affidabilità</w:t>
+      </w:r>
+      <w:r>
+        <w:t xml:space="preserve">: nessun bit può essere trasmesso in modo scorretto. Questo obiettivo viene di solito raggiunto creando il checksum di ogni pacchetto e verificandolo alla destinazione. Questo parametro è ricercato da applicazioni tipo la </w:t>
+      </w:r>
+      <w:r>
+        <w:rPr>
+          <w:i/>
+        </w:rPr>
+        <w:t xml:space="preserve">posta elettronica </w:t>
+      </w:r>
+      <w:r>
+        <w:t xml:space="preserve">o </w:t>
+      </w:r>
+      <w:r>
+        <w:rPr>
+          <w:i/>
+        </w:rPr>
+        <w:t>trasferimento di file</w:t>
+      </w:r>
+      <w:r>
+        <w:t xml:space="preserve">, che necessitano di un’alta affidabilità, applicazioni come </w:t>
+      </w:r>
+      <w:r>
+        <w:rPr>
+          <w:i/>
+        </w:rPr>
+        <w:t>audio</w:t>
+      </w:r>
+      <w:r>
+        <w:t xml:space="preserve"> o </w:t>
+      </w:r>
+      <w:r>
+        <w:rPr>
+          <w:i/>
+        </w:rPr>
+        <w:t>video</w:t>
+      </w:r>
+      <w:r>
+        <w:t xml:space="preserve"> possono tollerare errori, perciò non viene elaborato o verificato nessun checksum.</w:t>
+      </w:r>
+    </w:p>
+    <w:p>
+      <w:pPr>
+        <w:pStyle w:val="Paragrafoelenco"/>
+        <w:numPr>
+          <w:ilvl w:val="0"/>
+          <w:numId w:val="17"/>
+        </w:numPr>
+      </w:pPr>
+      <w:r>
+        <w:rPr>
+          <w:b/>
+        </w:rPr>
+        <w:t>Ritardo</w:t>
+      </w:r>
+      <w:r>
+        <w:t>:</w:t>
+      </w:r>
+      <w:r>
+        <w:t xml:space="preserve"> il ritardo dei pacchetti in applicazioni come la posta elettronica o il trasferimento file non è molto sentito, è importante invece in applicazioni come telefonate o videoconferenze</w:t>
+      </w:r>
+      <w:r>
+        <w:t>.</w:t>
+      </w:r>
+    </w:p>
+    <w:p>
+      <w:pPr>
+        <w:pStyle w:val="Paragrafoelenco"/>
+        <w:numPr>
+          <w:ilvl w:val="0"/>
+          <w:numId w:val="17"/>
+        </w:numPr>
+      </w:pPr>
+      <w:proofErr w:type="spellStart"/>
+      <w:r>
+        <w:rPr>
+          <w:b/>
+        </w:rPr>
+        <w:t>Jitter</w:t>
+      </w:r>
+      <w:proofErr w:type="spellEnd"/>
+      <w:r>
+        <w:t>:</w:t>
+      </w:r>
+      <w:r>
+        <w:t xml:space="preserve"> Il </w:t>
+      </w:r>
+      <w:proofErr w:type="spellStart"/>
+      <w:r>
+        <w:t>Jitter</w:t>
+      </w:r>
+      <w:proofErr w:type="spellEnd"/>
+      <w:r>
+        <w:t xml:space="preserve"> non è altro che la variazione del segnale in modo casuale. Questo può portare ad una ricezione di dati in intervalli irregolari, applicazioni come può essere la posta elettronica o il trasferimento file non sono molto soggette a questo problema. Lo sono invece per applicazioni di login remoto o di streaming video, a causa della variazione casuale della trasmissione, il risultato è terribile.</w:t>
+      </w:r>
+    </w:p>
+    <w:p>
+      <w:pPr>
+        <w:pStyle w:val="Paragrafoelenco"/>
+        <w:numPr>
+          <w:ilvl w:val="0"/>
+          <w:numId w:val="17"/>
+        </w:numPr>
+      </w:pPr>
+      <w:r>
+        <w:rPr>
+          <w:b/>
+        </w:rPr>
+        <w:t>Banda</w:t>
+      </w:r>
+      <w:r>
+        <w:t>:</w:t>
+      </w:r>
+      <w:r>
+        <w:t xml:space="preserve"> ogni applicazione differisce per l’esigenza di banda, posta elettronica e accesso remoto non ne richiede molta, il video in tutte le sue forme invece sì.</w:t>
+      </w:r>
+    </w:p>
+    <w:p>
+      <w:pPr>
+        <w:ind w:left="708" w:firstLine="708"/>
+        <w:jc w:val="both"/>
+      </w:pPr>
+      <w:r>
+        <w:t xml:space="preserve">Nessuna tecnica è in grado di fornire </w:t>
+      </w:r>
+      <w:proofErr w:type="spellStart"/>
+      <w:r>
+        <w:t>QoS</w:t>
+      </w:r>
+      <w:proofErr w:type="spellEnd"/>
+      <w:r>
+        <w:t xml:space="preserve"> efficiente e sicura in modo ottimo.</w:t>
+      </w:r>
+      <w:r>
+        <w:rPr>
+          <w:noProof/>
+        </w:rPr>
+        <w:t xml:space="preserve"> </w:t>
+      </w:r>
+    </w:p>
+    <w:p>
+      <w:pPr>
+        <w:ind w:left="708"/>
+      </w:pPr>
+      <w:r>
+        <w:rPr>
+          <w:noProof/>
+        </w:rPr>
+        <w:drawing>
+          <wp:inline distT="0" distB="0" distL="0" distR="0">
+            <wp:extent cx="5951220" cy="1086261"/>
+            <wp:effectExtent l="0" t="0" r="0" b="0"/>
+            <wp:docPr id="33" name="Immagine 33"/>
+            <wp:cNvGraphicFramePr>
+              <a:graphicFrameLocks xmlns:a="http://schemas.openxmlformats.org/drawingml/2006/main" noChangeAspect="1"/>
+            </wp:cNvGraphicFramePr>
+            <a:graphic xmlns:a="http://schemas.openxmlformats.org/drawingml/2006/main">
+              <a:graphicData uri="http://schemas.openxmlformats.org/drawingml/2006/picture">
+                <pic:pic xmlns:pic="http://schemas.openxmlformats.org/drawingml/2006/picture">
+                  <pic:nvPicPr>
+                    <pic:cNvPr id="0" name="Picture 2"/>
+                    <pic:cNvPicPr>
+                      <a:picLocks noChangeAspect="1" noChangeArrowheads="1"/>
+                    </pic:cNvPicPr>
+                  </pic:nvPicPr>
+                  <pic:blipFill>
+                    <a:blip r:embed="rId39" cstate="print">
+                      <a:extLst>
+                        <a:ext uri="{28A0092B-C50C-407E-A947-70E740481C1C}">
+                          <a14:useLocalDpi xmlns:a14="http://schemas.microsoft.com/office/drawing/2010/main" val="0"/>
+                        </a:ext>
+                      </a:extLst>
+                    </a:blip>
+                    <a:srcRect/>
+                    <a:stretch>
+                      <a:fillRect/>
+                    </a:stretch>
+                  </pic:blipFill>
+                  <pic:spPr bwMode="auto">
+                    <a:xfrm>
+                      <a:off x="0" y="0"/>
+                      <a:ext cx="6047850" cy="1103899"/>
+                    </a:xfrm>
+                    <a:prstGeom prst="rect">
+                      <a:avLst/>
+                    </a:prstGeom>
+                    <a:noFill/>
+                    <a:ln>
+                      <a:noFill/>
+                    </a:ln>
+                  </pic:spPr>
+                </pic:pic>
+              </a:graphicData>
+            </a:graphic>
+          </wp:inline>
+        </w:drawing>
+      </w:r>
+    </w:p>
+    <w:p>
+      <w:pPr>
+        <w:ind w:left="708"/>
+      </w:pPr>
+    </w:p>
+    <w:p>
+      <w:pPr>
+        <w:pStyle w:val="Paragrafoelenco"/>
+        <w:numPr>
+          <w:ilvl w:val="0"/>
+          <w:numId w:val="1"/>
+        </w:numPr>
+      </w:pPr>
+      <w:proofErr w:type="spellStart"/>
+      <w:r>
+        <w:t>Leaky</w:t>
+      </w:r>
+      <w:proofErr w:type="spellEnd"/>
+      <w:r>
+        <w:t xml:space="preserve"> </w:t>
+      </w:r>
+      <w:proofErr w:type="spellStart"/>
+      <w:r>
+        <w:t>bucket</w:t>
+      </w:r>
+      <w:proofErr w:type="spellEnd"/>
+      <w:r>
+        <w:t xml:space="preserve">, pregi e </w:t>
+      </w:r>
+      <w:proofErr w:type="gramStart"/>
+      <w:r>
+        <w:t>difetti.</w:t>
+      </w:r>
+      <w:r>
+        <w:t>(</w:t>
+      </w:r>
+      <w:proofErr w:type="gramEnd"/>
+      <w:r>
+        <w:t xml:space="preserve"> </w:t>
+      </w:r>
+      <w:r>
+        <w:t>magari riguardo, l’ho fatta di notte</w:t>
+      </w:r>
+      <w:r>
+        <w:t>)</w:t>
+      </w:r>
+    </w:p>
+    <w:p>
+      <w:pPr>
+        <w:pStyle w:val="Paragrafoelenco"/>
+      </w:pPr>
+    </w:p>
+    <w:p>
+      <w:pPr>
+        <w:pStyle w:val="Paragrafoelenco"/>
+      </w:pPr>
+    </w:p>
+    <w:p>
+      <w:pPr>
+        <w:pStyle w:val="Paragrafoelenco"/>
+        <w:rPr>
+          <w:b/>
+        </w:rPr>
+      </w:pPr>
+      <w:r>
+        <w:t>Quando ci si scambia pacchetti nella rete</w:t>
+      </w:r>
+      <w:r>
+        <w:t>,</w:t>
+      </w:r>
+      <w:r>
+        <w:t xml:space="preserve"> serve un modo per controllare il flusso, per delimitare banda e velocità di trasmissione si può utilizzare l’algoritmo </w:t>
+      </w:r>
+      <w:proofErr w:type="spellStart"/>
+      <w:r>
+        <w:rPr>
+          <w:b/>
+        </w:rPr>
+        <w:t>leaky</w:t>
+      </w:r>
+      <w:proofErr w:type="spellEnd"/>
+      <w:r>
+        <w:rPr>
+          <w:b/>
+        </w:rPr>
+        <w:t xml:space="preserve"> </w:t>
+      </w:r>
+      <w:proofErr w:type="spellStart"/>
+      <w:r>
+        <w:rPr>
+          <w:b/>
+        </w:rPr>
+        <w:t>bucket</w:t>
+      </w:r>
+      <w:proofErr w:type="spellEnd"/>
+      <w:r>
+        <w:rPr>
+          <w:b/>
+        </w:rPr>
+        <w:t xml:space="preserve">, </w:t>
+      </w:r>
+      <w:r>
+        <w:t>sistema di accodamento a singolo server con tempo di servizio costante</w:t>
+      </w:r>
+      <w:r>
+        <w:rPr>
+          <w:b/>
+        </w:rPr>
+        <w:t>.</w:t>
+      </w:r>
+    </w:p>
+    <w:p>
+      <w:pPr>
+        <w:pStyle w:val="Paragrafoelenco"/>
+      </w:pPr>
+      <w:r>
+        <w:t>Questo algoritmo si basa sull’idea del “secchio che perde” attraverso il quale qualsiasi quantità d’acqua è contenuta fluirà all’esterno sempre con la stessa velocità, se l’acqua viene aggiunta troppo velocemente questa supererà in volume la capacità del secchio e straborderà.</w:t>
+      </w:r>
+    </w:p>
+    <w:p>
+      <w:pPr>
+        <w:pStyle w:val="Paragrafoelenco"/>
+      </w:pPr>
+      <w:r>
+        <w:t xml:space="preserve">Allo stesso modo il </w:t>
+      </w:r>
+      <w:proofErr w:type="spellStart"/>
+      <w:r>
+        <w:t>leaky</w:t>
+      </w:r>
+      <w:proofErr w:type="spellEnd"/>
+      <w:r>
+        <w:t xml:space="preserve"> </w:t>
+      </w:r>
+      <w:proofErr w:type="spellStart"/>
+      <w:r>
+        <w:t>bucket</w:t>
+      </w:r>
+      <w:proofErr w:type="spellEnd"/>
+      <w:r>
+        <w:t xml:space="preserve"> è formato da una coda finita. Al suo arrivo, se c’è spazio il pacchetto viene aggiunto alla coda, altrimenti viene scartato. Ad ogni ciclo di clock viene trasmesso un pacchetto (se la coda non è vuota).</w:t>
+      </w:r>
+    </w:p>
+    <w:p>
+      <w:pPr>
+        <w:pStyle w:val="Paragrafoelenco"/>
+      </w:pPr>
+      <w:r>
+        <w:t xml:space="preserve">Cosi facendo si gestiscono </w:t>
+      </w:r>
+      <w:proofErr w:type="spellStart"/>
+      <w:r>
+        <w:t>burst</w:t>
+      </w:r>
+      <w:proofErr w:type="spellEnd"/>
+      <w:r>
+        <w:t xml:space="preserve"> di dati che altrimenti congestionerebbero la rete, un contro però può essere che, siccome trasmette pacchetti solo ad intervalli prefissati, ci saranno parecchi casi in cui il volume del traffico sarà molto basso e ampie porzioni di risorse di rete non verranno utilizzate.</w:t>
+      </w:r>
+    </w:p>
+    <w:p>
+      <w:pPr>
+        <w:pStyle w:val="Paragrafoelenco"/>
+      </w:pPr>
+    </w:p>
+    <w:p>
+      <w:pPr>
+        <w:pStyle w:val="Paragrafoelenco"/>
+      </w:pPr>
+    </w:p>
+    <w:p>
+      <w:pPr>
+        <w:pStyle w:val="Paragrafoelenco"/>
+      </w:pPr>
+    </w:p>
+    <w:p>
+      <w:pPr>
+        <w:pStyle w:val="Paragrafoelenco"/>
+        <w:jc w:val="center"/>
+      </w:pPr>
+      <w:r>
+        <w:rPr>
+          <w:noProof/>
+        </w:rPr>
+        <w:drawing>
+          <wp:inline distT="0" distB="0" distL="0" distR="0">
+            <wp:extent cx="1079754" cy="1857375"/>
+            <wp:effectExtent l="0" t="0" r="6350" b="0"/>
+            <wp:docPr id="30" name="Immagine 30"/>
+            <wp:cNvGraphicFramePr>
+              <a:graphicFrameLocks xmlns:a="http://schemas.openxmlformats.org/drawingml/2006/main" noChangeAspect="1"/>
+            </wp:cNvGraphicFramePr>
+            <a:graphic xmlns:a="http://schemas.openxmlformats.org/drawingml/2006/main">
+              <a:graphicData uri="http://schemas.openxmlformats.org/drawingml/2006/picture">
+                <pic:pic xmlns:pic="http://schemas.openxmlformats.org/drawingml/2006/picture">
+                  <pic:nvPicPr>
+                    <pic:cNvPr id="0" name="Picture 1"/>
+                    <pic:cNvPicPr>
+                      <a:picLocks noChangeAspect="1" noChangeArrowheads="1"/>
+                    </pic:cNvPicPr>
+                  </pic:nvPicPr>
+                  <pic:blipFill>
+                    <a:blip r:embed="rId40">
+                      <a:extLst>
+                        <a:ext uri="{28A0092B-C50C-407E-A947-70E740481C1C}">
+                          <a14:useLocalDpi xmlns:a14="http://schemas.microsoft.com/office/drawing/2010/main" val="0"/>
+                        </a:ext>
+                      </a:extLst>
+                    </a:blip>
+                    <a:srcRect/>
+                    <a:stretch>
+                      <a:fillRect/>
+                    </a:stretch>
+                  </pic:blipFill>
+                  <pic:spPr bwMode="auto">
+                    <a:xfrm>
+                      <a:off x="0" y="0"/>
+                      <a:ext cx="1106369" cy="1903158"/>
+                    </a:xfrm>
+                    <a:prstGeom prst="rect">
+                      <a:avLst/>
+                    </a:prstGeom>
+                    <a:noFill/>
+                    <a:ln>
+                      <a:noFill/>
+                    </a:ln>
+                  </pic:spPr>
+                </pic:pic>
+              </a:graphicData>
+            </a:graphic>
+          </wp:inline>
+        </w:drawing>
+      </w:r>
+    </w:p>
+    <w:p>
+      <w:pPr>
+        <w:pStyle w:val="Paragrafoelenco"/>
+        <w:jc w:val="center"/>
+      </w:pPr>
+    </w:p>
+    <w:p>
+      <w:pPr>
+        <w:pStyle w:val="Paragrafoelenco"/>
+        <w:jc w:val="center"/>
+      </w:pPr>
+    </w:p>
+    <w:p>
+      <w:pPr>
+        <w:pStyle w:val="Paragrafoelenco"/>
+        <w:jc w:val="center"/>
+      </w:pPr>
+    </w:p>
+    <w:p>
+      <w:pPr>
+        <w:pStyle w:val="Paragrafoelenco"/>
+        <w:jc w:val="both"/>
+      </w:pPr>
+    </w:p>
+    <w:p>
+      <w:pPr>
+        <w:pStyle w:val="Paragrafoelenco"/>
+        <w:numPr>
+          <w:ilvl w:val="0"/>
+          <w:numId w:val="1"/>
+        </w:numPr>
+        <w:jc w:val="both"/>
+      </w:pPr>
+      <w:r>
+        <w:t xml:space="preserve">Descrivere il token </w:t>
+      </w:r>
+      <w:proofErr w:type="spellStart"/>
+      <w:r>
+        <w:t>bucket</w:t>
+      </w:r>
+      <w:proofErr w:type="spellEnd"/>
+      <w:r>
+        <w:t xml:space="preserve">, pregi e </w:t>
+      </w:r>
+      <w:proofErr w:type="gramStart"/>
+      <w:r>
+        <w:t>difetti.(</w:t>
+      </w:r>
+      <w:proofErr w:type="gramEnd"/>
+      <w:r>
+        <w:t>magari riguardo, l’ho fatta di notte)</w:t>
+      </w:r>
+    </w:p>
+    <w:p>
+      <w:pPr>
+        <w:pStyle w:val="Paragrafoelenco"/>
+        <w:jc w:val="both"/>
+      </w:pPr>
+    </w:p>
+    <w:p>
+      <w:pPr>
+        <w:pStyle w:val="Paragrafoelenco"/>
+        <w:jc w:val="both"/>
+      </w:pPr>
+      <w:r>
+        <w:t xml:space="preserve">Per gestire il flusso di pacchetti su una rete è necessario utilizzare algoritmi che permettano un controllo della congestione e che sfruttino al meglio le risorse di rete. L’algoritmo </w:t>
+      </w:r>
+      <w:proofErr w:type="spellStart"/>
+      <w:r>
+        <w:t>leaky</w:t>
+      </w:r>
+      <w:proofErr w:type="spellEnd"/>
+      <w:r>
+        <w:t xml:space="preserve"> </w:t>
+      </w:r>
+      <w:proofErr w:type="spellStart"/>
+      <w:r>
+        <w:t>bucket</w:t>
+      </w:r>
+      <w:proofErr w:type="spellEnd"/>
+      <w:r>
+        <w:t xml:space="preserve"> (secchio che perde) gestiva le congestioni, ma </w:t>
+      </w:r>
+      <w:r>
+        <w:t xml:space="preserve">purtroppo </w:t>
+      </w:r>
+      <w:r>
+        <w:t>imponeva un modello di output troppo rigido, che non seguiva la variabilità del traffico</w:t>
+      </w:r>
+      <w:r>
+        <w:t>.</w:t>
+      </w:r>
+    </w:p>
+    <w:p>
+      <w:pPr>
+        <w:pStyle w:val="Paragrafoelenco"/>
+        <w:jc w:val="both"/>
+      </w:pPr>
+      <w:r>
+        <w:t xml:space="preserve">Per molte applicazioni è meglio permettere all’output di accelerare un po’ quando ci sono </w:t>
+      </w:r>
+      <w:proofErr w:type="spellStart"/>
+      <w:r>
+        <w:t>burst</w:t>
+      </w:r>
+      <w:proofErr w:type="spellEnd"/>
+      <w:r>
+        <w:t xml:space="preserve"> di dati, perciò serve un algoritmo più flessibile e che non perda mai dati.</w:t>
+      </w:r>
+    </w:p>
+    <w:p>
+      <w:pPr>
+        <w:pStyle w:val="Paragrafoelenco"/>
+        <w:jc w:val="both"/>
+      </w:pPr>
+      <w:r>
+        <w:t xml:space="preserve">L’algoritmo </w:t>
+      </w:r>
+      <w:r>
+        <w:rPr>
+          <w:b/>
+        </w:rPr>
+        <w:t xml:space="preserve">token </w:t>
+      </w:r>
+      <w:proofErr w:type="spellStart"/>
+      <w:r>
+        <w:rPr>
+          <w:b/>
+        </w:rPr>
+        <w:t>bucket</w:t>
+      </w:r>
+      <w:proofErr w:type="spellEnd"/>
+      <w:r>
+        <w:t xml:space="preserve"> riprende l’idea del </w:t>
+      </w:r>
+      <w:proofErr w:type="spellStart"/>
+      <w:r>
+        <w:t>leaky</w:t>
+      </w:r>
+      <w:proofErr w:type="spellEnd"/>
+      <w:r>
+        <w:t xml:space="preserve"> </w:t>
+      </w:r>
+      <w:proofErr w:type="spellStart"/>
+      <w:r>
+        <w:t>bucket</w:t>
+      </w:r>
+      <w:proofErr w:type="spellEnd"/>
+      <w:r>
+        <w:t xml:space="preserve">, ma aggiunge dei </w:t>
+      </w:r>
+      <w:r>
+        <w:rPr>
+          <w:b/>
+        </w:rPr>
+        <w:t>token</w:t>
+      </w:r>
+      <w:r>
+        <w:t>, generati da un clock.</w:t>
+      </w:r>
+    </w:p>
+    <w:p>
+      <w:pPr>
+        <w:pStyle w:val="Paragrafoelenco"/>
+        <w:jc w:val="both"/>
+      </w:pPr>
+      <w:r>
+        <w:t xml:space="preserve">Un pacchetto per passare deve distruggere un token, se non c’è attende finché non viene generato dal clock. A differenza del </w:t>
+      </w:r>
+      <w:proofErr w:type="spellStart"/>
+      <w:r>
+        <w:t>leaky</w:t>
+      </w:r>
+      <w:proofErr w:type="spellEnd"/>
+      <w:r>
+        <w:t xml:space="preserve"> </w:t>
+      </w:r>
+      <w:proofErr w:type="spellStart"/>
+      <w:r>
+        <w:t>bucket</w:t>
+      </w:r>
+      <w:proofErr w:type="spellEnd"/>
+      <w:r>
+        <w:t xml:space="preserve">, il token </w:t>
+      </w:r>
+      <w:proofErr w:type="spellStart"/>
+      <w:r>
+        <w:t>bucket</w:t>
+      </w:r>
+      <w:proofErr w:type="spellEnd"/>
+      <w:r>
+        <w:t xml:space="preserve"> non scarta i pacchetti quando il secchio è pieno.</w:t>
+      </w:r>
+    </w:p>
+    <w:p>
+      <w:pPr>
+        <w:pStyle w:val="Paragrafoelenco"/>
+        <w:jc w:val="both"/>
+      </w:pPr>
+      <w:r>
+        <w:lastRenderedPageBreak/>
+        <w:t xml:space="preserve">Se non arrivano pacchetti da inviare, il token </w:t>
+      </w:r>
+      <w:proofErr w:type="spellStart"/>
+      <w:r>
+        <w:t>bucket</w:t>
+      </w:r>
+      <w:proofErr w:type="spellEnd"/>
+      <w:r>
+        <w:t xml:space="preserve"> accumula i token fino ad un massimo </w:t>
+      </w:r>
+      <w:r>
+        <w:rPr>
+          <w:i/>
+        </w:rPr>
+        <w:t>n</w:t>
+      </w:r>
+      <w:r>
+        <w:t xml:space="preserve">. cosi facendo si prepara a gestire dei possibili </w:t>
+      </w:r>
+      <w:proofErr w:type="spellStart"/>
+      <w:r>
+        <w:t>burst</w:t>
+      </w:r>
+      <w:proofErr w:type="spellEnd"/>
+      <w:r>
+        <w:t xml:space="preserve"> di massimo </w:t>
+      </w:r>
+      <w:r>
+        <w:rPr>
+          <w:i/>
+        </w:rPr>
+        <w:t>n</w:t>
+      </w:r>
+      <w:r>
+        <w:t xml:space="preserve"> pacchetti (pari al numero di token), bruciando i token in rapida successione e dando una risposta più veloce a picchi improvvisi.</w:t>
+      </w:r>
+    </w:p>
+    <w:p>
+      <w:pPr>
+        <w:pStyle w:val="Paragrafoelenco"/>
+        <w:jc w:val="both"/>
+      </w:pPr>
+      <w:r>
+        <w:t>Per implementare questo algoritmo è necessaria solo una variabile che tenga conto del numero di token, e li diminuisca quando un pacchetto viene inviato.</w:t>
+      </w:r>
+    </w:p>
+    <w:p>
+      <w:pPr>
+        <w:pStyle w:val="Paragrafoelenco"/>
+        <w:jc w:val="center"/>
+      </w:pPr>
+      <w:r>
+        <w:rPr>
+          <w:noProof/>
+        </w:rPr>
+        <w:drawing>
+          <wp:inline distT="0" distB="0" distL="0" distR="0">
+            <wp:extent cx="2765795" cy="2105025"/>
+            <wp:effectExtent l="0" t="0" r="0" b="0"/>
+            <wp:docPr id="34" name="Immagine 34"/>
+            <wp:cNvGraphicFramePr>
+              <a:graphicFrameLocks xmlns:a="http://schemas.openxmlformats.org/drawingml/2006/main" noChangeAspect="1"/>
+            </wp:cNvGraphicFramePr>
+            <a:graphic xmlns:a="http://schemas.openxmlformats.org/drawingml/2006/main">
+              <a:graphicData uri="http://schemas.openxmlformats.org/drawingml/2006/picture">
+                <pic:pic xmlns:pic="http://schemas.openxmlformats.org/drawingml/2006/picture">
+                  <pic:nvPicPr>
+                    <pic:cNvPr id="0" name="Picture 2"/>
+                    <pic:cNvPicPr>
+                      <a:picLocks noChangeAspect="1" noChangeArrowheads="1"/>
+                    </pic:cNvPicPr>
+                  </pic:nvPicPr>
+                  <pic:blipFill>
+                    <a:blip r:embed="rId41">
+                      <a:extLst>
+                        <a:ext uri="{28A0092B-C50C-407E-A947-70E740481C1C}">
+                          <a14:useLocalDpi xmlns:a14="http://schemas.microsoft.com/office/drawing/2010/main" val="0"/>
+                        </a:ext>
+                      </a:extLst>
+                    </a:blip>
+                    <a:srcRect/>
+                    <a:stretch>
+                      <a:fillRect/>
+                    </a:stretch>
+                  </pic:blipFill>
+                  <pic:spPr bwMode="auto">
+                    <a:xfrm>
+                      <a:off x="0" y="0"/>
+                      <a:ext cx="2774984" cy="2112019"/>
+                    </a:xfrm>
+                    <a:prstGeom prst="rect">
+                      <a:avLst/>
+                    </a:prstGeom>
+                    <a:noFill/>
+                    <a:ln>
+                      <a:noFill/>
+                    </a:ln>
+                  </pic:spPr>
+                </pic:pic>
+              </a:graphicData>
+            </a:graphic>
+          </wp:inline>
+        </w:drawing>
+      </w:r>
       <w:bookmarkStart w:id="0" w:name="_GoBack"/>
       <w:bookmarkEnd w:id="0"/>
     </w:p>
     <w:sectPr>
-      <w:headerReference w:type="default" r:id="rId39"/>
+      <w:headerReference w:type="default" r:id="rId42"/>
       <w:pgSz w:w="11906" w:h="16838"/>
       <w:pgMar w:top="1417" w:right="1134" w:bottom="1134" w:left="1134" w:header="708" w:footer="708" w:gutter="0"/>
       <w:cols w:space="708"/>
@@ -10021,6 +11029,119 @@
     </w:lvl>
   </w:abstractNum>
   <w:abstractNum w:abstractNumId="7" w15:restartNumberingAfterBreak="0">
+    <w:nsid w:val="1DA16108"/>
+    <w:multiLevelType w:val="hybridMultilevel"/>
+    <w:tmpl w:val="AAEC91A6"/>
+    <w:lvl w:ilvl="0" w:tplc="04100001">
+      <w:start w:val="1"/>
+      <w:numFmt w:val="bullet"/>
+      <w:lvlText w:val=""/>
+      <w:lvlJc w:val="left"/>
+      <w:pPr>
+        <w:ind w:left="1440" w:hanging="360"/>
+      </w:pPr>
+      <w:rPr>
+        <w:rFonts w:ascii="Symbol" w:hAnsi="Symbol" w:hint="default"/>
+      </w:rPr>
+    </w:lvl>
+    <w:lvl w:ilvl="1" w:tplc="04100003" w:tentative="1">
+      <w:start w:val="1"/>
+      <w:numFmt w:val="bullet"/>
+      <w:lvlText w:val="o"/>
+      <w:lvlJc w:val="left"/>
+      <w:pPr>
+        <w:ind w:left="2160" w:hanging="360"/>
+      </w:pPr>
+      <w:rPr>
+        <w:rFonts w:ascii="Courier New" w:hAnsi="Courier New" w:cs="Courier New" w:hint="default"/>
+      </w:rPr>
+    </w:lvl>
+    <w:lvl w:ilvl="2" w:tplc="04100005" w:tentative="1">
+      <w:start w:val="1"/>
+      <w:numFmt w:val="bullet"/>
+      <w:lvlText w:val=""/>
+      <w:lvlJc w:val="left"/>
+      <w:pPr>
+        <w:ind w:left="2880" w:hanging="360"/>
+      </w:pPr>
+      <w:rPr>
+        <w:rFonts w:ascii="Wingdings" w:hAnsi="Wingdings" w:hint="default"/>
+      </w:rPr>
+    </w:lvl>
+    <w:lvl w:ilvl="3" w:tplc="04100001" w:tentative="1">
+      <w:start w:val="1"/>
+      <w:numFmt w:val="bullet"/>
+      <w:lvlText w:val=""/>
+      <w:lvlJc w:val="left"/>
+      <w:pPr>
+        <w:ind w:left="3600" w:hanging="360"/>
+      </w:pPr>
+      <w:rPr>
+        <w:rFonts w:ascii="Symbol" w:hAnsi="Symbol" w:hint="default"/>
+      </w:rPr>
+    </w:lvl>
+    <w:lvl w:ilvl="4" w:tplc="04100003" w:tentative="1">
+      <w:start w:val="1"/>
+      <w:numFmt w:val="bullet"/>
+      <w:lvlText w:val="o"/>
+      <w:lvlJc w:val="left"/>
+      <w:pPr>
+        <w:ind w:left="4320" w:hanging="360"/>
+      </w:pPr>
+      <w:rPr>
+        <w:rFonts w:ascii="Courier New" w:hAnsi="Courier New" w:cs="Courier New" w:hint="default"/>
+      </w:rPr>
+    </w:lvl>
+    <w:lvl w:ilvl="5" w:tplc="04100005" w:tentative="1">
+      <w:start w:val="1"/>
+      <w:numFmt w:val="bullet"/>
+      <w:lvlText w:val=""/>
+      <w:lvlJc w:val="left"/>
+      <w:pPr>
+        <w:ind w:left="5040" w:hanging="360"/>
+      </w:pPr>
+      <w:rPr>
+        <w:rFonts w:ascii="Wingdings" w:hAnsi="Wingdings" w:hint="default"/>
+      </w:rPr>
+    </w:lvl>
+    <w:lvl w:ilvl="6" w:tplc="04100001" w:tentative="1">
+      <w:start w:val="1"/>
+      <w:numFmt w:val="bullet"/>
+      <w:lvlText w:val=""/>
+      <w:lvlJc w:val="left"/>
+      <w:pPr>
+        <w:ind w:left="5760" w:hanging="360"/>
+      </w:pPr>
+      <w:rPr>
+        <w:rFonts w:ascii="Symbol" w:hAnsi="Symbol" w:hint="default"/>
+      </w:rPr>
+    </w:lvl>
+    <w:lvl w:ilvl="7" w:tplc="04100003" w:tentative="1">
+      <w:start w:val="1"/>
+      <w:numFmt w:val="bullet"/>
+      <w:lvlText w:val="o"/>
+      <w:lvlJc w:val="left"/>
+      <w:pPr>
+        <w:ind w:left="6480" w:hanging="360"/>
+      </w:pPr>
+      <w:rPr>
+        <w:rFonts w:ascii="Courier New" w:hAnsi="Courier New" w:cs="Courier New" w:hint="default"/>
+      </w:rPr>
+    </w:lvl>
+    <w:lvl w:ilvl="8" w:tplc="04100005" w:tentative="1">
+      <w:start w:val="1"/>
+      <w:numFmt w:val="bullet"/>
+      <w:lvlText w:val=""/>
+      <w:lvlJc w:val="left"/>
+      <w:pPr>
+        <w:ind w:left="7200" w:hanging="360"/>
+      </w:pPr>
+      <w:rPr>
+        <w:rFonts w:ascii="Wingdings" w:hAnsi="Wingdings" w:hint="default"/>
+      </w:rPr>
+    </w:lvl>
+  </w:abstractNum>
+  <w:abstractNum w:abstractNumId="8" w15:restartNumberingAfterBreak="0">
     <w:nsid w:val="203C5E95"/>
     <w:multiLevelType w:val="hybridMultilevel"/>
     <w:tmpl w:val="84AE9106"/>
@@ -10133,7 +11254,7 @@
       </w:rPr>
     </w:lvl>
   </w:abstractNum>
-  <w:abstractNum w:abstractNumId="8" w15:restartNumberingAfterBreak="0">
+  <w:abstractNum w:abstractNumId="9" w15:restartNumberingAfterBreak="0">
     <w:nsid w:val="28805E7E"/>
     <w:multiLevelType w:val="hybridMultilevel"/>
     <w:tmpl w:val="9CC49BDE"/>
@@ -10246,7 +11367,7 @@
       </w:rPr>
     </w:lvl>
   </w:abstractNum>
-  <w:abstractNum w:abstractNumId="9" w15:restartNumberingAfterBreak="0">
+  <w:abstractNum w:abstractNumId="10" w15:restartNumberingAfterBreak="0">
     <w:nsid w:val="2A3E4B22"/>
     <w:multiLevelType w:val="hybridMultilevel"/>
     <w:tmpl w:val="3E14113A"/>
@@ -10359,7 +11480,7 @@
       </w:rPr>
     </w:lvl>
   </w:abstractNum>
-  <w:abstractNum w:abstractNumId="10" w15:restartNumberingAfterBreak="0">
+  <w:abstractNum w:abstractNumId="11" w15:restartNumberingAfterBreak="0">
     <w:nsid w:val="37AA45D9"/>
     <w:multiLevelType w:val="hybridMultilevel"/>
     <w:tmpl w:val="B1FC9470"/>
@@ -10472,7 +11593,7 @@
       </w:rPr>
     </w:lvl>
   </w:abstractNum>
-  <w:abstractNum w:abstractNumId="11" w15:restartNumberingAfterBreak="0">
+  <w:abstractNum w:abstractNumId="12" w15:restartNumberingAfterBreak="0">
     <w:nsid w:val="3E7603D6"/>
     <w:multiLevelType w:val="hybridMultilevel"/>
     <w:tmpl w:val="A0CE9BDE"/>
@@ -10585,7 +11706,7 @@
       </w:rPr>
     </w:lvl>
   </w:abstractNum>
-  <w:abstractNum w:abstractNumId="12" w15:restartNumberingAfterBreak="0">
+  <w:abstractNum w:abstractNumId="13" w15:restartNumberingAfterBreak="0">
     <w:nsid w:val="520A0315"/>
     <w:multiLevelType w:val="hybridMultilevel"/>
     <w:tmpl w:val="DE421568"/>
@@ -10674,7 +11795,7 @@
       </w:pPr>
     </w:lvl>
   </w:abstractNum>
-  <w:abstractNum w:abstractNumId="13" w15:restartNumberingAfterBreak="0">
+  <w:abstractNum w:abstractNumId="14" w15:restartNumberingAfterBreak="0">
     <w:nsid w:val="590840D4"/>
     <w:multiLevelType w:val="hybridMultilevel"/>
     <w:tmpl w:val="909C160E"/>
@@ -10763,7 +11884,7 @@
       </w:pPr>
     </w:lvl>
   </w:abstractNum>
-  <w:abstractNum w:abstractNumId="14" w15:restartNumberingAfterBreak="0">
+  <w:abstractNum w:abstractNumId="15" w15:restartNumberingAfterBreak="0">
     <w:nsid w:val="69220072"/>
     <w:multiLevelType w:val="hybridMultilevel"/>
     <w:tmpl w:val="750E1B88"/>
@@ -10876,10 +11997,10 @@
       </w:rPr>
     </w:lvl>
   </w:abstractNum>
-  <w:abstractNum w:abstractNumId="15" w15:restartNumberingAfterBreak="0">
+  <w:abstractNum w:abstractNumId="16" w15:restartNumberingAfterBreak="0">
     <w:nsid w:val="76C418FB"/>
     <w:multiLevelType w:val="hybridMultilevel"/>
-    <w:tmpl w:val="5C66352E"/>
+    <w:tmpl w:val="09C2B7C2"/>
     <w:lvl w:ilvl="0" w:tplc="0410000F">
       <w:start w:val="1"/>
       <w:numFmt w:val="decimal"/>
@@ -10966,22 +12087,22 @@
     </w:lvl>
   </w:abstractNum>
   <w:num w:numId="1">
-    <w:abstractNumId w:val="15"/>
+    <w:abstractNumId w:val="16"/>
   </w:num>
   <w:num w:numId="2">
     <w:abstractNumId w:val="2"/>
   </w:num>
   <w:num w:numId="3">
-    <w:abstractNumId w:val="14"/>
+    <w:abstractNumId w:val="15"/>
   </w:num>
   <w:num w:numId="4">
-    <w:abstractNumId w:val="9"/>
+    <w:abstractNumId w:val="10"/>
   </w:num>
   <w:num w:numId="5">
     <w:abstractNumId w:val="6"/>
   </w:num>
   <w:num w:numId="6">
-    <w:abstractNumId w:val="10"/>
+    <w:abstractNumId w:val="11"/>
   </w:num>
   <w:num w:numId="7">
     <w:abstractNumId w:val="3"/>
@@ -10990,27 +12111,30 @@
     <w:abstractNumId w:val="0"/>
   </w:num>
   <w:num w:numId="9">
-    <w:abstractNumId w:val="12"/>
+    <w:abstractNumId w:val="13"/>
   </w:num>
   <w:num w:numId="10">
     <w:abstractNumId w:val="1"/>
   </w:num>
   <w:num w:numId="11">
-    <w:abstractNumId w:val="13"/>
+    <w:abstractNumId w:val="14"/>
   </w:num>
   <w:num w:numId="12">
     <w:abstractNumId w:val="4"/>
   </w:num>
   <w:num w:numId="13">
-    <w:abstractNumId w:val="11"/>
+    <w:abstractNumId w:val="12"/>
   </w:num>
   <w:num w:numId="14">
-    <w:abstractNumId w:val="8"/>
+    <w:abstractNumId w:val="9"/>
   </w:num>
   <w:num w:numId="15">
     <w:abstractNumId w:val="5"/>
   </w:num>
   <w:num w:numId="16">
+    <w:abstractNumId w:val="8"/>
+  </w:num>
+  <w:num w:numId="17">
     <w:abstractNumId w:val="7"/>
   </w:num>
 </w:numbering>
@@ -11417,7 +12541,6 @@
   <w:style w:type="character" w:default="1" w:styleId="Carpredefinitoparagrafo">
     <w:name w:val="Default Paragraph Font"/>
     <w:uiPriority w:val="1"/>
-    <w:semiHidden/>
     <w:unhideWhenUsed/>
   </w:style>
   <w:style w:type="table" w:default="1" w:styleId="Tabellanormale">
@@ -11832,7 +12955,7 @@
 </file>
 
 <file path=customXml/itemProps1.xml><?xml version="1.0" encoding="utf-8"?>
-<ds:datastoreItem xmlns:ds="http://schemas.openxmlformats.org/officeDocument/2006/customXml" ds:itemID="{AAAA3ED1-852F-4032-B9C6-20A95FA48C3B}">
+<ds:datastoreItem xmlns:ds="http://schemas.openxmlformats.org/officeDocument/2006/customXml" ds:itemID="{61EFF8F2-E3EA-4F4C-B633-276C7F77FA83}">
   <ds:schemaRefs>
     <ds:schemaRef ds:uri="http://schemas.openxmlformats.org/officeDocument/2006/bibliography"/>
   </ds:schemaRefs>

</xml_diff>

<commit_message>
Fino a 44 (fatta)
</commit_message>
<xml_diff>
--- a/Risposte Reti.docx
+++ b/Risposte Reti.docx
@@ -9740,22 +9740,22 @@
       <w:r>
         <w:t xml:space="preserve">, pregi e </w:t>
       </w:r>
+      <w:r>
+        <w:t xml:space="preserve">difetti. </w:t>
+      </w:r>
       <w:proofErr w:type="gramStart"/>
       <w:r>
-        <w:t>difetti.</w:t>
-      </w:r>
-      <w:r>
         <w:t>(</w:t>
       </w:r>
+      <w:r>
+        <w:t xml:space="preserve"> </w:t>
+      </w:r>
+      <w:r>
+        <w:t>magari</w:t>
+      </w:r>
       <w:proofErr w:type="gramEnd"/>
       <w:r>
-        <w:t xml:space="preserve"> </w:t>
-      </w:r>
-      <w:r>
-        <w:t>magari riguardo, l’ho fatta di notte</w:t>
-      </w:r>
-      <w:r>
-        <w:t>)</w:t>
+        <w:t xml:space="preserve"> riguardo, l’ho fatta di notte)</w:t>
       </w:r>
     </w:p>
     <w:p>
@@ -9946,25 +9946,6 @@
     </w:p>
     <w:p>
       <w:pPr>
-        <w:pStyle w:val="Paragrafoelenco"/>
-        <w:jc w:val="center"/>
-      </w:pPr>
-    </w:p>
-    <w:p>
-      <w:pPr>
-        <w:pStyle w:val="Paragrafoelenco"/>
-        <w:jc w:val="center"/>
-      </w:pPr>
-    </w:p>
-    <w:p>
-      <w:pPr>
-        <w:pStyle w:val="Paragrafoelenco"/>
-        <w:jc w:val="center"/>
-      </w:pPr>
-    </w:p>
-    <w:p>
-      <w:pPr>
-        <w:pStyle w:val="Paragrafoelenco"/>
         <w:jc w:val="both"/>
       </w:pPr>
     </w:p>
@@ -9988,11 +9969,9 @@
       <w:r>
         <w:t xml:space="preserve">, pregi e </w:t>
       </w:r>
-      <w:proofErr w:type="gramStart"/>
-      <w:r>
-        <w:t>difetti.(</w:t>
-      </w:r>
-      <w:proofErr w:type="gramEnd"/>
+      <w:r>
+        <w:t>difetti. (</w:t>
+      </w:r>
       <w:r>
         <w:t>magari riguardo, l’ho fatta di notte)</w:t>
       </w:r>
@@ -10144,50 +10123,50 @@
         <w:jc w:val="both"/>
       </w:pPr>
       <w:r>
+        <w:t xml:space="preserve">Se non arrivano pacchetti da inviare, il token </w:t>
+      </w:r>
+      <w:proofErr w:type="spellStart"/>
+      <w:r>
+        <w:t>bucket</w:t>
+      </w:r>
+      <w:proofErr w:type="spellEnd"/>
+      <w:r>
+        <w:t xml:space="preserve"> accumula i token fino ad un massimo </w:t>
+      </w:r>
+      <w:r>
+        <w:rPr>
+          <w:i/>
+        </w:rPr>
+        <w:t>n</w:t>
+      </w:r>
+      <w:r>
+        <w:t xml:space="preserve">. cosi facendo si prepara a gestire dei possibili </w:t>
+      </w:r>
+      <w:proofErr w:type="spellStart"/>
+      <w:r>
+        <w:t>burst</w:t>
+      </w:r>
+      <w:proofErr w:type="spellEnd"/>
+      <w:r>
+        <w:t xml:space="preserve"> di massimo </w:t>
+      </w:r>
+      <w:r>
+        <w:rPr>
+          <w:i/>
+        </w:rPr>
+        <w:t>n</w:t>
+      </w:r>
+      <w:r>
+        <w:t xml:space="preserve"> pacchetti (pari al numero di token), bruciando i token in rapida successione e dando una risposta più veloce a picchi improvvisi.</w:t>
+      </w:r>
+    </w:p>
+    <w:p>
+      <w:pPr>
+        <w:pStyle w:val="Paragrafoelenco"/>
+        <w:jc w:val="both"/>
+      </w:pPr>
+      <w:r>
         <w:lastRenderedPageBreak/>
-        <w:t xml:space="preserve">Se non arrivano pacchetti da inviare, il token </w:t>
-      </w:r>
-      <w:proofErr w:type="spellStart"/>
-      <w:r>
-        <w:t>bucket</w:t>
-      </w:r>
-      <w:proofErr w:type="spellEnd"/>
-      <w:r>
-        <w:t xml:space="preserve"> accumula i token fino ad un massimo </w:t>
-      </w:r>
-      <w:r>
-        <w:rPr>
-          <w:i/>
-        </w:rPr>
-        <w:t>n</w:t>
-      </w:r>
-      <w:r>
-        <w:t xml:space="preserve">. cosi facendo si prepara a gestire dei possibili </w:t>
-      </w:r>
-      <w:proofErr w:type="spellStart"/>
-      <w:r>
-        <w:t>burst</w:t>
-      </w:r>
-      <w:proofErr w:type="spellEnd"/>
-      <w:r>
-        <w:t xml:space="preserve"> di massimo </w:t>
-      </w:r>
-      <w:r>
-        <w:rPr>
-          <w:i/>
-        </w:rPr>
-        <w:t>n</w:t>
-      </w:r>
-      <w:r>
-        <w:t xml:space="preserve"> pacchetti (pari al numero di token), bruciando i token in rapida successione e dando una risposta più veloce a picchi improvvisi.</w:t>
-      </w:r>
-    </w:p>
-    <w:p>
-      <w:pPr>
-        <w:pStyle w:val="Paragrafoelenco"/>
-        <w:jc w:val="both"/>
-      </w:pPr>
-      <w:r>
         <w:t>Per implementare questo algoritmo è necessaria solo una variabile che tenga conto del numero di token, e li diminuisca quando un pacchetto viene inviato.</w:t>
       </w:r>
     </w:p>
@@ -10249,11 +10228,540 @@
           </wp:inline>
         </w:drawing>
       </w:r>
+    </w:p>
+    <w:p>
+      <w:pPr>
+        <w:pStyle w:val="Paragrafoelenco"/>
+        <w:jc w:val="center"/>
+      </w:pPr>
+    </w:p>
+    <w:p>
+      <w:pPr>
+        <w:pStyle w:val="Paragrafoelenco"/>
+        <w:numPr>
+          <w:ilvl w:val="0"/>
+          <w:numId w:val="1"/>
+        </w:numPr>
+        <w:jc w:val="both"/>
+      </w:pPr>
+      <w:r>
+        <w:t>Descrivere l’ARP.</w:t>
+      </w:r>
+    </w:p>
+    <w:p>
+      <w:pPr>
+        <w:pStyle w:val="Paragrafoelenco"/>
+        <w:jc w:val="both"/>
+      </w:pPr>
+    </w:p>
+    <w:p>
+      <w:pPr>
+        <w:pStyle w:val="Paragrafoelenco"/>
+        <w:jc w:val="both"/>
+      </w:pPr>
+      <w:r>
+        <w:t>Ogni macchina di Internet ha uno o più indirizzi IP, tuttavia questi non possono essere utilizzati per inviare pacchetti</w:t>
+      </w:r>
+      <w:r>
+        <w:t>, in quanto l’hardware che opera sullo strato data link non comprende gli indirizzi Internet.</w:t>
+      </w:r>
+    </w:p>
+    <w:p>
+      <w:pPr>
+        <w:pStyle w:val="Paragrafoelenco"/>
+        <w:jc w:val="both"/>
+      </w:pPr>
+      <w:r>
+        <w:t>Bisogna trovare un modo per associare l’indirizzo Ethernet a 48 bit (indirizzo MAC) con l’indirizzo IP associato.</w:t>
+      </w:r>
+    </w:p>
+    <w:p>
+      <w:pPr>
+        <w:pStyle w:val="Paragrafoelenco"/>
+        <w:jc w:val="both"/>
+      </w:pPr>
+      <w:r>
+        <w:rPr>
+          <w:b/>
+        </w:rPr>
+        <w:t xml:space="preserve">ARP </w:t>
+      </w:r>
+      <w:r>
+        <w:t xml:space="preserve">è un protocollo che permette di associare ad un indirizzo IP all’indirizzo Ethernet in una sottorete (o anche tra più </w:t>
+      </w:r>
+      <w:proofErr w:type="spellStart"/>
+      <w:r>
+        <w:t>sottoreti</w:t>
+      </w:r>
+      <w:proofErr w:type="spellEnd"/>
+      <w:r>
+        <w:t xml:space="preserve"> utilizzando </w:t>
+      </w:r>
+      <w:proofErr w:type="spellStart"/>
+      <w:r>
+        <w:t>Arp</w:t>
+      </w:r>
+      <w:proofErr w:type="spellEnd"/>
+      <w:r>
+        <w:t>-proxy).</w:t>
+      </w:r>
+    </w:p>
+    <w:p>
+      <w:pPr>
+        <w:pStyle w:val="Paragrafoelenco"/>
+        <w:jc w:val="both"/>
+      </w:pPr>
+      <w:r>
+        <w:t xml:space="preserve">Viene trasmesso un pacchetto broadcast </w:t>
+      </w:r>
+      <w:r>
+        <w:t>a tutte le stazioni nella sottorete</w:t>
+      </w:r>
+      <w:r>
+        <w:t xml:space="preserve"> che chiede chi è il proprietario di un determinato indirizzo IP. Le stazioni controllano il proprio indirizzo IP e solo il proprietario di tale indirizzo risponde inviando il proprio indirizzo Ethernet. In questo modo la stazione che cercava un determinato indirizzo riesce a collegare l’IP con il MAC.</w:t>
+      </w:r>
+    </w:p>
+    <w:p>
+      <w:pPr>
+        <w:pStyle w:val="Paragrafoelenco"/>
+        <w:jc w:val="both"/>
+      </w:pPr>
+      <w:r>
+        <w:t xml:space="preserve">A questo punto, il software IP costruisce un frame Ethernet indirizzato al destinatario appena scoperto e inserisce il pacchetto IP nel campo carico utile, dopodiché scarica tutto sulla Ethernet. </w:t>
+      </w:r>
+    </w:p>
+    <w:p>
+      <w:pPr>
+        <w:pStyle w:val="Paragrafoelenco"/>
+        <w:jc w:val="both"/>
+      </w:pPr>
+      <w:r>
+        <w:t>La scheda Ethernet del destinatario rileva il frame, si accorge di essere la stazione designata della comunicazione, preleva i dati ed estrae il pacchetto IP dal carico utile per passarlo al software IP, il quale verifica la correttezza dell’indirizzo ed elabora i dati.</w:t>
+      </w:r>
+    </w:p>
+    <w:p>
+      <w:pPr>
+        <w:pStyle w:val="Paragrafoelenco"/>
+        <w:jc w:val="both"/>
+      </w:pPr>
+      <w:r>
+        <w:t>Per migliorare le prestazioni, dopo aver associato degli indirizzi, questi vengono</w:t>
+      </w:r>
+      <w:r>
+        <w:t xml:space="preserve"> memorizzati nella cache, cosi, in caso di nuove trasmissioni verso la stessa stazione, si ha già l’indirizzo pronto.</w:t>
+      </w:r>
+    </w:p>
+    <w:p>
+      <w:pPr>
+        <w:pStyle w:val="Paragrafoelenco"/>
+        <w:jc w:val="both"/>
+      </w:pPr>
+      <w:r>
+        <w:t xml:space="preserve">Questo protocollo viene usato tutte le volte che un </w:t>
+      </w:r>
+      <w:proofErr w:type="spellStart"/>
+      <w:r>
+        <w:t>host</w:t>
+      </w:r>
+      <w:proofErr w:type="spellEnd"/>
+      <w:r>
+        <w:t xml:space="preserve"> collegato ad una LAN deve inviare un messaggio ad un </w:t>
+      </w:r>
+      <w:proofErr w:type="spellStart"/>
+      <w:r>
+        <w:t>host</w:t>
+      </w:r>
+      <w:proofErr w:type="spellEnd"/>
+      <w:r>
+        <w:t xml:space="preserve"> nella stessa LAN di cui conosce esclusivamente l’indirizzo di rete (IP).</w:t>
+      </w:r>
+    </w:p>
+    <w:p>
+      <w:pPr>
+        <w:pStyle w:val="Paragrafoelenco"/>
+        <w:jc w:val="both"/>
+      </w:pPr>
+      <w:r>
+        <w:t>Questo protocollo non prevede metodi per autenticare le risposte ricevute, il che lo rende molto vulnerabile a possibili attacchi.</w:t>
+      </w:r>
+    </w:p>
+    <w:p>
+      <w:pPr>
+        <w:pStyle w:val="Paragrafoelenco"/>
+        <w:jc w:val="center"/>
+      </w:pPr>
+      <w:r>
+        <w:rPr>
+          <w:noProof/>
+        </w:rPr>
+        <w:drawing>
+          <wp:inline distT="0" distB="0" distL="0" distR="0">
+            <wp:extent cx="2381250" cy="1861164"/>
+            <wp:effectExtent l="0" t="0" r="0" b="6350"/>
+            <wp:docPr id="35" name="Immagine 35"/>
+            <wp:cNvGraphicFramePr>
+              <a:graphicFrameLocks xmlns:a="http://schemas.openxmlformats.org/drawingml/2006/main" noChangeAspect="1"/>
+            </wp:cNvGraphicFramePr>
+            <a:graphic xmlns:a="http://schemas.openxmlformats.org/drawingml/2006/main">
+              <a:graphicData uri="http://schemas.openxmlformats.org/drawingml/2006/picture">
+                <pic:pic xmlns:pic="http://schemas.openxmlformats.org/drawingml/2006/picture">
+                  <pic:nvPicPr>
+                    <pic:cNvPr id="0" name="Picture 1"/>
+                    <pic:cNvPicPr>
+                      <a:picLocks noChangeAspect="1" noChangeArrowheads="1"/>
+                    </pic:cNvPicPr>
+                  </pic:nvPicPr>
+                  <pic:blipFill>
+                    <a:blip r:embed="rId42" cstate="print">
+                      <a:extLst>
+                        <a:ext uri="{28A0092B-C50C-407E-A947-70E740481C1C}">
+                          <a14:useLocalDpi xmlns:a14="http://schemas.microsoft.com/office/drawing/2010/main" val="0"/>
+                        </a:ext>
+                      </a:extLst>
+                    </a:blip>
+                    <a:srcRect/>
+                    <a:stretch>
+                      <a:fillRect/>
+                    </a:stretch>
+                  </pic:blipFill>
+                  <pic:spPr bwMode="auto">
+                    <a:xfrm>
+                      <a:off x="0" y="0"/>
+                      <a:ext cx="2403270" cy="1878375"/>
+                    </a:xfrm>
+                    <a:prstGeom prst="rect">
+                      <a:avLst/>
+                    </a:prstGeom>
+                    <a:noFill/>
+                    <a:ln>
+                      <a:noFill/>
+                    </a:ln>
+                  </pic:spPr>
+                </pic:pic>
+              </a:graphicData>
+            </a:graphic>
+          </wp:inline>
+        </w:drawing>
+      </w:r>
+    </w:p>
+    <w:p>
+      <w:pPr>
+        <w:pStyle w:val="Paragrafoelenco"/>
+        <w:numPr>
+          <w:ilvl w:val="0"/>
+          <w:numId w:val="1"/>
+        </w:numPr>
+        <w:jc w:val="both"/>
+      </w:pPr>
+      <w:r>
+        <w:lastRenderedPageBreak/>
+        <w:t>Si descriva DHCP e il suo funzionamento.</w:t>
+      </w:r>
+    </w:p>
+    <w:p>
+      <w:pPr>
+        <w:pStyle w:val="Paragrafoelenco"/>
+        <w:jc w:val="both"/>
+      </w:pPr>
+    </w:p>
+    <w:p>
+      <w:pPr>
+        <w:pStyle w:val="Paragrafoelenco"/>
+        <w:jc w:val="both"/>
+      </w:pPr>
+      <w:r>
+        <w:t>Con ARP è possibile associare (in una sottorete) l’indirizzo MAC di una macchina conoscendo il suo indirizzo IP.</w:t>
+      </w:r>
+    </w:p>
+    <w:p>
+      <w:pPr>
+        <w:pStyle w:val="Paragrafoelenco"/>
+        <w:jc w:val="both"/>
+      </w:pPr>
+      <w:r>
+        <w:t>A volte è necessario risolvere il problema inverso: dato un indirizzo Ethernet, qual è il corrispondente indirizzo IP?</w:t>
+      </w:r>
+    </w:p>
+    <w:p>
+      <w:pPr>
+        <w:pStyle w:val="Paragrafoelenco"/>
+      </w:pPr>
+      <w:r>
+        <w:t xml:space="preserve">È stato creato una possibile soluzione </w:t>
+      </w:r>
+      <w:r>
+        <w:rPr>
+          <w:b/>
+        </w:rPr>
+        <w:t>RARP</w:t>
+      </w:r>
+      <w:r>
+        <w:t xml:space="preserve"> che permette di risolvere il problema, tuttavia necessita di installare su ogni router dei server RARP. Per aggirare questo problema si è passati ad un protocollo alternativo </w:t>
+      </w:r>
+      <w:r>
+        <w:rPr>
+          <w:b/>
+        </w:rPr>
+        <w:t>BOOTP</w:t>
+      </w:r>
+      <w:r>
+        <w:t xml:space="preserve">, che a differenza di RARP utilizza messaggi UDP </w:t>
+      </w:r>
+      <w:r>
+        <w:t>inoltrati attraverso i router. Purtroppo, questo protocollo necessita una configurazione manuale delle tabelle che associano indirizzi IP e agli indirizzi Ethernet (non è possibile utilizzare BOOTP fino a quando l’amministratore non assegna alla macchina un indirizzo IP e non inserisce manualmente l’associazione del tipo nelle tabelle di configurazione di BOOTP).</w:t>
+      </w:r>
+    </w:p>
+    <w:p>
+      <w:pPr>
+        <w:pStyle w:val="Paragrafoelenco"/>
+      </w:pPr>
+      <w:r>
+        <w:t xml:space="preserve">Per risolvere questo problema BOOTP viene esteso e chiamato in modo diverso </w:t>
+      </w:r>
+      <w:r>
+        <w:rPr>
+          <w:b/>
+        </w:rPr>
+        <w:t xml:space="preserve">DHCP </w:t>
+      </w:r>
+      <w:r>
+        <w:t>(</w:t>
+      </w:r>
+      <w:proofErr w:type="spellStart"/>
+      <w:r>
+        <w:rPr>
+          <w:i/>
+        </w:rPr>
+        <w:t>Dynamic</w:t>
+      </w:r>
+      <w:proofErr w:type="spellEnd"/>
+      <w:r>
+        <w:rPr>
+          <w:i/>
+        </w:rPr>
+        <w:t xml:space="preserve"> Host </w:t>
+      </w:r>
+      <w:proofErr w:type="spellStart"/>
+      <w:r>
+        <w:rPr>
+          <w:i/>
+        </w:rPr>
+        <w:t>Configuration</w:t>
+      </w:r>
+      <w:proofErr w:type="spellEnd"/>
+      <w:r>
+        <w:rPr>
+          <w:i/>
+        </w:rPr>
+        <w:t xml:space="preserve"> Protocol)</w:t>
+      </w:r>
+      <w:r>
+        <w:t>, che permette un’assegnazione manuale o automatica degli indirizzi IP.</w:t>
+      </w:r>
+    </w:p>
+    <w:p>
+      <w:pPr>
+        <w:pStyle w:val="Paragrafoelenco"/>
+      </w:pPr>
+      <w:r>
+        <w:t>Questo protocollo ha ampiamente sostituito RARP e BOOTP.</w:t>
+      </w:r>
+    </w:p>
+    <w:p>
+      <w:pPr>
+        <w:pStyle w:val="Paragrafoelenco"/>
+      </w:pPr>
+      <w:r>
+        <w:t xml:space="preserve">DHCP si basa sull’idea di un server speciale che assegna gli indirizzi IP agli </w:t>
+      </w:r>
+      <w:proofErr w:type="spellStart"/>
+      <w:r>
+        <w:t>host</w:t>
+      </w:r>
+      <w:proofErr w:type="spellEnd"/>
+      <w:r>
+        <w:t xml:space="preserve"> che ne richiedono uno.</w:t>
+      </w:r>
+    </w:p>
+    <w:p>
+      <w:pPr>
+        <w:pStyle w:val="Paragrafoelenco"/>
+      </w:pPr>
+      <w:r>
+        <w:t xml:space="preserve">Questo server non deve trovarsi sulla stessa LAN, questo comporta che potrebbe non essere raggiunto dalle trasmissioni broadcast, perciò è necessario installare in ogni LAN un </w:t>
+      </w:r>
+      <w:r>
+        <w:rPr>
+          <w:b/>
+        </w:rPr>
+        <w:t>agente di inoltro DHCP.</w:t>
+      </w:r>
+    </w:p>
+    <w:p>
+      <w:pPr>
+        <w:pStyle w:val="Paragrafoelenco"/>
+      </w:pPr>
+      <w:r>
+        <w:t xml:space="preserve">Una macchina appena accesa invia in modalità broadcast un pacchetto DHCP DISCOVER, questo pacchetto viene intercettato dall’agente di inoltro presente nella LAN che provvede ad inoltrarlo al server DHCP che </w:t>
+      </w:r>
+      <w:r>
+        <w:t xml:space="preserve">assegna un indirizzo IP alla macchina tramite un pacchetto DHCPOFFER, questa risponde con un pacchetto </w:t>
+      </w:r>
+      <w:r>
+        <w:t>DHCPREQUEST</w:t>
+      </w:r>
+      <w:r>
+        <w:t xml:space="preserve"> che viene accettata dal server tramite ACK.</w:t>
+      </w:r>
+    </w:p>
+    <w:p>
+      <w:pPr>
+        <w:pStyle w:val="Paragrafoelenco"/>
+      </w:pPr>
+      <w:r>
+        <w:t>Questo avviene nel caso di un singolo server DHCP, potrebbero essercene multipli, in questo caso l’host che necessita di un indirizzo IP valuta le varie proposte</w:t>
+      </w:r>
+      <w:r>
+        <w:t>,</w:t>
+      </w:r>
+      <w:r>
+        <w:t xml:space="preserve"> e</w:t>
+      </w:r>
+      <w:r>
+        <w:t>d</w:t>
+      </w:r>
+      <w:r>
+        <w:t xml:space="preserve"> invia un pacchetto DHCPREQUEST indicando il server selezionato.</w:t>
+      </w:r>
+    </w:p>
+    <w:p>
+      <w:pPr>
+        <w:pStyle w:val="Paragrafoelenco"/>
+      </w:pPr>
+      <w:r>
+        <w:t xml:space="preserve">L’indirizzo assegnato proviene da una pool di indirizzi IP comuni, un problema causato da questo potrebbe essere la durata di allocazione: se un </w:t>
+      </w:r>
+      <w:proofErr w:type="spellStart"/>
+      <w:r>
+        <w:t>host</w:t>
+      </w:r>
+      <w:proofErr w:type="spellEnd"/>
+      <w:r>
+        <w:t xml:space="preserve"> abbandona la rete senza restituire l’indirizzo IP questo viene perso per sempre.</w:t>
+      </w:r>
+    </w:p>
+    <w:p>
+      <w:pPr>
+        <w:pStyle w:val="Paragrafoelenco"/>
+      </w:pPr>
+      <w:r>
+        <w:t xml:space="preserve">Per evitare questa eventualità, gli indirizzi IP sono assegnati secondo una tecnica chiamata di </w:t>
+      </w:r>
+      <w:r>
+        <w:rPr>
+          <w:b/>
+        </w:rPr>
+        <w:t>leasing</w:t>
+      </w:r>
+      <w:r>
+        <w:t>, ovvero a scadenza di tempo. Prima che questo scada l’host deve fare richiesta di rinnovo dell’indirizzo, se non riesce a farla o se viene rifiutata, l’host non può più utilizzare quell’indirizzo IP.</w:t>
+      </w:r>
+    </w:p>
+    <w:p>
+      <w:pPr>
+        <w:pStyle w:val="Paragrafoelenco"/>
+      </w:pPr>
+      <w:r>
+        <w:t>DHCP base non include nessun meccanismo di autenticazione, per questo motivo è vulnerabile a vari attacchi.</w:t>
+      </w:r>
+    </w:p>
+    <w:p>
+      <w:pPr>
+        <w:pStyle w:val="Paragrafoelenco"/>
+      </w:pPr>
+    </w:p>
+    <w:p>
+      <w:pPr>
+        <w:pStyle w:val="Paragrafoelenco"/>
+        <w:jc w:val="center"/>
+      </w:pPr>
+      <w:r>
+        <w:rPr>
+          <w:noProof/>
+        </w:rPr>
+        <w:drawing>
+          <wp:inline distT="0" distB="0" distL="0" distR="0">
+            <wp:extent cx="4057650" cy="2074935"/>
+            <wp:effectExtent l="0" t="0" r="0" b="1905"/>
+            <wp:docPr id="36" name="Immagine 36"/>
+            <wp:cNvGraphicFramePr>
+              <a:graphicFrameLocks xmlns:a="http://schemas.openxmlformats.org/drawingml/2006/main" noChangeAspect="1"/>
+            </wp:cNvGraphicFramePr>
+            <a:graphic xmlns:a="http://schemas.openxmlformats.org/drawingml/2006/main">
+              <a:graphicData uri="http://schemas.openxmlformats.org/drawingml/2006/picture">
+                <pic:pic xmlns:pic="http://schemas.openxmlformats.org/drawingml/2006/picture">
+                  <pic:nvPicPr>
+                    <pic:cNvPr id="0" name="Picture 2"/>
+                    <pic:cNvPicPr>
+                      <a:picLocks noChangeAspect="1" noChangeArrowheads="1"/>
+                    </pic:cNvPicPr>
+                  </pic:nvPicPr>
+                  <pic:blipFill>
+                    <a:blip r:embed="rId43">
+                      <a:extLst>
+                        <a:ext uri="{28A0092B-C50C-407E-A947-70E740481C1C}">
+                          <a14:useLocalDpi xmlns:a14="http://schemas.microsoft.com/office/drawing/2010/main" val="0"/>
+                        </a:ext>
+                      </a:extLst>
+                    </a:blip>
+                    <a:srcRect/>
+                    <a:stretch>
+                      <a:fillRect/>
+                    </a:stretch>
+                  </pic:blipFill>
+                  <pic:spPr bwMode="auto">
+                    <a:xfrm>
+                      <a:off x="0" y="0"/>
+                      <a:ext cx="4103035" cy="2098143"/>
+                    </a:xfrm>
+                    <a:prstGeom prst="rect">
+                      <a:avLst/>
+                    </a:prstGeom>
+                    <a:noFill/>
+                    <a:ln>
+                      <a:noFill/>
+                    </a:ln>
+                  </pic:spPr>
+                </pic:pic>
+              </a:graphicData>
+            </a:graphic>
+          </wp:inline>
+        </w:drawing>
+      </w:r>
+    </w:p>
+    <w:p>
+      <w:pPr>
+        <w:pStyle w:val="Paragrafoelenco"/>
+        <w:jc w:val="center"/>
+      </w:pPr>
+    </w:p>
+    <w:p>
+      <w:pPr>
+        <w:pStyle w:val="Paragrafoelenco"/>
+        <w:numPr>
+          <w:ilvl w:val="0"/>
+          <w:numId w:val="1"/>
+        </w:numPr>
+        <w:jc w:val="both"/>
+      </w:pPr>
+      <w:r>
+        <w:t>IPV6</w:t>
+      </w:r>
       <w:bookmarkStart w:id="0" w:name="_GoBack"/>
       <w:bookmarkEnd w:id="0"/>
     </w:p>
     <w:sectPr>
-      <w:headerReference w:type="default" r:id="rId42"/>
+      <w:headerReference w:type="default" r:id="rId44"/>
       <w:pgSz w:w="11906" w:h="16838"/>
       <w:pgMar w:top="1417" w:right="1134" w:bottom="1134" w:left="1134" w:header="708" w:footer="708" w:gutter="0"/>
       <w:cols w:space="708"/>
@@ -12000,7 +12508,7 @@
   <w:abstractNum w:abstractNumId="16" w15:restartNumberingAfterBreak="0">
     <w:nsid w:val="76C418FB"/>
     <w:multiLevelType w:val="hybridMultilevel"/>
-    <w:tmpl w:val="09C2B7C2"/>
+    <w:tmpl w:val="6F92B2C8"/>
     <w:lvl w:ilvl="0" w:tplc="0410000F">
       <w:start w:val="1"/>
       <w:numFmt w:val="decimal"/>
@@ -12013,7 +12521,7 @@
         <w:rFonts w:hint="default"/>
       </w:rPr>
     </w:lvl>
-    <w:lvl w:ilvl="1" w:tplc="04100019" w:tentative="1">
+    <w:lvl w:ilvl="1" w:tplc="04100019">
       <w:start w:val="1"/>
       <w:numFmt w:val="lowerLetter"/>
       <w:lvlText w:val="%2."/>
@@ -12541,6 +13049,7 @@
   <w:style w:type="character" w:default="1" w:styleId="Carpredefinitoparagrafo">
     <w:name w:val="Default Paragraph Font"/>
     <w:uiPriority w:val="1"/>
+    <w:semiHidden/>
     <w:unhideWhenUsed/>
   </w:style>
   <w:style w:type="table" w:default="1" w:styleId="Tabellanormale">
@@ -12955,7 +13464,7 @@
 </file>
 
 <file path=customXml/itemProps1.xml><?xml version="1.0" encoding="utf-8"?>
-<ds:datastoreItem xmlns:ds="http://schemas.openxmlformats.org/officeDocument/2006/customXml" ds:itemID="{61EFF8F2-E3EA-4F4C-B633-276C7F77FA83}">
+<ds:datastoreItem xmlns:ds="http://schemas.openxmlformats.org/officeDocument/2006/customXml" ds:itemID="{DA140A73-751D-4712-A11F-533722DCC52A}">
   <ds:schemaRefs>
     <ds:schemaRef ds:uri="http://schemas.openxmlformats.org/officeDocument/2006/bibliography"/>
   </ds:schemaRefs>

</xml_diff>

<commit_message>
Fino a 47 (fatta)
</commit_message>
<xml_diff>
--- a/Risposte Reti.docx
+++ b/Risposte Reti.docx
@@ -10312,13 +10312,7 @@
         <w:jc w:val="both"/>
       </w:pPr>
       <w:r>
-        <w:t xml:space="preserve">Viene trasmesso un pacchetto broadcast </w:t>
-      </w:r>
-      <w:r>
-        <w:t>a tutte le stazioni nella sottorete</w:t>
-      </w:r>
-      <w:r>
-        <w:t xml:space="preserve"> che chiede chi è il proprietario di un determinato indirizzo IP. Le stazioni controllano il proprio indirizzo IP e solo il proprietario di tale indirizzo risponde inviando il proprio indirizzo Ethernet. In questo modo la stazione che cercava un determinato indirizzo riesce a collegare l’IP con il MAC.</w:t>
+        <w:t>Viene trasmesso un pacchetto broadcast a tutte le stazioni nella sottorete che chiede chi è il proprietario di un determinato indirizzo IP. Le stazioni controllano il proprio indirizzo IP e solo il proprietario di tale indirizzo risponde inviando il proprio indirizzo Ethernet. In questo modo la stazione che cercava un determinato indirizzo riesce a collegare l’IP con il MAC.</w:t>
       </w:r>
     </w:p>
     <w:p>
@@ -10605,13 +10599,7 @@
         <w:t xml:space="preserve">Una macchina appena accesa invia in modalità broadcast un pacchetto DHCP DISCOVER, questo pacchetto viene intercettato dall’agente di inoltro presente nella LAN che provvede ad inoltrarlo al server DHCP che </w:t>
       </w:r>
       <w:r>
-        <w:t xml:space="preserve">assegna un indirizzo IP alla macchina tramite un pacchetto DHCPOFFER, questa risponde con un pacchetto </w:t>
-      </w:r>
-      <w:r>
-        <w:t>DHCPREQUEST</w:t>
-      </w:r>
-      <w:r>
-        <w:t xml:space="preserve"> che viene accettata dal server tramite ACK.</w:t>
+        <w:t>assegna un indirizzo IP alla macchina tramite un pacchetto DHCPOFFER, questa risponde con un pacchetto DHCPREQUEST che viene accettata dal server tramite ACK.</w:t>
       </w:r>
     </w:p>
     <w:p>
@@ -10757,11 +10745,1598 @@
       <w:r>
         <w:t>IPV6</w:t>
       </w:r>
+      <w:r>
+        <w:t>.</w:t>
+      </w:r>
+    </w:p>
+    <w:p>
+      <w:pPr>
+        <w:pStyle w:val="Paragrafoelenco"/>
+        <w:jc w:val="both"/>
+      </w:pPr>
+    </w:p>
+    <w:p>
+      <w:pPr>
+        <w:pStyle w:val="Paragrafoelenco"/>
+        <w:jc w:val="both"/>
+      </w:pPr>
+      <w:r>
+        <w:t>Un indirizzo IP, è un’etichetta numerica che identifica univocamente un dispositivo (</w:t>
+      </w:r>
+      <w:proofErr w:type="spellStart"/>
+      <w:r>
+        <w:t>host</w:t>
+      </w:r>
+      <w:proofErr w:type="spellEnd"/>
+      <w:r>
+        <w:t>) collegato ad una rete informatica che utilizza l’internet Protocol come protocollo di rete.</w:t>
+      </w:r>
+    </w:p>
+    <w:p>
+      <w:pPr>
+        <w:pStyle w:val="Paragrafoelenco"/>
+        <w:jc w:val="both"/>
+      </w:pPr>
+      <w:r>
+        <w:t xml:space="preserve">IPv4 (Internet Protocol </w:t>
+      </w:r>
+      <w:proofErr w:type="spellStart"/>
+      <w:r>
+        <w:t>version</w:t>
+      </w:r>
+      <w:proofErr w:type="spellEnd"/>
+      <w:r>
+        <w:t xml:space="preserve"> 4) è attualmente il protocollo più usato a livello di rete, la sua tecnologia però supporta al massimo 2</w:t>
+      </w:r>
+      <w:r>
+        <w:rPr>
+          <w:vertAlign w:val="superscript"/>
+        </w:rPr>
+        <w:t>32</w:t>
+      </w:r>
+      <w:r>
+        <w:rPr>
+          <w:vertAlign w:val="superscript"/>
+        </w:rPr>
+        <w:t xml:space="preserve"> </w:t>
+      </w:r>
+      <w:r>
+        <w:t>indirizzi univoci.</w:t>
+      </w:r>
+    </w:p>
+    <w:p>
+      <w:pPr>
+        <w:pStyle w:val="Paragrafoelenco"/>
+        <w:jc w:val="both"/>
+      </w:pPr>
+      <w:r>
+        <w:t>Inizialmente poteva andare bene, ma con la crescita esponenziale della rete questi iniziano a scarseggiare. Esistono protocolli tipo CIDR e NAT che permettono di sfruttare gli indirizzi IP restanti in modo variabile, cosi da resistere ancora un po’, tuttavia IPv4 ha i giorni contati.</w:t>
+      </w:r>
+    </w:p>
+    <w:p>
+      <w:pPr>
+        <w:pStyle w:val="Paragrafoelenco"/>
+        <w:jc w:val="both"/>
+      </w:pPr>
+      <w:r>
+        <w:t>IPv6 è un upgrade dell’IPv4 e conta di risolvere i problemi di numero, in quanto riuscirebbe a gestire 2</w:t>
+      </w:r>
+      <w:r>
+        <w:rPr>
+          <w:vertAlign w:val="superscript"/>
+        </w:rPr>
+        <w:t xml:space="preserve">128 </w:t>
+      </w:r>
+      <w:r>
+        <w:t>indirizzi diversi.</w:t>
+      </w:r>
+    </w:p>
+    <w:p>
+      <w:pPr>
+        <w:pStyle w:val="Paragrafoelenco"/>
+        <w:jc w:val="both"/>
+      </w:pPr>
+      <w:r>
+        <w:t xml:space="preserve">IPv6 oltre a colmare il problema della quantità di indirizzi migliora e semplifica l’intestazione, infatti prevede solo </w:t>
+      </w:r>
+      <w:r>
+        <w:t>8</w:t>
+      </w:r>
+      <w:r>
+        <w:t xml:space="preserve"> campi rispetto ai 13 </w:t>
+      </w:r>
+      <w:proofErr w:type="spellStart"/>
+      <w:r>
+        <w:t>dell</w:t>
+      </w:r>
+      <w:proofErr w:type="spellEnd"/>
+      <w:r>
+        <w:t xml:space="preserve"> IPv4. Questo consente al router di elaborare i pacchetti più velocemente</w:t>
+      </w:r>
+      <w:r>
+        <w:t>. Sempre riguardo l’elaborazione dei pacchetti, IPv6 migliora il supporto per le opzioni, rendendo campi che prima erano obbligatori, opzionali. Un altro grande passo avanti riguarda la sicurezza.</w:t>
+      </w:r>
+    </w:p>
+    <w:p>
+      <w:pPr>
+        <w:pStyle w:val="Paragrafoelenco"/>
+        <w:jc w:val="both"/>
+      </w:pPr>
+      <w:r>
+        <w:t>IPv6 e IPv4 non sono compatibili tra loro, è facile trasformare un indirizzo di versione 4 a uno di versione 6, tuttavia la rete ormai è basata sull’IPv4 e il passaggio alla versione successiva è lenta e impegnativa, si stanno facendo passi avanti, però rimane la necessità di mantenere entrambi i protocolli almeno per decenni prima di passare alla nuova versione.</w:t>
+      </w:r>
+    </w:p>
+    <w:p>
+      <w:pPr>
+        <w:pStyle w:val="Paragrafoelenco"/>
+        <w:jc w:val="both"/>
+      </w:pPr>
+    </w:p>
+    <w:p>
+      <w:pPr>
+        <w:pStyle w:val="Paragrafoelenco"/>
+        <w:numPr>
+          <w:ilvl w:val="0"/>
+          <w:numId w:val="1"/>
+        </w:numPr>
+        <w:jc w:val="both"/>
+      </w:pPr>
+      <w:r>
+        <w:t>Elencare e descrivere brevemente i secondi (primi) 32b dell'</w:t>
+      </w:r>
+      <w:proofErr w:type="spellStart"/>
+      <w:r>
+        <w:t>header</w:t>
+      </w:r>
+      <w:proofErr w:type="spellEnd"/>
+      <w:r>
+        <w:t xml:space="preserve"> IPv4 (IPv6)</w:t>
+      </w:r>
+    </w:p>
+    <w:p>
+      <w:pPr>
+        <w:pStyle w:val="Paragrafoelenco"/>
+        <w:jc w:val="both"/>
+        <w:rPr>
+          <w:color w:val="FF0000"/>
+        </w:rPr>
+      </w:pPr>
+      <w:r>
+        <w:rPr>
+          <w:color w:val="FF0000"/>
+        </w:rPr>
+        <w:t>(sinceramente sta domanda non la capisco</w:t>
+      </w:r>
+      <w:r>
+        <w:rPr>
+          <w:color w:val="FF0000"/>
+        </w:rPr>
+        <w:t>…</w:t>
+      </w:r>
+      <w:r>
+        <w:rPr>
+          <w:color w:val="FF0000"/>
+        </w:rPr>
+        <w:t xml:space="preserve"> faccio entrambe le versioni, poi nella risposta va scelta quella che viene richiesta</w:t>
+      </w:r>
+      <w:r>
+        <w:rPr>
+          <w:color w:val="FF0000"/>
+        </w:rPr>
+        <w:t xml:space="preserve">. </w:t>
+      </w:r>
+      <w:r>
+        <w:rPr>
+          <w:color w:val="FF0000"/>
+        </w:rPr>
+        <w:t>inizio con un’intro comune, poi un’intro per IPv4 e una IPv6</w:t>
+      </w:r>
+      <w:r>
+        <w:rPr>
+          <w:color w:val="FF0000"/>
+        </w:rPr>
+        <w:t xml:space="preserve"> (da scegliere)</w:t>
+      </w:r>
+      <w:r>
+        <w:rPr>
+          <w:color w:val="FF0000"/>
+        </w:rPr>
+        <w:t xml:space="preserve">, successivamente descrivo in blocco i primi 32b dell’IPv4, seguiti dai secondi 32, poi faccio lo stesso per IPv6, </w:t>
+      </w:r>
+      <w:proofErr w:type="spellStart"/>
+      <w:r>
+        <w:rPr>
+          <w:color w:val="FF0000"/>
+        </w:rPr>
+        <w:t>Enjoy</w:t>
+      </w:r>
+      <w:proofErr w:type="spellEnd"/>
+      <w:r>
+        <w:rPr>
+          <w:color w:val="FF0000"/>
+        </w:rPr>
+        <w:t>)</w:t>
+      </w:r>
+      <w:r>
+        <w:rPr>
+          <w:color w:val="FF0000"/>
+        </w:rPr>
+        <w:t>.</w:t>
+      </w:r>
+    </w:p>
+    <w:p>
+      <w:pPr>
+        <w:pStyle w:val="Paragrafoelenco"/>
+        <w:jc w:val="both"/>
+      </w:pPr>
+    </w:p>
+    <w:p>
+      <w:pPr>
+        <w:pStyle w:val="Paragrafoelenco"/>
+        <w:jc w:val="both"/>
+      </w:pPr>
+      <w:r>
+        <w:t>Un indirizzo IP, è un’etichetta numerica che identifica univocamente un dispositivo (</w:t>
+      </w:r>
+      <w:proofErr w:type="spellStart"/>
+      <w:r>
+        <w:t>host</w:t>
+      </w:r>
+      <w:proofErr w:type="spellEnd"/>
+      <w:r>
+        <w:t>) collegato ad una rete informatica che utilizza l’internet Protocol come protocollo di rete.</w:t>
+      </w:r>
+    </w:p>
+    <w:p>
+      <w:pPr>
+        <w:pStyle w:val="Paragrafoelenco"/>
+        <w:numPr>
+          <w:ilvl w:val="0"/>
+          <w:numId w:val="19"/>
+        </w:numPr>
+        <w:jc w:val="both"/>
+      </w:pPr>
+      <w:r>
+        <w:t xml:space="preserve">IPv4 è il protocollo più usato e la sua tecnologia può supportare al massimo </w:t>
+      </w:r>
+      <w:r>
+        <w:t>2</w:t>
+      </w:r>
+      <w:r>
+        <w:rPr>
+          <w:vertAlign w:val="superscript"/>
+        </w:rPr>
+        <w:t>32</w:t>
+      </w:r>
+      <w:r>
+        <w:rPr>
+          <w:vertAlign w:val="superscript"/>
+        </w:rPr>
+        <w:t xml:space="preserve"> </w:t>
+      </w:r>
+      <w:r>
+        <w:t>indirizzi</w:t>
+      </w:r>
+      <w:r>
+        <w:t xml:space="preserve"> </w:t>
+      </w:r>
+      <w:r>
+        <w:t>univoci, numero che sta iniziando a diventare stretto.</w:t>
+      </w:r>
+    </w:p>
+    <w:p>
+      <w:pPr>
+        <w:pStyle w:val="Paragrafoelenco"/>
+        <w:ind w:left="1440"/>
+        <w:jc w:val="both"/>
+      </w:pPr>
+      <w:r>
+        <w:t>Un datagramma IP di questa versione è costituito da una parte di intestazione e una parte di testo, L’intestazione è di 20B fissi e una parte opzionale di lunghezza variabile, consiste in 13 campi</w:t>
+      </w:r>
+      <w:r>
+        <w:t>.</w:t>
+      </w:r>
+    </w:p>
+    <w:p>
+      <w:pPr>
+        <w:pStyle w:val="Paragrafoelenco"/>
+        <w:ind w:left="1440"/>
+        <w:jc w:val="both"/>
+      </w:pPr>
+    </w:p>
+    <w:p>
+      <w:pPr>
+        <w:pStyle w:val="Paragrafoelenco"/>
+        <w:numPr>
+          <w:ilvl w:val="0"/>
+          <w:numId w:val="19"/>
+        </w:numPr>
+        <w:jc w:val="both"/>
+      </w:pPr>
+      <w:r>
+        <w:t>IPv6 è l’evoluzione dell’IPv4 e conta di risolvere molti dei suoi problemi, può supportare al massimo 2</w:t>
+      </w:r>
+      <w:r>
+        <w:rPr>
+          <w:vertAlign w:val="superscript"/>
+        </w:rPr>
+        <w:t>128</w:t>
+      </w:r>
+      <w:r>
+        <w:t xml:space="preserve"> indirizzi univoci.</w:t>
+      </w:r>
+    </w:p>
+    <w:p>
+      <w:pPr>
+        <w:pStyle w:val="Paragrafoelenco"/>
+        <w:ind w:left="1440"/>
+        <w:jc w:val="both"/>
+      </w:pPr>
+      <w:r>
+        <w:t>Un datagramma IP di questa versione è costituito da una parte di intestazione e una parte di carico utile. L’</w:t>
+      </w:r>
+      <w:proofErr w:type="spellStart"/>
+      <w:r>
+        <w:t>header</w:t>
+      </w:r>
+      <w:proofErr w:type="spellEnd"/>
+      <w:r>
+        <w:t xml:space="preserve"> è costituito dai primi 40 byte e contiene 8 campi, il carico utile invece va da un minimo di 1280 byte e arriva fino a 65535 byte (in modalità standard).</w:t>
+      </w:r>
+    </w:p>
+    <w:p>
+      <w:pPr>
+        <w:pStyle w:val="Paragrafoelenco"/>
+        <w:jc w:val="both"/>
+      </w:pPr>
+      <w:r>
+        <w:t xml:space="preserve"> </w:t>
+      </w:r>
+    </w:p>
+    <w:p>
+      <w:pPr>
+        <w:pStyle w:val="Paragrafoelenco"/>
+        <w:jc w:val="both"/>
+      </w:pPr>
+      <w:r>
+        <w:rPr>
+          <w:b/>
+          <w:u w:val="single"/>
+        </w:rPr>
+        <w:t>I primi 32b</w:t>
+      </w:r>
+      <w:r>
+        <w:rPr>
+          <w:b/>
+          <w:u w:val="single"/>
+        </w:rPr>
+        <w:t xml:space="preserve"> </w:t>
+      </w:r>
+      <w:r>
+        <w:t>dell’IPv4</w:t>
+      </w:r>
+      <w:r>
+        <w:t xml:space="preserve"> sono cosi formati:</w:t>
+      </w:r>
+    </w:p>
+    <w:p>
+      <w:pPr>
+        <w:pStyle w:val="Paragrafoelenco"/>
+        <w:numPr>
+          <w:ilvl w:val="0"/>
+          <w:numId w:val="18"/>
+        </w:numPr>
+      </w:pPr>
+      <w:r>
+        <w:rPr>
+          <w:b/>
+        </w:rPr>
+        <w:t>Version</w:t>
+      </w:r>
+      <w:r>
+        <w:t xml:space="preserve"> [4 bit]: indica la versione del pacchetto IP; per IPv4, ha valore 4 (</w:t>
+      </w:r>
+      <w:proofErr w:type="spellStart"/>
+      <w:r>
+        <w:t>simpy</w:t>
+      </w:r>
+      <w:proofErr w:type="spellEnd"/>
+      <w:r>
+        <w:t>).</w:t>
+      </w:r>
+    </w:p>
+    <w:p>
+      <w:pPr>
+        <w:pStyle w:val="Paragrafoelenco"/>
+        <w:numPr>
+          <w:ilvl w:val="0"/>
+          <w:numId w:val="18"/>
+        </w:numPr>
+        <w:jc w:val="both"/>
+      </w:pPr>
+      <w:r>
+        <w:rPr>
+          <w:b/>
+        </w:rPr>
+        <w:t xml:space="preserve">Internet </w:t>
+      </w:r>
+      <w:proofErr w:type="spellStart"/>
+      <w:r>
+        <w:rPr>
+          <w:b/>
+        </w:rPr>
+        <w:t>Header</w:t>
+      </w:r>
+      <w:proofErr w:type="spellEnd"/>
+      <w:r>
+        <w:rPr>
+          <w:b/>
+        </w:rPr>
+        <w:t xml:space="preserve"> </w:t>
+      </w:r>
+      <w:proofErr w:type="spellStart"/>
+      <w:r>
+        <w:rPr>
+          <w:b/>
+        </w:rPr>
+        <w:t>Lenght</w:t>
+      </w:r>
+      <w:proofErr w:type="spellEnd"/>
+      <w:r>
+        <w:t xml:space="preserve"> (IHL) [4bit]: indica la lunghezza (in word da 32 bit) dell’</w:t>
+      </w:r>
+      <w:proofErr w:type="spellStart"/>
+      <w:r>
+        <w:t>header</w:t>
+      </w:r>
+      <w:proofErr w:type="spellEnd"/>
+      <w:r>
+        <w:t xml:space="preserve"> del pacche</w:t>
+      </w:r>
+      <w:r>
+        <w:t>tto IP; tale lunghezza può variare da 5 word (20 byte) a 15 word (60 byte) a seconda della presenza e della lunghezza del campo facoltativo.</w:t>
+      </w:r>
+    </w:p>
+    <w:p>
+      <w:pPr>
+        <w:pStyle w:val="Paragrafoelenco"/>
+        <w:numPr>
+          <w:ilvl w:val="0"/>
+          <w:numId w:val="18"/>
+        </w:numPr>
+        <w:jc w:val="both"/>
+      </w:pPr>
+      <w:proofErr w:type="spellStart"/>
+      <w:r>
+        <w:rPr>
+          <w:b/>
+        </w:rPr>
+        <w:t>Type</w:t>
+      </w:r>
+      <w:proofErr w:type="spellEnd"/>
+      <w:r>
+        <w:rPr>
+          <w:b/>
+        </w:rPr>
+        <w:t xml:space="preserve"> of Service</w:t>
+      </w:r>
+      <w:r>
+        <w:t xml:space="preserve"> (TOS) [8 bit]: Nelle specifiche iniziali, questo campo</w:t>
+      </w:r>
+      <w:r>
+        <w:t xml:space="preserve"> avrebbe dovuto specificare il modo e la precedenza con cui l’host ricevente doveva trattare il datagramma;</w:t>
+      </w:r>
+    </w:p>
+    <w:p>
+      <w:pPr>
+        <w:pStyle w:val="Paragrafoelenco"/>
+        <w:ind w:left="1440"/>
+        <w:jc w:val="both"/>
+      </w:pPr>
+      <w:r>
+        <w:lastRenderedPageBreak/>
+        <w:t xml:space="preserve">Ad esempio, un </w:t>
+      </w:r>
+      <w:proofErr w:type="spellStart"/>
+      <w:r>
+        <w:t>host</w:t>
+      </w:r>
+      <w:proofErr w:type="spellEnd"/>
+      <w:r>
+        <w:t xml:space="preserve"> poteva scegliere una bassa latenza, mentre un altro preferire un’alta affidabilità. Nella pratica questo uso del campo TOS non ha preso piede.</w:t>
+      </w:r>
+    </w:p>
+    <w:p>
+      <w:pPr>
+        <w:pStyle w:val="Paragrafoelenco"/>
+        <w:numPr>
+          <w:ilvl w:val="0"/>
+          <w:numId w:val="18"/>
+        </w:numPr>
+        <w:jc w:val="both"/>
+      </w:pPr>
+      <w:r>
+        <w:rPr>
+          <w:b/>
+        </w:rPr>
+        <w:t xml:space="preserve">Total </w:t>
+      </w:r>
+      <w:proofErr w:type="spellStart"/>
+      <w:r>
+        <w:rPr>
+          <w:b/>
+        </w:rPr>
+        <w:t>Length</w:t>
+      </w:r>
+      <w:proofErr w:type="spellEnd"/>
+      <w:r>
+        <w:t xml:space="preserve"> [16 bit]</w:t>
+      </w:r>
+      <w:r>
+        <w:t>: Indica la dimensione (in byte) del</w:t>
+      </w:r>
+      <w:r>
+        <w:t xml:space="preserve">l’intero pacchetto, comprendendo </w:t>
+      </w:r>
+      <w:proofErr w:type="spellStart"/>
+      <w:r>
+        <w:t>header</w:t>
+      </w:r>
+      <w:proofErr w:type="spellEnd"/>
+      <w:r>
+        <w:t xml:space="preserve"> e dati.</w:t>
+      </w:r>
+    </w:p>
+    <w:p>
+      <w:pPr>
+        <w:ind w:left="708"/>
+        <w:jc w:val="both"/>
+      </w:pPr>
+      <w:r>
+        <w:rPr>
+          <w:b/>
+          <w:u w:val="single"/>
+        </w:rPr>
+        <w:t xml:space="preserve">I secondi 32b </w:t>
+      </w:r>
+      <w:r>
+        <w:t>dell’IPv4 sono cosi formati:</w:t>
+      </w:r>
+    </w:p>
+    <w:p>
+      <w:pPr>
+        <w:pStyle w:val="Paragrafoelenco"/>
+        <w:numPr>
+          <w:ilvl w:val="0"/>
+          <w:numId w:val="18"/>
+        </w:numPr>
+        <w:jc w:val="both"/>
+        <w:rPr>
+          <w:b/>
+        </w:rPr>
+      </w:pPr>
+      <w:proofErr w:type="spellStart"/>
+      <w:proofErr w:type="gramStart"/>
+      <w:r>
+        <w:rPr>
+          <w:b/>
+        </w:rPr>
+        <w:t>Identification</w:t>
+      </w:r>
+      <w:proofErr w:type="spellEnd"/>
+      <w:r>
+        <w:t>[</w:t>
+      </w:r>
+      <w:proofErr w:type="gramEnd"/>
+      <w:r>
+        <w:t xml:space="preserve">16 bit]: Inizialmente sarebbe dovuto essere utilizzato per identificare in modo univoco i vari frammenti in cui può essere spezzato un pacchetto IP. Sperimentazioni successive però hanno suggerito di utilizzarlo per aggiungere la funzionalità di tracciamento dei pacchetti. Serve per determinare quale datagramma appartiene al frammento appena arrivato (tutti i frammenti di un datagramma hanno lo stesso campo </w:t>
+      </w:r>
+      <w:proofErr w:type="spellStart"/>
+      <w:r>
+        <w:t>identification</w:t>
+      </w:r>
+      <w:proofErr w:type="spellEnd"/>
+      <w:r>
+        <w:t>).</w:t>
+      </w:r>
+    </w:p>
+    <w:p>
+      <w:pPr>
+        <w:pStyle w:val="Paragrafoelenco"/>
+        <w:numPr>
+          <w:ilvl w:val="0"/>
+          <w:numId w:val="18"/>
+        </w:numPr>
+        <w:jc w:val="both"/>
+        <w:rPr>
+          <w:b/>
+        </w:rPr>
+      </w:pPr>
+      <w:r>
+        <w:rPr>
+          <w:b/>
+        </w:rPr>
+        <w:t xml:space="preserve">Flags </w:t>
+      </w:r>
+      <w:r>
+        <w:t xml:space="preserve">[3 bit]: </w:t>
+      </w:r>
+      <w:r>
+        <w:t>Bit utilizzati per il</w:t>
+      </w:r>
+      <w:r>
+        <w:t xml:space="preserve"> controllo del protocollo e della frammentazione dei datagrammi. Il primo è </w:t>
+      </w:r>
+      <w:proofErr w:type="spellStart"/>
+      <w:r>
+        <w:rPr>
+          <w:i/>
+        </w:rPr>
+        <w:t>Reserved</w:t>
+      </w:r>
+      <w:proofErr w:type="spellEnd"/>
+      <w:r>
+        <w:t xml:space="preserve"> sempre settato a “0” (bit inutilizzato in poche parole), successivamente troviamo DF (</w:t>
+      </w:r>
+      <w:proofErr w:type="spellStart"/>
+      <w:r>
+        <w:rPr>
+          <w:i/>
+        </w:rPr>
+        <w:t>Don’t</w:t>
+      </w:r>
+      <w:proofErr w:type="spellEnd"/>
+      <w:r>
+        <w:rPr>
+          <w:i/>
+        </w:rPr>
+        <w:t xml:space="preserve"> </w:t>
+      </w:r>
+      <w:proofErr w:type="spellStart"/>
+      <w:r>
+        <w:rPr>
+          <w:i/>
+        </w:rPr>
+        <w:t>Fragment</w:t>
+      </w:r>
+      <w:proofErr w:type="spellEnd"/>
+      <w:r>
+        <w:rPr>
+          <w:i/>
+        </w:rPr>
+        <w:t xml:space="preserve">) </w:t>
+      </w:r>
+      <w:r>
+        <w:t xml:space="preserve">se settato a “1” indica che il pacchetto non deve essere frammentato, se non è possibile inviarlo senza frammentazione, il pacchetto viene scartato. L’ultimo bit di flag è MF </w:t>
+      </w:r>
+      <w:r>
+        <w:rPr>
+          <w:i/>
+        </w:rPr>
+        <w:t xml:space="preserve">(More </w:t>
+      </w:r>
+      <w:proofErr w:type="spellStart"/>
+      <w:r>
+        <w:rPr>
+          <w:i/>
+        </w:rPr>
+        <w:t>Fragments</w:t>
+      </w:r>
+      <w:proofErr w:type="spellEnd"/>
+      <w:r>
+        <w:rPr>
+          <w:i/>
+        </w:rPr>
+        <w:t xml:space="preserve">) </w:t>
+      </w:r>
+      <w:r>
+        <w:t xml:space="preserve">se settato a “0” indica che il pacchetto è l’ultimo frammento (o il solo frammento del pacchetto originario), perciò tutti gli altri frammenti dello stesso pacchetto avranno MF settato a “1”. </w:t>
+      </w:r>
+    </w:p>
+    <w:p>
+      <w:pPr>
+        <w:pStyle w:val="Paragrafoelenco"/>
+        <w:numPr>
+          <w:ilvl w:val="0"/>
+          <w:numId w:val="18"/>
+        </w:numPr>
+        <w:jc w:val="both"/>
+        <w:rPr>
+          <w:b/>
+        </w:rPr>
+      </w:pPr>
+      <w:proofErr w:type="spellStart"/>
+      <w:r>
+        <w:rPr>
+          <w:b/>
+        </w:rPr>
+        <w:t>Fragment</w:t>
+      </w:r>
+      <w:proofErr w:type="spellEnd"/>
+      <w:r>
+        <w:rPr>
+          <w:b/>
+        </w:rPr>
+        <w:t xml:space="preserve"> Offset </w:t>
+      </w:r>
+      <w:r>
+        <w:t>[13 bit]: Indica l’offset (misurato in blocchi di 8 byte) di</w:t>
+      </w:r>
+      <w:r>
+        <w:t xml:space="preserve"> un particolare frammento relativamente all’inizio del pacchetto IP originale: il primo frammento ha offset 0, i successivi avranno valore multiplo di 8byte e indica la posizione del frammento nel datagramma. Il valore massimo è pari a 65536 byte.</w:t>
+      </w:r>
+    </w:p>
+    <w:p>
+      <w:pPr>
+        <w:ind w:left="708"/>
+        <w:jc w:val="both"/>
+      </w:pPr>
+    </w:p>
+    <w:p>
+      <w:pPr>
+        <w:pStyle w:val="Paragrafoelenco"/>
+        <w:ind w:left="1440"/>
+        <w:jc w:val="center"/>
+      </w:pPr>
+      <w:r>
+        <w:rPr>
+          <w:noProof/>
+        </w:rPr>
+        <w:drawing>
+          <wp:inline distT="0" distB="0" distL="0" distR="0">
+            <wp:extent cx="3600450" cy="1228011"/>
+            <wp:effectExtent l="0" t="0" r="0" b="0"/>
+            <wp:docPr id="37" name="Immagine 37"/>
+            <wp:cNvGraphicFramePr>
+              <a:graphicFrameLocks xmlns:a="http://schemas.openxmlformats.org/drawingml/2006/main" noChangeAspect="1"/>
+            </wp:cNvGraphicFramePr>
+            <a:graphic xmlns:a="http://schemas.openxmlformats.org/drawingml/2006/main">
+              <a:graphicData uri="http://schemas.openxmlformats.org/drawingml/2006/picture">
+                <pic:pic xmlns:pic="http://schemas.openxmlformats.org/drawingml/2006/picture">
+                  <pic:nvPicPr>
+                    <pic:cNvPr id="0" name="Picture 1"/>
+                    <pic:cNvPicPr>
+                      <a:picLocks noChangeAspect="1" noChangeArrowheads="1"/>
+                    </pic:cNvPicPr>
+                  </pic:nvPicPr>
+                  <pic:blipFill>
+                    <a:blip r:embed="rId44">
+                      <a:extLst>
+                        <a:ext uri="{28A0092B-C50C-407E-A947-70E740481C1C}">
+                          <a14:useLocalDpi xmlns:a14="http://schemas.microsoft.com/office/drawing/2010/main" val="0"/>
+                        </a:ext>
+                      </a:extLst>
+                    </a:blip>
+                    <a:srcRect/>
+                    <a:stretch>
+                      <a:fillRect/>
+                    </a:stretch>
+                  </pic:blipFill>
+                  <pic:spPr bwMode="auto">
+                    <a:xfrm>
+                      <a:off x="0" y="0"/>
+                      <a:ext cx="3637597" cy="1240681"/>
+                    </a:xfrm>
+                    <a:prstGeom prst="rect">
+                      <a:avLst/>
+                    </a:prstGeom>
+                    <a:noFill/>
+                    <a:ln>
+                      <a:noFill/>
+                    </a:ln>
+                  </pic:spPr>
+                </pic:pic>
+              </a:graphicData>
+            </a:graphic>
+          </wp:inline>
+        </w:drawing>
+      </w:r>
+    </w:p>
+    <w:p>
+      <w:pPr>
+        <w:pStyle w:val="Paragrafoelenco"/>
+        <w:ind w:left="1440"/>
+        <w:jc w:val="center"/>
+      </w:pPr>
+    </w:p>
+    <w:p>
+      <w:pPr>
+        <w:pStyle w:val="Paragrafoelenco"/>
+        <w:jc w:val="both"/>
+      </w:pPr>
+      <w:r>
+        <w:t xml:space="preserve">I </w:t>
+      </w:r>
+      <w:r>
+        <w:rPr>
+          <w:b/>
+          <w:u w:val="single"/>
+        </w:rPr>
+        <w:t>primi 32b</w:t>
+      </w:r>
+      <w:r>
+        <w:t xml:space="preserve"> dell’IPv</w:t>
+      </w:r>
+      <w:r>
+        <w:t>6</w:t>
+      </w:r>
+      <w:r>
+        <w:t xml:space="preserve"> sono cosi formati:</w:t>
+      </w:r>
+    </w:p>
+    <w:p>
+      <w:pPr>
+        <w:pStyle w:val="Paragrafoelenco"/>
+        <w:numPr>
+          <w:ilvl w:val="0"/>
+          <w:numId w:val="20"/>
+        </w:numPr>
+        <w:jc w:val="both"/>
+      </w:pPr>
+      <w:r>
+        <w:rPr>
+          <w:b/>
+        </w:rPr>
+        <w:t xml:space="preserve">Version </w:t>
+      </w:r>
+      <w:r>
+        <w:t>[4 bit]: Indica la versione del datagramma IP: per IPv6, ha valore 6 (</w:t>
+      </w:r>
+      <w:proofErr w:type="spellStart"/>
+      <w:r>
+        <w:t>lel</w:t>
+      </w:r>
+      <w:proofErr w:type="spellEnd"/>
+      <w:r>
+        <w:t>).</w:t>
+      </w:r>
+    </w:p>
+    <w:p>
+      <w:pPr>
+        <w:pStyle w:val="Paragrafoelenco"/>
+        <w:numPr>
+          <w:ilvl w:val="0"/>
+          <w:numId w:val="20"/>
+        </w:numPr>
+        <w:jc w:val="both"/>
+      </w:pPr>
+      <w:proofErr w:type="spellStart"/>
+      <w:r>
+        <w:rPr>
+          <w:b/>
+        </w:rPr>
+        <w:t>Traffic</w:t>
+      </w:r>
+      <w:proofErr w:type="spellEnd"/>
+      <w:r>
+        <w:rPr>
+          <w:b/>
+        </w:rPr>
+        <w:t xml:space="preserve"> Class </w:t>
+      </w:r>
+      <w:r>
+        <w:t>[8 bit]: Permette di gestire le code di priorità, assegnando ad ogni pacchetto una classe di priorità rispetto ad altri pacchetti provenienti dalla stessa sorgente. Viene usata anche per controllare la congestione.</w:t>
+      </w:r>
+    </w:p>
+    <w:p>
+      <w:pPr>
+        <w:pStyle w:val="Paragrafoelenco"/>
+        <w:numPr>
+          <w:ilvl w:val="0"/>
+          <w:numId w:val="20"/>
+        </w:numPr>
+        <w:jc w:val="both"/>
+      </w:pPr>
+      <w:r>
+        <w:rPr>
+          <w:b/>
+        </w:rPr>
+        <w:t xml:space="preserve">Flow Label </w:t>
+      </w:r>
+      <w:r>
+        <w:t xml:space="preserve">[20 bit]: Campo ancora in fase sperimentale, usato dal mittente per etichettare una sequenza di pacchetti come se fossero nello stesso flusso. Supporta la gestione del </w:t>
+      </w:r>
+      <w:proofErr w:type="spellStart"/>
+      <w:r>
+        <w:t>QoS</w:t>
+      </w:r>
+      <w:proofErr w:type="spellEnd"/>
+      <w:r>
+        <w:t xml:space="preserve"> (</w:t>
+      </w:r>
+      <w:proofErr w:type="spellStart"/>
+      <w:r>
+        <w:t>Quality</w:t>
+      </w:r>
+      <w:proofErr w:type="spellEnd"/>
+      <w:r>
+        <w:t xml:space="preserve"> of Service) consentendo ad esempio di specificare quali etichette abbiano via libera rispetto ad altre. I pacchetti con flow </w:t>
+      </w:r>
+      <w:proofErr w:type="spellStart"/>
+      <w:r>
+        <w:t>label</w:t>
+      </w:r>
+      <w:proofErr w:type="spellEnd"/>
+      <w:r>
+        <w:t xml:space="preserve"> diverso da “0” avranno trattamenti speciali dai router.</w:t>
+      </w:r>
+    </w:p>
+    <w:p>
+      <w:pPr>
+        <w:ind w:left="708"/>
+        <w:jc w:val="both"/>
+      </w:pPr>
+      <w:r>
+        <w:t xml:space="preserve">I </w:t>
+      </w:r>
+      <w:r>
+        <w:rPr>
+          <w:b/>
+          <w:u w:val="single"/>
+        </w:rPr>
+        <w:t xml:space="preserve">secondi 32b </w:t>
+      </w:r>
+      <w:r>
+        <w:t>dell’IPv6 sono cosi formati:</w:t>
+      </w:r>
+    </w:p>
+    <w:p>
+      <w:pPr>
+        <w:pStyle w:val="Paragrafoelenco"/>
+        <w:numPr>
+          <w:ilvl w:val="0"/>
+          <w:numId w:val="21"/>
+        </w:numPr>
+        <w:jc w:val="both"/>
+      </w:pPr>
+      <w:proofErr w:type="spellStart"/>
+      <w:r>
+        <w:rPr>
+          <w:b/>
+        </w:rPr>
+        <w:t>Payload</w:t>
+      </w:r>
+      <w:proofErr w:type="spellEnd"/>
+      <w:r>
+        <w:rPr>
+          <w:b/>
+        </w:rPr>
+        <w:t xml:space="preserve"> </w:t>
+      </w:r>
+      <w:proofErr w:type="spellStart"/>
+      <w:r>
+        <w:rPr>
+          <w:b/>
+        </w:rPr>
+        <w:t>Length</w:t>
+      </w:r>
+      <w:proofErr w:type="spellEnd"/>
+      <w:r>
+        <w:rPr>
+          <w:b/>
+        </w:rPr>
+        <w:t xml:space="preserve"> </w:t>
+      </w:r>
+      <w:r>
+        <w:t>[16 bit]: è la dimensione</w:t>
+      </w:r>
+      <w:r>
+        <w:t xml:space="preserve"> del </w:t>
+      </w:r>
+      <w:proofErr w:type="spellStart"/>
+      <w:r>
+        <w:t>payload</w:t>
+      </w:r>
+      <w:proofErr w:type="spellEnd"/>
+      <w:r>
+        <w:t xml:space="preserve"> (carico utile), ovvero il numero di byte di tutto il contenuto </w:t>
+      </w:r>
+      <w:r>
+        <w:t>presente dopo l’</w:t>
+      </w:r>
+      <w:proofErr w:type="spellStart"/>
+      <w:r>
+        <w:t>header</w:t>
+      </w:r>
+      <w:proofErr w:type="spellEnd"/>
+      <w:r>
+        <w:t>.</w:t>
+      </w:r>
+    </w:p>
+    <w:p>
+      <w:pPr>
+        <w:pStyle w:val="Paragrafoelenco"/>
+        <w:numPr>
+          <w:ilvl w:val="0"/>
+          <w:numId w:val="21"/>
+        </w:numPr>
+        <w:jc w:val="both"/>
+      </w:pPr>
+      <w:proofErr w:type="spellStart"/>
+      <w:r>
+        <w:rPr>
+          <w:b/>
+        </w:rPr>
+        <w:t>Next</w:t>
+      </w:r>
+      <w:proofErr w:type="spellEnd"/>
+      <w:r>
+        <w:rPr>
+          <w:b/>
+        </w:rPr>
+        <w:t xml:space="preserve"> </w:t>
+      </w:r>
+      <w:proofErr w:type="spellStart"/>
+      <w:r>
+        <w:rPr>
+          <w:b/>
+        </w:rPr>
+        <w:t>Header</w:t>
+      </w:r>
+      <w:proofErr w:type="spellEnd"/>
+      <w:r>
+        <w:rPr>
+          <w:b/>
+        </w:rPr>
+        <w:t xml:space="preserve"> </w:t>
+      </w:r>
+      <w:r>
+        <w:t>[8 bit]: Indica quale tipo di</w:t>
+      </w:r>
+      <w:r>
+        <w:t xml:space="preserve"> processo di trasporto è in attesa di quei dati (UDP, TCP o altri). Simile al campo </w:t>
+      </w:r>
+      <w:r>
+        <w:rPr>
+          <w:i/>
+        </w:rPr>
+        <w:t>protocol</w:t>
+      </w:r>
+      <w:r>
+        <w:t xml:space="preserve"> dell’IPv4 con cui condivide i valori.</w:t>
+      </w:r>
+    </w:p>
+    <w:p>
+      <w:pPr>
+        <w:pStyle w:val="Paragrafoelenco"/>
+        <w:numPr>
+          <w:ilvl w:val="0"/>
+          <w:numId w:val="21"/>
+        </w:numPr>
+        <w:jc w:val="both"/>
+      </w:pPr>
+      <w:r>
+        <w:rPr>
+          <w:b/>
+        </w:rPr>
+        <w:lastRenderedPageBreak/>
+        <w:t xml:space="preserve">Hop Limit </w:t>
+      </w:r>
+      <w:r>
+        <w:t>[8 bit]: Indica il tempo di</w:t>
+      </w:r>
+      <w:r>
+        <w:t xml:space="preserve"> vita del pacchetto, il suo valore viene decrementato di 1 ogni volta che il pacchetto passa da un router, quando arriva a 0 viene scartato. Simile al campo </w:t>
+      </w:r>
+      <w:r>
+        <w:rPr>
+          <w:i/>
+        </w:rPr>
+        <w:t xml:space="preserve">Time to live </w:t>
+      </w:r>
+      <w:r>
+        <w:t>presente nell’IPv4.</w:t>
+      </w:r>
+    </w:p>
+    <w:p>
+      <w:pPr>
+        <w:pStyle w:val="Paragrafoelenco"/>
+        <w:ind w:left="1428"/>
+        <w:jc w:val="both"/>
+      </w:pPr>
+    </w:p>
+    <w:p>
+      <w:pPr>
+        <w:pStyle w:val="Paragrafoelenco"/>
+        <w:ind w:left="1428"/>
+        <w:jc w:val="center"/>
+      </w:pPr>
+      <w:r>
+        <w:rPr>
+          <w:noProof/>
+        </w:rPr>
+        <w:drawing>
+          <wp:inline distT="0" distB="0" distL="0" distR="0">
+            <wp:extent cx="3320593" cy="1724025"/>
+            <wp:effectExtent l="0" t="0" r="0" b="0"/>
+            <wp:docPr id="38" name="Immagine 38"/>
+            <wp:cNvGraphicFramePr>
+              <a:graphicFrameLocks xmlns:a="http://schemas.openxmlformats.org/drawingml/2006/main" noChangeAspect="1"/>
+            </wp:cNvGraphicFramePr>
+            <a:graphic xmlns:a="http://schemas.openxmlformats.org/drawingml/2006/main">
+              <a:graphicData uri="http://schemas.openxmlformats.org/drawingml/2006/picture">
+                <pic:pic xmlns:pic="http://schemas.openxmlformats.org/drawingml/2006/picture">
+                  <pic:nvPicPr>
+                    <pic:cNvPr id="0" name="Picture 2"/>
+                    <pic:cNvPicPr>
+                      <a:picLocks noChangeAspect="1" noChangeArrowheads="1"/>
+                    </pic:cNvPicPr>
+                  </pic:nvPicPr>
+                  <pic:blipFill>
+                    <a:blip r:embed="rId45">
+                      <a:extLst>
+                        <a:ext uri="{28A0092B-C50C-407E-A947-70E740481C1C}">
+                          <a14:useLocalDpi xmlns:a14="http://schemas.microsoft.com/office/drawing/2010/main" val="0"/>
+                        </a:ext>
+                      </a:extLst>
+                    </a:blip>
+                    <a:srcRect/>
+                    <a:stretch>
+                      <a:fillRect/>
+                    </a:stretch>
+                  </pic:blipFill>
+                  <pic:spPr bwMode="auto">
+                    <a:xfrm>
+                      <a:off x="0" y="0"/>
+                      <a:ext cx="3328129" cy="1727938"/>
+                    </a:xfrm>
+                    <a:prstGeom prst="rect">
+                      <a:avLst/>
+                    </a:prstGeom>
+                    <a:noFill/>
+                    <a:ln>
+                      <a:noFill/>
+                    </a:ln>
+                  </pic:spPr>
+                </pic:pic>
+              </a:graphicData>
+            </a:graphic>
+          </wp:inline>
+        </w:drawing>
+      </w:r>
+    </w:p>
+    <w:p>
+      <w:pPr>
+        <w:ind w:left="1068"/>
+        <w:jc w:val="both"/>
+        <w:rPr>
+          <w:color w:val="FF0000"/>
+        </w:rPr>
+      </w:pPr>
+      <w:r>
+        <w:rPr>
+          <w:color w:val="FF0000"/>
+        </w:rPr>
+        <w:t xml:space="preserve">Ripeto che questa domanda alla fine contiene 4(?) domande possibili, bisogna utilizzare i pezzi che vengono richiesti al momento, letta tutta d’un fiato non ha senso, è divisa e si dovrebbe capire il suo contenuto, se non lo capite cambiate </w:t>
+      </w:r>
+      <w:proofErr w:type="gramStart"/>
+      <w:r>
+        <w:rPr>
+          <w:color w:val="FF0000"/>
+        </w:rPr>
+        <w:t>esame :</w:t>
+      </w:r>
+      <w:proofErr w:type="gramEnd"/>
+      <w:r>
+        <w:rPr>
+          <w:color w:val="FF0000"/>
+        </w:rPr>
+        <w:t>***.</w:t>
+      </w:r>
+    </w:p>
+    <w:p>
+      <w:pPr>
+        <w:pStyle w:val="Paragrafoelenco"/>
+        <w:numPr>
+          <w:ilvl w:val="0"/>
+          <w:numId w:val="1"/>
+        </w:numPr>
+        <w:jc w:val="both"/>
+        <w:rPr>
+          <w:color w:val="FF0000"/>
+        </w:rPr>
+      </w:pPr>
+      <w:r>
+        <w:t>Frame Ethernet.</w:t>
+      </w:r>
+    </w:p>
+    <w:p>
+      <w:pPr>
+        <w:pStyle w:val="Paragrafoelenco"/>
+        <w:jc w:val="both"/>
+        <w:rPr>
+          <w:color w:val="FF0000"/>
+        </w:rPr>
+      </w:pPr>
+    </w:p>
+    <w:p>
+      <w:pPr>
+        <w:pStyle w:val="Paragrafoelenco"/>
+        <w:jc w:val="both"/>
+      </w:pPr>
+      <w:r>
+        <w:t>Un frame Ethernet è l’unità trasportata nel livello Data Link</w:t>
+      </w:r>
+      <w:r>
+        <w:t>.</w:t>
+      </w:r>
+    </w:p>
+    <w:p>
+      <w:pPr>
+        <w:pStyle w:val="Paragrafoelenco"/>
+        <w:jc w:val="both"/>
+      </w:pPr>
+      <w:r>
+        <w:t>Esistono diverse versioni di questo frame, ora analizziamo la versione IEEE 802.3.</w:t>
+      </w:r>
+      <w:r>
+        <w:t xml:space="preserve"> </w:t>
+      </w:r>
+    </w:p>
+    <w:p>
+      <w:pPr>
+        <w:pStyle w:val="Paragrafoelenco"/>
+        <w:jc w:val="both"/>
+      </w:pPr>
+      <w:r>
+        <w:t>Un frame Ethernet ha una grandezza compresa tra 64 e 1518 byte, ed è formato da:</w:t>
+      </w:r>
+    </w:p>
+    <w:p>
+      <w:pPr>
+        <w:pStyle w:val="Paragrafoelenco"/>
+        <w:numPr>
+          <w:ilvl w:val="0"/>
+          <w:numId w:val="23"/>
+        </w:numPr>
+        <w:jc w:val="both"/>
+      </w:pPr>
+      <w:r>
+        <w:rPr>
+          <w:b/>
+        </w:rPr>
+        <w:t>Preambolo</w:t>
+      </w:r>
+      <w:r>
+        <w:t xml:space="preserve"> [</w:t>
+      </w:r>
+      <w:r>
+        <w:t>7</w:t>
+      </w:r>
+      <w:r>
+        <w:t xml:space="preserve"> byte]: contenente “10101010” e serve per sincronizzare il clock del ricevitore con quello del trasmettitore.</w:t>
+      </w:r>
+    </w:p>
+    <w:p>
+      <w:pPr>
+        <w:pStyle w:val="Paragrafoelenco"/>
+        <w:numPr>
+          <w:ilvl w:val="0"/>
+          <w:numId w:val="23"/>
+        </w:numPr>
+        <w:jc w:val="both"/>
+      </w:pPr>
+      <w:r>
+        <w:rPr>
+          <w:b/>
+        </w:rPr>
+        <w:t xml:space="preserve">SFD </w:t>
+      </w:r>
+      <w:r>
+        <w:t xml:space="preserve">[1 byte]: </w:t>
+      </w:r>
+      <w:r>
+        <w:t>Start of the Frame, “10101011” indica al destinatario che</w:t>
+      </w:r>
+      <w:r>
+        <w:t xml:space="preserve"> dal prossimo byte comincerà il frame vero e proprio.</w:t>
+      </w:r>
+    </w:p>
+    <w:p>
+      <w:pPr>
+        <w:pStyle w:val="Paragrafoelenco"/>
+        <w:numPr>
+          <w:ilvl w:val="0"/>
+          <w:numId w:val="23"/>
+        </w:numPr>
+        <w:jc w:val="both"/>
+      </w:pPr>
+      <w:r>
+        <w:rPr>
+          <w:b/>
+        </w:rPr>
+        <w:t xml:space="preserve">MAC </w:t>
+      </w:r>
+      <w:proofErr w:type="spellStart"/>
+      <w:r>
+        <w:rPr>
+          <w:b/>
+        </w:rPr>
+        <w:t>address</w:t>
+      </w:r>
+      <w:proofErr w:type="spellEnd"/>
+      <w:r>
+        <w:rPr>
+          <w:b/>
+        </w:rPr>
+        <w:t xml:space="preserve"> di destinazione</w:t>
+      </w:r>
+      <w:r>
+        <w:t xml:space="preserve"> [6 </w:t>
+      </w:r>
+      <w:r>
+        <w:t>byte</w:t>
+      </w:r>
+      <w:r>
+        <w:t>]: Indica l’indirizzo di destinazione, il bit di ordine più elevato vale “0” per gli indirizzi ordinari e “1” per quelli di gruppo.</w:t>
+      </w:r>
+      <w:r>
+        <w:t xml:space="preserve"> Con gruppo si intende una trasmissione </w:t>
+      </w:r>
+      <w:r>
+        <w:rPr>
+          <w:b/>
+        </w:rPr>
+        <w:t>multicast</w:t>
+      </w:r>
+      <w:r>
+        <w:t xml:space="preserve">, che differisce dalla </w:t>
+      </w:r>
+      <w:r>
+        <w:rPr>
+          <w:b/>
+        </w:rPr>
+        <w:t>broadcast</w:t>
+      </w:r>
+      <w:r>
+        <w:t>, più rozza ma che non richiede alcuna gestione. Per una trasmissione broadcast basta mettere tutti i bit a “1”.</w:t>
+      </w:r>
+    </w:p>
+    <w:p>
+      <w:pPr>
+        <w:pStyle w:val="Paragrafoelenco"/>
+        <w:numPr>
+          <w:ilvl w:val="0"/>
+          <w:numId w:val="23"/>
+        </w:numPr>
+        <w:jc w:val="both"/>
+      </w:pPr>
+      <w:r>
+        <w:rPr>
+          <w:b/>
+        </w:rPr>
+        <w:t xml:space="preserve">MAC </w:t>
+      </w:r>
+      <w:proofErr w:type="spellStart"/>
+      <w:r>
+        <w:rPr>
+          <w:b/>
+        </w:rPr>
+        <w:t>address</w:t>
+      </w:r>
+      <w:proofErr w:type="spellEnd"/>
+      <w:r>
+        <w:rPr>
+          <w:b/>
+        </w:rPr>
+        <w:t xml:space="preserve"> sorgente</w:t>
+      </w:r>
+      <w:r>
+        <w:t xml:space="preserve"> [6 </w:t>
+      </w:r>
+      <w:r>
+        <w:t>byte</w:t>
+      </w:r>
+      <w:r>
+        <w:t>]: indica l’indirizzo sorgente del</w:t>
+      </w:r>
+      <w:r>
+        <w:t xml:space="preserve"> frame.</w:t>
+      </w:r>
+    </w:p>
+    <w:p>
+      <w:pPr>
+        <w:pStyle w:val="Paragrafoelenco"/>
+        <w:numPr>
+          <w:ilvl w:val="0"/>
+          <w:numId w:val="23"/>
+        </w:numPr>
+        <w:jc w:val="both"/>
+      </w:pPr>
+      <w:proofErr w:type="spellStart"/>
+      <w:r>
+        <w:rPr>
+          <w:b/>
+        </w:rPr>
+        <w:t>Type</w:t>
+      </w:r>
+      <w:proofErr w:type="spellEnd"/>
+      <w:r>
+        <w:t xml:space="preserve"> [2 byte]: Indica al ricevitore cosa deve fare del frame. Sullo stesso computer si possono usare più protocolli dello stato network contemporaneamente, questo campo indica il processo a cui passare il frame.</w:t>
+      </w:r>
+    </w:p>
+    <w:p>
+      <w:pPr>
+        <w:pStyle w:val="Paragrafoelenco"/>
+        <w:numPr>
+          <w:ilvl w:val="0"/>
+          <w:numId w:val="23"/>
+        </w:numPr>
+        <w:jc w:val="both"/>
+      </w:pPr>
+      <w:r>
+        <w:rPr>
+          <w:b/>
+        </w:rPr>
+        <w:t xml:space="preserve">Dati </w:t>
+      </w:r>
+      <w:r>
+        <w:t xml:space="preserve">[da 46 a 1500 byte]: Questo campo contiene i dati veri e propri, non può essere nullo in quanto Ethernet richiede frame lunghi almeno 64 byte (dal </w:t>
+      </w:r>
+      <w:proofErr w:type="spellStart"/>
+      <w:r>
+        <w:t>destination</w:t>
+      </w:r>
+      <w:proofErr w:type="spellEnd"/>
+      <w:r>
+        <w:t xml:space="preserve"> </w:t>
+      </w:r>
+      <w:proofErr w:type="spellStart"/>
+      <w:r>
+        <w:t>address</w:t>
+      </w:r>
+      <w:proofErr w:type="spellEnd"/>
+      <w:r>
+        <w:t xml:space="preserve"> al checksum inclusi). Perciò se la parte occupata dai dati è lunga meno di 46 byte il campo successivo viene utilizzato per riempire il frame.</w:t>
+      </w:r>
+    </w:p>
+    <w:p>
+      <w:pPr>
+        <w:pStyle w:val="Paragrafoelenco"/>
+        <w:numPr>
+          <w:ilvl w:val="0"/>
+          <w:numId w:val="23"/>
+        </w:numPr>
+        <w:jc w:val="both"/>
+      </w:pPr>
+      <w:r>
+        <w:rPr>
+          <w:b/>
+        </w:rPr>
+        <w:t>Pad</w:t>
+      </w:r>
+      <w:r>
+        <w:t xml:space="preserve"> [0-46 byte]: Come descritto sopra, se il frame dati è inferiore a 46 byte, questo campo provvede a riempire i byte mancanti, cosi che vengano accettati dal protocollo Ethernet.</w:t>
+      </w:r>
+    </w:p>
+    <w:p>
+      <w:pPr>
+        <w:pStyle w:val="Paragrafoelenco"/>
+        <w:numPr>
+          <w:ilvl w:val="0"/>
+          <w:numId w:val="23"/>
+        </w:numPr>
+        <w:jc w:val="both"/>
+      </w:pPr>
+      <w:r>
+        <w:rPr>
+          <w:b/>
+        </w:rPr>
+        <w:t>Checksum</w:t>
+      </w:r>
+      <w:r>
+        <w:t xml:space="preserve"> [4 byte]: Contiene codice CRC per il rilevamento degli errori (senza correzione).</w:t>
+      </w:r>
+    </w:p>
+    <w:p>
+      <w:pPr>
+        <w:jc w:val="both"/>
+      </w:pPr>
+    </w:p>
+    <w:p>
+      <w:pPr>
+        <w:jc w:val="center"/>
+      </w:pPr>
+      <w:r>
+        <w:rPr>
+          <w:noProof/>
+        </w:rPr>
+        <w:drawing>
+          <wp:inline distT="0" distB="0" distL="0" distR="0">
+            <wp:extent cx="3543300" cy="678857"/>
+            <wp:effectExtent l="0" t="0" r="0" b="6985"/>
+            <wp:docPr id="39" name="Immagine 39"/>
+            <wp:cNvGraphicFramePr>
+              <a:graphicFrameLocks xmlns:a="http://schemas.openxmlformats.org/drawingml/2006/main" noChangeAspect="1"/>
+            </wp:cNvGraphicFramePr>
+            <a:graphic xmlns:a="http://schemas.openxmlformats.org/drawingml/2006/main">
+              <a:graphicData uri="http://schemas.openxmlformats.org/drawingml/2006/picture">
+                <pic:pic xmlns:pic="http://schemas.openxmlformats.org/drawingml/2006/picture">
+                  <pic:nvPicPr>
+                    <pic:cNvPr id="0" name="Picture 3"/>
+                    <pic:cNvPicPr>
+                      <a:picLocks noChangeAspect="1" noChangeArrowheads="1"/>
+                    </pic:cNvPicPr>
+                  </pic:nvPicPr>
+                  <pic:blipFill>
+                    <a:blip r:embed="rId46">
+                      <a:extLst>
+                        <a:ext uri="{28A0092B-C50C-407E-A947-70E740481C1C}">
+                          <a14:useLocalDpi xmlns:a14="http://schemas.microsoft.com/office/drawing/2010/main" val="0"/>
+                        </a:ext>
+                      </a:extLst>
+                    </a:blip>
+                    <a:srcRect/>
+                    <a:stretch>
+                      <a:fillRect/>
+                    </a:stretch>
+                  </pic:blipFill>
+                  <pic:spPr bwMode="auto">
+                    <a:xfrm>
+                      <a:off x="0" y="0"/>
+                      <a:ext cx="3596652" cy="689079"/>
+                    </a:xfrm>
+                    <a:prstGeom prst="rect">
+                      <a:avLst/>
+                    </a:prstGeom>
+                    <a:noFill/>
+                    <a:ln>
+                      <a:noFill/>
+                    </a:ln>
+                  </pic:spPr>
+                </pic:pic>
+              </a:graphicData>
+            </a:graphic>
+          </wp:inline>
+        </w:drawing>
+      </w:r>
+    </w:p>
+    <w:p>
+      <w:pPr>
+        <w:jc w:val="both"/>
+      </w:pPr>
+    </w:p>
+    <w:p>
+      <w:pPr>
+        <w:pStyle w:val="Paragrafoelenco"/>
+        <w:numPr>
+          <w:ilvl w:val="0"/>
+          <w:numId w:val="1"/>
+        </w:numPr>
+        <w:jc w:val="both"/>
+      </w:pPr>
+      <w:r>
+        <w:lastRenderedPageBreak/>
+        <w:t>Si descriva l’</w:t>
+      </w:r>
+      <w:proofErr w:type="spellStart"/>
+      <w:r>
+        <w:t>header</w:t>
+      </w:r>
+      <w:proofErr w:type="spellEnd"/>
+      <w:r>
+        <w:t xml:space="preserve"> UDP</w:t>
+      </w:r>
       <w:bookmarkStart w:id="0" w:name="_GoBack"/>
       <w:bookmarkEnd w:id="0"/>
     </w:p>
+    <w:p>
+      <w:pPr>
+        <w:ind w:left="1068"/>
+        <w:jc w:val="both"/>
+        <w:rPr>
+          <w:color w:val="FF0000"/>
+        </w:rPr>
+      </w:pPr>
+    </w:p>
+    <w:p>
+      <w:pPr>
+        <w:ind w:left="708"/>
+        <w:jc w:val="both"/>
+      </w:pPr>
+    </w:p>
     <w:sectPr>
-      <w:headerReference w:type="default" r:id="rId44"/>
+      <w:headerReference w:type="default" r:id="rId47"/>
       <w:pgSz w:w="11906" w:h="16838"/>
       <w:pgMar w:top="1417" w:right="1134" w:bottom="1134" w:left="1134" w:header="708" w:footer="708" w:gutter="0"/>
       <w:cols w:space="708"/>
@@ -11311,6 +12886,119 @@
     </w:lvl>
   </w:abstractNum>
   <w:abstractNum w:abstractNumId="5" w15:restartNumberingAfterBreak="0">
+    <w:nsid w:val="15522B3F"/>
+    <w:multiLevelType w:val="hybridMultilevel"/>
+    <w:tmpl w:val="5DDC4778"/>
+    <w:lvl w:ilvl="0" w:tplc="04100001">
+      <w:start w:val="1"/>
+      <w:numFmt w:val="bullet"/>
+      <w:lvlText w:val=""/>
+      <w:lvlJc w:val="left"/>
+      <w:pPr>
+        <w:ind w:left="1440" w:hanging="360"/>
+      </w:pPr>
+      <w:rPr>
+        <w:rFonts w:ascii="Symbol" w:hAnsi="Symbol" w:hint="default"/>
+      </w:rPr>
+    </w:lvl>
+    <w:lvl w:ilvl="1" w:tplc="04100003" w:tentative="1">
+      <w:start w:val="1"/>
+      <w:numFmt w:val="bullet"/>
+      <w:lvlText w:val="o"/>
+      <w:lvlJc w:val="left"/>
+      <w:pPr>
+        <w:ind w:left="2160" w:hanging="360"/>
+      </w:pPr>
+      <w:rPr>
+        <w:rFonts w:ascii="Courier New" w:hAnsi="Courier New" w:cs="Courier New" w:hint="default"/>
+      </w:rPr>
+    </w:lvl>
+    <w:lvl w:ilvl="2" w:tplc="04100005" w:tentative="1">
+      <w:start w:val="1"/>
+      <w:numFmt w:val="bullet"/>
+      <w:lvlText w:val=""/>
+      <w:lvlJc w:val="left"/>
+      <w:pPr>
+        <w:ind w:left="2880" w:hanging="360"/>
+      </w:pPr>
+      <w:rPr>
+        <w:rFonts w:ascii="Wingdings" w:hAnsi="Wingdings" w:hint="default"/>
+      </w:rPr>
+    </w:lvl>
+    <w:lvl w:ilvl="3" w:tplc="04100001" w:tentative="1">
+      <w:start w:val="1"/>
+      <w:numFmt w:val="bullet"/>
+      <w:lvlText w:val=""/>
+      <w:lvlJc w:val="left"/>
+      <w:pPr>
+        <w:ind w:left="3600" w:hanging="360"/>
+      </w:pPr>
+      <w:rPr>
+        <w:rFonts w:ascii="Symbol" w:hAnsi="Symbol" w:hint="default"/>
+      </w:rPr>
+    </w:lvl>
+    <w:lvl w:ilvl="4" w:tplc="04100003" w:tentative="1">
+      <w:start w:val="1"/>
+      <w:numFmt w:val="bullet"/>
+      <w:lvlText w:val="o"/>
+      <w:lvlJc w:val="left"/>
+      <w:pPr>
+        <w:ind w:left="4320" w:hanging="360"/>
+      </w:pPr>
+      <w:rPr>
+        <w:rFonts w:ascii="Courier New" w:hAnsi="Courier New" w:cs="Courier New" w:hint="default"/>
+      </w:rPr>
+    </w:lvl>
+    <w:lvl w:ilvl="5" w:tplc="04100005" w:tentative="1">
+      <w:start w:val="1"/>
+      <w:numFmt w:val="bullet"/>
+      <w:lvlText w:val=""/>
+      <w:lvlJc w:val="left"/>
+      <w:pPr>
+        <w:ind w:left="5040" w:hanging="360"/>
+      </w:pPr>
+      <w:rPr>
+        <w:rFonts w:ascii="Wingdings" w:hAnsi="Wingdings" w:hint="default"/>
+      </w:rPr>
+    </w:lvl>
+    <w:lvl w:ilvl="6" w:tplc="04100001" w:tentative="1">
+      <w:start w:val="1"/>
+      <w:numFmt w:val="bullet"/>
+      <w:lvlText w:val=""/>
+      <w:lvlJc w:val="left"/>
+      <w:pPr>
+        <w:ind w:left="5760" w:hanging="360"/>
+      </w:pPr>
+      <w:rPr>
+        <w:rFonts w:ascii="Symbol" w:hAnsi="Symbol" w:hint="default"/>
+      </w:rPr>
+    </w:lvl>
+    <w:lvl w:ilvl="7" w:tplc="04100003" w:tentative="1">
+      <w:start w:val="1"/>
+      <w:numFmt w:val="bullet"/>
+      <w:lvlText w:val="o"/>
+      <w:lvlJc w:val="left"/>
+      <w:pPr>
+        <w:ind w:left="6480" w:hanging="360"/>
+      </w:pPr>
+      <w:rPr>
+        <w:rFonts w:ascii="Courier New" w:hAnsi="Courier New" w:cs="Courier New" w:hint="default"/>
+      </w:rPr>
+    </w:lvl>
+    <w:lvl w:ilvl="8" w:tplc="04100005" w:tentative="1">
+      <w:start w:val="1"/>
+      <w:numFmt w:val="bullet"/>
+      <w:lvlText w:val=""/>
+      <w:lvlJc w:val="left"/>
+      <w:pPr>
+        <w:ind w:left="7200" w:hanging="360"/>
+      </w:pPr>
+      <w:rPr>
+        <w:rFonts w:ascii="Wingdings" w:hAnsi="Wingdings" w:hint="default"/>
+      </w:rPr>
+    </w:lvl>
+  </w:abstractNum>
+  <w:abstractNum w:abstractNumId="6" w15:restartNumberingAfterBreak="0">
     <w:nsid w:val="174E4E86"/>
     <w:multiLevelType w:val="hybridMultilevel"/>
     <w:tmpl w:val="7750DE24"/>
@@ -11423,7 +13111,120 @@
       </w:rPr>
     </w:lvl>
   </w:abstractNum>
-  <w:abstractNum w:abstractNumId="6" w15:restartNumberingAfterBreak="0">
+  <w:abstractNum w:abstractNumId="7" w15:restartNumberingAfterBreak="0">
+    <w:nsid w:val="19A455FC"/>
+    <w:multiLevelType w:val="hybridMultilevel"/>
+    <w:tmpl w:val="C008986A"/>
+    <w:lvl w:ilvl="0" w:tplc="04100001">
+      <w:start w:val="1"/>
+      <w:numFmt w:val="bullet"/>
+      <w:lvlText w:val=""/>
+      <w:lvlJc w:val="left"/>
+      <w:pPr>
+        <w:ind w:left="1068" w:hanging="360"/>
+      </w:pPr>
+      <w:rPr>
+        <w:rFonts w:ascii="Symbol" w:hAnsi="Symbol" w:hint="default"/>
+      </w:rPr>
+    </w:lvl>
+    <w:lvl w:ilvl="1" w:tplc="04100003" w:tentative="1">
+      <w:start w:val="1"/>
+      <w:numFmt w:val="bullet"/>
+      <w:lvlText w:val="o"/>
+      <w:lvlJc w:val="left"/>
+      <w:pPr>
+        <w:ind w:left="1788" w:hanging="360"/>
+      </w:pPr>
+      <w:rPr>
+        <w:rFonts w:ascii="Courier New" w:hAnsi="Courier New" w:cs="Courier New" w:hint="default"/>
+      </w:rPr>
+    </w:lvl>
+    <w:lvl w:ilvl="2" w:tplc="04100005" w:tentative="1">
+      <w:start w:val="1"/>
+      <w:numFmt w:val="bullet"/>
+      <w:lvlText w:val=""/>
+      <w:lvlJc w:val="left"/>
+      <w:pPr>
+        <w:ind w:left="2508" w:hanging="360"/>
+      </w:pPr>
+      <w:rPr>
+        <w:rFonts w:ascii="Wingdings" w:hAnsi="Wingdings" w:hint="default"/>
+      </w:rPr>
+    </w:lvl>
+    <w:lvl w:ilvl="3" w:tplc="04100001" w:tentative="1">
+      <w:start w:val="1"/>
+      <w:numFmt w:val="bullet"/>
+      <w:lvlText w:val=""/>
+      <w:lvlJc w:val="left"/>
+      <w:pPr>
+        <w:ind w:left="3228" w:hanging="360"/>
+      </w:pPr>
+      <w:rPr>
+        <w:rFonts w:ascii="Symbol" w:hAnsi="Symbol" w:hint="default"/>
+      </w:rPr>
+    </w:lvl>
+    <w:lvl w:ilvl="4" w:tplc="04100003" w:tentative="1">
+      <w:start w:val="1"/>
+      <w:numFmt w:val="bullet"/>
+      <w:lvlText w:val="o"/>
+      <w:lvlJc w:val="left"/>
+      <w:pPr>
+        <w:ind w:left="3948" w:hanging="360"/>
+      </w:pPr>
+      <w:rPr>
+        <w:rFonts w:ascii="Courier New" w:hAnsi="Courier New" w:cs="Courier New" w:hint="default"/>
+      </w:rPr>
+    </w:lvl>
+    <w:lvl w:ilvl="5" w:tplc="04100005" w:tentative="1">
+      <w:start w:val="1"/>
+      <w:numFmt w:val="bullet"/>
+      <w:lvlText w:val=""/>
+      <w:lvlJc w:val="left"/>
+      <w:pPr>
+        <w:ind w:left="4668" w:hanging="360"/>
+      </w:pPr>
+      <w:rPr>
+        <w:rFonts w:ascii="Wingdings" w:hAnsi="Wingdings" w:hint="default"/>
+      </w:rPr>
+    </w:lvl>
+    <w:lvl w:ilvl="6" w:tplc="04100001" w:tentative="1">
+      <w:start w:val="1"/>
+      <w:numFmt w:val="bullet"/>
+      <w:lvlText w:val=""/>
+      <w:lvlJc w:val="left"/>
+      <w:pPr>
+        <w:ind w:left="5388" w:hanging="360"/>
+      </w:pPr>
+      <w:rPr>
+        <w:rFonts w:ascii="Symbol" w:hAnsi="Symbol" w:hint="default"/>
+      </w:rPr>
+    </w:lvl>
+    <w:lvl w:ilvl="7" w:tplc="04100003" w:tentative="1">
+      <w:start w:val="1"/>
+      <w:numFmt w:val="bullet"/>
+      <w:lvlText w:val="o"/>
+      <w:lvlJc w:val="left"/>
+      <w:pPr>
+        <w:ind w:left="6108" w:hanging="360"/>
+      </w:pPr>
+      <w:rPr>
+        <w:rFonts w:ascii="Courier New" w:hAnsi="Courier New" w:cs="Courier New" w:hint="default"/>
+      </w:rPr>
+    </w:lvl>
+    <w:lvl w:ilvl="8" w:tplc="04100005" w:tentative="1">
+      <w:start w:val="1"/>
+      <w:numFmt w:val="bullet"/>
+      <w:lvlText w:val=""/>
+      <w:lvlJc w:val="left"/>
+      <w:pPr>
+        <w:ind w:left="6828" w:hanging="360"/>
+      </w:pPr>
+      <w:rPr>
+        <w:rFonts w:ascii="Wingdings" w:hAnsi="Wingdings" w:hint="default"/>
+      </w:rPr>
+    </w:lvl>
+  </w:abstractNum>
+  <w:abstractNum w:abstractNumId="8" w15:restartNumberingAfterBreak="0">
     <w:nsid w:val="1A5305ED"/>
     <w:multiLevelType w:val="hybridMultilevel"/>
     <w:tmpl w:val="F9D8743E"/>
@@ -11536,7 +13337,7 @@
       </w:rPr>
     </w:lvl>
   </w:abstractNum>
-  <w:abstractNum w:abstractNumId="7" w15:restartNumberingAfterBreak="0">
+  <w:abstractNum w:abstractNumId="9" w15:restartNumberingAfterBreak="0">
     <w:nsid w:val="1DA16108"/>
     <w:multiLevelType w:val="hybridMultilevel"/>
     <w:tmpl w:val="AAEC91A6"/>
@@ -11649,7 +13450,7 @@
       </w:rPr>
     </w:lvl>
   </w:abstractNum>
-  <w:abstractNum w:abstractNumId="8" w15:restartNumberingAfterBreak="0">
+  <w:abstractNum w:abstractNumId="10" w15:restartNumberingAfterBreak="0">
     <w:nsid w:val="203C5E95"/>
     <w:multiLevelType w:val="hybridMultilevel"/>
     <w:tmpl w:val="84AE9106"/>
@@ -11762,7 +13563,7 @@
       </w:rPr>
     </w:lvl>
   </w:abstractNum>
-  <w:abstractNum w:abstractNumId="9" w15:restartNumberingAfterBreak="0">
+  <w:abstractNum w:abstractNumId="11" w15:restartNumberingAfterBreak="0">
     <w:nsid w:val="28805E7E"/>
     <w:multiLevelType w:val="hybridMultilevel"/>
     <w:tmpl w:val="9CC49BDE"/>
@@ -11875,7 +13676,7 @@
       </w:rPr>
     </w:lvl>
   </w:abstractNum>
-  <w:abstractNum w:abstractNumId="10" w15:restartNumberingAfterBreak="0">
+  <w:abstractNum w:abstractNumId="12" w15:restartNumberingAfterBreak="0">
     <w:nsid w:val="2A3E4B22"/>
     <w:multiLevelType w:val="hybridMultilevel"/>
     <w:tmpl w:val="3E14113A"/>
@@ -11988,7 +13789,7 @@
       </w:rPr>
     </w:lvl>
   </w:abstractNum>
-  <w:abstractNum w:abstractNumId="11" w15:restartNumberingAfterBreak="0">
+  <w:abstractNum w:abstractNumId="13" w15:restartNumberingAfterBreak="0">
     <w:nsid w:val="37AA45D9"/>
     <w:multiLevelType w:val="hybridMultilevel"/>
     <w:tmpl w:val="B1FC9470"/>
@@ -12101,7 +13902,120 @@
       </w:rPr>
     </w:lvl>
   </w:abstractNum>
-  <w:abstractNum w:abstractNumId="12" w15:restartNumberingAfterBreak="0">
+  <w:abstractNum w:abstractNumId="14" w15:restartNumberingAfterBreak="0">
+    <w:nsid w:val="3AEE7F5F"/>
+    <w:multiLevelType w:val="hybridMultilevel"/>
+    <w:tmpl w:val="66B836F0"/>
+    <w:lvl w:ilvl="0" w:tplc="04100001">
+      <w:start w:val="1"/>
+      <w:numFmt w:val="bullet"/>
+      <w:lvlText w:val=""/>
+      <w:lvlJc w:val="left"/>
+      <w:pPr>
+        <w:ind w:left="1440" w:hanging="360"/>
+      </w:pPr>
+      <w:rPr>
+        <w:rFonts w:ascii="Symbol" w:hAnsi="Symbol" w:hint="default"/>
+      </w:rPr>
+    </w:lvl>
+    <w:lvl w:ilvl="1" w:tplc="04100003" w:tentative="1">
+      <w:start w:val="1"/>
+      <w:numFmt w:val="bullet"/>
+      <w:lvlText w:val="o"/>
+      <w:lvlJc w:val="left"/>
+      <w:pPr>
+        <w:ind w:left="2160" w:hanging="360"/>
+      </w:pPr>
+      <w:rPr>
+        <w:rFonts w:ascii="Courier New" w:hAnsi="Courier New" w:cs="Courier New" w:hint="default"/>
+      </w:rPr>
+    </w:lvl>
+    <w:lvl w:ilvl="2" w:tplc="04100005" w:tentative="1">
+      <w:start w:val="1"/>
+      <w:numFmt w:val="bullet"/>
+      <w:lvlText w:val=""/>
+      <w:lvlJc w:val="left"/>
+      <w:pPr>
+        <w:ind w:left="2880" w:hanging="360"/>
+      </w:pPr>
+      <w:rPr>
+        <w:rFonts w:ascii="Wingdings" w:hAnsi="Wingdings" w:hint="default"/>
+      </w:rPr>
+    </w:lvl>
+    <w:lvl w:ilvl="3" w:tplc="04100001" w:tentative="1">
+      <w:start w:val="1"/>
+      <w:numFmt w:val="bullet"/>
+      <w:lvlText w:val=""/>
+      <w:lvlJc w:val="left"/>
+      <w:pPr>
+        <w:ind w:left="3600" w:hanging="360"/>
+      </w:pPr>
+      <w:rPr>
+        <w:rFonts w:ascii="Symbol" w:hAnsi="Symbol" w:hint="default"/>
+      </w:rPr>
+    </w:lvl>
+    <w:lvl w:ilvl="4" w:tplc="04100003" w:tentative="1">
+      <w:start w:val="1"/>
+      <w:numFmt w:val="bullet"/>
+      <w:lvlText w:val="o"/>
+      <w:lvlJc w:val="left"/>
+      <w:pPr>
+        <w:ind w:left="4320" w:hanging="360"/>
+      </w:pPr>
+      <w:rPr>
+        <w:rFonts w:ascii="Courier New" w:hAnsi="Courier New" w:cs="Courier New" w:hint="default"/>
+      </w:rPr>
+    </w:lvl>
+    <w:lvl w:ilvl="5" w:tplc="04100005" w:tentative="1">
+      <w:start w:val="1"/>
+      <w:numFmt w:val="bullet"/>
+      <w:lvlText w:val=""/>
+      <w:lvlJc w:val="left"/>
+      <w:pPr>
+        <w:ind w:left="5040" w:hanging="360"/>
+      </w:pPr>
+      <w:rPr>
+        <w:rFonts w:ascii="Wingdings" w:hAnsi="Wingdings" w:hint="default"/>
+      </w:rPr>
+    </w:lvl>
+    <w:lvl w:ilvl="6" w:tplc="04100001" w:tentative="1">
+      <w:start w:val="1"/>
+      <w:numFmt w:val="bullet"/>
+      <w:lvlText w:val=""/>
+      <w:lvlJc w:val="left"/>
+      <w:pPr>
+        <w:ind w:left="5760" w:hanging="360"/>
+      </w:pPr>
+      <w:rPr>
+        <w:rFonts w:ascii="Symbol" w:hAnsi="Symbol" w:hint="default"/>
+      </w:rPr>
+    </w:lvl>
+    <w:lvl w:ilvl="7" w:tplc="04100003" w:tentative="1">
+      <w:start w:val="1"/>
+      <w:numFmt w:val="bullet"/>
+      <w:lvlText w:val="o"/>
+      <w:lvlJc w:val="left"/>
+      <w:pPr>
+        <w:ind w:left="6480" w:hanging="360"/>
+      </w:pPr>
+      <w:rPr>
+        <w:rFonts w:ascii="Courier New" w:hAnsi="Courier New" w:cs="Courier New" w:hint="default"/>
+      </w:rPr>
+    </w:lvl>
+    <w:lvl w:ilvl="8" w:tplc="04100005" w:tentative="1">
+      <w:start w:val="1"/>
+      <w:numFmt w:val="bullet"/>
+      <w:lvlText w:val=""/>
+      <w:lvlJc w:val="left"/>
+      <w:pPr>
+        <w:ind w:left="7200" w:hanging="360"/>
+      </w:pPr>
+      <w:rPr>
+        <w:rFonts w:ascii="Wingdings" w:hAnsi="Wingdings" w:hint="default"/>
+      </w:rPr>
+    </w:lvl>
+  </w:abstractNum>
+  <w:abstractNum w:abstractNumId="15" w15:restartNumberingAfterBreak="0">
     <w:nsid w:val="3E7603D6"/>
     <w:multiLevelType w:val="hybridMultilevel"/>
     <w:tmpl w:val="A0CE9BDE"/>
@@ -12214,7 +14128,7 @@
       </w:rPr>
     </w:lvl>
   </w:abstractNum>
-  <w:abstractNum w:abstractNumId="13" w15:restartNumberingAfterBreak="0">
+  <w:abstractNum w:abstractNumId="16" w15:restartNumberingAfterBreak="0">
     <w:nsid w:val="520A0315"/>
     <w:multiLevelType w:val="hybridMultilevel"/>
     <w:tmpl w:val="DE421568"/>
@@ -12303,7 +14217,120 @@
       </w:pPr>
     </w:lvl>
   </w:abstractNum>
-  <w:abstractNum w:abstractNumId="14" w15:restartNumberingAfterBreak="0">
+  <w:abstractNum w:abstractNumId="17" w15:restartNumberingAfterBreak="0">
+    <w:nsid w:val="53CB5386"/>
+    <w:multiLevelType w:val="hybridMultilevel"/>
+    <w:tmpl w:val="04DA5DAC"/>
+    <w:lvl w:ilvl="0" w:tplc="04100001">
+      <w:start w:val="1"/>
+      <w:numFmt w:val="bullet"/>
+      <w:lvlText w:val=""/>
+      <w:lvlJc w:val="left"/>
+      <w:pPr>
+        <w:ind w:left="1440" w:hanging="360"/>
+      </w:pPr>
+      <w:rPr>
+        <w:rFonts w:ascii="Symbol" w:hAnsi="Symbol" w:hint="default"/>
+      </w:rPr>
+    </w:lvl>
+    <w:lvl w:ilvl="1" w:tplc="04100003" w:tentative="1">
+      <w:start w:val="1"/>
+      <w:numFmt w:val="bullet"/>
+      <w:lvlText w:val="o"/>
+      <w:lvlJc w:val="left"/>
+      <w:pPr>
+        <w:ind w:left="2160" w:hanging="360"/>
+      </w:pPr>
+      <w:rPr>
+        <w:rFonts w:ascii="Courier New" w:hAnsi="Courier New" w:cs="Courier New" w:hint="default"/>
+      </w:rPr>
+    </w:lvl>
+    <w:lvl w:ilvl="2" w:tplc="04100005" w:tentative="1">
+      <w:start w:val="1"/>
+      <w:numFmt w:val="bullet"/>
+      <w:lvlText w:val=""/>
+      <w:lvlJc w:val="left"/>
+      <w:pPr>
+        <w:ind w:left="2880" w:hanging="360"/>
+      </w:pPr>
+      <w:rPr>
+        <w:rFonts w:ascii="Wingdings" w:hAnsi="Wingdings" w:hint="default"/>
+      </w:rPr>
+    </w:lvl>
+    <w:lvl w:ilvl="3" w:tplc="04100001" w:tentative="1">
+      <w:start w:val="1"/>
+      <w:numFmt w:val="bullet"/>
+      <w:lvlText w:val=""/>
+      <w:lvlJc w:val="left"/>
+      <w:pPr>
+        <w:ind w:left="3600" w:hanging="360"/>
+      </w:pPr>
+      <w:rPr>
+        <w:rFonts w:ascii="Symbol" w:hAnsi="Symbol" w:hint="default"/>
+      </w:rPr>
+    </w:lvl>
+    <w:lvl w:ilvl="4" w:tplc="04100003" w:tentative="1">
+      <w:start w:val="1"/>
+      <w:numFmt w:val="bullet"/>
+      <w:lvlText w:val="o"/>
+      <w:lvlJc w:val="left"/>
+      <w:pPr>
+        <w:ind w:left="4320" w:hanging="360"/>
+      </w:pPr>
+      <w:rPr>
+        <w:rFonts w:ascii="Courier New" w:hAnsi="Courier New" w:cs="Courier New" w:hint="default"/>
+      </w:rPr>
+    </w:lvl>
+    <w:lvl w:ilvl="5" w:tplc="04100005" w:tentative="1">
+      <w:start w:val="1"/>
+      <w:numFmt w:val="bullet"/>
+      <w:lvlText w:val=""/>
+      <w:lvlJc w:val="left"/>
+      <w:pPr>
+        <w:ind w:left="5040" w:hanging="360"/>
+      </w:pPr>
+      <w:rPr>
+        <w:rFonts w:ascii="Wingdings" w:hAnsi="Wingdings" w:hint="default"/>
+      </w:rPr>
+    </w:lvl>
+    <w:lvl w:ilvl="6" w:tplc="04100001" w:tentative="1">
+      <w:start w:val="1"/>
+      <w:numFmt w:val="bullet"/>
+      <w:lvlText w:val=""/>
+      <w:lvlJc w:val="left"/>
+      <w:pPr>
+        <w:ind w:left="5760" w:hanging="360"/>
+      </w:pPr>
+      <w:rPr>
+        <w:rFonts w:ascii="Symbol" w:hAnsi="Symbol" w:hint="default"/>
+      </w:rPr>
+    </w:lvl>
+    <w:lvl w:ilvl="7" w:tplc="04100003" w:tentative="1">
+      <w:start w:val="1"/>
+      <w:numFmt w:val="bullet"/>
+      <w:lvlText w:val="o"/>
+      <w:lvlJc w:val="left"/>
+      <w:pPr>
+        <w:ind w:left="6480" w:hanging="360"/>
+      </w:pPr>
+      <w:rPr>
+        <w:rFonts w:ascii="Courier New" w:hAnsi="Courier New" w:cs="Courier New" w:hint="default"/>
+      </w:rPr>
+    </w:lvl>
+    <w:lvl w:ilvl="8" w:tplc="04100005" w:tentative="1">
+      <w:start w:val="1"/>
+      <w:numFmt w:val="bullet"/>
+      <w:lvlText w:val=""/>
+      <w:lvlJc w:val="left"/>
+      <w:pPr>
+        <w:ind w:left="7200" w:hanging="360"/>
+      </w:pPr>
+      <w:rPr>
+        <w:rFonts w:ascii="Wingdings" w:hAnsi="Wingdings" w:hint="default"/>
+      </w:rPr>
+    </w:lvl>
+  </w:abstractNum>
+  <w:abstractNum w:abstractNumId="18" w15:restartNumberingAfterBreak="0">
     <w:nsid w:val="590840D4"/>
     <w:multiLevelType w:val="hybridMultilevel"/>
     <w:tmpl w:val="909C160E"/>
@@ -12392,7 +14419,233 @@
       </w:pPr>
     </w:lvl>
   </w:abstractNum>
-  <w:abstractNum w:abstractNumId="15" w15:restartNumberingAfterBreak="0">
+  <w:abstractNum w:abstractNumId="19" w15:restartNumberingAfterBreak="0">
+    <w:nsid w:val="62412528"/>
+    <w:multiLevelType w:val="hybridMultilevel"/>
+    <w:tmpl w:val="FA7274D4"/>
+    <w:lvl w:ilvl="0" w:tplc="04100001">
+      <w:start w:val="1"/>
+      <w:numFmt w:val="bullet"/>
+      <w:lvlText w:val=""/>
+      <w:lvlJc w:val="left"/>
+      <w:pPr>
+        <w:ind w:left="1440" w:hanging="360"/>
+      </w:pPr>
+      <w:rPr>
+        <w:rFonts w:ascii="Symbol" w:hAnsi="Symbol" w:hint="default"/>
+      </w:rPr>
+    </w:lvl>
+    <w:lvl w:ilvl="1" w:tplc="04100003" w:tentative="1">
+      <w:start w:val="1"/>
+      <w:numFmt w:val="bullet"/>
+      <w:lvlText w:val="o"/>
+      <w:lvlJc w:val="left"/>
+      <w:pPr>
+        <w:ind w:left="2160" w:hanging="360"/>
+      </w:pPr>
+      <w:rPr>
+        <w:rFonts w:ascii="Courier New" w:hAnsi="Courier New" w:cs="Courier New" w:hint="default"/>
+      </w:rPr>
+    </w:lvl>
+    <w:lvl w:ilvl="2" w:tplc="04100005" w:tentative="1">
+      <w:start w:val="1"/>
+      <w:numFmt w:val="bullet"/>
+      <w:lvlText w:val=""/>
+      <w:lvlJc w:val="left"/>
+      <w:pPr>
+        <w:ind w:left="2880" w:hanging="360"/>
+      </w:pPr>
+      <w:rPr>
+        <w:rFonts w:ascii="Wingdings" w:hAnsi="Wingdings" w:hint="default"/>
+      </w:rPr>
+    </w:lvl>
+    <w:lvl w:ilvl="3" w:tplc="04100001" w:tentative="1">
+      <w:start w:val="1"/>
+      <w:numFmt w:val="bullet"/>
+      <w:lvlText w:val=""/>
+      <w:lvlJc w:val="left"/>
+      <w:pPr>
+        <w:ind w:left="3600" w:hanging="360"/>
+      </w:pPr>
+      <w:rPr>
+        <w:rFonts w:ascii="Symbol" w:hAnsi="Symbol" w:hint="default"/>
+      </w:rPr>
+    </w:lvl>
+    <w:lvl w:ilvl="4" w:tplc="04100003" w:tentative="1">
+      <w:start w:val="1"/>
+      <w:numFmt w:val="bullet"/>
+      <w:lvlText w:val="o"/>
+      <w:lvlJc w:val="left"/>
+      <w:pPr>
+        <w:ind w:left="4320" w:hanging="360"/>
+      </w:pPr>
+      <w:rPr>
+        <w:rFonts w:ascii="Courier New" w:hAnsi="Courier New" w:cs="Courier New" w:hint="default"/>
+      </w:rPr>
+    </w:lvl>
+    <w:lvl w:ilvl="5" w:tplc="04100005" w:tentative="1">
+      <w:start w:val="1"/>
+      <w:numFmt w:val="bullet"/>
+      <w:lvlText w:val=""/>
+      <w:lvlJc w:val="left"/>
+      <w:pPr>
+        <w:ind w:left="5040" w:hanging="360"/>
+      </w:pPr>
+      <w:rPr>
+        <w:rFonts w:ascii="Wingdings" w:hAnsi="Wingdings" w:hint="default"/>
+      </w:rPr>
+    </w:lvl>
+    <w:lvl w:ilvl="6" w:tplc="04100001" w:tentative="1">
+      <w:start w:val="1"/>
+      <w:numFmt w:val="bullet"/>
+      <w:lvlText w:val=""/>
+      <w:lvlJc w:val="left"/>
+      <w:pPr>
+        <w:ind w:left="5760" w:hanging="360"/>
+      </w:pPr>
+      <w:rPr>
+        <w:rFonts w:ascii="Symbol" w:hAnsi="Symbol" w:hint="default"/>
+      </w:rPr>
+    </w:lvl>
+    <w:lvl w:ilvl="7" w:tplc="04100003" w:tentative="1">
+      <w:start w:val="1"/>
+      <w:numFmt w:val="bullet"/>
+      <w:lvlText w:val="o"/>
+      <w:lvlJc w:val="left"/>
+      <w:pPr>
+        <w:ind w:left="6480" w:hanging="360"/>
+      </w:pPr>
+      <w:rPr>
+        <w:rFonts w:ascii="Courier New" w:hAnsi="Courier New" w:cs="Courier New" w:hint="default"/>
+      </w:rPr>
+    </w:lvl>
+    <w:lvl w:ilvl="8" w:tplc="04100005" w:tentative="1">
+      <w:start w:val="1"/>
+      <w:numFmt w:val="bullet"/>
+      <w:lvlText w:val=""/>
+      <w:lvlJc w:val="left"/>
+      <w:pPr>
+        <w:ind w:left="7200" w:hanging="360"/>
+      </w:pPr>
+      <w:rPr>
+        <w:rFonts w:ascii="Wingdings" w:hAnsi="Wingdings" w:hint="default"/>
+      </w:rPr>
+    </w:lvl>
+  </w:abstractNum>
+  <w:abstractNum w:abstractNumId="20" w15:restartNumberingAfterBreak="0">
+    <w:nsid w:val="62AF2E74"/>
+    <w:multiLevelType w:val="hybridMultilevel"/>
+    <w:tmpl w:val="9FD89574"/>
+    <w:lvl w:ilvl="0" w:tplc="04100001">
+      <w:start w:val="1"/>
+      <w:numFmt w:val="bullet"/>
+      <w:lvlText w:val=""/>
+      <w:lvlJc w:val="left"/>
+      <w:pPr>
+        <w:ind w:left="1428" w:hanging="360"/>
+      </w:pPr>
+      <w:rPr>
+        <w:rFonts w:ascii="Symbol" w:hAnsi="Symbol" w:hint="default"/>
+      </w:rPr>
+    </w:lvl>
+    <w:lvl w:ilvl="1" w:tplc="04100003" w:tentative="1">
+      <w:start w:val="1"/>
+      <w:numFmt w:val="bullet"/>
+      <w:lvlText w:val="o"/>
+      <w:lvlJc w:val="left"/>
+      <w:pPr>
+        <w:ind w:left="2148" w:hanging="360"/>
+      </w:pPr>
+      <w:rPr>
+        <w:rFonts w:ascii="Courier New" w:hAnsi="Courier New" w:cs="Courier New" w:hint="default"/>
+      </w:rPr>
+    </w:lvl>
+    <w:lvl w:ilvl="2" w:tplc="04100005" w:tentative="1">
+      <w:start w:val="1"/>
+      <w:numFmt w:val="bullet"/>
+      <w:lvlText w:val=""/>
+      <w:lvlJc w:val="left"/>
+      <w:pPr>
+        <w:ind w:left="2868" w:hanging="360"/>
+      </w:pPr>
+      <w:rPr>
+        <w:rFonts w:ascii="Wingdings" w:hAnsi="Wingdings" w:hint="default"/>
+      </w:rPr>
+    </w:lvl>
+    <w:lvl w:ilvl="3" w:tplc="04100001" w:tentative="1">
+      <w:start w:val="1"/>
+      <w:numFmt w:val="bullet"/>
+      <w:lvlText w:val=""/>
+      <w:lvlJc w:val="left"/>
+      <w:pPr>
+        <w:ind w:left="3588" w:hanging="360"/>
+      </w:pPr>
+      <w:rPr>
+        <w:rFonts w:ascii="Symbol" w:hAnsi="Symbol" w:hint="default"/>
+      </w:rPr>
+    </w:lvl>
+    <w:lvl w:ilvl="4" w:tplc="04100003" w:tentative="1">
+      <w:start w:val="1"/>
+      <w:numFmt w:val="bullet"/>
+      <w:lvlText w:val="o"/>
+      <w:lvlJc w:val="left"/>
+      <w:pPr>
+        <w:ind w:left="4308" w:hanging="360"/>
+      </w:pPr>
+      <w:rPr>
+        <w:rFonts w:ascii="Courier New" w:hAnsi="Courier New" w:cs="Courier New" w:hint="default"/>
+      </w:rPr>
+    </w:lvl>
+    <w:lvl w:ilvl="5" w:tplc="04100005" w:tentative="1">
+      <w:start w:val="1"/>
+      <w:numFmt w:val="bullet"/>
+      <w:lvlText w:val=""/>
+      <w:lvlJc w:val="left"/>
+      <w:pPr>
+        <w:ind w:left="5028" w:hanging="360"/>
+      </w:pPr>
+      <w:rPr>
+        <w:rFonts w:ascii="Wingdings" w:hAnsi="Wingdings" w:hint="default"/>
+      </w:rPr>
+    </w:lvl>
+    <w:lvl w:ilvl="6" w:tplc="04100001" w:tentative="1">
+      <w:start w:val="1"/>
+      <w:numFmt w:val="bullet"/>
+      <w:lvlText w:val=""/>
+      <w:lvlJc w:val="left"/>
+      <w:pPr>
+        <w:ind w:left="5748" w:hanging="360"/>
+      </w:pPr>
+      <w:rPr>
+        <w:rFonts w:ascii="Symbol" w:hAnsi="Symbol" w:hint="default"/>
+      </w:rPr>
+    </w:lvl>
+    <w:lvl w:ilvl="7" w:tplc="04100003" w:tentative="1">
+      <w:start w:val="1"/>
+      <w:numFmt w:val="bullet"/>
+      <w:lvlText w:val="o"/>
+      <w:lvlJc w:val="left"/>
+      <w:pPr>
+        <w:ind w:left="6468" w:hanging="360"/>
+      </w:pPr>
+      <w:rPr>
+        <w:rFonts w:ascii="Courier New" w:hAnsi="Courier New" w:cs="Courier New" w:hint="default"/>
+      </w:rPr>
+    </w:lvl>
+    <w:lvl w:ilvl="8" w:tplc="04100005" w:tentative="1">
+      <w:start w:val="1"/>
+      <w:numFmt w:val="bullet"/>
+      <w:lvlText w:val=""/>
+      <w:lvlJc w:val="left"/>
+      <w:pPr>
+        <w:ind w:left="7188" w:hanging="360"/>
+      </w:pPr>
+      <w:rPr>
+        <w:rFonts w:ascii="Wingdings" w:hAnsi="Wingdings" w:hint="default"/>
+      </w:rPr>
+    </w:lvl>
+  </w:abstractNum>
+  <w:abstractNum w:abstractNumId="21" w15:restartNumberingAfterBreak="0">
     <w:nsid w:val="69220072"/>
     <w:multiLevelType w:val="hybridMultilevel"/>
     <w:tmpl w:val="750E1B88"/>
@@ -12505,11 +14758,11 @@
       </w:rPr>
     </w:lvl>
   </w:abstractNum>
-  <w:abstractNum w:abstractNumId="16" w15:restartNumberingAfterBreak="0">
+  <w:abstractNum w:abstractNumId="22" w15:restartNumberingAfterBreak="0">
     <w:nsid w:val="76C418FB"/>
     <w:multiLevelType w:val="hybridMultilevel"/>
-    <w:tmpl w:val="6F92B2C8"/>
-    <w:lvl w:ilvl="0" w:tplc="0410000F">
+    <w:tmpl w:val="8F8EB336"/>
+    <w:lvl w:ilvl="0" w:tplc="C89EEADA">
       <w:start w:val="1"/>
       <w:numFmt w:val="decimal"/>
       <w:lvlText w:val="%1."/>
@@ -12519,6 +14772,7 @@
       </w:pPr>
       <w:rPr>
         <w:rFonts w:hint="default"/>
+        <w:color w:val="auto"/>
       </w:rPr>
     </w:lvl>
     <w:lvl w:ilvl="1" w:tplc="04100019">
@@ -12595,22 +14849,22 @@
     </w:lvl>
   </w:abstractNum>
   <w:num w:numId="1">
-    <w:abstractNumId w:val="16"/>
+    <w:abstractNumId w:val="22"/>
   </w:num>
   <w:num w:numId="2">
     <w:abstractNumId w:val="2"/>
   </w:num>
   <w:num w:numId="3">
-    <w:abstractNumId w:val="15"/>
+    <w:abstractNumId w:val="21"/>
   </w:num>
   <w:num w:numId="4">
-    <w:abstractNumId w:val="10"/>
+    <w:abstractNumId w:val="12"/>
   </w:num>
   <w:num w:numId="5">
-    <w:abstractNumId w:val="6"/>
+    <w:abstractNumId w:val="8"/>
   </w:num>
   <w:num w:numId="6">
-    <w:abstractNumId w:val="11"/>
+    <w:abstractNumId w:val="13"/>
   </w:num>
   <w:num w:numId="7">
     <w:abstractNumId w:val="3"/>
@@ -12619,31 +14873,49 @@
     <w:abstractNumId w:val="0"/>
   </w:num>
   <w:num w:numId="9">
-    <w:abstractNumId w:val="13"/>
+    <w:abstractNumId w:val="16"/>
   </w:num>
   <w:num w:numId="10">
     <w:abstractNumId w:val="1"/>
   </w:num>
   <w:num w:numId="11">
-    <w:abstractNumId w:val="14"/>
+    <w:abstractNumId w:val="18"/>
   </w:num>
   <w:num w:numId="12">
     <w:abstractNumId w:val="4"/>
   </w:num>
   <w:num w:numId="13">
-    <w:abstractNumId w:val="12"/>
+    <w:abstractNumId w:val="15"/>
   </w:num>
   <w:num w:numId="14">
+    <w:abstractNumId w:val="11"/>
+  </w:num>
+  <w:num w:numId="15">
+    <w:abstractNumId w:val="6"/>
+  </w:num>
+  <w:num w:numId="16">
+    <w:abstractNumId w:val="10"/>
+  </w:num>
+  <w:num w:numId="17">
     <w:abstractNumId w:val="9"/>
   </w:num>
-  <w:num w:numId="15">
+  <w:num w:numId="18">
     <w:abstractNumId w:val="5"/>
   </w:num>
-  <w:num w:numId="16">
-    <w:abstractNumId w:val="8"/>
+  <w:num w:numId="19">
+    <w:abstractNumId w:val="19"/>
   </w:num>
-  <w:num w:numId="17">
+  <w:num w:numId="20">
+    <w:abstractNumId w:val="17"/>
+  </w:num>
+  <w:num w:numId="21">
+    <w:abstractNumId w:val="20"/>
+  </w:num>
+  <w:num w:numId="22">
     <w:abstractNumId w:val="7"/>
+  </w:num>
+  <w:num w:numId="23">
+    <w:abstractNumId w:val="14"/>
   </w:num>
 </w:numbering>
 </file>
@@ -13049,7 +15321,6 @@
   <w:style w:type="character" w:default="1" w:styleId="Carpredefinitoparagrafo">
     <w:name w:val="Default Paragraph Font"/>
     <w:uiPriority w:val="1"/>
-    <w:semiHidden/>
     <w:unhideWhenUsed/>
   </w:style>
   <w:style w:type="table" w:default="1" w:styleId="Tabellanormale">
@@ -13464,7 +15735,7 @@
 </file>
 
 <file path=customXml/itemProps1.xml><?xml version="1.0" encoding="utf-8"?>
-<ds:datastoreItem xmlns:ds="http://schemas.openxmlformats.org/officeDocument/2006/customXml" ds:itemID="{DA140A73-751D-4712-A11F-533722DCC52A}">
+<ds:datastoreItem xmlns:ds="http://schemas.openxmlformats.org/officeDocument/2006/customXml" ds:itemID="{C6460F41-F1B2-4093-AB2A-C057894487D3}">
   <ds:schemaRefs>
     <ds:schemaRef ds:uri="http://schemas.openxmlformats.org/officeDocument/2006/bibliography"/>
   </ds:schemaRefs>

</xml_diff>

<commit_message>
Fino a 50 (fatta)
</commit_message>
<xml_diff>
--- a/Risposte Reti.docx
+++ b/Risposte Reti.docx
@@ -743,7 +743,10 @@
         <w:jc w:val="both"/>
       </w:pPr>
       <w:r>
-        <w:t xml:space="preserve">51. Cos’è un cifrario a sostituzione e </w:t>
+        <w:t>51. Cos’è un cifrario a sostituzione</w:t>
+      </w:r>
+      <w:r>
+        <w:t>? E a trasposizione?</w:t>
       </w:r>
     </w:p>
     <w:p>
@@ -10997,10 +11000,7 @@
         <w:jc w:val="both"/>
       </w:pPr>
       <w:r>
-        <w:t xml:space="preserve">IPv4 è il protocollo più usato e la sua tecnologia può supportare al massimo </w:t>
-      </w:r>
-      <w:r>
-        <w:t>2</w:t>
+        <w:t>IPv4 è il protocollo più usato e la sua tecnologia può supportare al massimo 2</w:t>
       </w:r>
       <w:r>
         <w:rPr>
@@ -12317,26 +12317,1752 @@
       <w:r>
         <w:t xml:space="preserve"> UDP</w:t>
       </w:r>
+      <w:r>
+        <w:t>.</w:t>
+      </w:r>
+    </w:p>
+    <w:p>
+      <w:pPr>
+        <w:pStyle w:val="Paragrafoelenco"/>
+        <w:jc w:val="both"/>
+      </w:pPr>
+      <w:r>
+        <w:t>Lo stato di trasporto è il cuore dell’intera gerarchia dei protocolli. Il suo compito è fornire il trasporto dei dati, affidabile ed efficiente in termini di costi, dal computer di origine a quello di destinazione, indipendentemente dalla rete o dalle reti fisiche effettivamente utilizzate.</w:t>
+      </w:r>
+    </w:p>
+    <w:p>
+      <w:pPr>
+        <w:pStyle w:val="Paragrafoelenco"/>
+        <w:jc w:val="both"/>
+      </w:pPr>
+      <w:r>
+        <w:t xml:space="preserve">Nello strato di trasporto ci sono due protocolli principali, che si distinguono dal fatto che uno è </w:t>
+      </w:r>
+      <w:r>
+        <w:rPr>
+          <w:i/>
+        </w:rPr>
+        <w:t xml:space="preserve">orientato alla connessione </w:t>
+      </w:r>
+      <w:r>
+        <w:t xml:space="preserve">l’altro è </w:t>
+      </w:r>
+      <w:r>
+        <w:rPr>
+          <w:i/>
+        </w:rPr>
+        <w:t>senza connessione</w:t>
+      </w:r>
+      <w:r>
+        <w:t xml:space="preserve"> (TCP e UDP).</w:t>
+      </w:r>
+    </w:p>
+    <w:p>
+      <w:pPr>
+        <w:pStyle w:val="Paragrafoelenco"/>
+        <w:jc w:val="both"/>
+      </w:pPr>
+      <w:r>
+        <w:rPr>
+          <w:i/>
+        </w:rPr>
+        <w:t xml:space="preserve">Senza connessione= </w:t>
+      </w:r>
+      <w:r>
+        <w:t>lo scambio di dati a pacchetto tra mittente e destinatario non richiede l’operazione preliminare di creazione di un circuito su cui instradare l’intero flusso.</w:t>
+      </w:r>
+    </w:p>
+    <w:p>
+      <w:pPr>
+        <w:pStyle w:val="Paragrafoelenco"/>
+        <w:jc w:val="both"/>
+      </w:pPr>
+      <w:r>
+        <w:rPr>
+          <w:b/>
+        </w:rPr>
+        <w:t>UDP</w:t>
+      </w:r>
+      <w:r>
+        <w:t xml:space="preserve"> (User </w:t>
+      </w:r>
+      <w:proofErr w:type="spellStart"/>
+      <w:r>
+        <w:t>Datagram</w:t>
+      </w:r>
+      <w:proofErr w:type="spellEnd"/>
+      <w:r>
+        <w:t xml:space="preserve"> Protocol)</w:t>
+      </w:r>
+      <w:r>
+        <w:rPr>
+          <w:b/>
+        </w:rPr>
+        <w:t xml:space="preserve"> </w:t>
+      </w:r>
+      <w:r>
+        <w:t>è un protocollo dello stato di trasporto senza connessione. Non gestisce il riordinamento dei pacchetti né la ritrasmissione di quelli persi, il che lo rendono di minor affidabilità rispetto al TCP. In compenso è molto rapido ed efficiente per applicazioni leggere o time sensitive (audio video real-time).</w:t>
+      </w:r>
+    </w:p>
+    <w:p>
+      <w:pPr>
+        <w:pStyle w:val="Paragrafoelenco"/>
+        <w:jc w:val="both"/>
+      </w:pPr>
+      <w:r>
+        <w:t>UDP fornisce servizi basilari: Multiplazione delle connessioni tramite assegnazione delle porte e verifica degli errori mediante una checksum inserita in un campo dell’</w:t>
+      </w:r>
+      <w:proofErr w:type="spellStart"/>
+      <w:r>
+        <w:t>header</w:t>
+      </w:r>
+      <w:proofErr w:type="spellEnd"/>
+      <w:r>
+        <w:t>.</w:t>
+      </w:r>
+    </w:p>
+    <w:p>
+      <w:pPr>
+        <w:pStyle w:val="Paragrafoelenco"/>
+        <w:jc w:val="both"/>
+      </w:pPr>
+      <w:r>
+        <w:t>L’</w:t>
+      </w:r>
+      <w:proofErr w:type="spellStart"/>
+      <w:r>
+        <w:t>header</w:t>
+      </w:r>
+      <w:proofErr w:type="spellEnd"/>
+      <w:r>
+        <w:t xml:space="preserve"> dell’UDP è cosi formato:</w:t>
+      </w:r>
+    </w:p>
+    <w:p>
+      <w:pPr>
+        <w:pStyle w:val="Paragrafoelenco"/>
+        <w:numPr>
+          <w:ilvl w:val="0"/>
+          <w:numId w:val="24"/>
+        </w:numPr>
+        <w:jc w:val="both"/>
+      </w:pPr>
+      <w:r>
+        <w:rPr>
+          <w:b/>
+        </w:rPr>
+        <w:t>Source port</w:t>
+      </w:r>
+      <w:r>
+        <w:t xml:space="preserve"> [16 bit]</w:t>
+      </w:r>
+      <w:r>
+        <w:t>:</w:t>
+      </w:r>
+      <w:r>
+        <w:t xml:space="preserve"> identifica il numero di</w:t>
+      </w:r>
+      <w:r>
+        <w:t xml:space="preserve"> porta </w:t>
+      </w:r>
+      <w:proofErr w:type="spellStart"/>
+      <w:r>
+        <w:t>sull’host</w:t>
+      </w:r>
+      <w:proofErr w:type="spellEnd"/>
+      <w:r>
+        <w:t xml:space="preserve"> del mittente del datagramma;</w:t>
+      </w:r>
+    </w:p>
+    <w:p>
+      <w:pPr>
+        <w:pStyle w:val="Paragrafoelenco"/>
+        <w:numPr>
+          <w:ilvl w:val="0"/>
+          <w:numId w:val="24"/>
+        </w:numPr>
+        <w:jc w:val="both"/>
+      </w:pPr>
+      <w:proofErr w:type="spellStart"/>
+      <w:r>
+        <w:rPr>
+          <w:b/>
+        </w:rPr>
+        <w:t>Destination</w:t>
+      </w:r>
+      <w:proofErr w:type="spellEnd"/>
+      <w:r>
+        <w:rPr>
+          <w:b/>
+        </w:rPr>
+        <w:t xml:space="preserve"> port </w:t>
+      </w:r>
+      <w:r>
+        <w:t xml:space="preserve">[16 bit]: identifica il numero di porta </w:t>
+      </w:r>
+      <w:proofErr w:type="spellStart"/>
+      <w:r>
+        <w:t>sull’host</w:t>
+      </w:r>
+      <w:proofErr w:type="spellEnd"/>
+      <w:r>
+        <w:t xml:space="preserve"> del destinatario del datagramma;</w:t>
+      </w:r>
+    </w:p>
+    <w:p>
+      <w:pPr>
+        <w:pStyle w:val="Paragrafoelenco"/>
+        <w:numPr>
+          <w:ilvl w:val="0"/>
+          <w:numId w:val="24"/>
+        </w:numPr>
+        <w:jc w:val="both"/>
+      </w:pPr>
+      <w:proofErr w:type="spellStart"/>
+      <w:r>
+        <w:rPr>
+          <w:b/>
+        </w:rPr>
+        <w:t>Length</w:t>
+      </w:r>
+      <w:proofErr w:type="spellEnd"/>
+      <w:r>
+        <w:t xml:space="preserve"> [16 bit]: contiene la lunghe</w:t>
+      </w:r>
+      <w:r>
+        <w:t>zza totale (in byte) del datagramma UDP (</w:t>
+      </w:r>
+      <w:proofErr w:type="spellStart"/>
+      <w:r>
+        <w:t>header+dati</w:t>
+      </w:r>
+      <w:proofErr w:type="spellEnd"/>
+      <w:r>
+        <w:t>);</w:t>
+      </w:r>
+    </w:p>
+    <w:p>
+      <w:pPr>
+        <w:pStyle w:val="Paragrafoelenco"/>
+        <w:numPr>
+          <w:ilvl w:val="0"/>
+          <w:numId w:val="24"/>
+        </w:numPr>
+        <w:jc w:val="both"/>
+      </w:pPr>
+      <w:r>
+        <w:rPr>
+          <w:b/>
+        </w:rPr>
+        <w:t xml:space="preserve">Checksum </w:t>
+      </w:r>
+      <w:r>
+        <w:t>[16 bit]: contiene il codice di controllo del datagramma, l’algoritmo di calcolo è definito nell’RFC del protocollo (documento con informazioni e specifiche del protocollo).</w:t>
+      </w:r>
+    </w:p>
+    <w:p>
+      <w:pPr>
+        <w:ind w:left="708"/>
+        <w:jc w:val="both"/>
+      </w:pPr>
+      <w:r>
+        <w:t>Infine sono presenti i dati del messaggio.</w:t>
+      </w:r>
+    </w:p>
+    <w:p>
+      <w:pPr>
+        <w:ind w:left="708"/>
+        <w:jc w:val="both"/>
+      </w:pPr>
+      <w:r>
+        <w:t xml:space="preserve">UDP viene utilizzato dalle applicazioni di rete che sono elastiche riguardo alla perdita dei dati e strettamente dipendenti dal tempo, si usa inoltre per comunicazioni in </w:t>
+      </w:r>
+      <w:r>
+        <w:rPr>
+          <w:b/>
+        </w:rPr>
+        <w:t>broadcast</w:t>
+      </w:r>
+      <w:r>
+        <w:t xml:space="preserve"> (tutti i terminali in una rete) e </w:t>
+      </w:r>
+      <w:r>
+        <w:rPr>
+          <w:b/>
+        </w:rPr>
+        <w:t>multicast</w:t>
+      </w:r>
+      <w:r>
+        <w:t xml:space="preserve"> (tutti i terminali iscritti ad un servizio).</w:t>
+      </w:r>
+    </w:p>
+    <w:p>
+      <w:pPr>
+        <w:ind w:left="708"/>
+        <w:jc w:val="center"/>
+      </w:pPr>
+      <w:r>
+        <w:rPr>
+          <w:noProof/>
+        </w:rPr>
+        <w:drawing>
+          <wp:inline distT="0" distB="0" distL="0" distR="0">
+            <wp:extent cx="3076575" cy="1129204"/>
+            <wp:effectExtent l="0" t="0" r="0" b="0"/>
+            <wp:docPr id="40" name="Immagine 40"/>
+            <wp:cNvGraphicFramePr>
+              <a:graphicFrameLocks xmlns:a="http://schemas.openxmlformats.org/drawingml/2006/main" noChangeAspect="1"/>
+            </wp:cNvGraphicFramePr>
+            <a:graphic xmlns:a="http://schemas.openxmlformats.org/drawingml/2006/main">
+              <a:graphicData uri="http://schemas.openxmlformats.org/drawingml/2006/picture">
+                <pic:pic xmlns:pic="http://schemas.openxmlformats.org/drawingml/2006/picture">
+                  <pic:nvPicPr>
+                    <pic:cNvPr id="0" name="Picture 1"/>
+                    <pic:cNvPicPr>
+                      <a:picLocks noChangeAspect="1" noChangeArrowheads="1"/>
+                    </pic:cNvPicPr>
+                  </pic:nvPicPr>
+                  <pic:blipFill>
+                    <a:blip r:embed="rId47">
+                      <a:extLst>
+                        <a:ext uri="{28A0092B-C50C-407E-A947-70E740481C1C}">
+                          <a14:useLocalDpi xmlns:a14="http://schemas.microsoft.com/office/drawing/2010/main" val="0"/>
+                        </a:ext>
+                      </a:extLst>
+                    </a:blip>
+                    <a:srcRect/>
+                    <a:stretch>
+                      <a:fillRect/>
+                    </a:stretch>
+                  </pic:blipFill>
+                  <pic:spPr bwMode="auto">
+                    <a:xfrm>
+                      <a:off x="0" y="0"/>
+                      <a:ext cx="3152572" cy="1157097"/>
+                    </a:xfrm>
+                    <a:prstGeom prst="rect">
+                      <a:avLst/>
+                    </a:prstGeom>
+                    <a:noFill/>
+                    <a:ln>
+                      <a:noFill/>
+                    </a:ln>
+                  </pic:spPr>
+                </pic:pic>
+              </a:graphicData>
+            </a:graphic>
+          </wp:inline>
+        </w:drawing>
+      </w:r>
+    </w:p>
+    <w:p>
+      <w:pPr>
+        <w:ind w:left="708"/>
+        <w:jc w:val="center"/>
+      </w:pPr>
+    </w:p>
+    <w:p>
+      <w:pPr>
+        <w:pStyle w:val="Paragrafoelenco"/>
+        <w:numPr>
+          <w:ilvl w:val="0"/>
+          <w:numId w:val="1"/>
+        </w:numPr>
+        <w:jc w:val="both"/>
+      </w:pPr>
+      <w:r>
+        <w:t>Descrivere l’</w:t>
+      </w:r>
+      <w:proofErr w:type="spellStart"/>
+      <w:r>
+        <w:t>header</w:t>
+      </w:r>
+      <w:proofErr w:type="spellEnd"/>
+      <w:r>
+        <w:t xml:space="preserve"> TCP/IP e commentarlo.</w:t>
+      </w:r>
+    </w:p>
+    <w:p>
+      <w:pPr>
+        <w:pStyle w:val="Paragrafoelenco"/>
+        <w:jc w:val="both"/>
+      </w:pPr>
+    </w:p>
+    <w:p>
+      <w:pPr>
+        <w:pStyle w:val="Paragrafoelenco"/>
+        <w:jc w:val="both"/>
+      </w:pPr>
+      <w:r>
+        <w:t>Lo stato di trasporto è il cuore dell’intera gerarchia dei protocolli. Il suo compito è fornire il trasporto dei dati, affidabile ed efficiente in termini di costi, dal computer di origine a quello di destinazione, indipendentemente dalla rete o dalle reti fisiche effettivamente utilizzate.</w:t>
+      </w:r>
+    </w:p>
+    <w:p>
+      <w:pPr>
+        <w:pStyle w:val="Paragrafoelenco"/>
+        <w:jc w:val="both"/>
+      </w:pPr>
+      <w:r>
+        <w:t xml:space="preserve">Nello strato di trasporto ci sono due protocolli principali, che si distinguono dal fatto che uno è </w:t>
+      </w:r>
+      <w:r>
+        <w:rPr>
+          <w:i/>
+        </w:rPr>
+        <w:t xml:space="preserve">orientato alla connessione </w:t>
+      </w:r>
+      <w:r>
+        <w:t xml:space="preserve">l’altro è </w:t>
+      </w:r>
+      <w:r>
+        <w:rPr>
+          <w:i/>
+        </w:rPr>
+        <w:t>senza connessione</w:t>
+      </w:r>
+      <w:r>
+        <w:t xml:space="preserve"> (TCP e UDP).</w:t>
+      </w:r>
+    </w:p>
+    <w:p>
+      <w:pPr>
+        <w:pStyle w:val="Paragrafoelenco"/>
+        <w:jc w:val="both"/>
+      </w:pPr>
+      <w:r>
+        <w:rPr>
+          <w:i/>
+        </w:rPr>
+        <w:t xml:space="preserve">Orientato alla connessione= </w:t>
+      </w:r>
+      <w:r>
+        <w:t>I dispositivi utilizzano un protocollo di comunicazione per stabilire una connessione end-to-end tra gli agenti della comunicazione prima della trasmissione di qualsiasi tipo di dato.</w:t>
+      </w:r>
+    </w:p>
+    <w:p>
+      <w:pPr>
+        <w:pStyle w:val="Paragrafoelenco"/>
+        <w:jc w:val="both"/>
+      </w:pPr>
+      <w:r>
+        <w:rPr>
+          <w:b/>
+        </w:rPr>
+        <w:t>TCP</w:t>
+      </w:r>
+      <w:r>
+        <w:rPr>
+          <w:b/>
+        </w:rPr>
+        <w:t xml:space="preserve"> </w:t>
+      </w:r>
+      <w:r>
+        <w:t>(Transmission Control Protocol) è il protocollo orientato alla connessione dello strato di trasporto. Si occupa di controllo della trasmissione, di rendere affidabile la comunicazione di dati in rete tra mittente e destinatario.</w:t>
+      </w:r>
+    </w:p>
+    <w:p>
+      <w:pPr>
+        <w:pStyle w:val="Paragrafoelenco"/>
+        <w:jc w:val="both"/>
+      </w:pPr>
+      <w:r>
+        <w:lastRenderedPageBreak/>
+        <w:t xml:space="preserve">Contrariamente a UDP, TCP riesce a garantire la consegna dei dati, utilizzando meccanismi di acknowledgment e di ritrasmissione su timeout, al costo però di un maggior </w:t>
+      </w:r>
+      <w:proofErr w:type="spellStart"/>
+      <w:r>
+        <w:t>overhead</w:t>
+      </w:r>
+      <w:proofErr w:type="spellEnd"/>
+      <w:r>
+        <w:t xml:space="preserve"> (viene usata più banda di quello che servirebbe per i dati) della rete.</w:t>
+      </w:r>
+    </w:p>
+    <w:p>
+      <w:pPr>
+        <w:pStyle w:val="Paragrafoelenco"/>
+        <w:jc w:val="both"/>
+      </w:pPr>
+      <w:r>
+        <w:t>TCP inoltre possiede funzionalità di controllo di flusso e controllo della congestione (attraverso la sliding window).</w:t>
+      </w:r>
+    </w:p>
+    <w:p>
+      <w:pPr>
+        <w:pStyle w:val="Paragrafoelenco"/>
+        <w:jc w:val="both"/>
+      </w:pPr>
+      <w:r>
+        <w:t>TCP è solito usato in combinazione con il protocollo di livello di rete IP. Erroneamente TCP/IP sono considerati un unico protocollo.</w:t>
+      </w:r>
+    </w:p>
+    <w:p>
+      <w:pPr>
+        <w:pStyle w:val="Paragrafoelenco"/>
+        <w:jc w:val="both"/>
+      </w:pPr>
+      <w:r>
+        <w:t>L’</w:t>
+      </w:r>
+      <w:proofErr w:type="spellStart"/>
+      <w:r>
+        <w:t>header</w:t>
+      </w:r>
+      <w:proofErr w:type="spellEnd"/>
+      <w:r>
+        <w:t xml:space="preserve"> del TCP è formato nel seguente modo:</w:t>
+      </w:r>
+    </w:p>
+    <w:p>
+      <w:pPr>
+        <w:pStyle w:val="Paragrafoelenco"/>
+        <w:numPr>
+          <w:ilvl w:val="0"/>
+          <w:numId w:val="29"/>
+        </w:numPr>
+        <w:jc w:val="both"/>
+      </w:pPr>
+      <w:r>
+        <w:rPr>
+          <w:b/>
+        </w:rPr>
+        <w:t xml:space="preserve">Source port </w:t>
+      </w:r>
+      <w:r>
+        <w:t>[16 bit]: Identifica il numero di</w:t>
+      </w:r>
+      <w:r>
+        <w:t xml:space="preserve"> porta </w:t>
+      </w:r>
+      <w:proofErr w:type="spellStart"/>
+      <w:r>
+        <w:t>sull’host</w:t>
+      </w:r>
+      <w:proofErr w:type="spellEnd"/>
+      <w:r>
+        <w:t xml:space="preserve"> mittente associato alla connessione TCP.</w:t>
+      </w:r>
+    </w:p>
+    <w:p>
+      <w:pPr>
+        <w:pStyle w:val="Paragrafoelenco"/>
+        <w:numPr>
+          <w:ilvl w:val="0"/>
+          <w:numId w:val="29"/>
+        </w:numPr>
+        <w:jc w:val="both"/>
+      </w:pPr>
+      <w:proofErr w:type="spellStart"/>
+      <w:r>
+        <w:rPr>
+          <w:b/>
+        </w:rPr>
+        <w:t>Destination</w:t>
+      </w:r>
+      <w:proofErr w:type="spellEnd"/>
+      <w:r>
+        <w:rPr>
+          <w:b/>
+        </w:rPr>
+        <w:t xml:space="preserve"> port </w:t>
+      </w:r>
+      <w:r>
+        <w:t xml:space="preserve">[16 bit]: Identifica il numero di porta </w:t>
+      </w:r>
+      <w:proofErr w:type="spellStart"/>
+      <w:r>
+        <w:t>sull’host</w:t>
+      </w:r>
+      <w:proofErr w:type="spellEnd"/>
+      <w:r>
+        <w:t xml:space="preserve"> destinatario.</w:t>
+      </w:r>
+    </w:p>
+    <w:p>
+      <w:pPr>
+        <w:pStyle w:val="Paragrafoelenco"/>
+        <w:numPr>
+          <w:ilvl w:val="0"/>
+          <w:numId w:val="29"/>
+        </w:numPr>
+        <w:jc w:val="both"/>
+      </w:pPr>
+      <w:proofErr w:type="spellStart"/>
+      <w:r>
+        <w:rPr>
+          <w:b/>
+        </w:rPr>
+        <w:t>Sequence</w:t>
+      </w:r>
+      <w:proofErr w:type="spellEnd"/>
+      <w:r>
+        <w:rPr>
+          <w:b/>
+        </w:rPr>
+        <w:t xml:space="preserve"> </w:t>
+      </w:r>
+      <w:proofErr w:type="spellStart"/>
+      <w:r>
+        <w:rPr>
+          <w:b/>
+        </w:rPr>
+        <w:t>number</w:t>
+      </w:r>
+      <w:proofErr w:type="spellEnd"/>
+      <w:r>
+        <w:rPr>
+          <w:b/>
+        </w:rPr>
+        <w:t xml:space="preserve"> </w:t>
+      </w:r>
+      <w:r>
+        <w:t>[32 bit]: Indica lo scostamento</w:t>
+      </w:r>
+      <w:r>
+        <w:t xml:space="preserve"> (in byte) dell’inizio del segmento TCP interno al flusso completo, a partire dall’ISN (</w:t>
+      </w:r>
+      <w:proofErr w:type="spellStart"/>
+      <w:r>
+        <w:t>initial</w:t>
+      </w:r>
+      <w:proofErr w:type="spellEnd"/>
+      <w:r>
+        <w:t xml:space="preserve"> </w:t>
+      </w:r>
+      <w:proofErr w:type="spellStart"/>
+      <w:r>
+        <w:t>sequnce</w:t>
+      </w:r>
+      <w:proofErr w:type="spellEnd"/>
+      <w:r>
+        <w:t xml:space="preserve"> </w:t>
+      </w:r>
+      <w:proofErr w:type="spellStart"/>
+      <w:r>
+        <w:t>number</w:t>
+      </w:r>
+      <w:proofErr w:type="spellEnd"/>
+      <w:r>
+        <w:t>), negoziato all’apertura della connessione.</w:t>
+      </w:r>
+    </w:p>
+    <w:p>
+      <w:pPr>
+        <w:pStyle w:val="Paragrafoelenco"/>
+        <w:numPr>
+          <w:ilvl w:val="0"/>
+          <w:numId w:val="29"/>
+        </w:numPr>
+        <w:jc w:val="both"/>
+      </w:pPr>
+      <w:r>
+        <w:rPr>
+          <w:b/>
+        </w:rPr>
+        <w:t xml:space="preserve">Acknowledgment </w:t>
+      </w:r>
+      <w:proofErr w:type="spellStart"/>
+      <w:r>
+        <w:rPr>
+          <w:b/>
+        </w:rPr>
+        <w:t>number</w:t>
+      </w:r>
+      <w:proofErr w:type="spellEnd"/>
+      <w:r>
+        <w:rPr>
+          <w:b/>
+        </w:rPr>
+        <w:t xml:space="preserve"> </w:t>
+      </w:r>
+      <w:r>
+        <w:t>[32 bit]: Ha senso solo se il f</w:t>
+      </w:r>
+      <w:r>
+        <w:t xml:space="preserve">lag ACK è impostato a “1”, e conferma la ricezione di una parte del flusso di dati nella direzione opposta, indicando il valore del prossimo </w:t>
+      </w:r>
+      <w:proofErr w:type="spellStart"/>
+      <w:r>
+        <w:t>Sequence</w:t>
+      </w:r>
+      <w:proofErr w:type="spellEnd"/>
+      <w:r>
+        <w:t xml:space="preserve"> </w:t>
+      </w:r>
+      <w:proofErr w:type="spellStart"/>
+      <w:r>
+        <w:t>number</w:t>
+      </w:r>
+      <w:proofErr w:type="spellEnd"/>
+      <w:r>
+        <w:t xml:space="preserve"> che l’host mittente del segmento TCP si aspetta di ricevere.</w:t>
+      </w:r>
+    </w:p>
+    <w:p>
+      <w:pPr>
+        <w:pStyle w:val="Paragrafoelenco"/>
+        <w:numPr>
+          <w:ilvl w:val="0"/>
+          <w:numId w:val="29"/>
+        </w:numPr>
+        <w:jc w:val="both"/>
+      </w:pPr>
+      <w:r>
+        <w:rPr>
+          <w:b/>
+        </w:rPr>
+        <w:t xml:space="preserve">Data offset </w:t>
+      </w:r>
+      <w:r>
+        <w:t>[4 bit]: Indica la lungh</w:t>
+      </w:r>
+      <w:r>
+        <w:t>ezza (in word da 32 bit) dell’</w:t>
+      </w:r>
+      <w:proofErr w:type="spellStart"/>
+      <w:r>
+        <w:t>header</w:t>
+      </w:r>
+      <w:proofErr w:type="spellEnd"/>
+      <w:r>
+        <w:t xml:space="preserve"> del segmento TCP; può variare in base alla presenza e alla lunghezza del campo facoltativo Options.</w:t>
+      </w:r>
+    </w:p>
+    <w:p>
+      <w:pPr>
+        <w:pStyle w:val="Paragrafoelenco"/>
+        <w:numPr>
+          <w:ilvl w:val="0"/>
+          <w:numId w:val="29"/>
+        </w:numPr>
+        <w:jc w:val="both"/>
+      </w:pPr>
+      <w:r>
+        <w:rPr>
+          <w:b/>
+          <w:lang w:val="en-US"/>
+        </w:rPr>
+        <w:t xml:space="preserve">Reserved </w:t>
+      </w:r>
+      <w:r>
+        <w:rPr>
+          <w:lang w:val="en-US"/>
+        </w:rPr>
+        <w:t xml:space="preserve">[4 bit] Bit non </w:t>
+      </w:r>
+      <w:proofErr w:type="spellStart"/>
+      <w:r>
+        <w:rPr>
+          <w:lang w:val="en-US"/>
+        </w:rPr>
+        <w:t>u</w:t>
+      </w:r>
+      <w:r>
+        <w:rPr>
+          <w:lang w:val="en-US"/>
+        </w:rPr>
+        <w:t>tilizzati</w:t>
+      </w:r>
+      <w:proofErr w:type="spellEnd"/>
+      <w:r>
+        <w:rPr>
+          <w:lang w:val="en-US"/>
+        </w:rPr>
+        <w:t xml:space="preserve">. </w:t>
+      </w:r>
+      <w:r>
+        <w:t>Predisposti per sviluppi future d</w:t>
+      </w:r>
+      <w:r>
+        <w:t>ell’applicazione.</w:t>
+      </w:r>
+    </w:p>
+    <w:p>
+      <w:pPr>
+        <w:pStyle w:val="Paragrafoelenco"/>
+        <w:numPr>
+          <w:ilvl w:val="0"/>
+          <w:numId w:val="29"/>
+        </w:numPr>
+        <w:jc w:val="both"/>
+      </w:pPr>
+      <w:r>
+        <w:rPr>
+          <w:b/>
+        </w:rPr>
+        <w:t xml:space="preserve">Flags </w:t>
+      </w:r>
+      <w:r>
+        <w:t>[8 bit]: Bit utilizzati per il</w:t>
+      </w:r>
+      <w:r>
+        <w:t xml:space="preserve"> controllo del protocollo:</w:t>
+      </w:r>
+    </w:p>
+    <w:p>
+      <w:pPr>
+        <w:pStyle w:val="Paragrafoelenco"/>
+        <w:numPr>
+          <w:ilvl w:val="1"/>
+          <w:numId w:val="29"/>
+        </w:numPr>
+        <w:jc w:val="both"/>
+      </w:pPr>
+      <w:r>
+        <w:rPr>
+          <w:b/>
+        </w:rPr>
+        <w:t xml:space="preserve">CWR </w:t>
+      </w:r>
+      <w:r>
+        <w:t>(</w:t>
+      </w:r>
+      <w:proofErr w:type="spellStart"/>
+      <w:r>
+        <w:t>Congestion</w:t>
+      </w:r>
+      <w:proofErr w:type="spellEnd"/>
+      <w:r>
+        <w:t xml:space="preserve"> Window </w:t>
+      </w:r>
+      <w:proofErr w:type="spellStart"/>
+      <w:r>
+        <w:t>Reduced</w:t>
+      </w:r>
+      <w:proofErr w:type="spellEnd"/>
+      <w:r>
+        <w:t>): Se impostato a “1” indica che l’host sorgente ha ri</w:t>
+      </w:r>
+      <w:r>
+        <w:t>cevuto un segmento TCP con flag ECE (prossimo) impostato a “1”.</w:t>
+      </w:r>
+      <w:r>
+        <w:rPr>
+          <w:color w:val="FF0000"/>
+        </w:rPr>
+        <w:t xml:space="preserve"> </w:t>
+      </w:r>
+    </w:p>
+    <w:p>
+      <w:pPr>
+        <w:pStyle w:val="Paragrafoelenco"/>
+        <w:ind w:left="2160"/>
+        <w:jc w:val="both"/>
+      </w:pPr>
+      <w:r>
+        <w:rPr>
+          <w:color w:val="FF0000"/>
+        </w:rPr>
+        <w:t>QUESTA è NUOVA, NON CREDO SERVA</w:t>
+      </w:r>
+    </w:p>
+    <w:p>
+      <w:pPr>
+        <w:pStyle w:val="Paragrafoelenco"/>
+        <w:numPr>
+          <w:ilvl w:val="1"/>
+          <w:numId w:val="29"/>
+        </w:numPr>
+        <w:jc w:val="both"/>
+      </w:pPr>
+      <w:r>
+        <w:rPr>
+          <w:b/>
+        </w:rPr>
+        <w:t>EC</w:t>
+      </w:r>
+      <w:r>
+        <w:rPr>
+          <w:b/>
+        </w:rPr>
+        <w:t xml:space="preserve">N </w:t>
+      </w:r>
+      <w:r>
+        <w:t>(</w:t>
+      </w:r>
+      <w:proofErr w:type="spellStart"/>
+      <w:r>
+        <w:t>Explicit</w:t>
+      </w:r>
+      <w:proofErr w:type="spellEnd"/>
+      <w:r>
+        <w:t xml:space="preserve"> </w:t>
+      </w:r>
+      <w:proofErr w:type="spellStart"/>
+      <w:r>
+        <w:t>Congestion</w:t>
+      </w:r>
+      <w:proofErr w:type="spellEnd"/>
+      <w:r>
+        <w:t xml:space="preserve"> Notification): se impostato a “1” i</w:t>
+      </w:r>
+      <w:r>
+        <w:t xml:space="preserve">ndica che l’host supporta L’ECN durante il 3-way </w:t>
+      </w:r>
+      <w:proofErr w:type="spellStart"/>
+      <w:r>
+        <w:t>handshake</w:t>
+      </w:r>
+      <w:proofErr w:type="spellEnd"/>
+      <w:r>
+        <w:t xml:space="preserve">. </w:t>
+      </w:r>
+      <w:r>
+        <w:rPr>
+          <w:color w:val="FF0000"/>
+        </w:rPr>
+        <w:t>QUESTA è NUOVA, NON CREDO SERVA</w:t>
+      </w:r>
+    </w:p>
+    <w:p>
+      <w:pPr>
+        <w:pStyle w:val="Paragrafoelenco"/>
+        <w:numPr>
+          <w:ilvl w:val="1"/>
+          <w:numId w:val="29"/>
+        </w:numPr>
+        <w:jc w:val="both"/>
+      </w:pPr>
+      <w:r>
+        <w:rPr>
+          <w:b/>
+        </w:rPr>
+        <w:t>URG</w:t>
+      </w:r>
+      <w:r>
+        <w:t xml:space="preserve">: Se impostato a “1” indica che nel flusso sono presenti dati URGENTI alla posizione (offset) indicata nel campo </w:t>
+      </w:r>
+      <w:proofErr w:type="spellStart"/>
+      <w:r>
+        <w:rPr>
+          <w:i/>
+        </w:rPr>
+        <w:t>Urgent</w:t>
+      </w:r>
+      <w:proofErr w:type="spellEnd"/>
+      <w:r>
+        <w:rPr>
+          <w:i/>
+        </w:rPr>
+        <w:t xml:space="preserve"> pointer.</w:t>
+      </w:r>
+    </w:p>
+    <w:p>
+      <w:pPr>
+        <w:pStyle w:val="Paragrafoelenco"/>
+        <w:numPr>
+          <w:ilvl w:val="1"/>
+          <w:numId w:val="29"/>
+        </w:numPr>
+        <w:jc w:val="both"/>
+      </w:pPr>
+      <w:r>
+        <w:rPr>
+          <w:b/>
+        </w:rPr>
+        <w:t>ACK</w:t>
+      </w:r>
+      <w:r>
+        <w:t xml:space="preserve">: Se impostato a “1” indica che il campo </w:t>
+      </w:r>
+      <w:r>
+        <w:rPr>
+          <w:i/>
+        </w:rPr>
+        <w:t xml:space="preserve">Acknowledgment </w:t>
+      </w:r>
+      <w:proofErr w:type="spellStart"/>
+      <w:r>
+        <w:rPr>
+          <w:i/>
+        </w:rPr>
+        <w:t>number</w:t>
+      </w:r>
+      <w:proofErr w:type="spellEnd"/>
+      <w:r>
+        <w:rPr>
+          <w:b/>
+        </w:rPr>
+        <w:t xml:space="preserve"> </w:t>
+      </w:r>
+      <w:r>
+        <w:t>è valido;</w:t>
+      </w:r>
+    </w:p>
+    <w:p>
+      <w:pPr>
+        <w:pStyle w:val="Paragrafoelenco"/>
+        <w:numPr>
+          <w:ilvl w:val="1"/>
+          <w:numId w:val="29"/>
+        </w:numPr>
+        <w:jc w:val="both"/>
+      </w:pPr>
+      <w:r>
+        <w:rPr>
+          <w:b/>
+        </w:rPr>
+        <w:t>PSH</w:t>
+      </w:r>
+      <w:r>
+        <w:t>: Se impostato a “1” indica che i dati in arrivo devono essere passati subito ai livelli superiori senza che vengano bufferizzati.</w:t>
+      </w:r>
+    </w:p>
+    <w:p>
+      <w:pPr>
+        <w:pStyle w:val="Paragrafoelenco"/>
+        <w:numPr>
+          <w:ilvl w:val="1"/>
+          <w:numId w:val="29"/>
+        </w:numPr>
+        <w:jc w:val="both"/>
+      </w:pPr>
+      <w:r>
+        <w:rPr>
+          <w:b/>
+        </w:rPr>
+        <w:t>RST</w:t>
+      </w:r>
+      <w:r>
+        <w:t>:</w:t>
+      </w:r>
+      <w:r>
+        <w:t xml:space="preserve"> Se impostato a “1” indica che la connessione non è valida; usato in caso di errore grave; Utilizzato per la reimpostazione della connessione diventata incongruente.</w:t>
+      </w:r>
+    </w:p>
+    <w:p>
+      <w:pPr>
+        <w:pStyle w:val="Paragrafoelenco"/>
+        <w:numPr>
+          <w:ilvl w:val="1"/>
+          <w:numId w:val="29"/>
+        </w:numPr>
+        <w:jc w:val="both"/>
+      </w:pPr>
+      <w:r>
+        <w:rPr>
+          <w:b/>
+        </w:rPr>
+        <w:t>SYN</w:t>
+      </w:r>
+      <w:r>
+        <w:t>:</w:t>
+      </w:r>
+      <w:r>
+        <w:t xml:space="preserve"> Indica che l’host mittente del segmento vuole stabilire una connessione e specifica nel campo </w:t>
+      </w:r>
+      <w:proofErr w:type="spellStart"/>
+      <w:r>
+        <w:rPr>
+          <w:i/>
+        </w:rPr>
+        <w:t>Sequence</w:t>
+      </w:r>
+      <w:proofErr w:type="spellEnd"/>
+      <w:r>
+        <w:rPr>
+          <w:i/>
+        </w:rPr>
+        <w:t xml:space="preserve"> </w:t>
+      </w:r>
+      <w:proofErr w:type="spellStart"/>
+      <w:r>
+        <w:rPr>
+          <w:i/>
+        </w:rPr>
+        <w:t>number</w:t>
+      </w:r>
+      <w:proofErr w:type="spellEnd"/>
+      <w:r>
+        <w:rPr>
+          <w:i/>
+        </w:rPr>
+        <w:t xml:space="preserve"> </w:t>
+      </w:r>
+      <w:r>
+        <w:t xml:space="preserve">il valore dell’ISN; utilizzato per stabilire le connessioni. Chi invia il SYN deve attendere </w:t>
+      </w:r>
+      <w:proofErr w:type="spellStart"/>
+      <w:r>
+        <w:t>dall’host</w:t>
+      </w:r>
+      <w:proofErr w:type="spellEnd"/>
+      <w:r>
+        <w:t xml:space="preserve"> remoto un SYN/ACK.</w:t>
+      </w:r>
+    </w:p>
+    <w:p>
+      <w:pPr>
+        <w:pStyle w:val="Paragrafoelenco"/>
+        <w:numPr>
+          <w:ilvl w:val="1"/>
+          <w:numId w:val="29"/>
+        </w:numPr>
+        <w:jc w:val="both"/>
+      </w:pPr>
+      <w:r>
+        <w:rPr>
+          <w:b/>
+        </w:rPr>
+        <w:t>FIN</w:t>
+      </w:r>
+      <w:r>
+        <w:t>:</w:t>
+      </w:r>
+      <w:r>
+        <w:t xml:space="preserve"> Se impostato a “1” indica che l’host mittente del segmento vuole chiudere la connessione TCP aperta con l’host destinatario, chi invia FIN non può più inviare dati, mentre il destinatario ha ancora la linea aperta, dovrà inviare un ACK per chiuderla definitivamente.</w:t>
+      </w:r>
+    </w:p>
+    <w:p>
+      <w:pPr>
+        <w:pStyle w:val="Paragrafoelenco"/>
+        <w:numPr>
+          <w:ilvl w:val="0"/>
+          <w:numId w:val="29"/>
+        </w:numPr>
+        <w:jc w:val="both"/>
+      </w:pPr>
+      <w:r>
+        <w:rPr>
+          <w:b/>
+        </w:rPr>
+        <w:t xml:space="preserve">Window size </w:t>
+      </w:r>
+      <w:r>
+        <w:t>[16 bit]</w:t>
+      </w:r>
+      <w:r>
+        <w:t xml:space="preserve">: </w:t>
+      </w:r>
+      <w:r>
+        <w:t>Indica la dimensione de</w:t>
+      </w:r>
+      <w:r>
+        <w:t xml:space="preserve">lla finestra di ricezione </w:t>
+      </w:r>
+      <w:proofErr w:type="spellStart"/>
+      <w:r>
+        <w:t>dell’host</w:t>
+      </w:r>
+      <w:proofErr w:type="spellEnd"/>
+      <w:r>
+        <w:t xml:space="preserve"> mittente, cioè il numero di byte che il mittente è in grado di accettare a partire da quello specificato nell’</w:t>
+      </w:r>
+      <w:r>
+        <w:rPr>
+          <w:i/>
+        </w:rPr>
+        <w:t xml:space="preserve"> </w:t>
+      </w:r>
+      <w:r>
+        <w:rPr>
+          <w:i/>
+        </w:rPr>
+        <w:t xml:space="preserve">Acknowledgment </w:t>
+      </w:r>
+      <w:proofErr w:type="spellStart"/>
+      <w:r>
+        <w:rPr>
+          <w:i/>
+        </w:rPr>
+        <w:t>number</w:t>
+      </w:r>
+      <w:proofErr w:type="spellEnd"/>
+      <w:r>
+        <w:rPr>
+          <w:i/>
+        </w:rPr>
+        <w:t>.</w:t>
+      </w:r>
+    </w:p>
+    <w:p>
+      <w:pPr>
+        <w:pStyle w:val="Paragrafoelenco"/>
+        <w:numPr>
+          <w:ilvl w:val="0"/>
+          <w:numId w:val="29"/>
+        </w:numPr>
+        <w:jc w:val="both"/>
+      </w:pPr>
+      <w:r>
+        <w:rPr>
+          <w:b/>
+        </w:rPr>
+        <w:t xml:space="preserve">Checksum </w:t>
+      </w:r>
+      <w:r>
+        <w:t xml:space="preserve">[16 bit]: Campo di controllo utilizzato per la verifica della validità del segmento. L’algoritmo di checksum somma semplicemente i complementi a uno delle parole di 16 bit e quindi calcola il complemento a uno della somma. Quando il ricevente esegue il calcolo sull’intero segmento (compreso il </w:t>
+      </w:r>
+      <w:r>
+        <w:rPr>
+          <w:i/>
+        </w:rPr>
+        <w:t>checksum</w:t>
+      </w:r>
+      <w:r>
+        <w:t>) il risultato dovrebbe essere 0.</w:t>
+      </w:r>
+    </w:p>
+    <w:p>
+      <w:pPr>
+        <w:pStyle w:val="Paragrafoelenco"/>
+        <w:numPr>
+          <w:ilvl w:val="0"/>
+          <w:numId w:val="29"/>
+        </w:numPr>
+        <w:jc w:val="both"/>
+      </w:pPr>
+      <w:proofErr w:type="spellStart"/>
+      <w:r>
+        <w:rPr>
+          <w:b/>
+        </w:rPr>
+        <w:lastRenderedPageBreak/>
+        <w:t>Urgent</w:t>
+      </w:r>
+      <w:proofErr w:type="spellEnd"/>
+      <w:r>
+        <w:rPr>
+          <w:b/>
+        </w:rPr>
+        <w:t xml:space="preserve"> pointer </w:t>
+      </w:r>
+      <w:r>
+        <w:t xml:space="preserve">[16 bit]: Puntatore </w:t>
+      </w:r>
+      <w:proofErr w:type="spellStart"/>
+      <w:r>
+        <w:t>a</w:t>
+      </w:r>
+      <w:proofErr w:type="spellEnd"/>
+      <w:r>
+        <w:t xml:space="preserve"> dato urgente</w:t>
+      </w:r>
+      <w:r>
+        <w:t xml:space="preserve">, ha senso solo se il flag URG è impostato a “1”, indica lo scostamento in byte a partire dal </w:t>
+      </w:r>
+      <w:proofErr w:type="spellStart"/>
+      <w:r>
+        <w:rPr>
+          <w:i/>
+        </w:rPr>
+        <w:t>Sequence</w:t>
+      </w:r>
+      <w:proofErr w:type="spellEnd"/>
+      <w:r>
+        <w:rPr>
+          <w:i/>
+        </w:rPr>
+        <w:t xml:space="preserve"> </w:t>
+      </w:r>
+      <w:proofErr w:type="spellStart"/>
+      <w:r>
+        <w:rPr>
+          <w:i/>
+        </w:rPr>
+        <w:t>number</w:t>
+      </w:r>
+      <w:proofErr w:type="spellEnd"/>
+      <w:r>
+        <w:rPr>
+          <w:i/>
+        </w:rPr>
+        <w:t xml:space="preserve"> </w:t>
+      </w:r>
+      <w:r>
+        <w:t>del byte di dati urgenti all’interno del flusso</w:t>
+      </w:r>
+      <w:r>
+        <w:t>.</w:t>
+      </w:r>
+    </w:p>
+    <w:p>
+      <w:pPr>
+        <w:pStyle w:val="Paragrafoelenco"/>
+        <w:numPr>
+          <w:ilvl w:val="0"/>
+          <w:numId w:val="29"/>
+        </w:numPr>
+        <w:jc w:val="both"/>
+      </w:pPr>
+      <w:r>
+        <w:rPr>
+          <w:b/>
+        </w:rPr>
+        <w:t xml:space="preserve">Options: </w:t>
+      </w:r>
+      <w:r>
+        <w:t>opzioni facoltative per usi del protocollo avanzati.</w:t>
+      </w:r>
+    </w:p>
+    <w:p>
+      <w:pPr>
+        <w:pStyle w:val="Paragrafoelenco"/>
+        <w:numPr>
+          <w:ilvl w:val="0"/>
+          <w:numId w:val="29"/>
+        </w:numPr>
+        <w:jc w:val="both"/>
+      </w:pPr>
+      <w:r>
+        <w:rPr>
+          <w:b/>
+        </w:rPr>
+        <w:t>Data:</w:t>
+      </w:r>
+      <w:r>
+        <w:t xml:space="preserve"> Rappresenta il carico utile (</w:t>
+      </w:r>
+      <w:proofErr w:type="spellStart"/>
+      <w:r>
+        <w:t>payload</w:t>
+      </w:r>
+      <w:proofErr w:type="spellEnd"/>
+      <w:r>
+        <w:t>) da trasmettere.</w:t>
+      </w:r>
+    </w:p>
+    <w:p>
+      <w:pPr>
+        <w:pStyle w:val="Paragrafoelenco"/>
+        <w:ind w:left="1440"/>
+        <w:jc w:val="center"/>
+      </w:pPr>
+      <w:r>
+        <w:rPr>
+          <w:noProof/>
+        </w:rPr>
+        <w:drawing>
+          <wp:inline distT="0" distB="0" distL="0" distR="0" wp14:anchorId="568D40C1" wp14:editId="03FA0A01">
+            <wp:extent cx="3162300" cy="1828720"/>
+            <wp:effectExtent l="0" t="0" r="0" b="635"/>
+            <wp:docPr id="41" name="Immagine 41"/>
+            <wp:cNvGraphicFramePr>
+              <a:graphicFrameLocks xmlns:a="http://schemas.openxmlformats.org/drawingml/2006/main" noChangeAspect="1"/>
+            </wp:cNvGraphicFramePr>
+            <a:graphic xmlns:a="http://schemas.openxmlformats.org/drawingml/2006/main">
+              <a:graphicData uri="http://schemas.openxmlformats.org/drawingml/2006/picture">
+                <pic:pic xmlns:pic="http://schemas.openxmlformats.org/drawingml/2006/picture">
+                  <pic:nvPicPr>
+                    <pic:cNvPr id="0" name="Picture 2"/>
+                    <pic:cNvPicPr>
+                      <a:picLocks noChangeAspect="1" noChangeArrowheads="1"/>
+                    </pic:cNvPicPr>
+                  </pic:nvPicPr>
+                  <pic:blipFill>
+                    <a:blip r:embed="rId48">
+                      <a:extLst>
+                        <a:ext uri="{28A0092B-C50C-407E-A947-70E740481C1C}">
+                          <a14:useLocalDpi xmlns:a14="http://schemas.microsoft.com/office/drawing/2010/main" val="0"/>
+                        </a:ext>
+                      </a:extLst>
+                    </a:blip>
+                    <a:srcRect/>
+                    <a:stretch>
+                      <a:fillRect/>
+                    </a:stretch>
+                  </pic:blipFill>
+                  <pic:spPr bwMode="auto">
+                    <a:xfrm>
+                      <a:off x="0" y="0"/>
+                      <a:ext cx="3190404" cy="1844972"/>
+                    </a:xfrm>
+                    <a:prstGeom prst="rect">
+                      <a:avLst/>
+                    </a:prstGeom>
+                    <a:noFill/>
+                    <a:ln>
+                      <a:noFill/>
+                    </a:ln>
+                  </pic:spPr>
+                </pic:pic>
+              </a:graphicData>
+            </a:graphic>
+          </wp:inline>
+        </w:drawing>
+      </w:r>
+    </w:p>
+    <w:p>
+      <w:pPr>
+        <w:pStyle w:val="Paragrafoelenco"/>
+        <w:ind w:left="1440"/>
+        <w:jc w:val="center"/>
+      </w:pPr>
+    </w:p>
+    <w:p>
+      <w:pPr>
+        <w:pStyle w:val="Paragrafoelenco"/>
+        <w:numPr>
+          <w:ilvl w:val="0"/>
+          <w:numId w:val="1"/>
+        </w:numPr>
+        <w:jc w:val="both"/>
+      </w:pPr>
+      <w:r>
+        <w:t>Cos’è il DNS.</w:t>
+      </w:r>
+    </w:p>
+    <w:p>
+      <w:pPr>
+        <w:pStyle w:val="Paragrafoelenco"/>
+        <w:jc w:val="both"/>
+      </w:pPr>
+    </w:p>
+    <w:p>
+      <w:pPr>
+        <w:pStyle w:val="Paragrafoelenco"/>
+        <w:jc w:val="both"/>
+      </w:pPr>
+      <w:r>
+        <w:t xml:space="preserve">Protocollo dello strato applicativo, </w:t>
+      </w:r>
+      <w:r>
+        <w:rPr>
+          <w:b/>
+        </w:rPr>
+        <w:t xml:space="preserve">DNS </w:t>
+      </w:r>
+      <w:r>
+        <w:t xml:space="preserve">(Domain </w:t>
+      </w:r>
+      <w:proofErr w:type="spellStart"/>
+      <w:r>
+        <w:t>Name</w:t>
+      </w:r>
+      <w:proofErr w:type="spellEnd"/>
+      <w:r>
+        <w:t xml:space="preserve"> System) è un sistema per la risoluzione di nomi degli </w:t>
+      </w:r>
+      <w:proofErr w:type="spellStart"/>
+      <w:r>
+        <w:t>host</w:t>
+      </w:r>
+      <w:proofErr w:type="spellEnd"/>
+      <w:r>
+        <w:t xml:space="preserve"> in indirizzi IP. </w:t>
+      </w:r>
+    </w:p>
+    <w:p>
+      <w:pPr>
+        <w:pStyle w:val="Paragrafoelenco"/>
+        <w:jc w:val="both"/>
+      </w:pPr>
+      <w:r>
+        <w:t>L’essenza di DNS è l’invenzione di uno schema di denominazione gerarchico basato su dominio, e di un sistema di database distribuito per l’implementazione di questo schema di denominazione.</w:t>
+      </w:r>
+    </w:p>
+    <w:p>
+      <w:pPr>
+        <w:pStyle w:val="Paragrafoelenco"/>
+        <w:jc w:val="both"/>
+      </w:pPr>
+      <w:r>
+        <w:t xml:space="preserve">Per associare un nome ad un indirizzo IP, un programma applicativo chiama una procedura di libreria chiamata </w:t>
+      </w:r>
+      <w:r>
+        <w:rPr>
+          <w:b/>
+        </w:rPr>
+        <w:t xml:space="preserve">risolutore, </w:t>
+      </w:r>
+      <w:r>
+        <w:t>passando il nome come parametro. Il risolutore invia un pacchetto UDP ad un server DNS locale, che quindi cerca il nome e restituisci l’indirizzo IP al risolutore, che a sua volta lo restituisce al chiamante. Ora il programma, conoscendo l’indirizzo IP, può stabilire una connessione TCP con la destinazione oppure inviarle i pacchetti UDP.</w:t>
+      </w:r>
+    </w:p>
+    <w:p>
+      <w:pPr>
+        <w:pStyle w:val="Paragrafoelenco"/>
+        <w:jc w:val="both"/>
+      </w:pPr>
+      <w:r>
+        <w:t>Questa tecnica è utile in quanto l’ampia diffusione di internet anche per utenti non tecnici non è pratica a memorizzare indirizzi IP numerici, per questo modificandoli in nomi testuali sono più semplici da memorizzare e utilizzare.</w:t>
+      </w:r>
+    </w:p>
+    <w:p>
+      <w:pPr>
+        <w:pStyle w:val="Paragrafoelenco"/>
+        <w:jc w:val="both"/>
+      </w:pPr>
+      <w:r>
+        <w:t xml:space="preserve">È possibile inoltre attribuire più nomi allo stesso indirizzo IP (o viceversa) per rappresentare diversi servizi o funzioni forniti da uno stesso </w:t>
+      </w:r>
+      <w:proofErr w:type="spellStart"/>
+      <w:r>
+        <w:t>host</w:t>
+      </w:r>
+      <w:proofErr w:type="spellEnd"/>
+      <w:r>
+        <w:t>.</w:t>
+      </w:r>
+    </w:p>
+    <w:p>
+      <w:pPr>
+        <w:pStyle w:val="Paragrafoelenco"/>
+        <w:jc w:val="both"/>
+      </w:pPr>
+      <w:r>
+        <w:t xml:space="preserve">Una stringa come </w:t>
+      </w:r>
+      <w:hyperlink r:id="rId49" w:history="1">
+        <w:r>
+          <w:rPr>
+            <w:rStyle w:val="Collegamentoipertestuale"/>
+          </w:rPr>
+          <w:t>www.ciaofede.it</w:t>
+        </w:r>
+      </w:hyperlink>
+      <w:r>
+        <w:t xml:space="preserve"> indica un </w:t>
+      </w:r>
+      <w:proofErr w:type="spellStart"/>
+      <w:r>
+        <w:t>host</w:t>
+      </w:r>
+      <w:proofErr w:type="spellEnd"/>
+      <w:r>
+        <w:t xml:space="preserve"> a cui ti sei connesso e a sua volta può essere scomposto in tre segmenti distinti:</w:t>
+      </w:r>
+    </w:p>
+    <w:p>
+      <w:pPr>
+        <w:pStyle w:val="Paragrafoelenco"/>
+        <w:numPr>
+          <w:ilvl w:val="0"/>
+          <w:numId w:val="32"/>
+        </w:numPr>
+        <w:jc w:val="both"/>
+      </w:pPr>
+      <w:proofErr w:type="spellStart"/>
+      <w:r>
+        <w:rPr>
+          <w:b/>
+        </w:rPr>
+        <w:t>It</w:t>
+      </w:r>
+      <w:proofErr w:type="spellEnd"/>
+      <w:r>
+        <w:rPr>
+          <w:b/>
+        </w:rPr>
+        <w:t xml:space="preserve"> </w:t>
+      </w:r>
+      <w:r>
+        <w:t>denota il dominio di primo livello;</w:t>
+      </w:r>
+    </w:p>
+    <w:p>
+      <w:pPr>
+        <w:pStyle w:val="Paragrafoelenco"/>
+        <w:numPr>
+          <w:ilvl w:val="0"/>
+          <w:numId w:val="32"/>
+        </w:numPr>
+        <w:jc w:val="both"/>
+      </w:pPr>
+      <w:proofErr w:type="spellStart"/>
+      <w:r>
+        <w:rPr>
+          <w:b/>
+        </w:rPr>
+        <w:t>Ciaofede</w:t>
+      </w:r>
+      <w:proofErr w:type="spellEnd"/>
+      <w:r>
+        <w:rPr>
+          <w:b/>
+        </w:rPr>
+        <w:t xml:space="preserve"> </w:t>
+      </w:r>
+      <w:r>
+        <w:t>è un dominio di secondo livello, cioè il nome che caratterizza questo sito web (insieme a .</w:t>
+      </w:r>
+      <w:proofErr w:type="spellStart"/>
+      <w:r>
+        <w:t>it</w:t>
+      </w:r>
+      <w:proofErr w:type="spellEnd"/>
+      <w:r>
+        <w:t>).</w:t>
+      </w:r>
+    </w:p>
+    <w:p>
+      <w:pPr>
+        <w:pStyle w:val="Paragrafoelenco"/>
+        <w:numPr>
+          <w:ilvl w:val="0"/>
+          <w:numId w:val="32"/>
+        </w:numPr>
+        <w:jc w:val="both"/>
+      </w:pPr>
+      <w:r>
+        <w:rPr>
+          <w:b/>
+        </w:rPr>
+        <w:t xml:space="preserve">www </w:t>
+      </w:r>
+      <w:r>
+        <w:t xml:space="preserve">è il dominio di terzo livello ed identifica un particolare </w:t>
+      </w:r>
+      <w:proofErr w:type="spellStart"/>
+      <w:r>
+        <w:t>host</w:t>
+      </w:r>
+      <w:proofErr w:type="spellEnd"/>
+      <w:r>
+        <w:t xml:space="preserve"> all’interno del dominio ciaofede.it.</w:t>
+      </w:r>
+    </w:p>
+    <w:p>
+      <w:pPr>
+        <w:ind w:left="708"/>
+        <w:jc w:val="both"/>
+      </w:pPr>
+      <w:proofErr w:type="spellStart"/>
+      <w:r>
+        <w:t>Cosi</w:t>
+      </w:r>
+      <w:proofErr w:type="spellEnd"/>
+      <w:r>
+        <w:t xml:space="preserve"> facendo grazie al DNS è possibile visitare </w:t>
+      </w:r>
+      <w:proofErr w:type="spellStart"/>
+      <w:r>
+        <w:t>quell’host</w:t>
+      </w:r>
+      <w:proofErr w:type="spellEnd"/>
+      <w:r>
+        <w:t xml:space="preserve"> remoto senza dover scrivere l’indirizzo IP del server, ma scrivendo l’indirizzo testuale e facile da ricordare.</w:t>
+      </w:r>
+    </w:p>
+    <w:p>
+      <w:pPr>
+        <w:ind w:left="708"/>
+        <w:jc w:val="center"/>
+      </w:pPr>
+      <w:r>
+        <w:rPr>
+          <w:noProof/>
+        </w:rPr>
+        <w:drawing>
+          <wp:inline distT="0" distB="0" distL="0" distR="0" wp14:anchorId="41CCE904" wp14:editId="6D140E53">
+            <wp:extent cx="3714750" cy="1261613"/>
+            <wp:effectExtent l="0" t="0" r="0" b="0"/>
+            <wp:docPr id="42" name="Immagine 42"/>
+            <wp:cNvGraphicFramePr>
+              <a:graphicFrameLocks xmlns:a="http://schemas.openxmlformats.org/drawingml/2006/main" noChangeAspect="1"/>
+            </wp:cNvGraphicFramePr>
+            <a:graphic xmlns:a="http://schemas.openxmlformats.org/drawingml/2006/main">
+              <a:graphicData uri="http://schemas.openxmlformats.org/drawingml/2006/picture">
+                <pic:pic xmlns:pic="http://schemas.openxmlformats.org/drawingml/2006/picture">
+                  <pic:nvPicPr>
+                    <pic:cNvPr id="0" name="Picture 3"/>
+                    <pic:cNvPicPr>
+                      <a:picLocks noChangeAspect="1" noChangeArrowheads="1"/>
+                    </pic:cNvPicPr>
+                  </pic:nvPicPr>
+                  <pic:blipFill>
+                    <a:blip r:embed="rId50">
+                      <a:extLst>
+                        <a:ext uri="{28A0092B-C50C-407E-A947-70E740481C1C}">
+                          <a14:useLocalDpi xmlns:a14="http://schemas.microsoft.com/office/drawing/2010/main" val="0"/>
+                        </a:ext>
+                      </a:extLst>
+                    </a:blip>
+                    <a:srcRect/>
+                    <a:stretch>
+                      <a:fillRect/>
+                    </a:stretch>
+                  </pic:blipFill>
+                  <pic:spPr bwMode="auto">
+                    <a:xfrm>
+                      <a:off x="0" y="0"/>
+                      <a:ext cx="3764086" cy="1278369"/>
+                    </a:xfrm>
+                    <a:prstGeom prst="rect">
+                      <a:avLst/>
+                    </a:prstGeom>
+                    <a:noFill/>
+                    <a:ln>
+                      <a:noFill/>
+                    </a:ln>
+                  </pic:spPr>
+                </pic:pic>
+              </a:graphicData>
+            </a:graphic>
+          </wp:inline>
+        </w:drawing>
+      </w:r>
+    </w:p>
+    <w:p>
+      <w:pPr>
+        <w:pStyle w:val="Paragrafoelenco"/>
+        <w:ind w:left="1428"/>
+        <w:jc w:val="both"/>
+      </w:pPr>
+    </w:p>
+    <w:p>
+      <w:pPr>
+        <w:pStyle w:val="Paragrafoelenco"/>
+        <w:numPr>
+          <w:ilvl w:val="0"/>
+          <w:numId w:val="1"/>
+        </w:numPr>
+        <w:jc w:val="both"/>
+      </w:pPr>
+      <w:r>
+        <w:t>Cos’è un cifrario a sostituzione? e a trasposizione?</w:t>
+      </w:r>
+    </w:p>
+    <w:p>
+      <w:pPr>
+        <w:pStyle w:val="Paragrafoelenco"/>
+        <w:jc w:val="both"/>
+      </w:pPr>
+    </w:p>
+    <w:p>
+      <w:pPr>
+        <w:pStyle w:val="Paragrafoelenco"/>
+        <w:jc w:val="both"/>
+      </w:pPr>
+      <w:r>
+        <w:t>Le reti inizialmente venivano utilizzate da ricercatori universitari per scambiarsi e-mail, e dalle aziende per condividere le stampanti, di conseguenza la sicurezza aveva un ruolo marginale.</w:t>
+      </w:r>
+    </w:p>
+    <w:p>
+      <w:pPr>
+        <w:pStyle w:val="Paragrafoelenco"/>
+        <w:jc w:val="both"/>
+      </w:pPr>
+      <w:r>
+        <w:t>Oggi le reti sono utilizzate da milioni di persone per fare acquisti, lavorare con la banca o per documenti importanti. Questo fa diventare la sicurezza qualcosa di fondamentale e ricercato in quanto sempre più persone malintenzionate cercano di rubare dati sensibili.</w:t>
+      </w:r>
+    </w:p>
+    <w:p>
+      <w:pPr>
+        <w:pStyle w:val="Paragrafoelenco"/>
+        <w:jc w:val="both"/>
+      </w:pPr>
+    </w:p>
+    <w:p>
+      <w:pPr>
+        <w:pStyle w:val="Paragrafoelenco"/>
+        <w:jc w:val="both"/>
+      </w:pPr>
       <w:bookmarkStart w:id="0" w:name="_GoBack"/>
       <w:bookmarkEnd w:id="0"/>
     </w:p>
     <w:p>
       <w:pPr>
-        <w:ind w:left="1068"/>
-        <w:jc w:val="both"/>
-        <w:rPr>
-          <w:color w:val="FF0000"/>
-        </w:rPr>
-      </w:pPr>
-    </w:p>
-    <w:p>
-      <w:pPr>
-        <w:ind w:left="708"/>
+        <w:pStyle w:val="Paragrafoelenco"/>
+        <w:numPr>
+          <w:ilvl w:val="0"/>
+          <w:numId w:val="1"/>
+        </w:numPr>
         <w:jc w:val="both"/>
       </w:pPr>
     </w:p>
     <w:sectPr>
-      <w:headerReference w:type="default" r:id="rId47"/>
+      <w:headerReference w:type="default" r:id="rId51"/>
       <w:pgSz w:w="11906" w:h="16838"/>
       <w:pgMar w:top="1417" w:right="1134" w:bottom="1134" w:left="1134" w:header="708" w:footer="708" w:gutter="0"/>
       <w:cols w:space="708"/>
@@ -12506,6 +14232,92 @@
     </w:lvl>
   </w:abstractNum>
   <w:abstractNum w:abstractNumId="1" w15:restartNumberingAfterBreak="0">
+    <w:nsid w:val="00461B2C"/>
+    <w:multiLevelType w:val="hybridMultilevel"/>
+    <w:tmpl w:val="23B641D0"/>
+    <w:lvl w:ilvl="0" w:tplc="0410000F">
+      <w:start w:val="1"/>
+      <w:numFmt w:val="decimal"/>
+      <w:lvlText w:val="%1."/>
+      <w:lvlJc w:val="left"/>
+      <w:pPr>
+        <w:ind w:left="720" w:hanging="360"/>
+      </w:pPr>
+    </w:lvl>
+    <w:lvl w:ilvl="1" w:tplc="04100019" w:tentative="1">
+      <w:start w:val="1"/>
+      <w:numFmt w:val="lowerLetter"/>
+      <w:lvlText w:val="%2."/>
+      <w:lvlJc w:val="left"/>
+      <w:pPr>
+        <w:ind w:left="1440" w:hanging="360"/>
+      </w:pPr>
+    </w:lvl>
+    <w:lvl w:ilvl="2" w:tplc="0410001B" w:tentative="1">
+      <w:start w:val="1"/>
+      <w:numFmt w:val="lowerRoman"/>
+      <w:lvlText w:val="%3."/>
+      <w:lvlJc w:val="right"/>
+      <w:pPr>
+        <w:ind w:left="2160" w:hanging="180"/>
+      </w:pPr>
+    </w:lvl>
+    <w:lvl w:ilvl="3" w:tplc="0410000F" w:tentative="1">
+      <w:start w:val="1"/>
+      <w:numFmt w:val="decimal"/>
+      <w:lvlText w:val="%4."/>
+      <w:lvlJc w:val="left"/>
+      <w:pPr>
+        <w:ind w:left="2880" w:hanging="360"/>
+      </w:pPr>
+    </w:lvl>
+    <w:lvl w:ilvl="4" w:tplc="04100019" w:tentative="1">
+      <w:start w:val="1"/>
+      <w:numFmt w:val="lowerLetter"/>
+      <w:lvlText w:val="%5."/>
+      <w:lvlJc w:val="left"/>
+      <w:pPr>
+        <w:ind w:left="3600" w:hanging="360"/>
+      </w:pPr>
+    </w:lvl>
+    <w:lvl w:ilvl="5" w:tplc="0410001B" w:tentative="1">
+      <w:start w:val="1"/>
+      <w:numFmt w:val="lowerRoman"/>
+      <w:lvlText w:val="%6."/>
+      <w:lvlJc w:val="right"/>
+      <w:pPr>
+        <w:ind w:left="4320" w:hanging="180"/>
+      </w:pPr>
+    </w:lvl>
+    <w:lvl w:ilvl="6" w:tplc="0410000F" w:tentative="1">
+      <w:start w:val="1"/>
+      <w:numFmt w:val="decimal"/>
+      <w:lvlText w:val="%7."/>
+      <w:lvlJc w:val="left"/>
+      <w:pPr>
+        <w:ind w:left="5040" w:hanging="360"/>
+      </w:pPr>
+    </w:lvl>
+    <w:lvl w:ilvl="7" w:tplc="04100019" w:tentative="1">
+      <w:start w:val="1"/>
+      <w:numFmt w:val="lowerLetter"/>
+      <w:lvlText w:val="%8."/>
+      <w:lvlJc w:val="left"/>
+      <w:pPr>
+        <w:ind w:left="5760" w:hanging="360"/>
+      </w:pPr>
+    </w:lvl>
+    <w:lvl w:ilvl="8" w:tplc="0410001B" w:tentative="1">
+      <w:start w:val="1"/>
+      <w:numFmt w:val="lowerRoman"/>
+      <w:lvlText w:val="%9."/>
+      <w:lvlJc w:val="right"/>
+      <w:pPr>
+        <w:ind w:left="6480" w:hanging="180"/>
+      </w:pPr>
+    </w:lvl>
+  </w:abstractNum>
+  <w:abstractNum w:abstractNumId="2" w15:restartNumberingAfterBreak="0">
     <w:nsid w:val="016A6AF6"/>
     <w:multiLevelType w:val="hybridMultilevel"/>
     <w:tmpl w:val="73CCCCC4"/>
@@ -12594,7 +14406,93 @@
       </w:pPr>
     </w:lvl>
   </w:abstractNum>
-  <w:abstractNum w:abstractNumId="2" w15:restartNumberingAfterBreak="0">
+  <w:abstractNum w:abstractNumId="3" w15:restartNumberingAfterBreak="0">
+    <w:nsid w:val="01A009CE"/>
+    <w:multiLevelType w:val="hybridMultilevel"/>
+    <w:tmpl w:val="A328E3C4"/>
+    <w:lvl w:ilvl="0" w:tplc="0410000F">
+      <w:start w:val="1"/>
+      <w:numFmt w:val="decimal"/>
+      <w:lvlText w:val="%1."/>
+      <w:lvlJc w:val="left"/>
+      <w:pPr>
+        <w:ind w:left="1440" w:hanging="360"/>
+      </w:pPr>
+    </w:lvl>
+    <w:lvl w:ilvl="1" w:tplc="04100019" w:tentative="1">
+      <w:start w:val="1"/>
+      <w:numFmt w:val="lowerLetter"/>
+      <w:lvlText w:val="%2."/>
+      <w:lvlJc w:val="left"/>
+      <w:pPr>
+        <w:ind w:left="2160" w:hanging="360"/>
+      </w:pPr>
+    </w:lvl>
+    <w:lvl w:ilvl="2" w:tplc="0410001B" w:tentative="1">
+      <w:start w:val="1"/>
+      <w:numFmt w:val="lowerRoman"/>
+      <w:lvlText w:val="%3."/>
+      <w:lvlJc w:val="right"/>
+      <w:pPr>
+        <w:ind w:left="2880" w:hanging="180"/>
+      </w:pPr>
+    </w:lvl>
+    <w:lvl w:ilvl="3" w:tplc="0410000F" w:tentative="1">
+      <w:start w:val="1"/>
+      <w:numFmt w:val="decimal"/>
+      <w:lvlText w:val="%4."/>
+      <w:lvlJc w:val="left"/>
+      <w:pPr>
+        <w:ind w:left="3600" w:hanging="360"/>
+      </w:pPr>
+    </w:lvl>
+    <w:lvl w:ilvl="4" w:tplc="04100019" w:tentative="1">
+      <w:start w:val="1"/>
+      <w:numFmt w:val="lowerLetter"/>
+      <w:lvlText w:val="%5."/>
+      <w:lvlJc w:val="left"/>
+      <w:pPr>
+        <w:ind w:left="4320" w:hanging="360"/>
+      </w:pPr>
+    </w:lvl>
+    <w:lvl w:ilvl="5" w:tplc="0410001B" w:tentative="1">
+      <w:start w:val="1"/>
+      <w:numFmt w:val="lowerRoman"/>
+      <w:lvlText w:val="%6."/>
+      <w:lvlJc w:val="right"/>
+      <w:pPr>
+        <w:ind w:left="5040" w:hanging="180"/>
+      </w:pPr>
+    </w:lvl>
+    <w:lvl w:ilvl="6" w:tplc="0410000F" w:tentative="1">
+      <w:start w:val="1"/>
+      <w:numFmt w:val="decimal"/>
+      <w:lvlText w:val="%7."/>
+      <w:lvlJc w:val="left"/>
+      <w:pPr>
+        <w:ind w:left="5760" w:hanging="360"/>
+      </w:pPr>
+    </w:lvl>
+    <w:lvl w:ilvl="7" w:tplc="04100019" w:tentative="1">
+      <w:start w:val="1"/>
+      <w:numFmt w:val="lowerLetter"/>
+      <w:lvlText w:val="%8."/>
+      <w:lvlJc w:val="left"/>
+      <w:pPr>
+        <w:ind w:left="6480" w:hanging="360"/>
+      </w:pPr>
+    </w:lvl>
+    <w:lvl w:ilvl="8" w:tplc="0410001B" w:tentative="1">
+      <w:start w:val="1"/>
+      <w:numFmt w:val="lowerRoman"/>
+      <w:lvlText w:val="%9."/>
+      <w:lvlJc w:val="right"/>
+      <w:pPr>
+        <w:ind w:left="7200" w:hanging="180"/>
+      </w:pPr>
+    </w:lvl>
+  </w:abstractNum>
+  <w:abstractNum w:abstractNumId="4" w15:restartNumberingAfterBreak="0">
     <w:nsid w:val="09165230"/>
     <w:multiLevelType w:val="hybridMultilevel"/>
     <w:tmpl w:val="616A9840"/>
@@ -12707,7 +14605,120 @@
       </w:rPr>
     </w:lvl>
   </w:abstractNum>
-  <w:abstractNum w:abstractNumId="3" w15:restartNumberingAfterBreak="0">
+  <w:abstractNum w:abstractNumId="5" w15:restartNumberingAfterBreak="0">
+    <w:nsid w:val="0DBD3DFD"/>
+    <w:multiLevelType w:val="hybridMultilevel"/>
+    <w:tmpl w:val="B6600376"/>
+    <w:lvl w:ilvl="0" w:tplc="04100001">
+      <w:start w:val="1"/>
+      <w:numFmt w:val="bullet"/>
+      <w:lvlText w:val=""/>
+      <w:lvlJc w:val="left"/>
+      <w:pPr>
+        <w:ind w:left="1440" w:hanging="360"/>
+      </w:pPr>
+      <w:rPr>
+        <w:rFonts w:ascii="Symbol" w:hAnsi="Symbol" w:hint="default"/>
+      </w:rPr>
+    </w:lvl>
+    <w:lvl w:ilvl="1" w:tplc="04100003" w:tentative="1">
+      <w:start w:val="1"/>
+      <w:numFmt w:val="bullet"/>
+      <w:lvlText w:val="o"/>
+      <w:lvlJc w:val="left"/>
+      <w:pPr>
+        <w:ind w:left="2160" w:hanging="360"/>
+      </w:pPr>
+      <w:rPr>
+        <w:rFonts w:ascii="Courier New" w:hAnsi="Courier New" w:cs="Courier New" w:hint="default"/>
+      </w:rPr>
+    </w:lvl>
+    <w:lvl w:ilvl="2" w:tplc="04100005" w:tentative="1">
+      <w:start w:val="1"/>
+      <w:numFmt w:val="bullet"/>
+      <w:lvlText w:val=""/>
+      <w:lvlJc w:val="left"/>
+      <w:pPr>
+        <w:ind w:left="2880" w:hanging="360"/>
+      </w:pPr>
+      <w:rPr>
+        <w:rFonts w:ascii="Wingdings" w:hAnsi="Wingdings" w:hint="default"/>
+      </w:rPr>
+    </w:lvl>
+    <w:lvl w:ilvl="3" w:tplc="04100001" w:tentative="1">
+      <w:start w:val="1"/>
+      <w:numFmt w:val="bullet"/>
+      <w:lvlText w:val=""/>
+      <w:lvlJc w:val="left"/>
+      <w:pPr>
+        <w:ind w:left="3600" w:hanging="360"/>
+      </w:pPr>
+      <w:rPr>
+        <w:rFonts w:ascii="Symbol" w:hAnsi="Symbol" w:hint="default"/>
+      </w:rPr>
+    </w:lvl>
+    <w:lvl w:ilvl="4" w:tplc="04100003" w:tentative="1">
+      <w:start w:val="1"/>
+      <w:numFmt w:val="bullet"/>
+      <w:lvlText w:val="o"/>
+      <w:lvlJc w:val="left"/>
+      <w:pPr>
+        <w:ind w:left="4320" w:hanging="360"/>
+      </w:pPr>
+      <w:rPr>
+        <w:rFonts w:ascii="Courier New" w:hAnsi="Courier New" w:cs="Courier New" w:hint="default"/>
+      </w:rPr>
+    </w:lvl>
+    <w:lvl w:ilvl="5" w:tplc="04100005" w:tentative="1">
+      <w:start w:val="1"/>
+      <w:numFmt w:val="bullet"/>
+      <w:lvlText w:val=""/>
+      <w:lvlJc w:val="left"/>
+      <w:pPr>
+        <w:ind w:left="5040" w:hanging="360"/>
+      </w:pPr>
+      <w:rPr>
+        <w:rFonts w:ascii="Wingdings" w:hAnsi="Wingdings" w:hint="default"/>
+      </w:rPr>
+    </w:lvl>
+    <w:lvl w:ilvl="6" w:tplc="04100001" w:tentative="1">
+      <w:start w:val="1"/>
+      <w:numFmt w:val="bullet"/>
+      <w:lvlText w:val=""/>
+      <w:lvlJc w:val="left"/>
+      <w:pPr>
+        <w:ind w:left="5760" w:hanging="360"/>
+      </w:pPr>
+      <w:rPr>
+        <w:rFonts w:ascii="Symbol" w:hAnsi="Symbol" w:hint="default"/>
+      </w:rPr>
+    </w:lvl>
+    <w:lvl w:ilvl="7" w:tplc="04100003" w:tentative="1">
+      <w:start w:val="1"/>
+      <w:numFmt w:val="bullet"/>
+      <w:lvlText w:val="o"/>
+      <w:lvlJc w:val="left"/>
+      <w:pPr>
+        <w:ind w:left="6480" w:hanging="360"/>
+      </w:pPr>
+      <w:rPr>
+        <w:rFonts w:ascii="Courier New" w:hAnsi="Courier New" w:cs="Courier New" w:hint="default"/>
+      </w:rPr>
+    </w:lvl>
+    <w:lvl w:ilvl="8" w:tplc="04100005" w:tentative="1">
+      <w:start w:val="1"/>
+      <w:numFmt w:val="bullet"/>
+      <w:lvlText w:val=""/>
+      <w:lvlJc w:val="left"/>
+      <w:pPr>
+        <w:ind w:left="7200" w:hanging="360"/>
+      </w:pPr>
+      <w:rPr>
+        <w:rFonts w:ascii="Wingdings" w:hAnsi="Wingdings" w:hint="default"/>
+      </w:rPr>
+    </w:lvl>
+  </w:abstractNum>
+  <w:abstractNum w:abstractNumId="6" w15:restartNumberingAfterBreak="0">
     <w:nsid w:val="0E5A3C66"/>
     <w:multiLevelType w:val="hybridMultilevel"/>
     <w:tmpl w:val="84CE6A62"/>
@@ -12796,7 +14807,7 @@
       </w:pPr>
     </w:lvl>
   </w:abstractNum>
-  <w:abstractNum w:abstractNumId="4" w15:restartNumberingAfterBreak="0">
+  <w:abstractNum w:abstractNumId="7" w15:restartNumberingAfterBreak="0">
     <w:nsid w:val="10AD63A3"/>
     <w:multiLevelType w:val="hybridMultilevel"/>
     <w:tmpl w:val="8EF2420C"/>
@@ -12885,7 +14896,7 @@
       </w:pPr>
     </w:lvl>
   </w:abstractNum>
-  <w:abstractNum w:abstractNumId="5" w15:restartNumberingAfterBreak="0">
+  <w:abstractNum w:abstractNumId="8" w15:restartNumberingAfterBreak="0">
     <w:nsid w:val="15522B3F"/>
     <w:multiLevelType w:val="hybridMultilevel"/>
     <w:tmpl w:val="5DDC4778"/>
@@ -12998,7 +15009,7 @@
       </w:rPr>
     </w:lvl>
   </w:abstractNum>
-  <w:abstractNum w:abstractNumId="6" w15:restartNumberingAfterBreak="0">
+  <w:abstractNum w:abstractNumId="9" w15:restartNumberingAfterBreak="0">
     <w:nsid w:val="174E4E86"/>
     <w:multiLevelType w:val="hybridMultilevel"/>
     <w:tmpl w:val="7750DE24"/>
@@ -13111,7 +15122,7 @@
       </w:rPr>
     </w:lvl>
   </w:abstractNum>
-  <w:abstractNum w:abstractNumId="7" w15:restartNumberingAfterBreak="0">
+  <w:abstractNum w:abstractNumId="10" w15:restartNumberingAfterBreak="0">
     <w:nsid w:val="19A455FC"/>
     <w:multiLevelType w:val="hybridMultilevel"/>
     <w:tmpl w:val="C008986A"/>
@@ -13224,7 +15235,7 @@
       </w:rPr>
     </w:lvl>
   </w:abstractNum>
-  <w:abstractNum w:abstractNumId="8" w15:restartNumberingAfterBreak="0">
+  <w:abstractNum w:abstractNumId="11" w15:restartNumberingAfterBreak="0">
     <w:nsid w:val="1A5305ED"/>
     <w:multiLevelType w:val="hybridMultilevel"/>
     <w:tmpl w:val="F9D8743E"/>
@@ -13337,7 +15348,120 @@
       </w:rPr>
     </w:lvl>
   </w:abstractNum>
-  <w:abstractNum w:abstractNumId="9" w15:restartNumberingAfterBreak="0">
+  <w:abstractNum w:abstractNumId="12" w15:restartNumberingAfterBreak="0">
+    <w:nsid w:val="1B6D53C6"/>
+    <w:multiLevelType w:val="hybridMultilevel"/>
+    <w:tmpl w:val="3EA0E19A"/>
+    <w:lvl w:ilvl="0" w:tplc="04100001">
+      <w:start w:val="1"/>
+      <w:numFmt w:val="bullet"/>
+      <w:lvlText w:val=""/>
+      <w:lvlJc w:val="left"/>
+      <w:pPr>
+        <w:ind w:left="1440" w:hanging="360"/>
+      </w:pPr>
+      <w:rPr>
+        <w:rFonts w:ascii="Symbol" w:hAnsi="Symbol" w:hint="default"/>
+      </w:rPr>
+    </w:lvl>
+    <w:lvl w:ilvl="1" w:tplc="04100003" w:tentative="1">
+      <w:start w:val="1"/>
+      <w:numFmt w:val="bullet"/>
+      <w:lvlText w:val="o"/>
+      <w:lvlJc w:val="left"/>
+      <w:pPr>
+        <w:ind w:left="2160" w:hanging="360"/>
+      </w:pPr>
+      <w:rPr>
+        <w:rFonts w:ascii="Courier New" w:hAnsi="Courier New" w:cs="Courier New" w:hint="default"/>
+      </w:rPr>
+    </w:lvl>
+    <w:lvl w:ilvl="2" w:tplc="04100005" w:tentative="1">
+      <w:start w:val="1"/>
+      <w:numFmt w:val="bullet"/>
+      <w:lvlText w:val=""/>
+      <w:lvlJc w:val="left"/>
+      <w:pPr>
+        <w:ind w:left="2880" w:hanging="360"/>
+      </w:pPr>
+      <w:rPr>
+        <w:rFonts w:ascii="Wingdings" w:hAnsi="Wingdings" w:hint="default"/>
+      </w:rPr>
+    </w:lvl>
+    <w:lvl w:ilvl="3" w:tplc="04100001" w:tentative="1">
+      <w:start w:val="1"/>
+      <w:numFmt w:val="bullet"/>
+      <w:lvlText w:val=""/>
+      <w:lvlJc w:val="left"/>
+      <w:pPr>
+        <w:ind w:left="3600" w:hanging="360"/>
+      </w:pPr>
+      <w:rPr>
+        <w:rFonts w:ascii="Symbol" w:hAnsi="Symbol" w:hint="default"/>
+      </w:rPr>
+    </w:lvl>
+    <w:lvl w:ilvl="4" w:tplc="04100003" w:tentative="1">
+      <w:start w:val="1"/>
+      <w:numFmt w:val="bullet"/>
+      <w:lvlText w:val="o"/>
+      <w:lvlJc w:val="left"/>
+      <w:pPr>
+        <w:ind w:left="4320" w:hanging="360"/>
+      </w:pPr>
+      <w:rPr>
+        <w:rFonts w:ascii="Courier New" w:hAnsi="Courier New" w:cs="Courier New" w:hint="default"/>
+      </w:rPr>
+    </w:lvl>
+    <w:lvl w:ilvl="5" w:tplc="04100005" w:tentative="1">
+      <w:start w:val="1"/>
+      <w:numFmt w:val="bullet"/>
+      <w:lvlText w:val=""/>
+      <w:lvlJc w:val="left"/>
+      <w:pPr>
+        <w:ind w:left="5040" w:hanging="360"/>
+      </w:pPr>
+      <w:rPr>
+        <w:rFonts w:ascii="Wingdings" w:hAnsi="Wingdings" w:hint="default"/>
+      </w:rPr>
+    </w:lvl>
+    <w:lvl w:ilvl="6" w:tplc="04100001" w:tentative="1">
+      <w:start w:val="1"/>
+      <w:numFmt w:val="bullet"/>
+      <w:lvlText w:val=""/>
+      <w:lvlJc w:val="left"/>
+      <w:pPr>
+        <w:ind w:left="5760" w:hanging="360"/>
+      </w:pPr>
+      <w:rPr>
+        <w:rFonts w:ascii="Symbol" w:hAnsi="Symbol" w:hint="default"/>
+      </w:rPr>
+    </w:lvl>
+    <w:lvl w:ilvl="7" w:tplc="04100003" w:tentative="1">
+      <w:start w:val="1"/>
+      <w:numFmt w:val="bullet"/>
+      <w:lvlText w:val="o"/>
+      <w:lvlJc w:val="left"/>
+      <w:pPr>
+        <w:ind w:left="6480" w:hanging="360"/>
+      </w:pPr>
+      <w:rPr>
+        <w:rFonts w:ascii="Courier New" w:hAnsi="Courier New" w:cs="Courier New" w:hint="default"/>
+      </w:rPr>
+    </w:lvl>
+    <w:lvl w:ilvl="8" w:tplc="04100005" w:tentative="1">
+      <w:start w:val="1"/>
+      <w:numFmt w:val="bullet"/>
+      <w:lvlText w:val=""/>
+      <w:lvlJc w:val="left"/>
+      <w:pPr>
+        <w:ind w:left="7200" w:hanging="360"/>
+      </w:pPr>
+      <w:rPr>
+        <w:rFonts w:ascii="Wingdings" w:hAnsi="Wingdings" w:hint="default"/>
+      </w:rPr>
+    </w:lvl>
+  </w:abstractNum>
+  <w:abstractNum w:abstractNumId="13" w15:restartNumberingAfterBreak="0">
     <w:nsid w:val="1DA16108"/>
     <w:multiLevelType w:val="hybridMultilevel"/>
     <w:tmpl w:val="AAEC91A6"/>
@@ -13450,7 +15574,7 @@
       </w:rPr>
     </w:lvl>
   </w:abstractNum>
-  <w:abstractNum w:abstractNumId="10" w15:restartNumberingAfterBreak="0">
+  <w:abstractNum w:abstractNumId="14" w15:restartNumberingAfterBreak="0">
     <w:nsid w:val="203C5E95"/>
     <w:multiLevelType w:val="hybridMultilevel"/>
     <w:tmpl w:val="84AE9106"/>
@@ -13563,7 +15687,93 @@
       </w:rPr>
     </w:lvl>
   </w:abstractNum>
-  <w:abstractNum w:abstractNumId="11" w15:restartNumberingAfterBreak="0">
+  <w:abstractNum w:abstractNumId="15" w15:restartNumberingAfterBreak="0">
+    <w:nsid w:val="25C24103"/>
+    <w:multiLevelType w:val="hybridMultilevel"/>
+    <w:tmpl w:val="C13A807A"/>
+    <w:lvl w:ilvl="0" w:tplc="0410000F">
+      <w:start w:val="1"/>
+      <w:numFmt w:val="decimal"/>
+      <w:lvlText w:val="%1."/>
+      <w:lvlJc w:val="left"/>
+      <w:pPr>
+        <w:ind w:left="1428" w:hanging="360"/>
+      </w:pPr>
+    </w:lvl>
+    <w:lvl w:ilvl="1" w:tplc="04100019" w:tentative="1">
+      <w:start w:val="1"/>
+      <w:numFmt w:val="lowerLetter"/>
+      <w:lvlText w:val="%2."/>
+      <w:lvlJc w:val="left"/>
+      <w:pPr>
+        <w:ind w:left="2148" w:hanging="360"/>
+      </w:pPr>
+    </w:lvl>
+    <w:lvl w:ilvl="2" w:tplc="0410001B" w:tentative="1">
+      <w:start w:val="1"/>
+      <w:numFmt w:val="lowerRoman"/>
+      <w:lvlText w:val="%3."/>
+      <w:lvlJc w:val="right"/>
+      <w:pPr>
+        <w:ind w:left="2868" w:hanging="180"/>
+      </w:pPr>
+    </w:lvl>
+    <w:lvl w:ilvl="3" w:tplc="0410000F" w:tentative="1">
+      <w:start w:val="1"/>
+      <w:numFmt w:val="decimal"/>
+      <w:lvlText w:val="%4."/>
+      <w:lvlJc w:val="left"/>
+      <w:pPr>
+        <w:ind w:left="3588" w:hanging="360"/>
+      </w:pPr>
+    </w:lvl>
+    <w:lvl w:ilvl="4" w:tplc="04100019" w:tentative="1">
+      <w:start w:val="1"/>
+      <w:numFmt w:val="lowerLetter"/>
+      <w:lvlText w:val="%5."/>
+      <w:lvlJc w:val="left"/>
+      <w:pPr>
+        <w:ind w:left="4308" w:hanging="360"/>
+      </w:pPr>
+    </w:lvl>
+    <w:lvl w:ilvl="5" w:tplc="0410001B" w:tentative="1">
+      <w:start w:val="1"/>
+      <w:numFmt w:val="lowerRoman"/>
+      <w:lvlText w:val="%6."/>
+      <w:lvlJc w:val="right"/>
+      <w:pPr>
+        <w:ind w:left="5028" w:hanging="180"/>
+      </w:pPr>
+    </w:lvl>
+    <w:lvl w:ilvl="6" w:tplc="0410000F" w:tentative="1">
+      <w:start w:val="1"/>
+      <w:numFmt w:val="decimal"/>
+      <w:lvlText w:val="%7."/>
+      <w:lvlJc w:val="left"/>
+      <w:pPr>
+        <w:ind w:left="5748" w:hanging="360"/>
+      </w:pPr>
+    </w:lvl>
+    <w:lvl w:ilvl="7" w:tplc="04100019" w:tentative="1">
+      <w:start w:val="1"/>
+      <w:numFmt w:val="lowerLetter"/>
+      <w:lvlText w:val="%8."/>
+      <w:lvlJc w:val="left"/>
+      <w:pPr>
+        <w:ind w:left="6468" w:hanging="360"/>
+      </w:pPr>
+    </w:lvl>
+    <w:lvl w:ilvl="8" w:tplc="0410001B" w:tentative="1">
+      <w:start w:val="1"/>
+      <w:numFmt w:val="lowerRoman"/>
+      <w:lvlText w:val="%9."/>
+      <w:lvlJc w:val="right"/>
+      <w:pPr>
+        <w:ind w:left="7188" w:hanging="180"/>
+      </w:pPr>
+    </w:lvl>
+  </w:abstractNum>
+  <w:abstractNum w:abstractNumId="16" w15:restartNumberingAfterBreak="0">
     <w:nsid w:val="28805E7E"/>
     <w:multiLevelType w:val="hybridMultilevel"/>
     <w:tmpl w:val="9CC49BDE"/>
@@ -13676,7 +15886,7 @@
       </w:rPr>
     </w:lvl>
   </w:abstractNum>
-  <w:abstractNum w:abstractNumId="12" w15:restartNumberingAfterBreak="0">
+  <w:abstractNum w:abstractNumId="17" w15:restartNumberingAfterBreak="0">
     <w:nsid w:val="2A3E4B22"/>
     <w:multiLevelType w:val="hybridMultilevel"/>
     <w:tmpl w:val="3E14113A"/>
@@ -13789,7 +15999,93 @@
       </w:rPr>
     </w:lvl>
   </w:abstractNum>
-  <w:abstractNum w:abstractNumId="13" w15:restartNumberingAfterBreak="0">
+  <w:abstractNum w:abstractNumId="18" w15:restartNumberingAfterBreak="0">
+    <w:nsid w:val="35454AA9"/>
+    <w:multiLevelType w:val="hybridMultilevel"/>
+    <w:tmpl w:val="0C2C5080"/>
+    <w:lvl w:ilvl="0" w:tplc="0410000F">
+      <w:start w:val="1"/>
+      <w:numFmt w:val="decimal"/>
+      <w:lvlText w:val="%1."/>
+      <w:lvlJc w:val="left"/>
+      <w:pPr>
+        <w:ind w:left="1428" w:hanging="360"/>
+      </w:pPr>
+    </w:lvl>
+    <w:lvl w:ilvl="1" w:tplc="04100019" w:tentative="1">
+      <w:start w:val="1"/>
+      <w:numFmt w:val="lowerLetter"/>
+      <w:lvlText w:val="%2."/>
+      <w:lvlJc w:val="left"/>
+      <w:pPr>
+        <w:ind w:left="2148" w:hanging="360"/>
+      </w:pPr>
+    </w:lvl>
+    <w:lvl w:ilvl="2" w:tplc="0410001B" w:tentative="1">
+      <w:start w:val="1"/>
+      <w:numFmt w:val="lowerRoman"/>
+      <w:lvlText w:val="%3."/>
+      <w:lvlJc w:val="right"/>
+      <w:pPr>
+        <w:ind w:left="2868" w:hanging="180"/>
+      </w:pPr>
+    </w:lvl>
+    <w:lvl w:ilvl="3" w:tplc="0410000F" w:tentative="1">
+      <w:start w:val="1"/>
+      <w:numFmt w:val="decimal"/>
+      <w:lvlText w:val="%4."/>
+      <w:lvlJc w:val="left"/>
+      <w:pPr>
+        <w:ind w:left="3588" w:hanging="360"/>
+      </w:pPr>
+    </w:lvl>
+    <w:lvl w:ilvl="4" w:tplc="04100019" w:tentative="1">
+      <w:start w:val="1"/>
+      <w:numFmt w:val="lowerLetter"/>
+      <w:lvlText w:val="%5."/>
+      <w:lvlJc w:val="left"/>
+      <w:pPr>
+        <w:ind w:left="4308" w:hanging="360"/>
+      </w:pPr>
+    </w:lvl>
+    <w:lvl w:ilvl="5" w:tplc="0410001B" w:tentative="1">
+      <w:start w:val="1"/>
+      <w:numFmt w:val="lowerRoman"/>
+      <w:lvlText w:val="%6."/>
+      <w:lvlJc w:val="right"/>
+      <w:pPr>
+        <w:ind w:left="5028" w:hanging="180"/>
+      </w:pPr>
+    </w:lvl>
+    <w:lvl w:ilvl="6" w:tplc="0410000F" w:tentative="1">
+      <w:start w:val="1"/>
+      <w:numFmt w:val="decimal"/>
+      <w:lvlText w:val="%7."/>
+      <w:lvlJc w:val="left"/>
+      <w:pPr>
+        <w:ind w:left="5748" w:hanging="360"/>
+      </w:pPr>
+    </w:lvl>
+    <w:lvl w:ilvl="7" w:tplc="04100019" w:tentative="1">
+      <w:start w:val="1"/>
+      <w:numFmt w:val="lowerLetter"/>
+      <w:lvlText w:val="%8."/>
+      <w:lvlJc w:val="left"/>
+      <w:pPr>
+        <w:ind w:left="6468" w:hanging="360"/>
+      </w:pPr>
+    </w:lvl>
+    <w:lvl w:ilvl="8" w:tplc="0410001B" w:tentative="1">
+      <w:start w:val="1"/>
+      <w:numFmt w:val="lowerRoman"/>
+      <w:lvlText w:val="%9."/>
+      <w:lvlJc w:val="right"/>
+      <w:pPr>
+        <w:ind w:left="7188" w:hanging="180"/>
+      </w:pPr>
+    </w:lvl>
+  </w:abstractNum>
+  <w:abstractNum w:abstractNumId="19" w15:restartNumberingAfterBreak="0">
     <w:nsid w:val="37AA45D9"/>
     <w:multiLevelType w:val="hybridMultilevel"/>
     <w:tmpl w:val="B1FC9470"/>
@@ -13902,7 +16198,7 @@
       </w:rPr>
     </w:lvl>
   </w:abstractNum>
-  <w:abstractNum w:abstractNumId="14" w15:restartNumberingAfterBreak="0">
+  <w:abstractNum w:abstractNumId="20" w15:restartNumberingAfterBreak="0">
     <w:nsid w:val="3AEE7F5F"/>
     <w:multiLevelType w:val="hybridMultilevel"/>
     <w:tmpl w:val="66B836F0"/>
@@ -14015,7 +16311,7 @@
       </w:rPr>
     </w:lvl>
   </w:abstractNum>
-  <w:abstractNum w:abstractNumId="15" w15:restartNumberingAfterBreak="0">
+  <w:abstractNum w:abstractNumId="21" w15:restartNumberingAfterBreak="0">
     <w:nsid w:val="3E7603D6"/>
     <w:multiLevelType w:val="hybridMultilevel"/>
     <w:tmpl w:val="A0CE9BDE"/>
@@ -14128,7 +16424,93 @@
       </w:rPr>
     </w:lvl>
   </w:abstractNum>
-  <w:abstractNum w:abstractNumId="16" w15:restartNumberingAfterBreak="0">
+  <w:abstractNum w:abstractNumId="22" w15:restartNumberingAfterBreak="0">
+    <w:nsid w:val="46BC50EB"/>
+    <w:multiLevelType w:val="hybridMultilevel"/>
+    <w:tmpl w:val="3C68E5FA"/>
+    <w:lvl w:ilvl="0" w:tplc="0410000F">
+      <w:start w:val="1"/>
+      <w:numFmt w:val="decimal"/>
+      <w:lvlText w:val="%1."/>
+      <w:lvlJc w:val="left"/>
+      <w:pPr>
+        <w:ind w:left="1440" w:hanging="360"/>
+      </w:pPr>
+    </w:lvl>
+    <w:lvl w:ilvl="1" w:tplc="04100019" w:tentative="1">
+      <w:start w:val="1"/>
+      <w:numFmt w:val="lowerLetter"/>
+      <w:lvlText w:val="%2."/>
+      <w:lvlJc w:val="left"/>
+      <w:pPr>
+        <w:ind w:left="2160" w:hanging="360"/>
+      </w:pPr>
+    </w:lvl>
+    <w:lvl w:ilvl="2" w:tplc="0410001B" w:tentative="1">
+      <w:start w:val="1"/>
+      <w:numFmt w:val="lowerRoman"/>
+      <w:lvlText w:val="%3."/>
+      <w:lvlJc w:val="right"/>
+      <w:pPr>
+        <w:ind w:left="2880" w:hanging="180"/>
+      </w:pPr>
+    </w:lvl>
+    <w:lvl w:ilvl="3" w:tplc="0410000F" w:tentative="1">
+      <w:start w:val="1"/>
+      <w:numFmt w:val="decimal"/>
+      <w:lvlText w:val="%4."/>
+      <w:lvlJc w:val="left"/>
+      <w:pPr>
+        <w:ind w:left="3600" w:hanging="360"/>
+      </w:pPr>
+    </w:lvl>
+    <w:lvl w:ilvl="4" w:tplc="04100019" w:tentative="1">
+      <w:start w:val="1"/>
+      <w:numFmt w:val="lowerLetter"/>
+      <w:lvlText w:val="%5."/>
+      <w:lvlJc w:val="left"/>
+      <w:pPr>
+        <w:ind w:left="4320" w:hanging="360"/>
+      </w:pPr>
+    </w:lvl>
+    <w:lvl w:ilvl="5" w:tplc="0410001B" w:tentative="1">
+      <w:start w:val="1"/>
+      <w:numFmt w:val="lowerRoman"/>
+      <w:lvlText w:val="%6."/>
+      <w:lvlJc w:val="right"/>
+      <w:pPr>
+        <w:ind w:left="5040" w:hanging="180"/>
+      </w:pPr>
+    </w:lvl>
+    <w:lvl w:ilvl="6" w:tplc="0410000F" w:tentative="1">
+      <w:start w:val="1"/>
+      <w:numFmt w:val="decimal"/>
+      <w:lvlText w:val="%7."/>
+      <w:lvlJc w:val="left"/>
+      <w:pPr>
+        <w:ind w:left="5760" w:hanging="360"/>
+      </w:pPr>
+    </w:lvl>
+    <w:lvl w:ilvl="7" w:tplc="04100019" w:tentative="1">
+      <w:start w:val="1"/>
+      <w:numFmt w:val="lowerLetter"/>
+      <w:lvlText w:val="%8."/>
+      <w:lvlJc w:val="left"/>
+      <w:pPr>
+        <w:ind w:left="6480" w:hanging="360"/>
+      </w:pPr>
+    </w:lvl>
+    <w:lvl w:ilvl="8" w:tplc="0410001B" w:tentative="1">
+      <w:start w:val="1"/>
+      <w:numFmt w:val="lowerRoman"/>
+      <w:lvlText w:val="%9."/>
+      <w:lvlJc w:val="right"/>
+      <w:pPr>
+        <w:ind w:left="7200" w:hanging="180"/>
+      </w:pPr>
+    </w:lvl>
+  </w:abstractNum>
+  <w:abstractNum w:abstractNumId="23" w15:restartNumberingAfterBreak="0">
     <w:nsid w:val="520A0315"/>
     <w:multiLevelType w:val="hybridMultilevel"/>
     <w:tmpl w:val="DE421568"/>
@@ -14217,7 +16599,7 @@
       </w:pPr>
     </w:lvl>
   </w:abstractNum>
-  <w:abstractNum w:abstractNumId="17" w15:restartNumberingAfterBreak="0">
+  <w:abstractNum w:abstractNumId="24" w15:restartNumberingAfterBreak="0">
     <w:nsid w:val="53CB5386"/>
     <w:multiLevelType w:val="hybridMultilevel"/>
     <w:tmpl w:val="04DA5DAC"/>
@@ -14330,7 +16712,7 @@
       </w:rPr>
     </w:lvl>
   </w:abstractNum>
-  <w:abstractNum w:abstractNumId="18" w15:restartNumberingAfterBreak="0">
+  <w:abstractNum w:abstractNumId="25" w15:restartNumberingAfterBreak="0">
     <w:nsid w:val="590840D4"/>
     <w:multiLevelType w:val="hybridMultilevel"/>
     <w:tmpl w:val="909C160E"/>
@@ -14419,7 +16801,93 @@
       </w:pPr>
     </w:lvl>
   </w:abstractNum>
-  <w:abstractNum w:abstractNumId="19" w15:restartNumberingAfterBreak="0">
+  <w:abstractNum w:abstractNumId="26" w15:restartNumberingAfterBreak="0">
+    <w:nsid w:val="60F0307A"/>
+    <w:multiLevelType w:val="hybridMultilevel"/>
+    <w:tmpl w:val="0DAAA37A"/>
+    <w:lvl w:ilvl="0" w:tplc="0410000F">
+      <w:start w:val="1"/>
+      <w:numFmt w:val="decimal"/>
+      <w:lvlText w:val="%1."/>
+      <w:lvlJc w:val="left"/>
+      <w:pPr>
+        <w:ind w:left="1428" w:hanging="360"/>
+      </w:pPr>
+    </w:lvl>
+    <w:lvl w:ilvl="1" w:tplc="04100019" w:tentative="1">
+      <w:start w:val="1"/>
+      <w:numFmt w:val="lowerLetter"/>
+      <w:lvlText w:val="%2."/>
+      <w:lvlJc w:val="left"/>
+      <w:pPr>
+        <w:ind w:left="2148" w:hanging="360"/>
+      </w:pPr>
+    </w:lvl>
+    <w:lvl w:ilvl="2" w:tplc="0410001B" w:tentative="1">
+      <w:start w:val="1"/>
+      <w:numFmt w:val="lowerRoman"/>
+      <w:lvlText w:val="%3."/>
+      <w:lvlJc w:val="right"/>
+      <w:pPr>
+        <w:ind w:left="2868" w:hanging="180"/>
+      </w:pPr>
+    </w:lvl>
+    <w:lvl w:ilvl="3" w:tplc="0410000F" w:tentative="1">
+      <w:start w:val="1"/>
+      <w:numFmt w:val="decimal"/>
+      <w:lvlText w:val="%4."/>
+      <w:lvlJc w:val="left"/>
+      <w:pPr>
+        <w:ind w:left="3588" w:hanging="360"/>
+      </w:pPr>
+    </w:lvl>
+    <w:lvl w:ilvl="4" w:tplc="04100019" w:tentative="1">
+      <w:start w:val="1"/>
+      <w:numFmt w:val="lowerLetter"/>
+      <w:lvlText w:val="%5."/>
+      <w:lvlJc w:val="left"/>
+      <w:pPr>
+        <w:ind w:left="4308" w:hanging="360"/>
+      </w:pPr>
+    </w:lvl>
+    <w:lvl w:ilvl="5" w:tplc="0410001B" w:tentative="1">
+      <w:start w:val="1"/>
+      <w:numFmt w:val="lowerRoman"/>
+      <w:lvlText w:val="%6."/>
+      <w:lvlJc w:val="right"/>
+      <w:pPr>
+        <w:ind w:left="5028" w:hanging="180"/>
+      </w:pPr>
+    </w:lvl>
+    <w:lvl w:ilvl="6" w:tplc="0410000F" w:tentative="1">
+      <w:start w:val="1"/>
+      <w:numFmt w:val="decimal"/>
+      <w:lvlText w:val="%7."/>
+      <w:lvlJc w:val="left"/>
+      <w:pPr>
+        <w:ind w:left="5748" w:hanging="360"/>
+      </w:pPr>
+    </w:lvl>
+    <w:lvl w:ilvl="7" w:tplc="04100019" w:tentative="1">
+      <w:start w:val="1"/>
+      <w:numFmt w:val="lowerLetter"/>
+      <w:lvlText w:val="%8."/>
+      <w:lvlJc w:val="left"/>
+      <w:pPr>
+        <w:ind w:left="6468" w:hanging="360"/>
+      </w:pPr>
+    </w:lvl>
+    <w:lvl w:ilvl="8" w:tplc="0410001B" w:tentative="1">
+      <w:start w:val="1"/>
+      <w:numFmt w:val="lowerRoman"/>
+      <w:lvlText w:val="%9."/>
+      <w:lvlJc w:val="right"/>
+      <w:pPr>
+        <w:ind w:left="7188" w:hanging="180"/>
+      </w:pPr>
+    </w:lvl>
+  </w:abstractNum>
+  <w:abstractNum w:abstractNumId="27" w15:restartNumberingAfterBreak="0">
     <w:nsid w:val="62412528"/>
     <w:multiLevelType w:val="hybridMultilevel"/>
     <w:tmpl w:val="FA7274D4"/>
@@ -14532,7 +17000,7 @@
       </w:rPr>
     </w:lvl>
   </w:abstractNum>
-  <w:abstractNum w:abstractNumId="20" w15:restartNumberingAfterBreak="0">
+  <w:abstractNum w:abstractNumId="28" w15:restartNumberingAfterBreak="0">
     <w:nsid w:val="62AF2E74"/>
     <w:multiLevelType w:val="hybridMultilevel"/>
     <w:tmpl w:val="9FD89574"/>
@@ -14645,7 +17113,7 @@
       </w:rPr>
     </w:lvl>
   </w:abstractNum>
-  <w:abstractNum w:abstractNumId="21" w15:restartNumberingAfterBreak="0">
+  <w:abstractNum w:abstractNumId="29" w15:restartNumberingAfterBreak="0">
     <w:nsid w:val="69220072"/>
     <w:multiLevelType w:val="hybridMultilevel"/>
     <w:tmpl w:val="750E1B88"/>
@@ -14758,7 +17226,93 @@
       </w:rPr>
     </w:lvl>
   </w:abstractNum>
-  <w:abstractNum w:abstractNumId="22" w15:restartNumberingAfterBreak="0">
+  <w:abstractNum w:abstractNumId="30" w15:restartNumberingAfterBreak="0">
+    <w:nsid w:val="6FCE7956"/>
+    <w:multiLevelType w:val="hybridMultilevel"/>
+    <w:tmpl w:val="3552035E"/>
+    <w:lvl w:ilvl="0" w:tplc="0410000F">
+      <w:start w:val="1"/>
+      <w:numFmt w:val="decimal"/>
+      <w:lvlText w:val="%1."/>
+      <w:lvlJc w:val="left"/>
+      <w:pPr>
+        <w:ind w:left="1428" w:hanging="360"/>
+      </w:pPr>
+    </w:lvl>
+    <w:lvl w:ilvl="1" w:tplc="04100019" w:tentative="1">
+      <w:start w:val="1"/>
+      <w:numFmt w:val="lowerLetter"/>
+      <w:lvlText w:val="%2."/>
+      <w:lvlJc w:val="left"/>
+      <w:pPr>
+        <w:ind w:left="2148" w:hanging="360"/>
+      </w:pPr>
+    </w:lvl>
+    <w:lvl w:ilvl="2" w:tplc="0410001B" w:tentative="1">
+      <w:start w:val="1"/>
+      <w:numFmt w:val="lowerRoman"/>
+      <w:lvlText w:val="%3."/>
+      <w:lvlJc w:val="right"/>
+      <w:pPr>
+        <w:ind w:left="2868" w:hanging="180"/>
+      </w:pPr>
+    </w:lvl>
+    <w:lvl w:ilvl="3" w:tplc="0410000F" w:tentative="1">
+      <w:start w:val="1"/>
+      <w:numFmt w:val="decimal"/>
+      <w:lvlText w:val="%4."/>
+      <w:lvlJc w:val="left"/>
+      <w:pPr>
+        <w:ind w:left="3588" w:hanging="360"/>
+      </w:pPr>
+    </w:lvl>
+    <w:lvl w:ilvl="4" w:tplc="04100019" w:tentative="1">
+      <w:start w:val="1"/>
+      <w:numFmt w:val="lowerLetter"/>
+      <w:lvlText w:val="%5."/>
+      <w:lvlJc w:val="left"/>
+      <w:pPr>
+        <w:ind w:left="4308" w:hanging="360"/>
+      </w:pPr>
+    </w:lvl>
+    <w:lvl w:ilvl="5" w:tplc="0410001B" w:tentative="1">
+      <w:start w:val="1"/>
+      <w:numFmt w:val="lowerRoman"/>
+      <w:lvlText w:val="%6."/>
+      <w:lvlJc w:val="right"/>
+      <w:pPr>
+        <w:ind w:left="5028" w:hanging="180"/>
+      </w:pPr>
+    </w:lvl>
+    <w:lvl w:ilvl="6" w:tplc="0410000F" w:tentative="1">
+      <w:start w:val="1"/>
+      <w:numFmt w:val="decimal"/>
+      <w:lvlText w:val="%7."/>
+      <w:lvlJc w:val="left"/>
+      <w:pPr>
+        <w:ind w:left="5748" w:hanging="360"/>
+      </w:pPr>
+    </w:lvl>
+    <w:lvl w:ilvl="7" w:tplc="04100019" w:tentative="1">
+      <w:start w:val="1"/>
+      <w:numFmt w:val="lowerLetter"/>
+      <w:lvlText w:val="%8."/>
+      <w:lvlJc w:val="left"/>
+      <w:pPr>
+        <w:ind w:left="6468" w:hanging="360"/>
+      </w:pPr>
+    </w:lvl>
+    <w:lvl w:ilvl="8" w:tplc="0410001B" w:tentative="1">
+      <w:start w:val="1"/>
+      <w:numFmt w:val="lowerRoman"/>
+      <w:lvlText w:val="%9."/>
+      <w:lvlJc w:val="right"/>
+      <w:pPr>
+        <w:ind w:left="7188" w:hanging="180"/>
+      </w:pPr>
+    </w:lvl>
+  </w:abstractNum>
+  <w:abstractNum w:abstractNumId="31" w15:restartNumberingAfterBreak="0">
     <w:nsid w:val="76C418FB"/>
     <w:multiLevelType w:val="hybridMultilevel"/>
     <w:tmpl w:val="8F8EB336"/>
@@ -14848,74 +17402,217 @@
       </w:pPr>
     </w:lvl>
   </w:abstractNum>
+  <w:abstractNum w:abstractNumId="32" w15:restartNumberingAfterBreak="0">
+    <w:nsid w:val="7FDE435D"/>
+    <w:multiLevelType w:val="hybridMultilevel"/>
+    <w:tmpl w:val="0DD60616"/>
+    <w:lvl w:ilvl="0" w:tplc="04100001">
+      <w:start w:val="1"/>
+      <w:numFmt w:val="bullet"/>
+      <w:lvlText w:val=""/>
+      <w:lvlJc w:val="left"/>
+      <w:pPr>
+        <w:ind w:left="1440" w:hanging="360"/>
+      </w:pPr>
+      <w:rPr>
+        <w:rFonts w:ascii="Symbol" w:hAnsi="Symbol" w:hint="default"/>
+      </w:rPr>
+    </w:lvl>
+    <w:lvl w:ilvl="1" w:tplc="04100003">
+      <w:start w:val="1"/>
+      <w:numFmt w:val="bullet"/>
+      <w:lvlText w:val="o"/>
+      <w:lvlJc w:val="left"/>
+      <w:pPr>
+        <w:ind w:left="2160" w:hanging="360"/>
+      </w:pPr>
+      <w:rPr>
+        <w:rFonts w:ascii="Courier New" w:hAnsi="Courier New" w:cs="Courier New" w:hint="default"/>
+      </w:rPr>
+    </w:lvl>
+    <w:lvl w:ilvl="2" w:tplc="04100005">
+      <w:start w:val="1"/>
+      <w:numFmt w:val="bullet"/>
+      <w:lvlText w:val=""/>
+      <w:lvlJc w:val="left"/>
+      <w:pPr>
+        <w:ind w:left="2880" w:hanging="360"/>
+      </w:pPr>
+      <w:rPr>
+        <w:rFonts w:ascii="Wingdings" w:hAnsi="Wingdings" w:hint="default"/>
+      </w:rPr>
+    </w:lvl>
+    <w:lvl w:ilvl="3" w:tplc="04100001">
+      <w:start w:val="1"/>
+      <w:numFmt w:val="bullet"/>
+      <w:lvlText w:val=""/>
+      <w:lvlJc w:val="left"/>
+      <w:pPr>
+        <w:ind w:left="3600" w:hanging="360"/>
+      </w:pPr>
+      <w:rPr>
+        <w:rFonts w:ascii="Symbol" w:hAnsi="Symbol" w:hint="default"/>
+      </w:rPr>
+    </w:lvl>
+    <w:lvl w:ilvl="4" w:tplc="04100003">
+      <w:start w:val="1"/>
+      <w:numFmt w:val="bullet"/>
+      <w:lvlText w:val="o"/>
+      <w:lvlJc w:val="left"/>
+      <w:pPr>
+        <w:ind w:left="4320" w:hanging="360"/>
+      </w:pPr>
+      <w:rPr>
+        <w:rFonts w:ascii="Courier New" w:hAnsi="Courier New" w:cs="Courier New" w:hint="default"/>
+      </w:rPr>
+    </w:lvl>
+    <w:lvl w:ilvl="5" w:tplc="04100005">
+      <w:start w:val="1"/>
+      <w:numFmt w:val="bullet"/>
+      <w:lvlText w:val=""/>
+      <w:lvlJc w:val="left"/>
+      <w:pPr>
+        <w:ind w:left="5040" w:hanging="360"/>
+      </w:pPr>
+      <w:rPr>
+        <w:rFonts w:ascii="Wingdings" w:hAnsi="Wingdings" w:hint="default"/>
+      </w:rPr>
+    </w:lvl>
+    <w:lvl w:ilvl="6" w:tplc="04100001">
+      <w:start w:val="1"/>
+      <w:numFmt w:val="bullet"/>
+      <w:lvlText w:val=""/>
+      <w:lvlJc w:val="left"/>
+      <w:pPr>
+        <w:ind w:left="5760" w:hanging="360"/>
+      </w:pPr>
+      <w:rPr>
+        <w:rFonts w:ascii="Symbol" w:hAnsi="Symbol" w:hint="default"/>
+      </w:rPr>
+    </w:lvl>
+    <w:lvl w:ilvl="7" w:tplc="04100003">
+      <w:start w:val="1"/>
+      <w:numFmt w:val="bullet"/>
+      <w:lvlText w:val="o"/>
+      <w:lvlJc w:val="left"/>
+      <w:pPr>
+        <w:ind w:left="6480" w:hanging="360"/>
+      </w:pPr>
+      <w:rPr>
+        <w:rFonts w:ascii="Courier New" w:hAnsi="Courier New" w:cs="Courier New" w:hint="default"/>
+      </w:rPr>
+    </w:lvl>
+    <w:lvl w:ilvl="8" w:tplc="04100005">
+      <w:start w:val="1"/>
+      <w:numFmt w:val="bullet"/>
+      <w:lvlText w:val=""/>
+      <w:lvlJc w:val="left"/>
+      <w:pPr>
+        <w:ind w:left="7200" w:hanging="360"/>
+      </w:pPr>
+      <w:rPr>
+        <w:rFonts w:ascii="Wingdings" w:hAnsi="Wingdings" w:hint="default"/>
+      </w:rPr>
+    </w:lvl>
+  </w:abstractNum>
   <w:num w:numId="1">
-    <w:abstractNumId w:val="22"/>
+    <w:abstractNumId w:val="31"/>
   </w:num>
   <w:num w:numId="2">
-    <w:abstractNumId w:val="2"/>
+    <w:abstractNumId w:val="4"/>
   </w:num>
   <w:num w:numId="3">
-    <w:abstractNumId w:val="21"/>
+    <w:abstractNumId w:val="29"/>
   </w:num>
   <w:num w:numId="4">
-    <w:abstractNumId w:val="12"/>
+    <w:abstractNumId w:val="17"/>
   </w:num>
   <w:num w:numId="5">
-    <w:abstractNumId w:val="8"/>
+    <w:abstractNumId w:val="11"/>
   </w:num>
   <w:num w:numId="6">
-    <w:abstractNumId w:val="13"/>
+    <w:abstractNumId w:val="19"/>
   </w:num>
   <w:num w:numId="7">
-    <w:abstractNumId w:val="3"/>
+    <w:abstractNumId w:val="6"/>
   </w:num>
   <w:num w:numId="8">
     <w:abstractNumId w:val="0"/>
   </w:num>
   <w:num w:numId="9">
+    <w:abstractNumId w:val="23"/>
+  </w:num>
+  <w:num w:numId="10">
+    <w:abstractNumId w:val="2"/>
+  </w:num>
+  <w:num w:numId="11">
+    <w:abstractNumId w:val="25"/>
+  </w:num>
+  <w:num w:numId="12">
+    <w:abstractNumId w:val="7"/>
+  </w:num>
+  <w:num w:numId="13">
+    <w:abstractNumId w:val="21"/>
+  </w:num>
+  <w:num w:numId="14">
     <w:abstractNumId w:val="16"/>
   </w:num>
-  <w:num w:numId="10">
+  <w:num w:numId="15">
+    <w:abstractNumId w:val="9"/>
+  </w:num>
+  <w:num w:numId="16">
+    <w:abstractNumId w:val="14"/>
+  </w:num>
+  <w:num w:numId="17">
+    <w:abstractNumId w:val="13"/>
+  </w:num>
+  <w:num w:numId="18">
+    <w:abstractNumId w:val="8"/>
+  </w:num>
+  <w:num w:numId="19">
+    <w:abstractNumId w:val="27"/>
+  </w:num>
+  <w:num w:numId="20">
+    <w:abstractNumId w:val="24"/>
+  </w:num>
+  <w:num w:numId="21">
+    <w:abstractNumId w:val="28"/>
+  </w:num>
+  <w:num w:numId="22">
+    <w:abstractNumId w:val="10"/>
+  </w:num>
+  <w:num w:numId="23">
+    <w:abstractNumId w:val="20"/>
+  </w:num>
+  <w:num w:numId="24">
+    <w:abstractNumId w:val="12"/>
+  </w:num>
+  <w:num w:numId="25">
     <w:abstractNumId w:val="1"/>
   </w:num>
-  <w:num w:numId="11">
+  <w:num w:numId="26">
+    <w:abstractNumId w:val="30"/>
+  </w:num>
+  <w:num w:numId="27">
+    <w:abstractNumId w:val="26"/>
+  </w:num>
+  <w:num w:numId="28">
     <w:abstractNumId w:val="18"/>
   </w:num>
-  <w:num w:numId="12">
-    <w:abstractNumId w:val="4"/>
+  <w:num w:numId="29">
+    <w:abstractNumId w:val="32"/>
   </w:num>
-  <w:num w:numId="13">
-    <w:abstractNumId w:val="15"/>
+  <w:num w:numId="30">
+    <w:abstractNumId w:val="22"/>
   </w:num>
-  <w:num w:numId="14">
-    <w:abstractNumId w:val="11"/>
+  <w:num w:numId="31">
+    <w:abstractNumId w:val="3"/>
   </w:num>
-  <w:num w:numId="15">
-    <w:abstractNumId w:val="6"/>
-  </w:num>
-  <w:num w:numId="16">
-    <w:abstractNumId w:val="10"/>
-  </w:num>
-  <w:num w:numId="17">
-    <w:abstractNumId w:val="9"/>
-  </w:num>
-  <w:num w:numId="18">
+  <w:num w:numId="32">
     <w:abstractNumId w:val="5"/>
   </w:num>
-  <w:num w:numId="19">
-    <w:abstractNumId w:val="19"/>
-  </w:num>
-  <w:num w:numId="20">
-    <w:abstractNumId w:val="17"/>
-  </w:num>
-  <w:num w:numId="21">
-    <w:abstractNumId w:val="20"/>
-  </w:num>
-  <w:num w:numId="22">
-    <w:abstractNumId w:val="7"/>
-  </w:num>
-  <w:num w:numId="23">
-    <w:abstractNumId w:val="14"/>
+  <w:num w:numId="33">
+    <w:abstractNumId w:val="15"/>
   </w:num>
 </w:numbering>
 </file>
@@ -15735,7 +18432,7 @@
 </file>
 
 <file path=customXml/itemProps1.xml><?xml version="1.0" encoding="utf-8"?>
-<ds:datastoreItem xmlns:ds="http://schemas.openxmlformats.org/officeDocument/2006/customXml" ds:itemID="{C6460F41-F1B2-4093-AB2A-C057894487D3}">
+<ds:datastoreItem xmlns:ds="http://schemas.openxmlformats.org/officeDocument/2006/customXml" ds:itemID="{8A5662FB-DD33-4809-AAE1-D3C9B6991895}">
   <ds:schemaRefs>
     <ds:schemaRef ds:uri="http://schemas.openxmlformats.org/officeDocument/2006/bibliography"/>
   </ds:schemaRefs>

</xml_diff>

<commit_message>
Fino a 51(fatta) Ci rinuncio per oggi
</commit_message>
<xml_diff>
--- a/Risposte Reti.docx
+++ b/Risposte Reti.docx
@@ -14042,14 +14042,102 @@
         <w:pStyle w:val="Paragrafoelenco"/>
         <w:jc w:val="both"/>
       </w:pPr>
-    </w:p>
-    <w:p>
-      <w:pPr>
-        <w:pStyle w:val="Paragrafoelenco"/>
-        <w:jc w:val="both"/>
-      </w:pPr>
-      <w:bookmarkStart w:id="0" w:name="_GoBack"/>
-      <w:bookmarkEnd w:id="0"/>
+      <w:r>
+        <w:t xml:space="preserve">La </w:t>
+      </w:r>
+      <w:r>
+        <w:rPr>
+          <w:b/>
+        </w:rPr>
+        <w:t xml:space="preserve">crittografia </w:t>
+      </w:r>
+      <w:r>
+        <w:t>serve a rendere un messaggio non comprensibile/leggibile a persone non autorizzate a leggerlo.</w:t>
+      </w:r>
+    </w:p>
+    <w:p>
+      <w:pPr>
+        <w:pStyle w:val="Paragrafoelenco"/>
+        <w:jc w:val="both"/>
+        <w:rPr>
+          <w:b/>
+        </w:rPr>
+      </w:pPr>
+      <w:r>
+        <w:t xml:space="preserve">Per cifrare un messaggio ci sono diverse tecniche, una di queste è il </w:t>
+      </w:r>
+      <w:r>
+        <w:rPr>
+          <w:b/>
+        </w:rPr>
+        <w:t>cifrario a sostituzione (</w:t>
+      </w:r>
+      <w:r>
+        <w:t xml:space="preserve">per cifrario s’intende una trasformazione carattere per carattere, senza considerare la struttura linguistica del messaggio). Uno dei cifrari più antichi che si conoscono è il </w:t>
+      </w:r>
+      <w:r>
+        <w:rPr>
+          <w:b/>
+        </w:rPr>
+        <w:t>cifrario di Cesare.</w:t>
+      </w:r>
+    </w:p>
+    <w:p>
+      <w:pPr>
+        <w:pStyle w:val="Paragrafoelenco"/>
+        <w:jc w:val="both"/>
+      </w:pPr>
+      <w:r>
+        <w:t>Il sistema generale sta nel sostituire appunto un carattere / coppie di lettere/sillabe/ecc. con altre.</w:t>
+      </w:r>
+    </w:p>
+    <w:p>
+      <w:pPr>
+        <w:pStyle w:val="Paragrafoelenco"/>
+        <w:jc w:val="both"/>
+      </w:pPr>
+      <w:r>
+        <w:t xml:space="preserve">Un altro tipo di cifrario è il </w:t>
+      </w:r>
+      <w:r>
+        <w:rPr>
+          <w:b/>
+        </w:rPr>
+        <w:t>cifrario a trasposizione</w:t>
+      </w:r>
+      <w:r>
+        <w:t xml:space="preserve"> che riordinano le lettere senza mascherarle come fa il cifrario a sostituzione</w:t>
+      </w:r>
+      <w:r>
+        <w:t>.</w:t>
+      </w:r>
+    </w:p>
+    <w:p>
+      <w:pPr>
+        <w:pStyle w:val="Paragrafoelenco"/>
+        <w:jc w:val="both"/>
+      </w:pPr>
+      <w:r>
+        <w:t>Un esempio è la trasposizione colonnare che funziona come segue:</w:t>
+      </w:r>
+      <w:r>
+        <w:t xml:space="preserve"> tramite una parola chiave si numerano le colonne, il testo in chiaro va disposto di seguito sulle colonne. Successivamente si ordinano le colonne in base alla parola chiave, ad ogni lettera viene dato un valore dipendente dal valore della lettera nell’alfabeto, successivamente si riscrive per colonne il testo cifrato.</w:t>
+      </w:r>
+    </w:p>
+    <w:p>
+      <w:pPr>
+        <w:pStyle w:val="Paragrafoelenco"/>
+        <w:jc w:val="both"/>
+      </w:pPr>
+      <w:r>
+        <w:t>Le differenze sostanziali tra i due è che nel cifrario a sostituzione l’ordine rimane invariato ma le lettere vengono mascherate, in quello a trasposizione le lettere non vengono mascherate e il testo viene mescolato (secondo opportuni criteri).</w:t>
+      </w:r>
+    </w:p>
+    <w:p>
+      <w:pPr>
+        <w:pStyle w:val="Paragrafoelenco"/>
+        <w:jc w:val="both"/>
+      </w:pPr>
     </w:p>
     <w:p>
       <w:pPr>
@@ -14060,6 +14148,19 @@
         </w:numPr>
         <w:jc w:val="both"/>
       </w:pPr>
+      <w:r>
+        <w:t xml:space="preserve">Si descriva il </w:t>
+      </w:r>
+      <w:proofErr w:type="spellStart"/>
+      <w:r>
+        <w:t>block</w:t>
+      </w:r>
+      <w:proofErr w:type="spellEnd"/>
+      <w:r>
+        <w:t xml:space="preserve"> cipher</w:t>
+      </w:r>
+      <w:bookmarkStart w:id="0" w:name="_GoBack"/>
+      <w:bookmarkEnd w:id="0"/>
     </w:p>
     <w:sectPr>
       <w:headerReference w:type="default" r:id="rId51"/>
@@ -18018,6 +18119,7 @@
   <w:style w:type="character" w:default="1" w:styleId="Carpredefinitoparagrafo">
     <w:name w:val="Default Paragraph Font"/>
     <w:uiPriority w:val="1"/>
+    <w:semiHidden/>
     <w:unhideWhenUsed/>
   </w:style>
   <w:style w:type="table" w:default="1" w:styleId="Tabellanormale">
@@ -18432,7 +18534,7 @@
 </file>
 
 <file path=customXml/itemProps1.xml><?xml version="1.0" encoding="utf-8"?>
-<ds:datastoreItem xmlns:ds="http://schemas.openxmlformats.org/officeDocument/2006/customXml" ds:itemID="{8A5662FB-DD33-4809-AAE1-D3C9B6991895}">
+<ds:datastoreItem xmlns:ds="http://schemas.openxmlformats.org/officeDocument/2006/customXml" ds:itemID="{1A7AAEDB-3793-4078-AAD7-6A685F690411}">
   <ds:schemaRefs>
     <ds:schemaRef ds:uri="http://schemas.openxmlformats.org/officeDocument/2006/bibliography"/>
   </ds:schemaRefs>

</xml_diff>

<commit_message>
Fino a 58 (sto facendo)
</commit_message>
<xml_diff>
--- a/Risposte Reti.docx
+++ b/Risposte Reti.docx
@@ -15064,10 +15064,7 @@
         <w:pStyle w:val="Paragrafoelenco"/>
       </w:pPr>
       <w:r>
-        <w:t>Così</w:t>
-      </w:r>
-      <w:r>
-        <w:t xml:space="preserve"> facendo a blocchi di testo in chiaro uguali non corrispondono più blocchi di testo cifrato identici. Per il primo blocco di questa catena lo XOR viene calcolato con un blocco di dati casuali (vettore di inizializzazione </w:t>
+        <w:t xml:space="preserve">Così facendo a blocchi di testo in chiaro uguali non corrispondono più blocchi di testo cifrato identici. Per il primo blocco di questa catena lo XOR viene calcolato con un blocco di dati casuali (vettore di inizializzazione </w:t>
       </w:r>
       <w:r>
         <w:rPr>
@@ -15212,8 +15209,273 @@
       <w:pPr>
         <w:pStyle w:val="Paragrafoelenco"/>
       </w:pPr>
-      <w:bookmarkStart w:id="0" w:name="_GoBack"/>
-      <w:bookmarkEnd w:id="0"/>
+      <w:r>
+        <w:t xml:space="preserve">Una variante dei cifrari a blocchi è </w:t>
+      </w:r>
+      <w:r>
+        <w:rPr>
+          <w:b/>
+        </w:rPr>
+        <w:t xml:space="preserve">stream </w:t>
+      </w:r>
+      <w:proofErr w:type="spellStart"/>
+      <w:r>
+        <w:rPr>
+          <w:b/>
+        </w:rPr>
+        <w:t>cipher</w:t>
+      </w:r>
+      <w:proofErr w:type="spellEnd"/>
+      <w:r>
+        <w:rPr>
+          <w:b/>
+        </w:rPr>
+        <w:t xml:space="preserve"> </w:t>
+      </w:r>
+      <w:r>
+        <w:t>(cifrario di flusso).</w:t>
+      </w:r>
+    </w:p>
+    <w:p>
+      <w:pPr>
+        <w:pStyle w:val="Paragrafoelenco"/>
+      </w:pPr>
+      <w:r>
+        <w:t>Questa tecnica sfrutta un vettore di inizializzazione (</w:t>
+      </w:r>
+      <w:r>
+        <w:rPr>
+          <w:b/>
+        </w:rPr>
+        <w:t>IV</w:t>
+      </w:r>
+      <w:r>
+        <w:t xml:space="preserve">) e una chiave, cifrate insieme generano un </w:t>
+      </w:r>
+      <w:proofErr w:type="spellStart"/>
+      <w:r>
+        <w:rPr>
+          <w:b/>
+        </w:rPr>
+        <w:t>keystream</w:t>
+      </w:r>
+      <w:proofErr w:type="spellEnd"/>
+      <w:r>
+        <w:rPr>
+          <w:b/>
+        </w:rPr>
+        <w:t xml:space="preserve"> </w:t>
+      </w:r>
+      <w:r>
+        <w:t>che è indipendente dal testo in chiaro, successivamente si può cifrare nuovamente il</w:t>
+      </w:r>
+      <w:r>
+        <w:rPr>
+          <w:b/>
+        </w:rPr>
+        <w:t xml:space="preserve"> </w:t>
+      </w:r>
+      <w:proofErr w:type="spellStart"/>
+      <w:r>
+        <w:t>keystream</w:t>
+      </w:r>
+      <w:proofErr w:type="spellEnd"/>
+      <w:r>
+        <w:t xml:space="preserve"> con la chiave, un numero arbitrario di volte per ottenere </w:t>
+      </w:r>
+      <w:proofErr w:type="spellStart"/>
+      <w:r>
+        <w:t>keystream</w:t>
+      </w:r>
+      <w:proofErr w:type="spellEnd"/>
+      <w:r>
+        <w:t xml:space="preserve"> differenti, con la quale poi verrà cifrato il testo in XOR.</w:t>
+      </w:r>
+    </w:p>
+    <w:p>
+      <w:pPr>
+        <w:pStyle w:val="Paragrafoelenco"/>
+      </w:pPr>
+      <w:r>
+        <w:t xml:space="preserve">Per la decrittazione viene eseguita generando lo stesso </w:t>
+      </w:r>
+      <w:proofErr w:type="spellStart"/>
+      <w:r>
+        <w:t>keystream</w:t>
+      </w:r>
+      <w:proofErr w:type="spellEnd"/>
+      <w:r>
+        <w:t xml:space="preserve"> dal lato del ricevente</w:t>
+      </w:r>
+      <w:r>
+        <w:t>.</w:t>
+      </w:r>
+    </w:p>
+    <w:p>
+      <w:pPr>
+        <w:pStyle w:val="Paragrafoelenco"/>
+      </w:pPr>
+      <w:r>
+        <w:t xml:space="preserve">Questa tecnica permette un’alta elasticità agli errori, in quanto la </w:t>
+      </w:r>
+      <w:proofErr w:type="spellStart"/>
+      <w:r>
+        <w:t>keystream</w:t>
+      </w:r>
+      <w:proofErr w:type="spellEnd"/>
+      <w:r>
+        <w:t xml:space="preserve"> non dipende dai dati e su di essa si basa la cifratura di ogni blocco, di conseguenza un errore nel testo in chiaro vale come un errore nel testo cifrato (problema che riguardava il </w:t>
+      </w:r>
+      <w:proofErr w:type="spellStart"/>
+      <w:r>
+        <w:rPr>
+          <w:i/>
+        </w:rPr>
+        <w:t>cipher</w:t>
+      </w:r>
+      <w:proofErr w:type="spellEnd"/>
+      <w:r>
+        <w:rPr>
+          <w:i/>
+        </w:rPr>
+        <w:t xml:space="preserve"> </w:t>
+      </w:r>
+      <w:proofErr w:type="spellStart"/>
+      <w:r>
+        <w:rPr>
+          <w:i/>
+        </w:rPr>
+        <w:t>block</w:t>
+      </w:r>
+      <w:proofErr w:type="spellEnd"/>
+      <w:r>
+        <w:rPr>
+          <w:i/>
+        </w:rPr>
+        <w:t xml:space="preserve"> </w:t>
+      </w:r>
+      <w:proofErr w:type="spellStart"/>
+      <w:r>
+        <w:rPr>
+          <w:i/>
+        </w:rPr>
+        <w:t>chaining</w:t>
+      </w:r>
+      <w:proofErr w:type="spellEnd"/>
+      <w:r>
+        <w:rPr>
+          <w:i/>
+        </w:rPr>
+        <w:t>)</w:t>
+      </w:r>
+      <w:r>
+        <w:t>.</w:t>
+      </w:r>
+    </w:p>
+    <w:p>
+      <w:pPr>
+        <w:pStyle w:val="Paragrafoelenco"/>
+        <w:rPr>
+          <w:b/>
+        </w:rPr>
+      </w:pPr>
+      <w:r>
+        <w:t xml:space="preserve">Tuttavia, per utilizzare al meglio questa tecnica, IV e chiave non devono mai essere riutilizzati, altrimenti si genererebbe più volte lo stesso </w:t>
+      </w:r>
+      <w:proofErr w:type="spellStart"/>
+      <w:r>
+        <w:t>keystream</w:t>
+      </w:r>
+      <w:proofErr w:type="spellEnd"/>
+      <w:r>
+        <w:t xml:space="preserve">, stessa cosa vale per la cifratura, non va mai utilizzato lo stesso </w:t>
+      </w:r>
+      <w:proofErr w:type="spellStart"/>
+      <w:r>
+        <w:t>keystream</w:t>
+      </w:r>
+      <w:proofErr w:type="spellEnd"/>
+      <w:r>
+        <w:t xml:space="preserve"> per cifrare un testo, altrimenti si viene esposti al problema del tipo </w:t>
+      </w:r>
+      <w:proofErr w:type="spellStart"/>
+      <w:r>
+        <w:rPr>
+          <w:b/>
+        </w:rPr>
+        <w:t>keystream</w:t>
+      </w:r>
+      <w:proofErr w:type="spellEnd"/>
+      <w:r>
+        <w:rPr>
+          <w:b/>
+        </w:rPr>
+        <w:t xml:space="preserve"> riutilizzato.</w:t>
+      </w:r>
+    </w:p>
+    <w:p>
+      <w:pPr>
+        <w:pStyle w:val="Paragrafoelenco"/>
+      </w:pPr>
+    </w:p>
+    <w:p>
+      <w:pPr>
+        <w:pStyle w:val="Paragrafoelenco"/>
+        <w:jc w:val="center"/>
+      </w:pPr>
+      <w:r>
+        <w:rPr>
+          <w:noProof/>
+        </w:rPr>
+        <w:drawing>
+          <wp:inline distT="0" distB="0" distL="0" distR="0">
+            <wp:extent cx="4438650" cy="2229680"/>
+            <wp:effectExtent l="0" t="0" r="0" b="0"/>
+            <wp:docPr id="47" name="Immagine 47"/>
+            <wp:cNvGraphicFramePr>
+              <a:graphicFrameLocks xmlns:a="http://schemas.openxmlformats.org/drawingml/2006/main" noChangeAspect="1"/>
+            </wp:cNvGraphicFramePr>
+            <a:graphic xmlns:a="http://schemas.openxmlformats.org/drawingml/2006/main">
+              <a:graphicData uri="http://schemas.openxmlformats.org/drawingml/2006/picture">
+                <pic:pic xmlns:pic="http://schemas.openxmlformats.org/drawingml/2006/picture">
+                  <pic:nvPicPr>
+                    <pic:cNvPr id="0" name="Picture 1"/>
+                    <pic:cNvPicPr>
+                      <a:picLocks noChangeAspect="1" noChangeArrowheads="1"/>
+                    </pic:cNvPicPr>
+                  </pic:nvPicPr>
+                  <pic:blipFill>
+                    <a:blip r:embed="rId55">
+                      <a:extLst>
+                        <a:ext uri="{28A0092B-C50C-407E-A947-70E740481C1C}">
+                          <a14:useLocalDpi xmlns:a14="http://schemas.microsoft.com/office/drawing/2010/main" val="0"/>
+                        </a:ext>
+                      </a:extLst>
+                    </a:blip>
+                    <a:srcRect/>
+                    <a:stretch>
+                      <a:fillRect/>
+                    </a:stretch>
+                  </pic:blipFill>
+                  <pic:spPr bwMode="auto">
+                    <a:xfrm>
+                      <a:off x="0" y="0"/>
+                      <a:ext cx="4503766" cy="2262390"/>
+                    </a:xfrm>
+                    <a:prstGeom prst="rect">
+                      <a:avLst/>
+                    </a:prstGeom>
+                    <a:noFill/>
+                    <a:ln>
+                      <a:noFill/>
+                    </a:ln>
+                  </pic:spPr>
+                </pic:pic>
+              </a:graphicData>
+            </a:graphic>
+          </wp:inline>
+        </w:drawing>
+      </w:r>
     </w:p>
     <w:p>
       <w:pPr>
@@ -15223,11 +15485,380 @@
           <w:numId w:val="1"/>
         </w:numPr>
       </w:pPr>
-    </w:p>
-    <w:p>
-      <w:pPr>
-        <w:pStyle w:val="Paragrafoelenco"/>
-      </w:pPr>
+      <w:r>
+        <w:t>RSA</w:t>
+      </w:r>
+    </w:p>
+    <w:p>
+      <w:pPr>
+        <w:pStyle w:val="Paragrafoelenco"/>
+      </w:pPr>
+    </w:p>
+    <w:p>
+      <w:pPr>
+        <w:pStyle w:val="Paragrafoelenco"/>
+      </w:pPr>
+      <w:r>
+        <w:t xml:space="preserve">Un grosso problema del sistema crittografico è sempre stata la distribuzione delle chiavi. </w:t>
+      </w:r>
+    </w:p>
+    <w:p>
+      <w:pPr>
+        <w:pStyle w:val="Paragrafoelenco"/>
+      </w:pPr>
+      <w:r>
+        <w:t>È sempre stato assunto che le chiavi di cifratura e decifrazione fossero le stesse (o derivabili l’una dall’altra), e la chiave doveva essere distribuita a tutti gli utenti del sistema. Qualora un intruso riusciva a rubare una chiave, tutto il sistema andava a rotoli.</w:t>
+      </w:r>
+    </w:p>
+    <w:p>
+      <w:pPr>
+        <w:pStyle w:val="Paragrafoelenco"/>
+      </w:pPr>
+      <w:r>
+        <w:t xml:space="preserve">Una variante per le chiavi simmetriche (stessa chiave per decifrare e cifrare) è stato dato dalle </w:t>
+      </w:r>
+      <w:r>
+        <w:rPr>
+          <w:b/>
+        </w:rPr>
+        <w:t xml:space="preserve">chiavi asimmetriche </w:t>
+      </w:r>
+      <w:r>
+        <w:t>(o chiavi pubbliche/private).</w:t>
+      </w:r>
+    </w:p>
+    <w:p>
+      <w:pPr>
+        <w:pStyle w:val="Paragrafoelenco"/>
+      </w:pPr>
+      <w:r>
+        <w:lastRenderedPageBreak/>
+        <w:t>Questo sistema richiede che ogni utente sia in possesso di due chiavi, una pubblica</w:t>
+      </w:r>
+      <w:r>
+        <w:t xml:space="preserve"> per la cifratura</w:t>
+      </w:r>
+      <w:r>
+        <w:t xml:space="preserve"> e una privata</w:t>
+      </w:r>
+      <w:r>
+        <w:t xml:space="preserve"> per la decifratura</w:t>
+      </w:r>
+      <w:r>
+        <w:t>, quella pubblica può essere condivisa al mondo, mentre quella privata dev’essere in possesso solo del proprietario.</w:t>
+      </w:r>
+    </w:p>
+    <w:p>
+      <w:pPr>
+        <w:pStyle w:val="Paragrafoelenco"/>
+      </w:pPr>
+      <w:r>
+        <w:t xml:space="preserve">Cosi facendo chiunque può scrivere un messaggio cifrato a chi vuole, basta cifrarlo con la chiave pubblica della persona interessata, la persona interessata poi </w:t>
+      </w:r>
+      <w:proofErr w:type="spellStart"/>
+      <w:r>
+        <w:t>usera</w:t>
+      </w:r>
+      <w:proofErr w:type="spellEnd"/>
+      <w:r>
+        <w:t xml:space="preserve"> la sua chiave privata per decifrarlo.</w:t>
+      </w:r>
+    </w:p>
+    <w:p>
+      <w:pPr>
+        <w:pStyle w:val="Paragrafoelenco"/>
+      </w:pPr>
+      <w:r>
+        <w:rPr>
+          <w:b/>
+        </w:rPr>
+        <w:t xml:space="preserve">RSA </w:t>
+      </w:r>
+      <w:r>
+        <w:t xml:space="preserve">è un algoritmo di crittografia </w:t>
+      </w:r>
+      <w:r>
+        <w:t>che cerca di trovare un modo per generare queste chiavi, in modo da renderle impossibili da dedurre tramite calcoli.</w:t>
+      </w:r>
+    </w:p>
+    <w:p>
+      <w:pPr>
+        <w:pStyle w:val="Paragrafoelenco"/>
+      </w:pPr>
+      <w:r>
+        <w:t>È considerato un algoritmo molto robusto, il suo maggior svantaggio è che richiede chiavi di almeno 1024 bit per poter offrire una buona sicurezza (contro i 128 bit degli algoritmi a chiave simmetrica) il che lo rende abbastanza lento.</w:t>
+      </w:r>
+    </w:p>
+    <w:p>
+      <w:pPr>
+        <w:pStyle w:val="Paragrafoelenco"/>
+      </w:pPr>
+      <w:r>
+        <w:t>Si basa su alcuni principi di teoria dei numeri che si possono riassumere in quattro punti:</w:t>
+      </w:r>
+    </w:p>
+    <w:p>
+      <w:pPr>
+        <w:pStyle w:val="Paragrafoelenco"/>
+        <w:numPr>
+          <w:ilvl w:val="0"/>
+          <w:numId w:val="39"/>
+        </w:numPr>
+      </w:pPr>
+      <w:r>
+        <w:t xml:space="preserve">Si scelgono due numeri primi, </w:t>
+      </w:r>
+      <w:r>
+        <w:rPr>
+          <w:i/>
+        </w:rPr>
+        <w:t xml:space="preserve">p </w:t>
+      </w:r>
+      <w:r>
+        <w:t>e</w:t>
+      </w:r>
+      <w:r>
+        <w:rPr>
+          <w:i/>
+        </w:rPr>
+        <w:t xml:space="preserve"> q</w:t>
+      </w:r>
+      <w:r>
+        <w:t xml:space="preserve"> (tipicamente di 1024 bit)</w:t>
+      </w:r>
+    </w:p>
+    <w:p>
+      <w:pPr>
+        <w:pStyle w:val="Paragrafoelenco"/>
+        <w:numPr>
+          <w:ilvl w:val="0"/>
+          <w:numId w:val="39"/>
+        </w:numPr>
+      </w:pPr>
+      <w:r>
+        <w:t xml:space="preserve">Si calcola </w:t>
+      </w:r>
+      <w:r>
+        <w:rPr>
+          <w:i/>
+        </w:rPr>
+        <w:t>n=p*q</w:t>
+      </w:r>
+      <w:r>
+        <w:t xml:space="preserve">    e   </w:t>
+      </w:r>
+      <w:r>
+        <w:rPr>
+          <w:i/>
+        </w:rPr>
+        <w:t>z=(p-1)*(q-1).</w:t>
+      </w:r>
+    </w:p>
+    <w:p>
+      <w:pPr>
+        <w:pStyle w:val="Paragrafoelenco"/>
+        <w:numPr>
+          <w:ilvl w:val="0"/>
+          <w:numId w:val="39"/>
+        </w:numPr>
+      </w:pPr>
+      <w:r>
+        <w:t xml:space="preserve">Si sceglie un numero </w:t>
+      </w:r>
+      <w:r>
+        <w:t xml:space="preserve">primo relativamente a </w:t>
+      </w:r>
+      <w:r>
+        <w:rPr>
+          <w:i/>
+        </w:rPr>
+        <w:t>z</w:t>
+      </w:r>
+      <w:r>
+        <w:t xml:space="preserve">, detto </w:t>
+      </w:r>
+      <w:r>
+        <w:rPr>
+          <w:i/>
+        </w:rPr>
+        <w:t>d.</w:t>
+      </w:r>
+    </w:p>
+    <w:p>
+      <w:pPr>
+        <w:pStyle w:val="Paragrafoelenco"/>
+        <w:numPr>
+          <w:ilvl w:val="0"/>
+          <w:numId w:val="39"/>
+        </w:numPr>
+      </w:pPr>
+      <w:r>
+        <w:t xml:space="preserve">Si trova </w:t>
+      </w:r>
+      <w:r>
+        <w:rPr>
+          <w:i/>
+        </w:rPr>
+        <w:t xml:space="preserve">e </w:t>
+      </w:r>
+      <w:r>
+        <w:t xml:space="preserve">tale che </w:t>
+      </w:r>
+      <w:proofErr w:type="gramStart"/>
+      <w:r>
+        <w:rPr>
+          <w:i/>
+        </w:rPr>
+        <w:t>e</w:t>
+      </w:r>
+      <w:proofErr w:type="gramEnd"/>
+      <w:r>
+        <w:rPr>
+          <w:i/>
+        </w:rPr>
+        <w:t xml:space="preserve">*d=1 </w:t>
+      </w:r>
+      <w:proofErr w:type="spellStart"/>
+      <w:r>
+        <w:rPr>
+          <w:i/>
+        </w:rPr>
+        <w:t>mod</w:t>
+      </w:r>
+      <w:proofErr w:type="spellEnd"/>
+      <w:r>
+        <w:rPr>
+          <w:i/>
+        </w:rPr>
+        <w:t xml:space="preserve"> z.</w:t>
+      </w:r>
+    </w:p>
+    <w:p>
+      <w:pPr>
+        <w:ind w:left="708"/>
+      </w:pPr>
+      <w:r>
+        <w:t>Si divide il testo in chiaro, P, in modo che 0</w:t>
+      </w:r>
+      <w:r>
+        <w:rPr>
+          <w:rFonts w:cstheme="minorHAnsi"/>
+        </w:rPr>
+        <w:t>≤</w:t>
+      </w:r>
+      <w:r>
+        <w:t>P</w:t>
+      </w:r>
+      <w:r>
+        <w:t>&lt;</w:t>
+      </w:r>
+      <w:r>
+        <w:rPr>
+          <w:i/>
+        </w:rPr>
+        <w:t>n</w:t>
+      </w:r>
+      <w:r>
+        <w:t>. Per cifrare il messaggio P, calcoliamo C=P</w:t>
+      </w:r>
+      <w:r>
+        <w:rPr>
+          <w:vertAlign w:val="superscript"/>
+        </w:rPr>
+        <w:t>e</w:t>
+      </w:r>
+      <w:r>
+        <w:rPr>
+          <w:vertAlign w:val="superscript"/>
+        </w:rPr>
+        <w:t xml:space="preserve"> </w:t>
+      </w:r>
+      <w:r>
+        <w:t>(</w:t>
+      </w:r>
+      <w:proofErr w:type="spellStart"/>
+      <w:r>
+        <w:t>mod</w:t>
+      </w:r>
+      <w:proofErr w:type="spellEnd"/>
+      <w:r>
+        <w:t xml:space="preserve"> </w:t>
+      </w:r>
+      <w:r>
+        <w:rPr>
+          <w:i/>
+        </w:rPr>
+        <w:t xml:space="preserve">n). </w:t>
+      </w:r>
+      <w:r>
+        <w:t>Per decifrare C calcoliamo P=</w:t>
+      </w:r>
+      <w:proofErr w:type="spellStart"/>
+      <w:r>
+        <w:t>C</w:t>
+      </w:r>
+      <w:r>
+        <w:rPr>
+          <w:vertAlign w:val="superscript"/>
+        </w:rPr>
+        <w:t>d</w:t>
+      </w:r>
+      <w:proofErr w:type="spellEnd"/>
+      <w:r>
+        <w:t>. Questo si può fare perché le funzioni di cifratura e decifrazione sono una l’inverso dell’altra.</w:t>
+      </w:r>
+    </w:p>
+    <w:p>
+      <w:pPr>
+        <w:ind w:left="708"/>
+      </w:pPr>
+      <w:r>
+        <w:t>La chiave pubblica quindi consiste nella coppia (</w:t>
+      </w:r>
+      <w:proofErr w:type="spellStart"/>
+      <w:proofErr w:type="gramStart"/>
+      <w:r>
+        <w:rPr>
+          <w:i/>
+        </w:rPr>
+        <w:t>e,n</w:t>
+      </w:r>
+      <w:proofErr w:type="spellEnd"/>
+      <w:proofErr w:type="gramEnd"/>
+      <w:r>
+        <w:rPr>
+          <w:i/>
+        </w:rPr>
+        <w:t xml:space="preserve">) </w:t>
+      </w:r>
+      <w:r>
+        <w:t>mentre quella privata consiste in (</w:t>
+      </w:r>
+      <w:r>
+        <w:rPr>
+          <w:i/>
+        </w:rPr>
+        <w:t>d, n)</w:t>
+      </w:r>
+      <w:r>
+        <w:t>.</w:t>
+      </w:r>
+    </w:p>
+    <w:p>
+      <w:pPr>
+        <w:ind w:left="708"/>
+      </w:pPr>
+      <w:r>
+        <w:t>La sicurezza del metodo è basata sulla difficoltà di scomporre in fattori i numeri molto grandi.</w:t>
+      </w:r>
+    </w:p>
+    <w:p>
+      <w:pPr>
+        <w:ind w:left="708"/>
+      </w:pPr>
+      <w:r>
+        <w:t>Grazie a questo metodo si può fare il passaggio di dati con persone sconosciute, come nell’esempio di prima.</w:t>
+      </w:r>
     </w:p>
     <w:p>
       <w:pPr>
@@ -15237,6 +15868,80 @@
           <w:numId w:val="1"/>
         </w:numPr>
       </w:pPr>
+      <w:r>
+        <w:t>Si descriva la tecnica di attacco “</w:t>
+      </w:r>
+      <w:proofErr w:type="spellStart"/>
+      <w:r>
+        <w:t>Birthday</w:t>
+      </w:r>
+      <w:proofErr w:type="spellEnd"/>
+      <w:r>
+        <w:t xml:space="preserve"> </w:t>
+      </w:r>
+      <w:proofErr w:type="spellStart"/>
+      <w:r>
+        <w:t>attack</w:t>
+      </w:r>
+      <w:proofErr w:type="spellEnd"/>
+      <w:r>
+        <w:t>”</w:t>
+      </w:r>
+      <w:r>
+        <w:t xml:space="preserve"> (….sta domanda richiede tutto e di più)</w:t>
+      </w:r>
+      <w:bookmarkStart w:id="0" w:name="_GoBack"/>
+      <w:bookmarkEnd w:id="0"/>
+    </w:p>
+    <w:p>
+      <w:pPr>
+        <w:pStyle w:val="Paragrafoelenco"/>
+      </w:pPr>
+    </w:p>
+    <w:p>
+      <w:pPr>
+        <w:pStyle w:val="Paragrafoelenco"/>
+      </w:pPr>
+      <w:r>
+        <w:t xml:space="preserve">L’autenticità di molti documenti legali, </w:t>
+      </w:r>
+      <w:proofErr w:type="spellStart"/>
+      <w:r>
+        <w:t>finaziari</w:t>
+      </w:r>
+      <w:proofErr w:type="spellEnd"/>
+      <w:r>
+        <w:t xml:space="preserve"> ecc. è basata sulla presenza o assenza di una firma autografa autorizzata. Per questo esistono le </w:t>
+      </w:r>
+      <w:r>
+        <w:rPr>
+          <w:b/>
+        </w:rPr>
+        <w:t>firme digitali</w:t>
+      </w:r>
+      <w:r>
+        <w:rPr>
+          <w:b/>
+        </w:rPr>
+        <w:t xml:space="preserve">. </w:t>
+      </w:r>
+      <w:r>
+        <w:t>Grazie a queste si può verificare l’autenticità di un documento, queste firme si basano su protocolli crittografici comunemente utilizzati.</w:t>
+      </w:r>
+    </w:p>
+    <w:p>
+      <w:pPr>
+        <w:pStyle w:val="Paragrafoelenco"/>
+        <w:numPr>
+          <w:ilvl w:val="0"/>
+          <w:numId w:val="1"/>
+        </w:numPr>
+      </w:pPr>
+    </w:p>
+    <w:p>
+      <w:pPr>
+        <w:pStyle w:val="Paragrafoelenco"/>
+      </w:pPr>
     </w:p>
     <w:p>
       <w:pPr>
@@ -15244,7 +15949,7 @@
       </w:pPr>
     </w:p>
     <w:sectPr>
-      <w:headerReference w:type="default" r:id="rId55"/>
+      <w:headerReference w:type="default" r:id="rId56"/>
       <w:pgSz w:w="11906" w:h="16838"/>
       <w:pgMar w:top="1417" w:right="1134" w:bottom="1134" w:left="1134" w:header="708" w:footer="708" w:gutter="0"/>
       <w:cols w:space="708"/>
@@ -18979,6 +19684,119 @@
     </w:lvl>
   </w:abstractNum>
   <w:abstractNum w:abstractNumId="36" w15:restartNumberingAfterBreak="0">
+    <w:nsid w:val="75BF7576"/>
+    <w:multiLevelType w:val="hybridMultilevel"/>
+    <w:tmpl w:val="002017CC"/>
+    <w:lvl w:ilvl="0" w:tplc="04100001">
+      <w:start w:val="1"/>
+      <w:numFmt w:val="bullet"/>
+      <w:lvlText w:val=""/>
+      <w:lvlJc w:val="left"/>
+      <w:pPr>
+        <w:ind w:left="1440" w:hanging="360"/>
+      </w:pPr>
+      <w:rPr>
+        <w:rFonts w:ascii="Symbol" w:hAnsi="Symbol" w:hint="default"/>
+      </w:rPr>
+    </w:lvl>
+    <w:lvl w:ilvl="1" w:tplc="04100003" w:tentative="1">
+      <w:start w:val="1"/>
+      <w:numFmt w:val="bullet"/>
+      <w:lvlText w:val="o"/>
+      <w:lvlJc w:val="left"/>
+      <w:pPr>
+        <w:ind w:left="2160" w:hanging="360"/>
+      </w:pPr>
+      <w:rPr>
+        <w:rFonts w:ascii="Courier New" w:hAnsi="Courier New" w:cs="Courier New" w:hint="default"/>
+      </w:rPr>
+    </w:lvl>
+    <w:lvl w:ilvl="2" w:tplc="04100005" w:tentative="1">
+      <w:start w:val="1"/>
+      <w:numFmt w:val="bullet"/>
+      <w:lvlText w:val=""/>
+      <w:lvlJc w:val="left"/>
+      <w:pPr>
+        <w:ind w:left="2880" w:hanging="360"/>
+      </w:pPr>
+      <w:rPr>
+        <w:rFonts w:ascii="Wingdings" w:hAnsi="Wingdings" w:hint="default"/>
+      </w:rPr>
+    </w:lvl>
+    <w:lvl w:ilvl="3" w:tplc="04100001" w:tentative="1">
+      <w:start w:val="1"/>
+      <w:numFmt w:val="bullet"/>
+      <w:lvlText w:val=""/>
+      <w:lvlJc w:val="left"/>
+      <w:pPr>
+        <w:ind w:left="3600" w:hanging="360"/>
+      </w:pPr>
+      <w:rPr>
+        <w:rFonts w:ascii="Symbol" w:hAnsi="Symbol" w:hint="default"/>
+      </w:rPr>
+    </w:lvl>
+    <w:lvl w:ilvl="4" w:tplc="04100003" w:tentative="1">
+      <w:start w:val="1"/>
+      <w:numFmt w:val="bullet"/>
+      <w:lvlText w:val="o"/>
+      <w:lvlJc w:val="left"/>
+      <w:pPr>
+        <w:ind w:left="4320" w:hanging="360"/>
+      </w:pPr>
+      <w:rPr>
+        <w:rFonts w:ascii="Courier New" w:hAnsi="Courier New" w:cs="Courier New" w:hint="default"/>
+      </w:rPr>
+    </w:lvl>
+    <w:lvl w:ilvl="5" w:tplc="04100005" w:tentative="1">
+      <w:start w:val="1"/>
+      <w:numFmt w:val="bullet"/>
+      <w:lvlText w:val=""/>
+      <w:lvlJc w:val="left"/>
+      <w:pPr>
+        <w:ind w:left="5040" w:hanging="360"/>
+      </w:pPr>
+      <w:rPr>
+        <w:rFonts w:ascii="Wingdings" w:hAnsi="Wingdings" w:hint="default"/>
+      </w:rPr>
+    </w:lvl>
+    <w:lvl w:ilvl="6" w:tplc="04100001" w:tentative="1">
+      <w:start w:val="1"/>
+      <w:numFmt w:val="bullet"/>
+      <w:lvlText w:val=""/>
+      <w:lvlJc w:val="left"/>
+      <w:pPr>
+        <w:ind w:left="5760" w:hanging="360"/>
+      </w:pPr>
+      <w:rPr>
+        <w:rFonts w:ascii="Symbol" w:hAnsi="Symbol" w:hint="default"/>
+      </w:rPr>
+    </w:lvl>
+    <w:lvl w:ilvl="7" w:tplc="04100003" w:tentative="1">
+      <w:start w:val="1"/>
+      <w:numFmt w:val="bullet"/>
+      <w:lvlText w:val="o"/>
+      <w:lvlJc w:val="left"/>
+      <w:pPr>
+        <w:ind w:left="6480" w:hanging="360"/>
+      </w:pPr>
+      <w:rPr>
+        <w:rFonts w:ascii="Courier New" w:hAnsi="Courier New" w:cs="Courier New" w:hint="default"/>
+      </w:rPr>
+    </w:lvl>
+    <w:lvl w:ilvl="8" w:tplc="04100005" w:tentative="1">
+      <w:start w:val="1"/>
+      <w:numFmt w:val="bullet"/>
+      <w:lvlText w:val=""/>
+      <w:lvlJc w:val="left"/>
+      <w:pPr>
+        <w:ind w:left="7200" w:hanging="360"/>
+      </w:pPr>
+      <w:rPr>
+        <w:rFonts w:ascii="Wingdings" w:hAnsi="Wingdings" w:hint="default"/>
+      </w:rPr>
+    </w:lvl>
+  </w:abstractNum>
+  <w:abstractNum w:abstractNumId="37" w15:restartNumberingAfterBreak="0">
     <w:nsid w:val="76C418FB"/>
     <w:multiLevelType w:val="hybridMultilevel"/>
     <w:tmpl w:val="8F8EB336"/>
@@ -19068,7 +19886,7 @@
       </w:pPr>
     </w:lvl>
   </w:abstractNum>
-  <w:abstractNum w:abstractNumId="37" w15:restartNumberingAfterBreak="0">
+  <w:abstractNum w:abstractNumId="38" w15:restartNumberingAfterBreak="0">
     <w:nsid w:val="7FDE435D"/>
     <w:multiLevelType w:val="hybridMultilevel"/>
     <w:tmpl w:val="0DD60616"/>
@@ -19182,7 +20000,7 @@
     </w:lvl>
   </w:abstractNum>
   <w:num w:numId="1">
-    <w:abstractNumId w:val="36"/>
+    <w:abstractNumId w:val="37"/>
   </w:num>
   <w:num w:numId="2">
     <w:abstractNumId w:val="5"/>
@@ -19266,7 +20084,7 @@
     <w:abstractNumId w:val="22"/>
   </w:num>
   <w:num w:numId="29">
-    <w:abstractNumId w:val="37"/>
+    <w:abstractNumId w:val="38"/>
   </w:num>
   <w:num w:numId="30">
     <w:abstractNumId w:val="26"/>
@@ -19294,6 +20112,9 @@
   </w:num>
   <w:num w:numId="38">
     <w:abstractNumId w:val="21"/>
+  </w:num>
+  <w:num w:numId="39">
+    <w:abstractNumId w:val="36"/>
   </w:num>
 </w:numbering>
 </file>
@@ -20113,7 +20934,7 @@
 </file>
 
 <file path=customXml/itemProps1.xml><?xml version="1.0" encoding="utf-8"?>
-<ds:datastoreItem xmlns:ds="http://schemas.openxmlformats.org/officeDocument/2006/customXml" ds:itemID="{47420834-556B-4517-B3F6-2A46CA0EBEA3}">
+<ds:datastoreItem xmlns:ds="http://schemas.openxmlformats.org/officeDocument/2006/customXml" ds:itemID="{F1E88B7C-118F-4F92-9A63-9762524BD99F}">
   <ds:schemaRefs>
     <ds:schemaRef ds:uri="http://schemas.openxmlformats.org/officeDocument/2006/bibliography"/>
   </ds:schemaRefs>

</xml_diff>